<commit_message>
Finally managed to select the most informative joints!! Also implemented the ElasticMatchingWithFreedomDegree. Have to write a better window for it...
</commit_message>
<xml_diff>
--- a/docs/Documentation/Ver 2/Разпознаване на човешки активности на база 3D реконструкция на скелета.docx
+++ b/docs/Documentation/Ver 2/Разпознаване на човешки активности на база 3D реконструкция на скелета.docx
@@ -901,7 +901,7 @@
             </w:rPr>
             <w:fldChar w:fldCharType="separate"/>
           </w:r>
-          <w:ins w:id="0" w:author="Lyubo" w:date="2012-11-21T19:52:00Z">
+          <w:ins w:id="0" w:author="Lyubo" w:date="2012-11-24T14:23:00Z">
             <w:r>
               <w:rPr>
                 <w:noProof/>
@@ -2425,64 +2425,84 @@
               <w:sz w:val="22"/>
             </w:rPr>
           </w:pPr>
-          <w:hyperlink w:anchor="_Toc341223072" w:history="1">
-            <w:r>
-              <w:rPr>
-                <w:rStyle w:val="Hyperlink"/>
-                <w:noProof/>
-                <w:lang w:val="bg-BG"/>
-              </w:rPr>
-              <w:t>Алгоритъмът, който измислих!</w:t>
-            </w:r>
-            <w:r>
-              <w:rPr>
+          <w:r>
+            <w:fldChar w:fldCharType="begin"/>
+          </w:r>
+          <w:r>
+            <w:instrText xml:space="preserve"> HYPERLINK \l "_Toc341223072" </w:instrText>
+          </w:r>
+          <w:r>
+            <w:fldChar w:fldCharType="separate"/>
+          </w:r>
+          <w:r>
+            <w:rPr>
+              <w:rStyle w:val="Hyperlink"/>
+              <w:noProof/>
+              <w:lang w:val="bg-BG"/>
+            </w:rPr>
+            <w:t>Алгоритъмът, който измислих!</w:t>
+          </w:r>
+          <w:r>
+            <w:rPr>
+              <w:noProof/>
+              <w:webHidden/>
+            </w:rPr>
+            <w:tab/>
+          </w:r>
+          <w:r>
+            <w:rPr>
+              <w:noProof/>
+              <w:webHidden/>
+            </w:rPr>
+            <w:fldChar w:fldCharType="begin"/>
+          </w:r>
+          <w:r>
+            <w:rPr>
+              <w:noProof/>
+              <w:webHidden/>
+            </w:rPr>
+            <w:instrText xml:space="preserve"> PAGEREF _Toc341223072 \h </w:instrText>
+          </w:r>
+          <w:r>
+            <w:rPr>
+              <w:noProof/>
+              <w:webHidden/>
+            </w:rPr>
+            <w:fldChar w:fldCharType="separate"/>
+          </w:r>
+          <w:ins w:id="2" w:author="Lyubo" w:date="2012-11-24T14:23:00Z">
+            <w:r>
+              <w:rPr>
+                <w:b/>
+                <w:bCs/>
                 <w:noProof/>
                 <w:webHidden/>
               </w:rPr>
-              <w:tab/>
-            </w:r>
+              <w:t>Error! Bookmark not defined.</w:t>
+            </w:r>
+          </w:ins>
+          <w:del w:id="3" w:author="Lyubo" w:date="2012-11-24T14:23:00Z">
             <w:r>
               <w:rPr>
                 <w:noProof/>
                 <w:webHidden/>
               </w:rPr>
-              <w:fldChar w:fldCharType="begin"/>
-            </w:r>
-            <w:r>
-              <w:rPr>
-                <w:noProof/>
-                <w:webHidden/>
-              </w:rPr>
-              <w:instrText xml:space="preserve"> PAGEREF _Toc341223072 \h </w:instrText>
-            </w:r>
-            <w:r>
-              <w:rPr>
-                <w:noProof/>
-                <w:webHidden/>
-              </w:rPr>
-            </w:r>
-            <w:r>
-              <w:rPr>
-                <w:noProof/>
-                <w:webHidden/>
-              </w:rPr>
-              <w:fldChar w:fldCharType="separate"/>
-            </w:r>
-            <w:r>
-              <w:rPr>
-                <w:noProof/>
-                <w:webHidden/>
-              </w:rPr>
-              <w:t>10</w:t>
-            </w:r>
-            <w:r>
-              <w:rPr>
-                <w:noProof/>
-                <w:webHidden/>
-              </w:rPr>
-              <w:fldChar w:fldCharType="end"/>
-            </w:r>
-          </w:hyperlink>
+              <w:delText>10</w:delText>
+            </w:r>
+          </w:del>
+          <w:r>
+            <w:rPr>
+              <w:noProof/>
+              <w:webHidden/>
+            </w:rPr>
+            <w:fldChar w:fldCharType="end"/>
+          </w:r>
+          <w:r>
+            <w:rPr>
+              <w:noProof/>
+            </w:rPr>
+            <w:fldChar w:fldCharType="end"/>
+          </w:r>
         </w:p>
         <w:p>
           <w:pPr>
@@ -2496,64 +2516,88 @@
               <w:sz w:val="22"/>
             </w:rPr>
           </w:pPr>
-          <w:hyperlink w:anchor="_Toc341223073" w:history="1">
-            <w:r>
-              <w:rPr>
-                <w:rStyle w:val="Hyperlink"/>
-                <w:noProof/>
-                <w:lang w:val="bg-BG"/>
-              </w:rPr>
-              <w:t>Заключение</w:t>
-            </w:r>
+          <w:r>
+            <w:fldChar w:fldCharType="begin"/>
+          </w:r>
+          <w:r>
+            <w:instrText xml:space="preserve"> HYPERLINK \l "_Toc341223073" </w:instrText>
+          </w:r>
+          <w:r>
+            <w:fldChar w:fldCharType="separate"/>
+          </w:r>
+          <w:r>
+            <w:rPr>
+              <w:rStyle w:val="Hyperlink"/>
+              <w:noProof/>
+              <w:lang w:val="bg-BG"/>
+            </w:rPr>
+            <w:t>Заключение</w:t>
+          </w:r>
+          <w:r>
+            <w:rPr>
+              <w:noProof/>
+              <w:webHidden/>
+            </w:rPr>
+            <w:tab/>
+          </w:r>
+          <w:r>
+            <w:rPr>
+              <w:noProof/>
+              <w:webHidden/>
+            </w:rPr>
+            <w:fldChar w:fldCharType="begin"/>
+          </w:r>
+          <w:r>
+            <w:rPr>
+              <w:noProof/>
+              <w:webHidden/>
+            </w:rPr>
+            <w:instrText xml:space="preserve"> PAGEREF _Toc341223073 \h </w:instrText>
+          </w:r>
+          <w:r>
+            <w:rPr>
+              <w:noProof/>
+              <w:webHidden/>
+            </w:rPr>
+          </w:r>
+          <w:r>
+            <w:rPr>
+              <w:noProof/>
+              <w:webHidden/>
+            </w:rPr>
+            <w:fldChar w:fldCharType="separate"/>
+          </w:r>
+          <w:ins w:id="4" w:author="Lyubo" w:date="2012-11-24T14:23:00Z">
             <w:r>
               <w:rPr>
                 <w:noProof/>
                 <w:webHidden/>
               </w:rPr>
-              <w:tab/>
-            </w:r>
+              <w:t>11</w:t>
+            </w:r>
+          </w:ins>
+          <w:del w:id="5" w:author="Lyubo" w:date="2012-11-24T14:23:00Z">
             <w:r>
               <w:rPr>
                 <w:noProof/>
                 <w:webHidden/>
               </w:rPr>
-              <w:fldChar w:fldCharType="begin"/>
-            </w:r>
-            <w:r>
-              <w:rPr>
-                <w:noProof/>
-                <w:webHidden/>
-              </w:rPr>
-              <w:instrText xml:space="preserve"> PAGEREF _Toc341223073 \h </w:instrText>
-            </w:r>
-            <w:r>
-              <w:rPr>
-                <w:noProof/>
-                <w:webHidden/>
-              </w:rPr>
-            </w:r>
-            <w:r>
-              <w:rPr>
-                <w:noProof/>
-                <w:webHidden/>
-              </w:rPr>
-              <w:fldChar w:fldCharType="separate"/>
-            </w:r>
-            <w:r>
-              <w:rPr>
-                <w:noProof/>
-                <w:webHidden/>
-              </w:rPr>
-              <w:t>10</w:t>
-            </w:r>
-            <w:r>
-              <w:rPr>
-                <w:noProof/>
-                <w:webHidden/>
-              </w:rPr>
-              <w:fldChar w:fldCharType="end"/>
-            </w:r>
-          </w:hyperlink>
+              <w:delText>10</w:delText>
+            </w:r>
+          </w:del>
+          <w:r>
+            <w:rPr>
+              <w:noProof/>
+              <w:webHidden/>
+            </w:rPr>
+            <w:fldChar w:fldCharType="end"/>
+          </w:r>
+          <w:r>
+            <w:rPr>
+              <w:noProof/>
+            </w:rPr>
+            <w:fldChar w:fldCharType="end"/>
+          </w:r>
         </w:p>
         <w:p>
           <w:pPr>
@@ -2567,64 +2611,88 @@
               <w:sz w:val="22"/>
             </w:rPr>
           </w:pPr>
-          <w:hyperlink w:anchor="_Toc341223074" w:history="1">
-            <w:r>
-              <w:rPr>
-                <w:rStyle w:val="Hyperlink"/>
-                <w:noProof/>
-                <w:lang w:val="bg-BG"/>
-              </w:rPr>
-              <w:t>Използвана литература</w:t>
-            </w:r>
+          <w:r>
+            <w:fldChar w:fldCharType="begin"/>
+          </w:r>
+          <w:r>
+            <w:instrText xml:space="preserve"> HYPERLINK \l "_Toc341223074" </w:instrText>
+          </w:r>
+          <w:r>
+            <w:fldChar w:fldCharType="separate"/>
+          </w:r>
+          <w:r>
+            <w:rPr>
+              <w:rStyle w:val="Hyperlink"/>
+              <w:noProof/>
+              <w:lang w:val="bg-BG"/>
+            </w:rPr>
+            <w:t>Използвана литература</w:t>
+          </w:r>
+          <w:r>
+            <w:rPr>
+              <w:noProof/>
+              <w:webHidden/>
+            </w:rPr>
+            <w:tab/>
+          </w:r>
+          <w:r>
+            <w:rPr>
+              <w:noProof/>
+              <w:webHidden/>
+            </w:rPr>
+            <w:fldChar w:fldCharType="begin"/>
+          </w:r>
+          <w:r>
+            <w:rPr>
+              <w:noProof/>
+              <w:webHidden/>
+            </w:rPr>
+            <w:instrText xml:space="preserve"> PAGEREF _Toc341223074 \h </w:instrText>
+          </w:r>
+          <w:r>
+            <w:rPr>
+              <w:noProof/>
+              <w:webHidden/>
+            </w:rPr>
+          </w:r>
+          <w:r>
+            <w:rPr>
+              <w:noProof/>
+              <w:webHidden/>
+            </w:rPr>
+            <w:fldChar w:fldCharType="separate"/>
+          </w:r>
+          <w:ins w:id="6" w:author="Lyubo" w:date="2012-11-24T14:23:00Z">
             <w:r>
               <w:rPr>
                 <w:noProof/>
                 <w:webHidden/>
               </w:rPr>
-              <w:tab/>
-            </w:r>
+              <w:t>12</w:t>
+            </w:r>
+          </w:ins>
+          <w:del w:id="7" w:author="Lyubo" w:date="2012-11-24T14:23:00Z">
             <w:r>
               <w:rPr>
                 <w:noProof/>
                 <w:webHidden/>
               </w:rPr>
-              <w:fldChar w:fldCharType="begin"/>
-            </w:r>
-            <w:r>
-              <w:rPr>
-                <w:noProof/>
-                <w:webHidden/>
-              </w:rPr>
-              <w:instrText xml:space="preserve"> PAGEREF _Toc341223074 \h </w:instrText>
-            </w:r>
-            <w:r>
-              <w:rPr>
-                <w:noProof/>
-                <w:webHidden/>
-              </w:rPr>
-            </w:r>
-            <w:r>
-              <w:rPr>
-                <w:noProof/>
-                <w:webHidden/>
-              </w:rPr>
-              <w:fldChar w:fldCharType="separate"/>
-            </w:r>
-            <w:r>
-              <w:rPr>
-                <w:noProof/>
-                <w:webHidden/>
-              </w:rPr>
-              <w:t>11</w:t>
-            </w:r>
-            <w:r>
-              <w:rPr>
-                <w:noProof/>
-                <w:webHidden/>
-              </w:rPr>
-              <w:fldChar w:fldCharType="end"/>
-            </w:r>
-          </w:hyperlink>
+              <w:delText>11</w:delText>
+            </w:r>
+          </w:del>
+          <w:r>
+            <w:rPr>
+              <w:noProof/>
+              <w:webHidden/>
+            </w:rPr>
+            <w:fldChar w:fldCharType="end"/>
+          </w:r>
+          <w:r>
+            <w:rPr>
+              <w:noProof/>
+            </w:rPr>
+            <w:fldChar w:fldCharType="end"/>
+          </w:r>
         </w:p>
         <w:p>
           <w:r>
@@ -2651,7 +2719,7 @@
           <w:lang w:val="bg-BG"/>
         </w:rPr>
       </w:pPr>
-      <w:bookmarkStart w:id="2" w:name="_Toc341223050"/>
+      <w:bookmarkStart w:id="8" w:name="_Toc341223050"/>
       <w:r>
         <w:rPr>
           <w:lang w:val="bg-BG"/>
@@ -2659,7 +2727,7 @@
         <w:lastRenderedPageBreak/>
         <w:t>Абстракт</w:t>
       </w:r>
-      <w:bookmarkEnd w:id="2"/>
+      <w:bookmarkEnd w:id="8"/>
     </w:p>
     <w:p>
       <w:pPr>
@@ -2725,7 +2793,7 @@
     <w:p>
       <w:pPr>
         <w:rPr>
-          <w:ins w:id="3" w:author="Lyubo" w:date="2012-11-13T16:39:00Z"/>
+          <w:ins w:id="9" w:author="Lyubo" w:date="2012-11-13T16:39:00Z"/>
           <w:lang w:val="bg-BG"/>
         </w:rPr>
       </w:pPr>
@@ -2790,11 +2858,11 @@
     <w:p>
       <w:pPr>
         <w:rPr>
-          <w:ins w:id="4" w:author="Lyubo" w:date="2012-11-13T16:39:00Z"/>
+          <w:ins w:id="10" w:author="Lyubo" w:date="2012-11-13T16:39:00Z"/>
           <w:lang w:val="bg-BG"/>
         </w:rPr>
       </w:pPr>
-      <w:ins w:id="5" w:author="Lyubo" w:date="2012-11-21T19:36:00Z">
+      <w:ins w:id="11" w:author="Lyubo" w:date="2012-11-21T19:36:00Z">
         <w:r>
           <w:rPr>
             <w:lang w:val="bg-BG"/>
@@ -2802,7 +2870,7 @@
           <w:t>В процес на развитие е</w:t>
         </w:r>
       </w:ins>
-      <w:ins w:id="6" w:author="Lyubo" w:date="2012-11-13T16:39:00Z">
+      <w:ins w:id="12" w:author="Lyubo" w:date="2012-11-13T16:39:00Z">
         <w:r>
           <w:rPr>
             <w:lang w:val="bg-BG"/>
@@ -2810,18 +2878,18 @@
           <w:t xml:space="preserve"> сравнение между разработения алгоритъм</w:t>
         </w:r>
       </w:ins>
-      <w:ins w:id="7" w:author="Lyubo" w:date="2012-11-21T01:02:00Z">
-        <w:r>
-          <w:rPr>
-            <w:lang w:val="bg-BG"/>
-            <w:rPrChange w:id="8" w:author="Lyubo" w:date="2012-11-21T01:02:00Z">
+      <w:ins w:id="13" w:author="Lyubo" w:date="2012-11-21T01:02:00Z">
+        <w:r>
+          <w:rPr>
+            <w:lang w:val="bg-BG"/>
+            <w:rPrChange w:id="14" w:author="Lyubo" w:date="2012-11-21T01:02:00Z">
               <w:rPr/>
             </w:rPrChange>
           </w:rPr>
           <w:t xml:space="preserve">, </w:t>
         </w:r>
       </w:ins>
-      <w:ins w:id="9" w:author="Lyubo" w:date="2012-11-13T16:39:00Z">
+      <w:ins w:id="15" w:author="Lyubo" w:date="2012-11-13T16:39:00Z">
         <w:r>
           <w:rPr>
             <w:lang w:val="bg-BG"/>
@@ -2829,7 +2897,7 @@
           <w:t xml:space="preserve"> традиционно използваните </w:t>
         </w:r>
       </w:ins>
-      <w:ins w:id="10" w:author="Lyubo" w:date="2012-11-21T01:03:00Z">
+      <w:ins w:id="16" w:author="Lyubo" w:date="2012-11-21T01:03:00Z">
         <w:r>
           <w:rPr>
             <w:lang w:val="bg-BG"/>
@@ -2837,7 +2905,7 @@
           <w:t>и някои нестандартни подходи</w:t>
         </w:r>
       </w:ins>
-      <w:ins w:id="11" w:author="Lyubo" w:date="2012-11-21T19:36:00Z">
+      <w:ins w:id="17" w:author="Lyubo" w:date="2012-11-21T19:36:00Z">
         <w:r>
           <w:rPr>
             <w:lang w:val="bg-BG"/>
@@ -2845,7 +2913,7 @@
           <w:t xml:space="preserve">, описани в секцията </w:t>
         </w:r>
       </w:ins>
-      <w:ins w:id="12" w:author="Lyubo" w:date="2012-11-21T19:37:00Z">
+      <w:ins w:id="18" w:author="Lyubo" w:date="2012-11-21T19:37:00Z">
         <w:r>
           <w:rPr>
             <w:lang w:val="bg-BG"/>
@@ -2864,19 +2932,19 @@
           </w:rPr>
           <w:instrText xml:space="preserve"> REF _Ref341289950 \h </w:instrText>
         </w:r>
-        <w:r>
-          <w:rPr>
-            <w:lang w:val="bg-BG"/>
-          </w:rPr>
-        </w:r>
       </w:ins>
       <w:r>
         <w:rPr>
           <w:lang w:val="bg-BG"/>
         </w:rPr>
+      </w:r>
+      <w:r>
+        <w:rPr>
+          <w:lang w:val="bg-BG"/>
+        </w:rPr>
         <w:fldChar w:fldCharType="separate"/>
       </w:r>
-      <w:ins w:id="13" w:author="Lyubo" w:date="2012-11-21T19:52:00Z">
+      <w:ins w:id="19" w:author="Lyubo" w:date="2012-11-24T14:23:00Z">
         <w:r>
           <w:rPr>
             <w:lang w:val="bg-BG"/>
@@ -2884,7 +2952,7 @@
           <w:t>Допълнителни имплементации и тестове</w:t>
         </w:r>
       </w:ins>
-      <w:ins w:id="14" w:author="Lyubo" w:date="2012-11-21T19:37:00Z">
+      <w:ins w:id="20" w:author="Lyubo" w:date="2012-11-21T19:37:00Z">
         <w:r>
           <w:rPr>
             <w:lang w:val="bg-BG"/>
@@ -2898,7 +2966,7 @@
           <w:t>“</w:t>
         </w:r>
       </w:ins>
-      <w:ins w:id="15" w:author="Lyubo" w:date="2012-11-13T16:39:00Z">
+      <w:ins w:id="21" w:author="Lyubo" w:date="2012-11-13T16:39:00Z">
         <w:r>
           <w:rPr>
             <w:lang w:val="bg-BG"/>
@@ -2910,7 +2978,7 @@
     <w:p>
       <w:pPr>
         <w:rPr>
-          <w:del w:id="16" w:author="Lyubo" w:date="2012-11-13T16:39:00Z"/>
+          <w:del w:id="22" w:author="Lyubo" w:date="2012-11-13T16:39:00Z"/>
           <w:lang w:val="bg-BG"/>
         </w:rPr>
       </w:pPr>
@@ -2922,14 +2990,14 @@
           <w:lang w:val="bg-BG"/>
         </w:rPr>
       </w:pPr>
-      <w:bookmarkStart w:id="17" w:name="_Toc341223051"/>
+      <w:bookmarkStart w:id="23" w:name="_Toc341223051"/>
       <w:r>
         <w:rPr>
           <w:lang w:val="bg-BG"/>
         </w:rPr>
         <w:t>Въведение</w:t>
       </w:r>
-      <w:bookmarkEnd w:id="17"/>
+      <w:bookmarkEnd w:id="23"/>
     </w:p>
     <w:p>
       <w:pPr>
@@ -2956,7 +3024,7 @@
         </w:rPr>
         <w:t>В миналото</w:t>
       </w:r>
-      <w:del w:id="18" w:author="Lyubo" w:date="2012-11-13T16:39:00Z">
+      <w:del w:id="24" w:author="Lyubo" w:date="2012-11-13T16:39:00Z">
         <w:r>
           <w:rPr>
             <w:lang w:val="bg-BG"/>
@@ -2970,7 +3038,7 @@
         </w:rPr>
         <w:t xml:space="preserve"> екстракцията на точна информация за скелета от монокулярни камери бе труден за </w:t>
       </w:r>
-      <w:del w:id="19" w:author="Lyubo" w:date="2012-11-13T16:39:00Z">
+      <w:del w:id="25" w:author="Lyubo" w:date="2012-11-13T16:39:00Z">
         <w:r>
           <w:rPr>
             <w:lang w:val="bg-BG"/>
@@ -2978,7 +3046,7 @@
           <w:delText xml:space="preserve">имплементация </w:delText>
         </w:r>
       </w:del>
-      <w:ins w:id="20" w:author="Lyubo" w:date="2012-11-13T16:39:00Z">
+      <w:ins w:id="26" w:author="Lyubo" w:date="2012-11-13T16:39:00Z">
         <w:r>
           <w:rPr>
             <w:lang w:val="bg-BG"/>
@@ -3052,7 +3120,7 @@
         </w:rPr>
         <w:t xml:space="preserve"> среда</w:t>
       </w:r>
-      <w:ins w:id="21" w:author="Lyubo" w:date="2012-11-13T16:40:00Z">
+      <w:ins w:id="27" w:author="Lyubo" w:date="2012-11-13T16:40:00Z">
         <w:r>
           <w:rPr>
             <w:lang w:val="bg-BG"/>
@@ -3060,7 +3128,7 @@
           <w:t>, което ограничава приложението им.</w:t>
         </w:r>
       </w:ins>
-      <w:del w:id="22" w:author="Lyubo" w:date="2012-11-13T16:40:00Z">
+      <w:del w:id="28" w:author="Lyubo" w:date="2012-11-13T16:40:00Z">
         <w:r>
           <w:rPr>
             <w:lang w:val="bg-BG"/>
@@ -3086,7 +3154,7 @@
         </w:rPr>
         <w:t>за мониторинг на пациенти и други.</w:t>
       </w:r>
-      <w:ins w:id="23" w:author="Lyubo" w:date="2012-11-13T16:41:00Z">
+      <w:ins w:id="29" w:author="Lyubo" w:date="2012-11-13T16:41:00Z">
         <w:r>
           <w:rPr>
             <w:lang w:val="bg-BG"/>
@@ -3094,7 +3162,7 @@
           <w:t xml:space="preserve"> </w:t>
         </w:r>
       </w:ins>
-      <w:customXmlInsRangeStart w:id="24" w:author="Lyubo" w:date="2012-11-13T16:41:00Z"/>
+      <w:customXmlInsRangeStart w:id="30" w:author="Lyubo" w:date="2012-11-13T16:41:00Z"/>
       <w:sdt>
         <w:sdtPr>
           <w:rPr>
@@ -3104,8 +3172,8 @@
           <w:citation/>
         </w:sdtPr>
         <w:sdtContent>
-          <w:customXmlInsRangeEnd w:id="24"/>
-          <w:ins w:id="25" w:author="Lyubo" w:date="2012-11-13T16:41:00Z">
+          <w:customXmlInsRangeEnd w:id="30"/>
+          <w:ins w:id="31" w:author="Lyubo" w:date="2012-11-13T16:41:00Z">
             <w:r>
               <w:rPr>
                 <w:lang w:val="bg-BG"/>
@@ -3132,7 +3200,7 @@
             </w:rPr>
             <w:t>(1)</w:t>
           </w:r>
-          <w:ins w:id="26" w:author="Lyubo" w:date="2012-11-13T16:41:00Z">
+          <w:ins w:id="32" w:author="Lyubo" w:date="2012-11-13T16:41:00Z">
             <w:r>
               <w:rPr>
                 <w:lang w:val="bg-BG"/>
@@ -3140,10 +3208,10 @@
               <w:fldChar w:fldCharType="end"/>
             </w:r>
           </w:ins>
-          <w:customXmlInsRangeStart w:id="27" w:author="Lyubo" w:date="2012-11-13T16:41:00Z"/>
+          <w:customXmlInsRangeStart w:id="33" w:author="Lyubo" w:date="2012-11-13T16:41:00Z"/>
         </w:sdtContent>
       </w:sdt>
-      <w:customXmlInsRangeEnd w:id="27"/>
+      <w:customXmlInsRangeEnd w:id="33"/>
       <w:r>
         <w:rPr>
           <w:lang w:val="bg-BG"/>
@@ -3168,7 +3236,7 @@
         </w:rPr>
         <w:t>ензори по тялото на потребителя</w:t>
       </w:r>
-      <w:del w:id="28" w:author="Lyubo" w:date="2012-11-13T16:41:00Z">
+      <w:del w:id="34" w:author="Lyubo" w:date="2012-11-13T16:41:00Z">
         <w:r>
           <w:rPr>
             <w:lang w:val="bg-BG"/>
@@ -3176,7 +3244,7 @@
           <w:delText xml:space="preserve"> </w:delText>
         </w:r>
       </w:del>
-      <w:customXmlDelRangeStart w:id="29" w:author="Lyubo" w:date="2012-11-13T16:41:00Z"/>
+      <w:customXmlDelRangeStart w:id="35" w:author="Lyubo" w:date="2012-11-13T16:41:00Z"/>
       <w:sdt>
         <w:sdtPr>
           <w:rPr>
@@ -3186,8 +3254,8 @@
           <w:citation/>
         </w:sdtPr>
         <w:sdtContent>
-          <w:customXmlDelRangeEnd w:id="29"/>
-          <w:del w:id="30" w:author="Lyubo" w:date="2012-11-13T16:41:00Z">
+          <w:customXmlDelRangeEnd w:id="35"/>
+          <w:del w:id="36" w:author="Lyubo" w:date="2012-11-13T16:41:00Z">
             <w:r>
               <w:rPr>
                 <w:lang w:val="bg-BG"/>
@@ -3220,10 +3288,10 @@
               <w:fldChar w:fldCharType="end"/>
             </w:r>
           </w:del>
-          <w:customXmlDelRangeStart w:id="31" w:author="Lyubo" w:date="2012-11-13T16:41:00Z"/>
+          <w:customXmlDelRangeStart w:id="37" w:author="Lyubo" w:date="2012-11-13T16:41:00Z"/>
         </w:sdtContent>
       </w:sdt>
-      <w:customXmlDelRangeEnd w:id="31"/>
+      <w:customXmlDelRangeEnd w:id="37"/>
       <w:r>
         <w:rPr>
           <w:lang w:val="bg-BG"/>
@@ -3249,7 +3317,7 @@
         </w:rPr>
         <w:t xml:space="preserve">устройства върху </w:t>
       </w:r>
-      <w:del w:id="32" w:author="Lyubo" w:date="2012-11-21T01:04:00Z">
+      <w:del w:id="38" w:author="Lyubo" w:date="2012-11-21T01:04:00Z">
         <w:r>
           <w:rPr>
             <w:lang w:val="bg-BG"/>
@@ -3257,7 +3325,7 @@
           <w:delText>потребителите</w:delText>
         </w:r>
       </w:del>
-      <w:ins w:id="33" w:author="Lyubo" w:date="2012-11-21T01:04:00Z">
+      <w:ins w:id="39" w:author="Lyubo" w:date="2012-11-21T01:04:00Z">
         <w:r>
           <w:rPr>
             <w:lang w:val="bg-BG"/>
@@ -3283,7 +3351,7 @@
         </w:rPr>
         <w:t xml:space="preserve">, използващи монокулярни камери, разпознаващи хора и </w:t>
       </w:r>
-      <w:del w:id="34" w:author="Lyubo" w:date="2012-11-13T16:41:00Z">
+      <w:del w:id="40" w:author="Lyubo" w:date="2012-11-13T16:41:00Z">
         <w:r>
           <w:rPr>
             <w:lang w:val="bg-BG"/>
@@ -3303,7 +3371,7 @@
           <w:delText xml:space="preserve"> </w:delText>
         </w:r>
       </w:del>
-      <w:ins w:id="35" w:author="Lyubo" w:date="2012-11-13T16:41:00Z">
+      <w:ins w:id="41" w:author="Lyubo" w:date="2012-11-13T16:41:00Z">
         <w:r>
           <w:rPr>
             <w:lang w:val="bg-BG"/>
@@ -3329,7 +3397,7 @@
         </w:rPr>
         <w:t>резултати</w:t>
       </w:r>
-      <w:ins w:id="36" w:author="Lyubo" w:date="2012-11-13T16:42:00Z">
+      <w:ins w:id="42" w:author="Lyubo" w:date="2012-11-13T16:42:00Z">
         <w:r>
           <w:rPr>
             <w:lang w:val="bg-BG"/>
@@ -3337,7 +3405,7 @@
           <w:t>, дори</w:t>
         </w:r>
       </w:ins>
-      <w:del w:id="37" w:author="Lyubo" w:date="2012-11-13T16:42:00Z">
+      <w:del w:id="43" w:author="Lyubo" w:date="2012-11-13T16:42:00Z">
         <w:r>
           <w:rPr>
             <w:lang w:val="bg-BG"/>
@@ -3355,7 +3423,7 @@
     <w:p>
       <w:pPr>
         <w:rPr>
-          <w:ins w:id="38" w:author="Lyubo" w:date="2012-11-18T17:58:00Z"/>
+          <w:ins w:id="44" w:author="Lyubo" w:date="2012-11-18T17:58:00Z"/>
           <w:lang w:val="bg-BG"/>
         </w:rPr>
       </w:pPr>
@@ -3384,16 +3452,16 @@
     <w:p>
       <w:pPr>
         <w:rPr>
-          <w:ins w:id="39" w:author="Lyubo" w:date="2012-11-18T17:58:00Z"/>
-          <w:lang w:val="bg-BG"/>
-        </w:rPr>
-        <w:pPrChange w:id="40" w:author="Lyubo" w:date="2012-11-18T17:59:00Z">
+          <w:ins w:id="45" w:author="Lyubo" w:date="2012-11-18T17:58:00Z"/>
+          <w:lang w:val="bg-BG"/>
+        </w:rPr>
+        <w:pPrChange w:id="46" w:author="Lyubo" w:date="2012-11-18T17:59:00Z">
           <w:pPr>
             <w:ind w:left="720"/>
           </w:pPr>
         </w:pPrChange>
       </w:pPr>
-      <w:ins w:id="41" w:author="Lyubo" w:date="2012-11-18T17:58:00Z">
+      <w:ins w:id="47" w:author="Lyubo" w:date="2012-11-18T17:58:00Z">
         <w:r>
           <w:rPr>
             <w:lang w:val="bg-BG"/>
@@ -3401,7 +3469,7 @@
           <w:t>В раздел „Допълнителни имплементации и тесто</w:t>
         </w:r>
       </w:ins>
-      <w:ins w:id="42" w:author="Lyubo" w:date="2012-11-18T17:59:00Z">
+      <w:ins w:id="48" w:author="Lyubo" w:date="2012-11-18T17:59:00Z">
         <w:r>
           <w:rPr>
             <w:lang w:val="bg-BG"/>
@@ -3409,7 +3477,7 @@
           <w:t>в</w:t>
         </w:r>
       </w:ins>
-      <w:ins w:id="43" w:author="Lyubo" w:date="2012-11-18T17:58:00Z">
+      <w:ins w:id="49" w:author="Lyubo" w:date="2012-11-18T17:58:00Z">
         <w:r>
           <w:rPr>
             <w:lang w:val="bg-BG"/>
@@ -3417,7 +3485,7 @@
           <w:t xml:space="preserve">е“ са приложени </w:t>
         </w:r>
       </w:ins>
-      <w:ins w:id="44" w:author="Lyubo" w:date="2012-11-18T18:00:00Z">
+      <w:ins w:id="50" w:author="Lyubo" w:date="2012-11-18T18:00:00Z">
         <w:r>
           <w:rPr>
             <w:lang w:val="bg-BG"/>
@@ -3440,7 +3508,7 @@
           <w:lang w:val="bg-BG"/>
         </w:rPr>
       </w:pPr>
-      <w:bookmarkStart w:id="45" w:name="_Toc341223052"/>
+      <w:bookmarkStart w:id="51" w:name="_Toc341223052"/>
       <w:r>
         <w:rPr>
           <w:lang w:val="bg-BG"/>
@@ -3448,7 +3516,7 @@
         <w:lastRenderedPageBreak/>
         <w:t>Предишна работа</w:t>
       </w:r>
-      <w:bookmarkEnd w:id="45"/>
+      <w:bookmarkEnd w:id="51"/>
     </w:p>
     <w:p>
       <w:pPr>
@@ -3682,6 +3750,12 @@
           <w:r>
             <w:rPr>
               <w:noProof/>
+              <w:lang w:val="bg-BG"/>
+              <w:rPrChange w:id="52" w:author="Lyubo" w:date="2012-11-24T14:18:00Z">
+                <w:rPr>
+                  <w:noProof/>
+                </w:rPr>
+              </w:rPrChange>
             </w:rPr>
             <w:t xml:space="preserve"> (4)</w:t>
           </w:r>
@@ -3750,6 +3824,12 @@
           <w:r>
             <w:rPr>
               <w:noProof/>
+              <w:lang w:val="bg-BG"/>
+              <w:rPrChange w:id="53" w:author="Lyubo" w:date="2012-11-24T14:18:00Z">
+                <w:rPr>
+                  <w:noProof/>
+                </w:rPr>
+              </w:rPrChange>
             </w:rPr>
             <w:t xml:space="preserve"> (5)</w:t>
           </w:r>
@@ -3761,7 +3841,7 @@
           </w:r>
         </w:sdtContent>
       </w:sdt>
-      <w:ins w:id="46" w:author="Lyubo" w:date="2012-11-13T16:42:00Z">
+      <w:ins w:id="54" w:author="Lyubo" w:date="2012-11-13T16:42:00Z">
         <w:r>
           <w:rPr>
             <w:lang w:val="bg-BG"/>
@@ -4393,14 +4473,14 @@
           <w:lang w:val="bg-BG"/>
         </w:rPr>
       </w:pPr>
-      <w:bookmarkStart w:id="47" w:name="_Toc341223053"/>
+      <w:bookmarkStart w:id="55" w:name="_Toc341223053"/>
       <w:r>
         <w:rPr>
           <w:lang w:val="bg-BG"/>
         </w:rPr>
         <w:t>Методи</w:t>
       </w:r>
-      <w:bookmarkEnd w:id="47"/>
+      <w:bookmarkEnd w:id="55"/>
     </w:p>
     <w:p>
       <w:pPr>
@@ -4414,7 +4494,7 @@
         </w:rPr>
         <w:t xml:space="preserve">Тази секция цели да изясни подробно методите използвани за реализация на алгоритъма. </w:t>
       </w:r>
-      <w:del w:id="48" w:author="Lyubo" w:date="2012-11-21T01:06:00Z">
+      <w:del w:id="56" w:author="Lyubo" w:date="2012-11-21T01:06:00Z">
         <w:r>
           <w:rPr>
             <w:lang w:val="bg-BG"/>
@@ -4442,14 +4522,14 @@
           <w:lang w:val="bg-BG"/>
         </w:rPr>
       </w:pPr>
-      <w:bookmarkStart w:id="49" w:name="_Toc341223054"/>
+      <w:bookmarkStart w:id="57" w:name="_Toc341223054"/>
       <w:r>
         <w:rPr>
           <w:lang w:val="bg-BG"/>
         </w:rPr>
         <w:t>Ъгли и ротация на ставите</w:t>
       </w:r>
-      <w:bookmarkEnd w:id="49"/>
+      <w:bookmarkEnd w:id="57"/>
     </w:p>
     <w:p>
       <w:pPr>
@@ -4476,7 +4556,7 @@
         </w:rPr>
         <w:t xml:space="preserve">ползваме </w:t>
       </w:r>
-      <w:del w:id="50" w:author="Lyubo" w:date="2012-11-13T16:44:00Z">
+      <w:del w:id="58" w:author="Lyubo" w:date="2012-11-13T16:44:00Z">
         <w:r>
           <w:rPr>
             <w:lang w:val="bg-BG"/>
@@ -4484,7 +4564,7 @@
           <w:delText xml:space="preserve">ъглите </w:delText>
         </w:r>
       </w:del>
-      <w:ins w:id="51" w:author="Lyubo" w:date="2012-11-13T16:44:00Z">
+      <w:ins w:id="59" w:author="Lyubo" w:date="2012-11-13T16:44:00Z">
         <w:r>
           <w:rPr>
             <w:lang w:val="bg-BG"/>
@@ -4504,7 +4584,7 @@
         </w:rPr>
         <w:t>ставите</w:t>
       </w:r>
-      <w:ins w:id="52" w:author="Lyubo" w:date="2012-11-13T16:44:00Z">
+      <w:ins w:id="60" w:author="Lyubo" w:date="2012-11-13T16:44:00Z">
         <w:r>
           <w:rPr>
             <w:lang w:val="bg-BG"/>
@@ -4518,7 +4598,7 @@
         </w:rPr>
         <w:t>, тъй като т</w:t>
       </w:r>
-      <w:ins w:id="53" w:author="Lyubo" w:date="2012-11-13T16:44:00Z">
+      <w:ins w:id="61" w:author="Lyubo" w:date="2012-11-13T16:44:00Z">
         <w:r>
           <w:rPr>
             <w:lang w:val="bg-BG"/>
@@ -4526,7 +4606,7 @@
           <w:t>я</w:t>
         </w:r>
       </w:ins>
-      <w:del w:id="54" w:author="Lyubo" w:date="2012-11-13T16:44:00Z">
+      <w:del w:id="62" w:author="Lyubo" w:date="2012-11-13T16:44:00Z">
         <w:r>
           <w:rPr>
             <w:lang w:val="bg-BG"/>
@@ -4540,7 +4620,7 @@
         </w:rPr>
         <w:t xml:space="preserve"> еднозначно дава</w:t>
       </w:r>
-      <w:del w:id="55" w:author="Lyubo" w:date="2012-11-13T16:44:00Z">
+      <w:del w:id="63" w:author="Lyubo" w:date="2012-11-13T16:44:00Z">
         <w:r>
           <w:rPr>
             <w:lang w:val="bg-BG"/>
@@ -4616,7 +4696,7 @@
         </w:rPr>
         <w:t xml:space="preserve">Друг плюс на използването на </w:t>
       </w:r>
-      <w:del w:id="56" w:author="Lyubo" w:date="2012-11-13T16:44:00Z">
+      <w:del w:id="64" w:author="Lyubo" w:date="2012-11-13T16:44:00Z">
         <w:r>
           <w:rPr>
             <w:lang w:val="bg-BG"/>
@@ -4624,7 +4704,7 @@
           <w:delText xml:space="preserve">ъглите </w:delText>
         </w:r>
       </w:del>
-      <w:ins w:id="57" w:author="Lyubo" w:date="2012-11-13T16:44:00Z">
+      <w:ins w:id="65" w:author="Lyubo" w:date="2012-11-13T16:44:00Z">
         <w:r>
           <w:rPr>
             <w:lang w:val="bg-BG"/>
@@ -4632,7 +4712,7 @@
           <w:t>ротаци</w:t>
         </w:r>
       </w:ins>
-      <w:ins w:id="58" w:author="Lyubo" w:date="2012-11-21T01:06:00Z">
+      <w:ins w:id="66" w:author="Lyubo" w:date="2012-11-21T01:06:00Z">
         <w:r>
           <w:rPr>
             <w:lang w:val="bg-BG"/>
@@ -4640,7 +4720,7 @@
           <w:t>й</w:t>
         </w:r>
       </w:ins>
-      <w:ins w:id="59" w:author="Lyubo" w:date="2012-11-13T16:44:00Z">
+      <w:ins w:id="67" w:author="Lyubo" w:date="2012-11-13T16:44:00Z">
         <w:r>
           <w:rPr>
             <w:lang w:val="bg-BG"/>
@@ -4648,7 +4728,7 @@
           <w:t>т</w:t>
         </w:r>
       </w:ins>
-      <w:ins w:id="60" w:author="Lyubo" w:date="2012-11-21T01:06:00Z">
+      <w:ins w:id="68" w:author="Lyubo" w:date="2012-11-21T01:06:00Z">
         <w:r>
           <w:rPr>
             <w:lang w:val="bg-BG"/>
@@ -4656,7 +4736,7 @@
           <w:t>е</w:t>
         </w:r>
       </w:ins>
-      <w:ins w:id="61" w:author="Lyubo" w:date="2012-11-13T16:44:00Z">
+      <w:ins w:id="69" w:author="Lyubo" w:date="2012-11-13T16:44:00Z">
         <w:r>
           <w:rPr>
             <w:lang w:val="bg-BG"/>
@@ -4711,7 +4791,7 @@
           <w:lang w:val="bg-BG"/>
         </w:rPr>
       </w:pPr>
-      <w:bookmarkStart w:id="62" w:name="_Toc341223055"/>
+      <w:bookmarkStart w:id="70" w:name="_Toc341223055"/>
       <w:r>
         <w:rPr>
           <w:lang w:val="bg-BG"/>
@@ -4724,7 +4804,7 @@
         </w:rPr>
         <w:t>координатите</w:t>
       </w:r>
-      <w:bookmarkEnd w:id="62"/>
+      <w:bookmarkEnd w:id="70"/>
     </w:p>
     <w:p>
       <w:pPr>
@@ -5837,7 +5917,7 @@
       <w:pPr>
         <w:ind w:left="720"/>
         <w:rPr>
-          <w:ins w:id="63" w:author="Lyubo" w:date="2012-11-13T16:45:00Z"/>
+          <w:ins w:id="71" w:author="Lyubo" w:date="2012-11-13T16:45:00Z"/>
           <w:noProof/>
           <w:lang w:val="bg-BG"/>
         </w:rPr>
@@ -5980,7 +6060,7 @@
               </v:textbox>
             </v:shape>
             <v:shape id="Text Box 10" o:spid="_x0000_s1035" type="#_x0000_t202" style="position:absolute;left:12668;top:10001;width:19697;height:3905;visibility:visible;mso-wrap-style:none" o:gfxdata="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" filled="f" stroked="f" strokeweight=".5pt">
-              <v:textbox>
+              <v:textbox style="mso-next-textbox:#Text Box 10">
                 <w:txbxContent>
                   <w:p>
                     <w:r>
@@ -6046,7 +6126,7 @@
               </v:textbox>
             </v:shape>
             <v:shape id="Text Box 10" o:spid="_x0000_s1036" type="#_x0000_t202" style="position:absolute;left:28092;top:10001;width:20618;height:3905;visibility:visible;mso-wrap-style:none" o:gfxdata="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" filled="f" stroked="f" strokeweight=".5pt">
-              <v:textbox>
+              <v:textbox style="mso-next-textbox:#Text Box 10">
                 <w:txbxContent>
                   <w:p>
                     <w:r>
@@ -6124,7 +6204,7 @@
               </v:textbox>
             </v:shape>
             <v:shape id="Text Box 10" o:spid="_x0000_s1037" type="#_x0000_t202" style="position:absolute;left:11525;top:3651;width:12471;height:3905;visibility:visible;mso-wrap-style:none" o:gfxdata="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" filled="f" stroked="f" strokeweight=".5pt">
-              <v:textbox>
+              <v:textbox style="mso-next-textbox:#Text Box 10">
                 <w:txbxContent>
                   <w:p>
                     <m:oMath>
@@ -6279,7 +6359,7 @@
               </v:textbox>
             </v:shape>
             <v:shape id="Text Box 10" o:spid="_x0000_s1038" type="#_x0000_t202" style="position:absolute;left:17621;top:6477;width:12859;height:3905;visibility:visible;mso-wrap-style:none" o:gfxdata="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" filled="f" stroked="f" strokeweight=".5pt">
-              <v:textbox>
+              <v:textbox style="mso-next-textbox:#Text Box 10">
                 <w:txbxContent>
                   <w:p>
                     <w:pPr>
@@ -6457,12 +6537,12 @@
       <w:pPr>
         <w:ind w:left="720"/>
         <w:rPr>
-          <w:ins w:id="64" w:author="Lyubo" w:date="2012-11-13T16:49:00Z"/>
+          <w:ins w:id="72" w:author="Lyubo" w:date="2012-11-13T16:49:00Z"/>
           <w:noProof/>
           <w:lang w:val="bg-BG"/>
         </w:rPr>
       </w:pPr>
-      <w:ins w:id="65" w:author="Lyubo" w:date="2012-11-13T16:45:00Z">
+      <w:ins w:id="73" w:author="Lyubo" w:date="2012-11-13T16:45:00Z">
         <w:r>
           <w:rPr>
             <w:noProof/>
@@ -6472,7 +6552,7 @@
           <w:t xml:space="preserve">Проблем, възникващ при използването на този подход, </w:t>
         </w:r>
       </w:ins>
-      <w:ins w:id="66" w:author="Lyubo" w:date="2012-11-13T16:46:00Z">
+      <w:ins w:id="74" w:author="Lyubo" w:date="2012-11-13T16:46:00Z">
         <w:r>
           <w:rPr>
             <w:noProof/>
@@ -6481,7 +6561,7 @@
           <w:t>е създадената зависимост на ориентацията на потребителя спрямо сензора – методът дава различни данни, когато потребителят е лицево ориентиран спрямо сензора, и когато е ориентиран например на 45</w:t>
         </w:r>
       </w:ins>
-      <w:ins w:id="67" w:author="Lyubo" w:date="2012-11-13T16:47:00Z">
+      <w:ins w:id="75" w:author="Lyubo" w:date="2012-11-13T16:47:00Z">
         <w:r>
           <w:rPr>
             <w:noProof/>
@@ -6490,7 +6570,7 @@
           <w:sym w:font="Symbol" w:char="F0B0"/>
         </w:r>
       </w:ins>
-      <w:ins w:id="68" w:author="Lyubo" w:date="2012-11-13T16:48:00Z">
+      <w:ins w:id="76" w:author="Lyubo" w:date="2012-11-13T16:48:00Z">
         <w:r>
           <w:rPr>
             <w:noProof/>
@@ -6499,7 +6579,7 @@
           <w:t xml:space="preserve">. Това би могло да се избегне, като </w:t>
         </w:r>
       </w:ins>
-      <w:ins w:id="69" w:author="Lyubo" w:date="2012-11-21T01:08:00Z">
+      <w:ins w:id="77" w:author="Lyubo" w:date="2012-11-21T01:08:00Z">
         <w:r>
           <w:rPr>
             <w:noProof/>
@@ -6508,7 +6588,7 @@
           <w:t>се пресметне</w:t>
         </w:r>
       </w:ins>
-      <w:ins w:id="70" w:author="Lyubo" w:date="2012-11-13T16:48:00Z">
+      <w:ins w:id="78" w:author="Lyubo" w:date="2012-11-13T16:48:00Z">
         <w:r>
           <w:rPr>
             <w:noProof/>
@@ -6517,7 +6597,7 @@
           <w:t xml:space="preserve"> разликата между едната и другата ориентация</w:t>
         </w:r>
       </w:ins>
-      <w:ins w:id="71" w:author="Lyubo" w:date="2012-11-13T16:49:00Z">
+      <w:ins w:id="79" w:author="Lyubo" w:date="2012-11-13T16:49:00Z">
         <w:r>
           <w:rPr>
             <w:noProof/>
@@ -6526,7 +6606,7 @@
           <w:t xml:space="preserve">, което </w:t>
         </w:r>
       </w:ins>
-      <w:ins w:id="72" w:author="Lyubo" w:date="2012-11-13T16:48:00Z">
+      <w:ins w:id="80" w:author="Lyubo" w:date="2012-11-13T16:48:00Z">
         <w:r>
           <w:rPr>
             <w:noProof/>
@@ -6535,7 +6615,7 @@
           <w:t xml:space="preserve">дефинираме като </w:t>
         </w:r>
       </w:ins>
-      <w:ins w:id="73" w:author="Lyubo" w:date="2012-11-13T16:49:00Z">
+      <w:ins w:id="81" w:author="Lyubo" w:date="2012-11-13T16:49:00Z">
         <w:r>
           <w:rPr>
             <w:noProof/>
@@ -6549,12 +6629,12 @@
       <w:pPr>
         <w:ind w:left="720"/>
         <w:rPr>
-          <w:ins w:id="74" w:author="Lyubo" w:date="2012-11-13T16:54:00Z"/>
+          <w:ins w:id="82" w:author="Lyubo" w:date="2012-11-13T16:54:00Z"/>
           <w:noProof/>
           <w:lang w:val="bg-BG"/>
         </w:rPr>
       </w:pPr>
-      <w:ins w:id="75" w:author="Lyubo" w:date="2012-11-13T16:50:00Z">
+      <w:ins w:id="83" w:author="Lyubo" w:date="2012-11-13T16:50:00Z">
         <w:r>
           <w:rPr>
             <w:noProof/>
@@ -6563,7 +6643,7 @@
           <w:t xml:space="preserve">Можем да пресметнем големината на грешката, като намерим разликата в ориентацията вектора </w:t>
         </w:r>
       </w:ins>
-      <w:ins w:id="76" w:author="Lyubo" w:date="2012-11-13T16:52:00Z">
+      <w:ins w:id="84" w:author="Lyubo" w:date="2012-11-13T16:52:00Z">
         <w:r>
           <w:rPr>
             <w:noProof/>
@@ -6581,7 +6661,7 @@
           <w:rPr>
             <w:noProof/>
             <w:lang w:val="bg-BG"/>
-            <w:rPrChange w:id="77" w:author="Lyubo" w:date="2012-11-13T16:52:00Z">
+            <w:rPrChange w:id="85" w:author="Lyubo" w:date="2012-11-13T16:52:00Z">
               <w:rPr>
                 <w:noProof/>
               </w:rPr>
@@ -6606,7 +6686,7 @@
           <w:rPr>
             <w:noProof/>
             <w:lang w:val="bg-BG"/>
-            <w:rPrChange w:id="78" w:author="Lyubo" w:date="2012-11-13T16:52:00Z">
+            <w:rPrChange w:id="86" w:author="Lyubo" w:date="2012-11-13T16:52:00Z">
               <w:rPr>
                 <w:noProof/>
               </w:rPr>
@@ -6631,7 +6711,7 @@
           <w:rPr>
             <w:noProof/>
             <w:lang w:val="bg-BG"/>
-            <w:rPrChange w:id="79" w:author="Lyubo" w:date="2012-11-13T16:53:00Z">
+            <w:rPrChange w:id="87" w:author="Lyubo" w:date="2012-11-13T16:53:00Z">
               <w:rPr>
                 <w:noProof/>
               </w:rPr>
@@ -6640,7 +6720,7 @@
           <w:t>.</w:t>
         </w:r>
       </w:ins>
-      <w:ins w:id="80" w:author="Lyubo" w:date="2012-11-13T16:54:00Z">
+      <w:ins w:id="88" w:author="Lyubo" w:date="2012-11-13T16:54:00Z">
         <w:r>
           <w:rPr>
             <w:noProof/>
@@ -6649,7 +6729,7 @@
           <w:t xml:space="preserve"> </w:t>
         </w:r>
       </w:ins>
-      <w:ins w:id="81" w:author="Lyubo" w:date="2012-11-13T16:53:00Z">
+      <w:ins w:id="89" w:author="Lyubo" w:date="2012-11-13T16:53:00Z">
         <w:r>
           <w:rPr>
             <w:noProof/>
@@ -6667,7 +6747,7 @@
           <w:lang w:val="bg-BG"/>
         </w:rPr>
       </w:pPr>
-      <w:ins w:id="82" w:author="Lyubo" w:date="2012-11-13T16:54:00Z">
+      <w:ins w:id="90" w:author="Lyubo" w:date="2012-11-13T16:54:00Z">
         <w:r>
           <w:rPr>
             <w:noProof/>
@@ -6676,7 +6756,7 @@
           <w:t xml:space="preserve">Въпреки интуитивността на този подход, намирането на точна зависимост на големината на грешката и </w:t>
         </w:r>
       </w:ins>
-      <w:ins w:id="83" w:author="Lyubo" w:date="2012-11-13T16:55:00Z">
+      <w:ins w:id="91" w:author="Lyubo" w:date="2012-11-13T16:55:00Z">
         <w:r>
           <w:rPr>
             <w:noProof/>
@@ -6685,7 +6765,7 @@
           <w:t>пресметнатите двуизмерни</w:t>
         </w:r>
       </w:ins>
-      <w:ins w:id="84" w:author="Lyubo" w:date="2012-11-13T16:56:00Z">
+      <w:ins w:id="92" w:author="Lyubo" w:date="2012-11-13T16:56:00Z">
         <w:r>
           <w:rPr>
             <w:noProof/>
@@ -6710,14 +6790,14 @@
           <w:lang w:val="bg-BG"/>
         </w:rPr>
       </w:pPr>
-      <w:bookmarkStart w:id="85" w:name="_Toc341223056"/>
+      <w:bookmarkStart w:id="93" w:name="_Toc341223056"/>
       <w:r>
         <w:rPr>
           <w:lang w:val="bg-BG"/>
         </w:rPr>
         <w:t>Представяне на ротацията</w:t>
       </w:r>
-      <w:del w:id="86" w:author="Lyubo" w:date="2012-11-13T16:44:00Z">
+      <w:del w:id="94" w:author="Lyubo" w:date="2012-11-13T16:44:00Z">
         <w:r>
           <w:rPr>
             <w:lang w:val="bg-BG"/>
@@ -6731,7 +6811,7 @@
         </w:rPr>
         <w:t xml:space="preserve"> на ставите чрез геометрични кватерниони</w:t>
       </w:r>
-      <w:bookmarkEnd w:id="85"/>
+      <w:bookmarkEnd w:id="93"/>
     </w:p>
     <w:p>
       <w:pPr>
@@ -6746,7 +6826,7 @@
         </w:rPr>
         <w:t>Чрез прилагането на то</w:t>
       </w:r>
-      <w:ins w:id="87" w:author="Lyubo" w:date="2012-11-21T01:09:00Z">
+      <w:ins w:id="95" w:author="Lyubo" w:date="2012-11-21T01:09:00Z">
         <w:r>
           <w:rPr>
             <w:lang w:val="bg-BG"/>
@@ -6842,14 +6922,14 @@
           <w:lang w:val="bg-BG"/>
         </w:rPr>
       </w:pPr>
-      <w:bookmarkStart w:id="88" w:name="_Toc341223057"/>
+      <w:bookmarkStart w:id="96" w:name="_Toc341223057"/>
       <w:r>
         <w:rPr>
           <w:lang w:val="bg-BG"/>
         </w:rPr>
         <w:t>Заключение</w:t>
       </w:r>
-      <w:bookmarkEnd w:id="88"/>
+      <w:bookmarkEnd w:id="96"/>
     </w:p>
     <w:p>
       <w:pPr>
@@ -6864,7 +6944,7 @@
         </w:rPr>
         <w:t xml:space="preserve">Имплементация на двата представени метода показва, че и двата дават </w:t>
       </w:r>
-      <w:del w:id="89" w:author="Lyubo" w:date="2012-11-13T16:57:00Z">
+      <w:del w:id="97" w:author="Lyubo" w:date="2012-11-13T16:57:00Z">
         <w:r>
           <w:rPr>
             <w:lang w:val="bg-BG"/>
@@ -6878,7 +6958,7 @@
         </w:rPr>
         <w:t xml:space="preserve">добри резултати в контекста на алгоритъма. За удобство в сегашната си версия алгоритъмът използва </w:t>
       </w:r>
-      <w:del w:id="90" w:author="Lyubo" w:date="2012-11-13T16:57:00Z">
+      <w:del w:id="98" w:author="Lyubo" w:date="2012-11-13T16:57:00Z">
         <w:r>
           <w:rPr>
             <w:lang w:val="bg-BG"/>
@@ -6892,7 +6972,7 @@
           <w:delText xml:space="preserve"> </w:delText>
         </w:r>
       </w:del>
-      <w:ins w:id="91" w:author="Lyubo" w:date="2012-11-13T16:57:00Z">
+      <w:ins w:id="99" w:author="Lyubo" w:date="2012-11-13T16:57:00Z">
         <w:r>
           <w:rPr>
             <w:lang w:val="bg-BG"/>
@@ -6906,7 +6986,7 @@
         </w:rPr>
         <w:t>метод</w:t>
       </w:r>
-      <w:del w:id="92" w:author="Lyubo" w:date="2012-11-13T16:58:00Z">
+      <w:del w:id="100" w:author="Lyubo" w:date="2012-11-13T16:58:00Z">
         <w:r>
           <w:rPr>
             <w:lang w:val="bg-BG"/>
@@ -6914,7 +6994,7 @@
           <w:delText xml:space="preserve">. </w:delText>
         </w:r>
       </w:del>
-      <w:ins w:id="93" w:author="Lyubo" w:date="2012-11-13T16:58:00Z">
+      <w:ins w:id="101" w:author="Lyubo" w:date="2012-11-13T16:58:00Z">
         <w:r>
           <w:rPr>
             <w:lang w:val="bg-BG"/>
@@ -6922,7 +7002,7 @@
           <w:t xml:space="preserve">, поради възможността от неточност при използването на първия метод. </w:t>
         </w:r>
       </w:ins>
-      <w:ins w:id="94" w:author="Lyubo" w:date="2012-11-21T01:10:00Z">
+      <w:ins w:id="102" w:author="Lyubo" w:date="2012-11-21T01:10:00Z">
         <w:r>
           <w:rPr>
             <w:lang w:val="bg-BG"/>
@@ -6930,7 +7010,7 @@
           <w:t>След обстойно тестване и с двата метода за представяне на ротацията на ставите, резултатите еднозначно показаха, че при използване на втория метод, разпознаването е по-успешно.</w:t>
         </w:r>
       </w:ins>
-      <w:del w:id="95" w:author="Lyubo" w:date="2012-11-13T16:58:00Z">
+      <w:del w:id="103" w:author="Lyubo" w:date="2012-11-13T16:58:00Z">
         <w:r>
           <w:rPr>
             <w:lang w:val="bg-BG"/>
@@ -6946,14 +7026,14 @@
           <w:lang w:val="bg-BG"/>
         </w:rPr>
       </w:pPr>
-      <w:bookmarkStart w:id="96" w:name="_Toc341223058"/>
+      <w:bookmarkStart w:id="104" w:name="_Toc341223058"/>
       <w:r>
         <w:rPr>
           <w:lang w:val="bg-BG"/>
         </w:rPr>
         <w:t xml:space="preserve">Селекция на </w:t>
       </w:r>
-      <w:ins w:id="97" w:author="Lyubo" w:date="2012-11-21T01:11:00Z">
+      <w:ins w:id="105" w:author="Lyubo" w:date="2012-11-21T01:11:00Z">
         <w:r>
           <w:rPr>
             <w:lang w:val="bg-BG"/>
@@ -6967,7 +7047,7 @@
         </w:rPr>
         <w:t>най-информативни</w:t>
       </w:r>
-      <w:ins w:id="98" w:author="Lyubo" w:date="2012-11-21T01:11:00Z">
+      <w:ins w:id="106" w:author="Lyubo" w:date="2012-11-21T01:11:00Z">
         <w:r>
           <w:rPr>
             <w:lang w:val="bg-BG"/>
@@ -6981,7 +7061,7 @@
         </w:rPr>
         <w:t xml:space="preserve"> стави</w:t>
       </w:r>
-      <w:bookmarkEnd w:id="96"/>
+      <w:bookmarkEnd w:id="104"/>
     </w:p>
     <w:p>
       <w:pPr>
@@ -6997,7 +7077,7 @@
         </w:rPr>
         <w:t xml:space="preserve">Минали проучвания показват, че за разпознаване на движения на база </w:t>
       </w:r>
-      <w:del w:id="99" w:author="Lyubo" w:date="2012-11-13T22:26:00Z">
+      <w:del w:id="107" w:author="Lyubo" w:date="2012-11-13T22:26:00Z">
         <w:r>
           <w:rPr>
             <w:lang w:val="bg-BG"/>
@@ -7005,7 +7085,7 @@
           <w:delText xml:space="preserve">ъгли </w:delText>
         </w:r>
       </w:del>
-      <w:ins w:id="100" w:author="Lyubo" w:date="2012-11-13T22:26:00Z">
+      <w:ins w:id="108" w:author="Lyubo" w:date="2012-11-13T22:26:00Z">
         <w:r>
           <w:rPr>
             <w:lang w:val="bg-BG"/>
@@ -7121,7 +7201,7 @@
         </w:rPr>
         <w:t xml:space="preserve">следим единствено ставите, които имат най-голяма промяна в </w:t>
       </w:r>
-      <w:del w:id="101" w:author="Lyubo" w:date="2012-11-13T22:26:00Z">
+      <w:del w:id="109" w:author="Lyubo" w:date="2012-11-13T22:26:00Z">
         <w:r>
           <w:rPr>
             <w:lang w:val="bg-BG"/>
@@ -7129,7 +7209,7 @@
           <w:delText xml:space="preserve">ъгъла </w:delText>
         </w:r>
       </w:del>
-      <w:ins w:id="102" w:author="Lyubo" w:date="2012-11-13T22:26:00Z">
+      <w:ins w:id="110" w:author="Lyubo" w:date="2012-11-13T22:26:00Z">
         <w:r>
           <w:rPr>
             <w:lang w:val="bg-BG"/>
@@ -7236,6 +7316,12 @@
           <w:r>
             <w:rPr>
               <w:noProof/>
+              <w:lang w:val="bg-BG"/>
+              <w:rPrChange w:id="111" w:author="Lyubo" w:date="2012-11-24T14:18:00Z">
+                <w:rPr>
+                  <w:noProof/>
+                </w:rPr>
+              </w:rPrChange>
             </w:rPr>
             <w:t>(17)</w:t>
           </w:r>
@@ -7303,7 +7389,7 @@
         </w:rPr>
         <w:lastRenderedPageBreak/>
         <w:drawing>
-          <wp:inline distT="0" distB="0" distL="0" distR="0" wp14:anchorId="462BB1C3" wp14:editId="154F6800">
+          <wp:inline distT="0" distB="0" distL="0" distR="0" wp14:anchorId="2DDFAF4F" wp14:editId="7955269D">
             <wp:extent cx="4038600" cy="1825497"/>
             <wp:effectExtent l="19050" t="0" r="0" b="0"/>
             <wp:docPr id="2" name="Picture 2"/>
@@ -7353,7 +7439,7 @@
           <w:lang w:eastAsia="en-US"/>
         </w:rPr>
         <w:drawing>
-          <wp:inline distT="0" distB="0" distL="0" distR="0" wp14:anchorId="22557988" wp14:editId="44240C5B">
+          <wp:inline distT="0" distB="0" distL="0" distR="0" wp14:anchorId="52B7571C" wp14:editId="5E95B399">
             <wp:extent cx="1823019" cy="2178482"/>
             <wp:effectExtent l="19050" t="0" r="5781" b="0"/>
             <wp:docPr id="1" name="Picture 0" descr="skeletonNumbered.png"/>
@@ -7637,7 +7723,7 @@
           <w:noProof/>
         </w:rPr>
         <w:drawing>
-          <wp:inline distT="0" distB="0" distL="0" distR="0" wp14:anchorId="35FAD082" wp14:editId="721DCFB5">
+          <wp:inline distT="0" distB="0" distL="0" distR="0" wp14:anchorId="3017DA09" wp14:editId="1E1462DD">
             <wp:extent cx="4572000" cy="2743200"/>
             <wp:effectExtent l="19050" t="0" r="19050" b="0"/>
             <wp:docPr id="4" name="Chart 2"/>
@@ -7658,14 +7744,14 @@
           <w:lang w:val="bg-BG"/>
         </w:rPr>
       </w:pPr>
-      <w:bookmarkStart w:id="103" w:name="_Toc341223059"/>
+      <w:bookmarkStart w:id="112" w:name="_Toc341223059"/>
       <w:r>
         <w:rPr>
           <w:lang w:val="bg-BG"/>
         </w:rPr>
         <w:t>Сравняване на движения</w:t>
       </w:r>
-      <w:bookmarkEnd w:id="103"/>
+      <w:bookmarkEnd w:id="112"/>
     </w:p>
     <w:p>
       <w:pPr>
@@ -7770,7 +7856,7 @@
           <w:noProof/>
         </w:rPr>
         <w:drawing>
-          <wp:inline distT="0" distB="0" distL="0" distR="0" wp14:anchorId="7CB653B4" wp14:editId="79B61174">
+          <wp:inline distT="0" distB="0" distL="0" distR="0" wp14:anchorId="0F2178BA" wp14:editId="12213324">
             <wp:extent cx="3914775" cy="2226528"/>
             <wp:effectExtent l="0" t="0" r="0" b="0"/>
             <wp:docPr id="3" name="Picture 2" descr="poses combined.png"/>
@@ -7861,7 +7947,7 @@
         </w:rPr>
         <w:t xml:space="preserve"> трябва да сравним </w:t>
       </w:r>
-      <w:del w:id="104" w:author="Lyubo" w:date="2012-11-13T22:27:00Z">
+      <w:del w:id="113" w:author="Lyubo" w:date="2012-11-13T22:27:00Z">
         <w:r>
           <w:rPr>
             <w:lang w:val="bg-BG"/>
@@ -7869,7 +7955,7 @@
           <w:delText xml:space="preserve">ъглите </w:delText>
         </w:r>
       </w:del>
-      <w:ins w:id="105" w:author="Lyubo" w:date="2012-11-13T22:27:00Z">
+      <w:ins w:id="114" w:author="Lyubo" w:date="2012-11-13T22:27:00Z">
         <w:r>
           <w:rPr>
             <w:lang w:val="bg-BG"/>
@@ -7883,7 +7969,7 @@
         </w:rPr>
         <w:t xml:space="preserve">ставите им. </w:t>
       </w:r>
-      <w:ins w:id="106" w:author="Lyubo" w:date="2012-11-13T22:28:00Z">
+      <w:ins w:id="115" w:author="Lyubo" w:date="2012-11-13T22:28:00Z">
         <w:r>
           <w:rPr>
             <w:lang w:val="bg-BG"/>
@@ -7891,7 +7977,7 @@
           <w:t xml:space="preserve">В минали версии на разработката, в които се използваха двумерните </w:t>
         </w:r>
       </w:ins>
-      <w:ins w:id="107" w:author="Lyubo" w:date="2012-11-13T22:29:00Z">
+      <w:ins w:id="116" w:author="Lyubo" w:date="2012-11-13T22:29:00Z">
         <w:r>
           <w:rPr>
             <w:lang w:val="bg-BG"/>
@@ -7899,7 +7985,7 @@
           <w:t xml:space="preserve">проекции на координатите на ставите, </w:t>
         </w:r>
       </w:ins>
-      <w:ins w:id="108" w:author="Lyubo" w:date="2012-11-13T22:30:00Z">
+      <w:ins w:id="117" w:author="Lyubo" w:date="2012-11-13T22:30:00Z">
         <w:r>
           <w:rPr>
             <w:lang w:val="bg-BG"/>
@@ -7907,7 +7993,7 @@
           <w:t xml:space="preserve">представяхме трите проектции като координати на точка в триизмерното пространство и изцислявахме евклидовото пространство между </w:t>
         </w:r>
       </w:ins>
-      <w:ins w:id="109" w:author="Lyubo" w:date="2012-11-13T22:31:00Z">
+      <w:ins w:id="118" w:author="Lyubo" w:date="2012-11-13T22:31:00Z">
         <w:r>
           <w:rPr>
             <w:lang w:val="bg-BG"/>
@@ -7915,7 +8001,7 @@
           <w:t>точката от първата и втората поза</w:t>
         </w:r>
       </w:ins>
-      <w:ins w:id="110" w:author="Lyubo" w:date="2012-11-13T22:30:00Z">
+      <w:ins w:id="119" w:author="Lyubo" w:date="2012-11-13T22:30:00Z">
         <w:r>
           <w:rPr>
             <w:lang w:val="bg-BG"/>
@@ -7923,7 +8009,7 @@
           <w:t>.</w:t>
         </w:r>
       </w:ins>
-      <w:ins w:id="111" w:author="Lyubo" w:date="2012-11-13T22:31:00Z">
+      <w:ins w:id="120" w:author="Lyubo" w:date="2012-11-13T22:31:00Z">
         <w:r>
           <w:rPr>
             <w:lang w:val="bg-BG"/>
@@ -7931,7 +8017,7 @@
           <w:t xml:space="preserve"> Това ни предоставяше </w:t>
         </w:r>
       </w:ins>
-      <w:del w:id="112" w:author="Lyubo" w:date="2012-11-13T22:31:00Z">
+      <w:del w:id="121" w:author="Lyubo" w:date="2012-11-13T22:31:00Z">
         <w:r>
           <w:rPr>
             <w:lang w:val="bg-BG"/>
@@ -7984,7 +8070,7 @@
           <w:lang w:val="bg-BG"/>
         </w:rPr>
       </w:pPr>
-      <w:ins w:id="113" w:author="Lyubo" w:date="2012-11-13T22:31:00Z">
+      <w:ins w:id="122" w:author="Lyubo" w:date="2012-11-13T22:31:00Z">
         <w:r>
           <w:rPr>
             <w:lang w:val="bg-BG"/>
@@ -7992,7 +8078,7 @@
           <w:t>В настоящата имплементация на разработката</w:t>
         </w:r>
       </w:ins>
-      <w:ins w:id="114" w:author="Lyubo" w:date="2012-11-13T22:32:00Z">
+      <w:ins w:id="123" w:author="Lyubo" w:date="2012-11-13T22:32:00Z">
         <w:r>
           <w:rPr>
             <w:lang w:val="bg-BG"/>
@@ -8000,7 +8086,7 @@
           <w:t xml:space="preserve"> </w:t>
         </w:r>
       </w:ins>
-      <w:del w:id="115" w:author="Lyubo" w:date="2012-11-13T22:32:00Z">
+      <w:del w:id="124" w:author="Lyubo" w:date="2012-11-13T22:32:00Z">
         <w:r>
           <w:rPr>
             <w:lang w:val="bg-BG"/>
@@ -8014,7 +8100,7 @@
         </w:rPr>
         <w:t xml:space="preserve"> </w:t>
       </w:r>
-      <w:del w:id="116" w:author="Lyubo" w:date="2012-11-21T01:12:00Z">
+      <w:del w:id="125" w:author="Lyubo" w:date="2012-11-21T01:12:00Z">
         <w:r>
           <w:rPr>
             <w:lang w:val="bg-BG"/>
@@ -8022,7 +8108,7 @@
           <w:delText xml:space="preserve">използваме </w:delText>
         </w:r>
       </w:del>
-      <w:ins w:id="117" w:author="Lyubo" w:date="2012-11-21T01:12:00Z">
+      <w:ins w:id="126" w:author="Lyubo" w:date="2012-11-21T01:12:00Z">
         <w:r>
           <w:rPr>
             <w:lang w:val="bg-BG"/>
@@ -8036,7 +8122,7 @@
         </w:rPr>
         <w:t>метод</w:t>
       </w:r>
-      <w:del w:id="118" w:author="Lyubo" w:date="2012-11-21T01:12:00Z">
+      <w:del w:id="127" w:author="Lyubo" w:date="2012-11-21T01:12:00Z">
         <w:r>
           <w:rPr>
             <w:lang w:val="bg-BG"/>
@@ -8044,7 +8130,7 @@
           <w:delText>а</w:delText>
         </w:r>
       </w:del>
-      <w:ins w:id="119" w:author="Lyubo" w:date="2012-11-21T01:12:00Z">
+      <w:ins w:id="128" w:author="Lyubo" w:date="2012-11-21T01:12:00Z">
         <w:r>
           <w:rPr>
             <w:lang w:val="bg-BG"/>
@@ -8076,7 +8162,7 @@
         </w:rPr>
         <w:t xml:space="preserve"> на ставите чрез </w:t>
       </w:r>
-      <w:ins w:id="120" w:author="Lyubo" w:date="2012-11-21T01:12:00Z">
+      <w:ins w:id="129" w:author="Lyubo" w:date="2012-11-21T01:12:00Z">
         <w:r>
           <w:rPr>
             <w:lang w:val="bg-BG"/>
@@ -8114,7 +8200,7 @@
         </w:rPr>
         <w:t xml:space="preserve">, </w:t>
       </w:r>
-      <w:ins w:id="121" w:author="Lyubo" w:date="2012-11-13T22:32:00Z">
+      <w:ins w:id="130" w:author="Lyubo" w:date="2012-11-13T22:32:00Z">
         <w:r>
           <w:rPr>
             <w:lang w:val="bg-BG"/>
@@ -8122,7 +8208,7 @@
           <w:t xml:space="preserve">като използваме </w:t>
         </w:r>
       </w:ins>
-      <w:del w:id="122" w:author="Lyubo" w:date="2012-11-13T22:32:00Z">
+      <w:del w:id="131" w:author="Lyubo" w:date="2012-11-13T22:32:00Z">
         <w:r>
           <w:rPr>
             <w:lang w:val="bg-BG"/>
@@ -8504,7 +8590,7 @@
       <w:pPr>
         <w:ind w:left="720"/>
         <w:rPr>
-          <w:ins w:id="123" w:author="Lyubo" w:date="2012-11-13T16:59:00Z"/>
+          <w:ins w:id="132" w:author="Lyubo" w:date="2012-11-13T16:59:00Z"/>
           <w:lang w:val="bg-BG"/>
         </w:rPr>
       </w:pPr>
@@ -8552,11 +8638,11 @@
       <w:pPr>
         <w:ind w:left="720"/>
         <w:rPr>
-          <w:ins w:id="124" w:author="Lyubo" w:date="2012-11-13T17:00:00Z"/>
+          <w:ins w:id="133" w:author="Lyubo" w:date="2012-11-13T17:00:00Z"/>
           <w:lang w:val="bg-BG"/>
         </w:rPr>
       </w:pPr>
-      <w:ins w:id="125" w:author="Lyubo" w:date="2012-11-13T16:59:00Z">
+      <w:ins w:id="134" w:author="Lyubo" w:date="2012-11-13T16:59:00Z">
         <w:r>
           <w:rPr>
             <w:lang w:val="bg-BG"/>
@@ -8566,7 +8652,7 @@
         <w:r>
           <w:rPr>
             <w:lang w:val="bg-BG"/>
-            <w:rPrChange w:id="126" w:author="Lyubo" w:date="2012-11-13T17:00:00Z">
+            <w:rPrChange w:id="135" w:author="Lyubo" w:date="2012-11-13T17:00:00Z">
               <w:rPr/>
             </w:rPrChange>
           </w:rPr>
@@ -8578,7 +8664,7 @@
         <w:r>
           <w:rPr>
             <w:lang w:val="bg-BG"/>
-            <w:rPrChange w:id="127" w:author="Lyubo" w:date="2012-11-13T17:00:00Z">
+            <w:rPrChange w:id="136" w:author="Lyubo" w:date="2012-11-13T17:00:00Z">
               <w:rPr/>
             </w:rPrChange>
           </w:rPr>
@@ -8590,14 +8676,14 @@
         <w:r>
           <w:rPr>
             <w:lang w:val="bg-BG"/>
-            <w:rPrChange w:id="128" w:author="Lyubo" w:date="2012-11-13T17:00:00Z">
+            <w:rPrChange w:id="137" w:author="Lyubo" w:date="2012-11-13T17:00:00Z">
               <w:rPr/>
             </w:rPrChange>
           </w:rPr>
           <w:t>)</w:t>
         </w:r>
       </w:ins>
-      <w:ins w:id="129" w:author="Lyubo" w:date="2012-11-13T17:00:00Z">
+      <w:ins w:id="138" w:author="Lyubo" w:date="2012-11-13T17:00:00Z">
         <w:r>
           <w:rPr>
             <w:lang w:val="bg-BG"/>
@@ -8612,7 +8698,7 @@
         <w:rPr>
           <w:lang w:val="bg-BG"/>
         </w:rPr>
-        <w:pPrChange w:id="130" w:author="Lyubo" w:date="2012-11-21T01:13:00Z">
+        <w:pPrChange w:id="139" w:author="Lyubo" w:date="2012-11-21T01:13:00Z">
           <w:pPr>
             <w:numPr>
               <w:ilvl w:val="2"/>
@@ -8625,7 +8711,7 @@
           </w:pPr>
         </w:pPrChange>
       </w:pPr>
-      <w:ins w:id="131" w:author="Lyubo" w:date="2012-11-21T01:13:00Z">
+      <w:ins w:id="140" w:author="Lyubo" w:date="2012-11-21T01:13:00Z">
         <m:oMath>
           <m:r>
             <m:rPr>
@@ -8643,7 +8729,7 @@
             <w:rPr>
               <w:rFonts w:ascii="Cambria Math" w:eastAsiaTheme="minorEastAsia" w:hAnsi="Cambria Math"/>
               <w:lang w:val="bg-BG"/>
-              <w:rPrChange w:id="132" w:author="Lyubo" w:date="2012-11-21T19:34:00Z">
+              <w:rPrChange w:id="141" w:author="Lyubo" w:date="2012-11-21T19:34:00Z">
                 <w:rPr>
                   <w:rFonts w:ascii="Cambria Math" w:eastAsiaTheme="minorEastAsia" w:hAnsi="Cambria Math"/>
                 </w:rPr>
@@ -9301,7 +9387,7 @@
           <w:lang w:val="bg-BG"/>
         </w:rPr>
       </w:pPr>
-      <w:bookmarkStart w:id="133" w:name="_Toc341223060"/>
+      <w:bookmarkStart w:id="142" w:name="_Toc341223060"/>
       <w:r>
         <w:t>Dynamic</w:t>
       </w:r>
@@ -9338,7 +9424,7 @@
         </w:rPr>
         <w:t>)</w:t>
       </w:r>
-      <w:bookmarkEnd w:id="133"/>
+      <w:bookmarkEnd w:id="142"/>
     </w:p>
     <w:p>
       <w:pPr>
@@ -9485,6 +9571,12 @@
           <w:r>
             <w:rPr>
               <w:noProof/>
+              <w:lang w:val="bg-BG"/>
+              <w:rPrChange w:id="143" w:author="Lyubo" w:date="2012-11-24T14:18:00Z">
+                <w:rPr>
+                  <w:noProof/>
+                </w:rPr>
+              </w:rPrChange>
             </w:rPr>
             <w:t>(18)</w:t>
           </w:r>
@@ -9602,6 +9694,12 @@
           <w:r>
             <w:rPr>
               <w:noProof/>
+              <w:lang w:val="bg-BG"/>
+              <w:rPrChange w:id="144" w:author="Lyubo" w:date="2012-11-24T14:18:00Z">
+                <w:rPr>
+                  <w:noProof/>
+                </w:rPr>
+              </w:rPrChange>
             </w:rPr>
             <w:t xml:space="preserve"> (20)</w:t>
           </w:r>
@@ -10620,14 +10718,14 @@
           <w:lang w:val="bg-BG"/>
         </w:rPr>
       </w:pPr>
-      <w:bookmarkStart w:id="134" w:name="_Toc341223061"/>
+      <w:bookmarkStart w:id="145" w:name="_Toc341223061"/>
       <w:r>
         <w:rPr>
           <w:lang w:val="bg-BG"/>
         </w:rPr>
         <w:t>Разпознаване на активности в реално време</w:t>
       </w:r>
-      <w:bookmarkEnd w:id="134"/>
+      <w:bookmarkEnd w:id="145"/>
     </w:p>
     <w:p>
       <w:pPr>
@@ -10676,14 +10774,14 @@
           <w:lang w:val="bg-BG"/>
         </w:rPr>
       </w:pPr>
-      <w:bookmarkStart w:id="135" w:name="_Toc341223062"/>
+      <w:bookmarkStart w:id="146" w:name="_Toc341223062"/>
       <w:r>
         <w:rPr>
           <w:lang w:val="bg-BG"/>
         </w:rPr>
         <w:t>Използване на „прозорец”</w:t>
       </w:r>
-      <w:bookmarkEnd w:id="135"/>
+      <w:bookmarkEnd w:id="146"/>
     </w:p>
     <w:p>
       <w:pPr>
@@ -10704,7 +10802,7 @@
         </w:rPr>
         <w:t>последователна поредица от кадри, чието начало е най-новия</w:t>
       </w:r>
-      <w:ins w:id="136" w:author="Lyubo" w:date="2012-11-13T22:38:00Z">
+      <w:ins w:id="147" w:author="Lyubo" w:date="2012-11-13T22:38:00Z">
         <w:r>
           <w:rPr>
             <w:lang w:val="bg-BG"/>
@@ -10780,7 +10878,7 @@
         </w:rPr>
         <w:t xml:space="preserve">и всеки един от записите в базата данни, то ще постигнем </w:t>
       </w:r>
-      <w:ins w:id="137" w:author="Lyubo" w:date="2012-11-13T22:39:00Z">
+      <w:ins w:id="148" w:author="Lyubo" w:date="2012-11-13T22:39:00Z">
         <w:r>
           <w:rPr>
             <w:lang w:val="bg-BG"/>
@@ -10888,7 +10986,7 @@
         </w:rPr>
         <w:t xml:space="preserve"> би могло ни даде добри резултати, но </w:t>
       </w:r>
-      <w:del w:id="138" w:author="Lyubo" w:date="2012-11-13T22:39:00Z">
+      <w:del w:id="149" w:author="Lyubo" w:date="2012-11-13T22:39:00Z">
         <w:r>
           <w:rPr>
             <w:lang w:val="bg-BG"/>
@@ -10910,14 +11008,14 @@
           <w:lang w:val="bg-BG"/>
         </w:rPr>
       </w:pPr>
-      <w:bookmarkStart w:id="139" w:name="_Toc341223063"/>
+      <w:bookmarkStart w:id="150" w:name="_Toc341223063"/>
       <w:r>
         <w:rPr>
           <w:lang w:val="bg-BG"/>
         </w:rPr>
         <w:t>Използване на маркери за начало и край на движението</w:t>
       </w:r>
-      <w:bookmarkEnd w:id="139"/>
+      <w:bookmarkEnd w:id="150"/>
     </w:p>
     <w:p>
       <w:pPr>
@@ -10978,7 +11076,7 @@
           <w:lang w:val="bg-BG"/>
         </w:rPr>
       </w:pPr>
-      <w:bookmarkStart w:id="140" w:name="_Toc341223064"/>
+      <w:bookmarkStart w:id="151" w:name="_Toc341223064"/>
       <w:r>
         <w:rPr>
           <w:lang w:val="bg-BG"/>
@@ -10986,7 +11084,7 @@
         <w:lastRenderedPageBreak/>
         <w:t>Заключение</w:t>
       </w:r>
-      <w:bookmarkEnd w:id="140"/>
+      <w:bookmarkEnd w:id="151"/>
     </w:p>
     <w:p>
       <w:pPr>
@@ -11001,7 +11099,7 @@
         </w:rPr>
         <w:t xml:space="preserve">Разпознаването на активности в реално време е сложен проблем с много решения. В настоящата работа са предложени два подхода, чийто недостатък би бил единствено изискването </w:t>
       </w:r>
-      <w:del w:id="141" w:author="Lyubo" w:date="2012-11-13T22:35:00Z">
+      <w:del w:id="152" w:author="Lyubo" w:date="2012-11-13T22:35:00Z">
         <w:r>
           <w:rPr>
             <w:lang w:val="bg-BG"/>
@@ -11009,7 +11107,7 @@
           <w:delText xml:space="preserve">към </w:delText>
         </w:r>
       </w:del>
-      <w:ins w:id="142" w:author="Lyubo" w:date="2012-11-13T22:35:00Z">
+      <w:ins w:id="153" w:author="Lyubo" w:date="2012-11-13T22:35:00Z">
         <w:r>
           <w:rPr>
             <w:lang w:val="bg-BG"/>
@@ -11034,7 +11132,7 @@
       <w:pPr>
         <w:ind w:left="720"/>
         <w:rPr>
-          <w:del w:id="143" w:author="Lyubo" w:date="2012-11-18T17:57:00Z"/>
+          <w:del w:id="154" w:author="Lyubo" w:date="2012-11-18T17:57:00Z"/>
           <w:lang w:val="bg-BG"/>
         </w:rPr>
       </w:pPr>
@@ -11068,7 +11166,7 @@
         </w:rPr>
         <w:t xml:space="preserve">и тестван за нуждите на проекта, както и имплементирането на </w:t>
       </w:r>
-      <w:ins w:id="144" w:author="Lyubo" w:date="2012-11-13T22:35:00Z">
+      <w:ins w:id="155" w:author="Lyubo" w:date="2012-11-13T22:35:00Z">
         <w:r>
           <w:rPr>
             <w:lang w:val="bg-BG"/>
@@ -11082,7 +11180,7 @@
         </w:rPr>
         <w:t>алгоритъм</w:t>
       </w:r>
-      <w:del w:id="145" w:author="Lyubo" w:date="2012-11-13T22:35:00Z">
+      <w:del w:id="156" w:author="Lyubo" w:date="2012-11-13T22:35:00Z">
         <w:r>
           <w:rPr>
             <w:lang w:val="bg-BG"/>
@@ -11101,11 +11199,11 @@
       <w:pPr>
         <w:ind w:left="720"/>
         <w:rPr>
-          <w:ins w:id="146" w:author="Lyubo" w:date="2012-11-18T18:06:00Z"/>
+          <w:ins w:id="157" w:author="Lyubo" w:date="2012-11-18T18:06:00Z"/>
           <w:lang w:val="bg-BG"/>
         </w:rPr>
       </w:pPr>
-      <w:ins w:id="147" w:author="Lyubo" w:date="2012-11-21T19:38:00Z">
+      <w:ins w:id="158" w:author="Lyubo" w:date="2012-11-21T19:38:00Z">
         <w:r>
           <w:rPr>
             <w:lang w:val="bg-BG"/>
@@ -11113,7 +11211,7 @@
           <w:t xml:space="preserve">В момента авторът работи върху сравняването на ДИВ </w:t>
         </w:r>
       </w:ins>
-      <w:ins w:id="148" w:author="Lyubo" w:date="2012-11-21T19:40:00Z">
+      <w:ins w:id="159" w:author="Lyubo" w:date="2012-11-21T19:40:00Z">
         <w:r>
           <w:rPr>
             <w:lang w:val="bg-BG"/>
@@ -11121,7 +11219,7 @@
           <w:t>с</w:t>
         </w:r>
       </w:ins>
-      <w:ins w:id="149" w:author="Lyubo" w:date="2012-11-18T18:06:00Z">
+      <w:ins w:id="160" w:author="Lyubo" w:date="2012-11-18T18:06:00Z">
         <w:r>
           <w:rPr>
             <w:lang w:val="bg-BG"/>
@@ -11129,7 +11227,7 @@
           <w:t xml:space="preserve"> други алгоритми</w:t>
         </w:r>
       </w:ins>
-      <w:ins w:id="150" w:author="Lyubo" w:date="2012-11-21T19:38:00Z">
+      <w:ins w:id="161" w:author="Lyubo" w:date="2012-11-21T19:38:00Z">
         <w:r>
           <w:rPr>
             <w:lang w:val="bg-BG"/>
@@ -11137,7 +11235,7 @@
           <w:t xml:space="preserve"> с цел </w:t>
         </w:r>
       </w:ins>
-      <w:ins w:id="151" w:author="Lyubo" w:date="2012-11-21T19:39:00Z">
+      <w:ins w:id="162" w:author="Lyubo" w:date="2012-11-21T19:39:00Z">
         <w:r>
           <w:rPr>
             <w:lang w:val="bg-BG"/>
@@ -11145,7 +11243,7 @@
           <w:t>намиране на най-подходящия</w:t>
         </w:r>
       </w:ins>
-      <w:ins w:id="152" w:author="Lyubo" w:date="2012-11-18T18:07:00Z">
+      <w:ins w:id="163" w:author="Lyubo" w:date="2012-11-18T18:07:00Z">
         <w:r>
           <w:rPr>
             <w:lang w:val="bg-BG"/>
@@ -11153,7 +11251,7 @@
           <w:t xml:space="preserve">. </w:t>
         </w:r>
       </w:ins>
-      <w:ins w:id="153" w:author="Lyubo" w:date="2012-11-18T18:08:00Z">
+      <w:ins w:id="164" w:author="Lyubo" w:date="2012-11-18T18:08:00Z">
         <w:r>
           <w:rPr>
             <w:lang w:val="bg-BG"/>
@@ -11161,7 +11259,7 @@
           <w:t xml:space="preserve">В процес на имплементация е </w:t>
         </w:r>
       </w:ins>
-      <w:ins w:id="154" w:author="Lyubo" w:date="2012-11-21T19:39:00Z">
+      <w:ins w:id="165" w:author="Lyubo" w:date="2012-11-21T19:39:00Z">
         <w:r>
           <w:rPr>
             <w:lang w:val="bg-BG"/>
@@ -11169,7 +11267,7 @@
           <w:t xml:space="preserve">и </w:t>
         </w:r>
       </w:ins>
-      <w:ins w:id="155" w:author="Lyubo" w:date="2012-11-18T18:08:00Z">
+      <w:ins w:id="166" w:author="Lyubo" w:date="2012-11-18T18:08:00Z">
         <w:r>
           <w:rPr>
             <w:lang w:val="bg-BG"/>
@@ -11177,12 +11275,12 @@
           <w:t xml:space="preserve">решение на проблема с използването на скритите модели на Марков. </w:t>
         </w:r>
       </w:ins>
-      <w:ins w:id="156" w:author="Lyubo" w:date="2012-11-21T19:39:00Z">
+      <w:ins w:id="167" w:author="Lyubo" w:date="2012-11-21T19:39:00Z">
         <w:r>
           <w:rPr>
             <w:highlight w:val="yellow"/>
             <w:lang w:val="bg-BG"/>
-            <w:rPrChange w:id="157" w:author="Lyubo" w:date="2012-11-21T19:39:00Z">
+            <w:rPrChange w:id="168" w:author="Lyubo" w:date="2012-11-21T19:39:00Z">
               <w:rPr>
                 <w:lang w:val="bg-BG"/>
               </w:rPr>
@@ -11199,14 +11297,14 @@
           <w:lang w:val="bg-BG"/>
         </w:rPr>
       </w:pPr>
-      <w:bookmarkStart w:id="158" w:name="_Toc341223065"/>
+      <w:bookmarkStart w:id="169" w:name="_Toc341223065"/>
       <w:r>
         <w:rPr>
           <w:lang w:val="bg-BG"/>
         </w:rPr>
         <w:t>Имплементация</w:t>
       </w:r>
-      <w:bookmarkEnd w:id="158"/>
+      <w:bookmarkEnd w:id="169"/>
     </w:p>
     <w:p>
       <w:pPr>
@@ -11238,7 +11336,7 @@
       <w:r>
         <w:rPr>
           <w:lang w:val="bg-BG"/>
-          <w:rPrChange w:id="159" w:author="Lyubo" w:date="2012-11-13T22:26:00Z">
+          <w:rPrChange w:id="170" w:author="Lyubo" w:date="2012-11-13T22:26:00Z">
             <w:rPr/>
           </w:rPrChange>
         </w:rPr>
@@ -11323,14 +11421,14 @@
           <w:lang w:val="bg-BG"/>
         </w:rPr>
       </w:pPr>
-      <w:bookmarkStart w:id="160" w:name="_Toc341223066"/>
+      <w:bookmarkStart w:id="171" w:name="_Toc341223066"/>
       <w:r>
         <w:rPr>
           <w:lang w:val="bg-BG"/>
         </w:rPr>
         <w:t>Използвани технологии</w:t>
       </w:r>
-      <w:bookmarkEnd w:id="160"/>
+      <w:bookmarkEnd w:id="171"/>
     </w:p>
     <w:p>
       <w:pPr>
@@ -11339,7 +11437,7 @@
           <w:lang w:val="bg-BG"/>
         </w:rPr>
       </w:pPr>
-      <w:bookmarkStart w:id="161" w:name="_Toc341223067"/>
+      <w:bookmarkStart w:id="172" w:name="_Toc341223067"/>
       <w:r>
         <w:t>Kinect</w:t>
       </w:r>
@@ -11352,7 +11450,7 @@
       <w:r>
         <w:t>SDK</w:t>
       </w:r>
-      <w:bookmarkEnd w:id="161"/>
+      <w:bookmarkEnd w:id="172"/>
     </w:p>
     <w:p>
       <w:pPr>
@@ -11483,7 +11581,7 @@
           <w:lang w:val="bg-BG"/>
         </w:rPr>
       </w:pPr>
-      <w:bookmarkStart w:id="162" w:name="_Toc341223068"/>
+      <w:bookmarkStart w:id="173" w:name="_Toc341223068"/>
       <w:r>
         <w:t>C</w:t>
       </w:r>
@@ -11496,7 +11594,7 @@
       <w:r>
         <w:t>NET</w:t>
       </w:r>
-      <w:bookmarkEnd w:id="162"/>
+      <w:bookmarkEnd w:id="173"/>
     </w:p>
     <w:p>
       <w:pPr>
@@ -11582,14 +11680,14 @@
           <w:lang w:val="bg-BG"/>
         </w:rPr>
       </w:pPr>
-      <w:bookmarkStart w:id="163" w:name="_Toc341223069"/>
+      <w:bookmarkStart w:id="174" w:name="_Toc341223069"/>
       <w:r>
         <w:rPr>
           <w:lang w:val="bg-BG"/>
         </w:rPr>
         <w:t>Възможни приложения</w:t>
       </w:r>
-      <w:bookmarkEnd w:id="163"/>
+      <w:bookmarkEnd w:id="174"/>
     </w:p>
     <w:p>
       <w:pPr>
@@ -11634,7 +11732,7 @@
         </w:rPr>
         <w:t xml:space="preserve">Друго приложение, към което се </w:t>
       </w:r>
-      <w:del w:id="164" w:author="Lyubo" w:date="2012-11-13T22:43:00Z">
+      <w:del w:id="175" w:author="Lyubo" w:date="2012-11-13T22:43:00Z">
         <w:r>
           <w:rPr>
             <w:lang w:val="bg-BG"/>
@@ -11642,7 +11740,7 @@
           <w:delText xml:space="preserve">стремят </w:delText>
         </w:r>
       </w:del>
-      <w:ins w:id="165" w:author="Lyubo" w:date="2012-11-13T22:43:00Z">
+      <w:ins w:id="176" w:author="Lyubo" w:date="2012-11-13T22:43:00Z">
         <w:r>
           <w:rPr>
             <w:lang w:val="bg-BG"/>
@@ -11650,7 +11748,7 @@
           <w:t>стреми голяма част от общността на учените</w:t>
         </w:r>
       </w:ins>
-      <w:del w:id="166" w:author="Lyubo" w:date="2012-11-13T22:43:00Z">
+      <w:del w:id="177" w:author="Lyubo" w:date="2012-11-13T22:43:00Z">
         <w:r>
           <w:rPr>
             <w:lang w:val="bg-BG"/>
@@ -11746,14 +11844,14 @@
       <w:pPr>
         <w:pStyle w:val="Heading1"/>
         <w:rPr>
-          <w:ins w:id="167" w:author="Lyubo" w:date="2012-11-18T18:03:00Z"/>
+          <w:ins w:id="178" w:author="Lyubo" w:date="2012-11-18T18:03:00Z"/>
           <w:lang w:val="bg-BG"/>
         </w:rPr>
       </w:pPr>
-      <w:bookmarkStart w:id="168" w:name="_Ref341025339"/>
-      <w:bookmarkStart w:id="169" w:name="_Toc341223070"/>
-      <w:bookmarkStart w:id="170" w:name="_Ref341289950"/>
-      <w:ins w:id="171" w:author="Lyubo" w:date="2012-11-18T18:03:00Z">
+      <w:bookmarkStart w:id="179" w:name="_Ref341025339"/>
+      <w:bookmarkStart w:id="180" w:name="_Toc341223070"/>
+      <w:bookmarkStart w:id="181" w:name="_Ref341289950"/>
+      <w:ins w:id="182" w:author="Lyubo" w:date="2012-11-18T18:03:00Z">
         <w:r>
           <w:rPr>
             <w:lang w:val="bg-BG"/>
@@ -11761,8 +11859,8 @@
           <w:t>Допълнителни имплементации</w:t>
         </w:r>
       </w:ins>
-      <w:bookmarkEnd w:id="168"/>
-      <w:ins w:id="172" w:author="Lyubo" w:date="2012-11-18T18:07:00Z">
+      <w:bookmarkEnd w:id="179"/>
+      <w:ins w:id="183" w:author="Lyubo" w:date="2012-11-18T18:07:00Z">
         <w:r>
           <w:rPr>
             <w:lang w:val="bg-BG"/>
@@ -11770,18 +11868,18 @@
           <w:t xml:space="preserve"> и тестове</w:t>
         </w:r>
       </w:ins>
-      <w:bookmarkEnd w:id="169"/>
-      <w:bookmarkEnd w:id="170"/>
+      <w:bookmarkEnd w:id="180"/>
+      <w:bookmarkEnd w:id="181"/>
     </w:p>
     <w:p>
       <w:pPr>
         <w:pStyle w:val="Heading2"/>
         <w:rPr>
-          <w:ins w:id="173" w:author="Lyubo" w:date="2012-11-18T18:15:00Z"/>
-          <w:lang w:val="bg-BG"/>
-          <w:rPrChange w:id="174" w:author="Lyubo" w:date="2012-11-18T18:15:00Z">
-            <w:rPr>
-              <w:ins w:id="175" w:author="Lyubo" w:date="2012-11-18T18:15:00Z"/>
+          <w:ins w:id="184" w:author="Lyubo" w:date="2012-11-18T18:15:00Z"/>
+          <w:lang w:val="bg-BG"/>
+          <w:rPrChange w:id="185" w:author="Lyubo" w:date="2012-11-18T18:15:00Z">
+            <w:rPr>
+              <w:ins w:id="186" w:author="Lyubo" w:date="2012-11-18T18:15:00Z"/>
               <w:b w:val="0"/>
               <w:bCs w:val="0"/>
               <w:color w:val="4F81BD" w:themeColor="accent1"/>
@@ -11790,21 +11888,21 @@
             </w:rPr>
           </w:rPrChange>
         </w:rPr>
-        <w:pPrChange w:id="176" w:author="Lyubo" w:date="2012-11-18T18:15:00Z">
+        <w:pPrChange w:id="187" w:author="Lyubo" w:date="2012-11-18T18:15:00Z">
           <w:pPr>
             <w:pStyle w:val="Heading1"/>
           </w:pPr>
         </w:pPrChange>
       </w:pPr>
-      <w:bookmarkStart w:id="177" w:name="_Toc341223071"/>
-      <w:ins w:id="178" w:author="Lyubo" w:date="2012-11-18T18:15:00Z">
+      <w:bookmarkStart w:id="188" w:name="_Toc341223071"/>
+      <w:ins w:id="189" w:author="Lyubo" w:date="2012-11-18T18:15:00Z">
         <w:r>
           <w:t>Minimal</w:t>
         </w:r>
         <w:r>
           <w:rPr>
             <w:lang w:val="bg-BG"/>
-            <w:rPrChange w:id="179" w:author="Lyubo" w:date="2012-11-18T18:15:00Z">
+            <w:rPrChange w:id="190" w:author="Lyubo" w:date="2012-11-18T18:15:00Z">
               <w:rPr/>
             </w:rPrChange>
           </w:rPr>
@@ -11816,7 +11914,7 @@
         <w:r>
           <w:rPr>
             <w:lang w:val="bg-BG"/>
-            <w:rPrChange w:id="180" w:author="Lyubo" w:date="2012-11-18T18:15:00Z">
+            <w:rPrChange w:id="191" w:author="Lyubo" w:date="2012-11-18T18:15:00Z">
               <w:rPr/>
             </w:rPrChange>
           </w:rPr>
@@ -11828,7 +11926,7 @@
         <w:r>
           <w:rPr>
             <w:lang w:val="bg-BG"/>
-            <w:rPrChange w:id="181" w:author="Lyubo" w:date="2012-11-18T18:15:00Z">
+            <w:rPrChange w:id="192" w:author="Lyubo" w:date="2012-11-18T18:15:00Z">
               <w:rPr>
                 <w:b w:val="0"/>
                 <w:bCs w:val="0"/>
@@ -11843,7 +11941,7 @@
         <w:r>
           <w:rPr>
             <w:lang w:val="bg-BG"/>
-            <w:rPrChange w:id="182" w:author="Lyubo" w:date="2012-11-18T18:15:00Z">
+            <w:rPrChange w:id="193" w:author="Lyubo" w:date="2012-11-18T18:15:00Z">
               <w:rPr>
                 <w:b w:val="0"/>
                 <w:bCs w:val="0"/>
@@ -11852,22 +11950,22 @@
           </w:rPr>
           <w:t>)</w:t>
         </w:r>
-        <w:bookmarkEnd w:id="177"/>
+        <w:bookmarkEnd w:id="188"/>
       </w:ins>
     </w:p>
     <w:p>
       <w:pPr>
         <w:rPr>
-          <w:ins w:id="183" w:author="Lyubo" w:date="2012-11-21T19:54:00Z"/>
-          <w:lang w:val="bg-BG"/>
-        </w:rPr>
-        <w:pPrChange w:id="184" w:author="Lyubo" w:date="2012-11-18T18:03:00Z">
+          <w:ins w:id="194" w:author="Lyubo" w:date="2012-11-21T19:54:00Z"/>
+          <w:lang w:val="bg-BG"/>
+        </w:rPr>
+        <w:pPrChange w:id="195" w:author="Lyubo" w:date="2012-11-18T18:03:00Z">
           <w:pPr>
             <w:pStyle w:val="Heading1"/>
           </w:pPr>
         </w:pPrChange>
       </w:pPr>
-      <w:ins w:id="185" w:author="Lyubo" w:date="2012-11-18T18:13:00Z">
+      <w:ins w:id="196" w:author="Lyubo" w:date="2012-11-18T18:13:00Z">
         <w:r>
           <w:rPr>
             <w:lang w:val="bg-BG"/>
@@ -11890,7 +11988,7 @@
           <w:t>niversity, Филаделфия</w:t>
         </w:r>
       </w:ins>
-      <w:ins w:id="186" w:author="Lyubo" w:date="2012-11-18T18:14:00Z">
+      <w:ins w:id="197" w:author="Lyubo" w:date="2012-11-18T18:14:00Z">
         <w:r>
           <w:rPr>
             <w:lang w:val="bg-BG"/>
@@ -11898,7 +11996,7 @@
           <w:t xml:space="preserve"> </w:t>
         </w:r>
       </w:ins>
-      <w:ins w:id="187" w:author="Lyubo" w:date="2012-11-18T18:13:00Z">
+      <w:ins w:id="198" w:author="Lyubo" w:date="2012-11-18T18:13:00Z">
         <w:r>
           <w:rPr>
             <w:lang w:val="bg-BG"/>
@@ -11906,7 +12004,7 @@
           <w:t>е пре</w:t>
         </w:r>
       </w:ins>
-      <w:ins w:id="188" w:author="Lyubo" w:date="2012-11-18T18:14:00Z">
+      <w:ins w:id="199" w:author="Lyubo" w:date="2012-11-18T18:14:00Z">
         <w:r>
           <w:rPr>
             <w:lang w:val="bg-BG"/>
@@ -11914,12 +12012,15 @@
           <w:t>дложен подход</w:t>
         </w:r>
       </w:ins>
-      <w:ins w:id="189" w:author="Lyubo" w:date="2012-11-18T18:15:00Z">
-        <w:r>
-          <w:rPr>
-            <w:lang w:val="bg-BG"/>
-            <w:rPrChange w:id="190" w:author="Lyubo" w:date="2012-11-18T18:15:00Z">
-              <w:rPr/>
+      <w:ins w:id="200" w:author="Lyubo" w:date="2012-11-18T18:15:00Z">
+        <w:r>
+          <w:rPr>
+            <w:lang w:val="bg-BG"/>
+            <w:rPrChange w:id="201" w:author="Lyubo" w:date="2012-11-18T18:15:00Z">
+              <w:rPr>
+                <w:b w:val="0"/>
+                <w:bCs w:val="0"/>
+              </w:rPr>
             </w:rPrChange>
           </w:rPr>
           <w:t xml:space="preserve"> </w:t>
@@ -11931,7 +12032,7 @@
           <w:t xml:space="preserve">за намиране на разлика между </w:t>
         </w:r>
       </w:ins>
-      <w:ins w:id="191" w:author="Lyubo" w:date="2012-11-18T18:16:00Z">
+      <w:ins w:id="202" w:author="Lyubo" w:date="2012-11-18T18:16:00Z">
         <w:r>
           <w:rPr>
             <w:lang w:val="bg-BG"/>
@@ -11939,7 +12040,7 @@
           <w:t xml:space="preserve">две </w:t>
         </w:r>
       </w:ins>
-      <w:ins w:id="192" w:author="Lyubo" w:date="2012-11-18T18:17:00Z">
+      <w:ins w:id="203" w:author="Lyubo" w:date="2012-11-18T18:17:00Z">
         <w:r>
           <w:rPr>
             <w:lang w:val="bg-BG"/>
@@ -11947,7 +12048,7 @@
           <w:t>различни по дължина редиц</w:t>
         </w:r>
       </w:ins>
-      <w:ins w:id="193" w:author="Lyubo" w:date="2012-11-18T18:25:00Z">
+      <w:ins w:id="204" w:author="Lyubo" w:date="2012-11-18T18:25:00Z">
         <w:r>
           <w:rPr>
             <w:lang w:val="bg-BG"/>
@@ -11955,7 +12056,7 @@
           <w:t>и</w:t>
         </w:r>
       </w:ins>
-      <w:ins w:id="194" w:author="Lyubo" w:date="2012-11-18T18:26:00Z">
+      <w:ins w:id="205" w:author="Lyubo" w:date="2012-11-18T18:26:00Z">
         <w:r>
           <w:rPr>
             <w:lang w:val="bg-BG"/>
@@ -11971,12 +12072,12 @@
         <w:contextualSpacing w:val="0"/>
         <w:jc w:val="left"/>
         <w:rPr>
-          <w:ins w:id="195" w:author="Lyubo" w:date="2012-11-21T19:54:00Z"/>
+          <w:ins w:id="206" w:author="Lyubo" w:date="2012-11-21T19:54:00Z"/>
           <w:rStyle w:val="SubtleEmphasis"/>
         </w:rPr>
       </w:pPr>
       <w:proofErr w:type="spellStart"/>
-      <w:ins w:id="196" w:author="Lyubo" w:date="2012-11-21T19:54:00Z">
+      <w:ins w:id="207" w:author="Lyubo" w:date="2012-11-21T19:54:00Z">
         <w:r>
           <w:rPr>
             <w:rStyle w:val="SubtleEmphasis"/>
@@ -12008,10 +12109,10 @@
     <w:p>
       <w:pPr>
         <w:rPr>
-          <w:ins w:id="197" w:author="Lyubo" w:date="2012-11-21T19:50:00Z"/>
-          <w:lang w:val="bg-BG"/>
-        </w:rPr>
-        <w:pPrChange w:id="198" w:author="Lyubo" w:date="2012-11-18T18:03:00Z">
+          <w:ins w:id="208" w:author="Lyubo" w:date="2012-11-21T19:50:00Z"/>
+          <w:lang w:val="bg-BG"/>
+        </w:rPr>
+        <w:pPrChange w:id="209" w:author="Lyubo" w:date="2012-11-18T18:03:00Z">
           <w:pPr>
             <w:pStyle w:val="Heading1"/>
           </w:pPr>
@@ -12022,22 +12123,22 @@
       <w:pPr>
         <w:jc w:val="center"/>
         <w:rPr>
-          <w:ins w:id="199" w:author="Lyubo" w:date="2012-11-18T18:17:00Z"/>
-          <w:lang w:val="bg-BG"/>
-        </w:rPr>
-        <w:pPrChange w:id="200" w:author="Lyubo" w:date="2012-11-21T19:54:00Z">
+          <w:ins w:id="210" w:author="Lyubo" w:date="2012-11-18T18:17:00Z"/>
+          <w:lang w:val="bg-BG"/>
+        </w:rPr>
+        <w:pPrChange w:id="211" w:author="Lyubo" w:date="2012-11-21T19:54:00Z">
           <w:pPr>
             <w:pStyle w:val="Heading1"/>
           </w:pPr>
         </w:pPrChange>
       </w:pPr>
-      <w:ins w:id="201" w:author="Lyubo" w:date="2012-11-21T19:52:00Z">
+      <w:ins w:id="212" w:author="Lyubo" w:date="2012-11-21T19:52:00Z">
         <w:r>
           <w:rPr>
             <w:noProof/>
           </w:rPr>
           <w:drawing>
-            <wp:inline distT="0" distB="0" distL="0" distR="0">
+            <wp:inline distT="0" distB="0" distL="0" distR="0" wp14:anchorId="1EB3AF11" wp14:editId="6E4FE17C">
               <wp:extent cx="3457575" cy="1914525"/>
               <wp:effectExtent l="0" t="0" r="0" b="0"/>
               <wp:docPr id="5" name="Picture 5"/>
@@ -12090,16 +12191,16 @@
     <w:p>
       <w:pPr>
         <w:rPr>
-          <w:ins w:id="202" w:author="Lyubo" w:date="2012-11-18T18:21:00Z"/>
-          <w:lang w:val="bg-BG"/>
-        </w:rPr>
-        <w:pPrChange w:id="203" w:author="Lyubo" w:date="2012-11-18T18:03:00Z">
+          <w:ins w:id="213" w:author="Lyubo" w:date="2012-11-18T18:21:00Z"/>
+          <w:lang w:val="bg-BG"/>
+        </w:rPr>
+        <w:pPrChange w:id="214" w:author="Lyubo" w:date="2012-11-18T18:03:00Z">
           <w:pPr>
             <w:pStyle w:val="Heading1"/>
           </w:pPr>
         </w:pPrChange>
       </w:pPr>
-      <w:ins w:id="204" w:author="Lyubo" w:date="2012-11-18T18:17:00Z">
+      <w:ins w:id="215" w:author="Lyubo" w:date="2012-11-18T18:17:00Z">
         <w:r>
           <w:rPr>
             <w:lang w:val="bg-BG"/>
@@ -12107,7 +12208,7 @@
           <w:t xml:space="preserve">Подходър разчита на генерирането на </w:t>
         </w:r>
       </w:ins>
-      <w:ins w:id="205" w:author="Lyubo" w:date="2012-11-18T18:18:00Z">
+      <w:ins w:id="216" w:author="Lyubo" w:date="2012-11-18T18:18:00Z">
         <w:r>
           <w:rPr>
             <w:lang w:val="bg-BG"/>
@@ -12115,7 +12216,7 @@
           <w:t>матрица на разликата на всеки два елемента от двете редици</w:t>
         </w:r>
       </w:ins>
-      <w:ins w:id="206" w:author="Lyubo" w:date="2012-11-18T18:19:00Z">
+      <w:ins w:id="217" w:author="Lyubo" w:date="2012-11-18T18:19:00Z">
         <w:r>
           <w:rPr>
             <w:lang w:val="bg-BG"/>
@@ -12123,7 +12224,7 @@
           <w:t xml:space="preserve">, </w:t>
         </w:r>
       </w:ins>
-      <w:ins w:id="207" w:author="Lyubo" w:date="2012-11-18T18:20:00Z">
+      <w:ins w:id="218" w:author="Lyubo" w:date="2012-11-18T18:20:00Z">
         <w:r>
           <w:rPr>
             <w:lang w:val="bg-BG"/>
@@ -12131,7 +12232,7 @@
           <w:t xml:space="preserve">като в по-късното сравнение на редиците се взема предвид и възможността от появата на малки разлики или </w:t>
         </w:r>
       </w:ins>
-      <w:ins w:id="208" w:author="Lyubo" w:date="2012-11-18T18:21:00Z">
+      <w:ins w:id="219" w:author="Lyubo" w:date="2012-11-18T18:21:00Z">
         <w:r>
           <w:rPr>
             <w:lang w:val="bg-BG"/>
@@ -12139,63 +12240,114 @@
           <w:t xml:space="preserve">шум </w:t>
         </w:r>
       </w:ins>
-      <w:ins w:id="209" w:author="Lyubo" w:date="2012-11-18T18:20:00Z">
-        <w:r>
-          <w:rPr>
-            <w:lang w:val="bg-BG"/>
-            <w:rPrChange w:id="210" w:author="Lyubo" w:date="2012-11-18T18:20:00Z">
+      <w:ins w:id="220" w:author="Lyubo" w:date="2012-11-18T18:20:00Z">
+        <w:r>
+          <w:rPr>
+            <w:lang w:val="bg-BG"/>
+            <w:rPrChange w:id="221" w:author="Lyubo" w:date="2012-11-18T18:20:00Z">
+              <w:rPr>
+                <w:b w:val="0"/>
+                <w:bCs w:val="0"/>
+              </w:rPr>
+            </w:rPrChange>
+          </w:rPr>
+          <w:t>(</w:t>
+        </w:r>
+        <w:proofErr w:type="spellStart"/>
+        <w:r>
+          <w:t>guassian</w:t>
+        </w:r>
+        <w:proofErr w:type="spellEnd"/>
+        <w:r>
+          <w:rPr>
+            <w:lang w:val="bg-BG"/>
+            <w:rPrChange w:id="222" w:author="Lyubo" w:date="2012-11-18T18:20:00Z">
+              <w:rPr>
+                <w:b w:val="0"/>
+                <w:bCs w:val="0"/>
+              </w:rPr>
+            </w:rPrChange>
+          </w:rPr>
+          <w:t xml:space="preserve"> </w:t>
+        </w:r>
+        <w:r>
+          <w:t>noise</w:t>
+        </w:r>
+      </w:ins>
+      <w:ins w:id="223" w:author="Lyubo" w:date="2012-11-18T18:21:00Z">
+        <w:r>
+          <w:rPr>
+            <w:lang w:val="bg-BG"/>
+          </w:rPr>
+          <w:t>).</w:t>
+        </w:r>
+      </w:ins>
+      <w:ins w:id="224" w:author="Lyubo" w:date="2012-11-18T18:31:00Z">
+        <w:r>
+          <w:rPr>
+            <w:lang w:val="bg-BG"/>
+            <w:rPrChange w:id="225" w:author="Lyubo" w:date="2012-11-18T18:31:00Z">
               <w:rPr/>
             </w:rPrChange>
           </w:rPr>
-          <w:t>(</w:t>
-        </w:r>
-        <w:proofErr w:type="spellStart"/>
-        <w:r>
-          <w:t>guassian</w:t>
-        </w:r>
-        <w:proofErr w:type="spellEnd"/>
-        <w:r>
-          <w:rPr>
-            <w:lang w:val="bg-BG"/>
-            <w:rPrChange w:id="211" w:author="Lyubo" w:date="2012-11-18T18:20:00Z">
-              <w:rPr/>
-            </w:rPrChange>
-          </w:rPr>
           <w:t xml:space="preserve"> </w:t>
         </w:r>
         <w:r>
-          <w:t>noise</w:t>
+          <w:rPr>
+            <w:lang w:val="bg-BG"/>
+          </w:rPr>
+          <w:t>По-късно</w:t>
         </w:r>
       </w:ins>
-      <w:ins w:id="212" w:author="Lyubo" w:date="2012-11-18T18:21:00Z">
-        <w:r>
-          <w:rPr>
-            <w:lang w:val="bg-BG"/>
-          </w:rPr>
-          <w:t>).</w:t>
+      <w:ins w:id="226" w:author="Lyubo" w:date="2012-11-18T18:32:00Z">
+        <w:r>
+          <w:rPr>
+            <w:lang w:val="bg-BG"/>
+          </w:rPr>
+          <w:t>,</w:t>
         </w:r>
       </w:ins>
-      <w:ins w:id="213" w:author="Lyubo" w:date="2012-11-18T18:31:00Z">
-        <w:r>
-          <w:rPr>
-            <w:lang w:val="bg-BG"/>
-            <w:rPrChange w:id="214" w:author="Lyubo" w:date="2012-11-18T18:31:00Z">
-              <w:rPr>
-                <w:b w:val="0"/>
-                <w:bCs w:val="0"/>
-              </w:rPr>
-            </w:rPrChange>
-          </w:rPr>
-          <w:t xml:space="preserve"> </w:t>
-        </w:r>
-        <w:r>
-          <w:rPr>
-            <w:lang w:val="bg-BG"/>
-          </w:rPr>
-          <w:t>По-късно</w:t>
+      <w:ins w:id="227" w:author="Lyubo" w:date="2012-11-18T18:31:00Z">
+        <w:r>
+          <w:rPr>
+            <w:lang w:val="bg-BG"/>
+          </w:rPr>
+          <w:t xml:space="preserve"> на база на генерираната матрица</w:t>
         </w:r>
       </w:ins>
-      <w:ins w:id="215" w:author="Lyubo" w:date="2012-11-18T18:32:00Z">
+      <w:ins w:id="228" w:author="Lyubo" w:date="2012-11-18T18:32:00Z">
+        <w:r>
+          <w:rPr>
+            <w:lang w:val="bg-BG"/>
+          </w:rPr>
+          <w:t xml:space="preserve"> на разликите</w:t>
+        </w:r>
+      </w:ins>
+      <w:ins w:id="229" w:author="Lyubo" w:date="2012-11-21T19:54:00Z">
+        <w:r>
+          <w:rPr>
+            <w:lang w:val="bg-BG"/>
+          </w:rPr>
+          <w:t xml:space="preserve"> и няколко условия</w:t>
+        </w:r>
+      </w:ins>
+      <w:ins w:id="230" w:author="Lyubo" w:date="2012-11-18T18:31:00Z">
+        <w:r>
+          <w:rPr>
+            <w:lang w:val="bg-BG"/>
+          </w:rPr>
+          <w:t>, бива построенен асинхронен цикличен граф</w:t>
+        </w:r>
+      </w:ins>
+      <w:ins w:id="231" w:author="Lyubo" w:date="2012-11-18T18:32:00Z">
+        <w:r>
+          <w:rPr>
+            <w:lang w:val="bg-BG"/>
+          </w:rPr>
+          <w:t>, в който</w:t>
+        </w:r>
+      </w:ins>
+      <w:ins w:id="232" w:author="Lyubo" w:date="2012-11-21T19:55:00Z">
         <w:r>
           <w:rPr>
             <w:lang w:val="bg-BG"/>
@@ -12203,63 +12355,15 @@
           <w:t>,</w:t>
         </w:r>
       </w:ins>
-      <w:ins w:id="216" w:author="Lyubo" w:date="2012-11-18T18:31:00Z">
-        <w:r>
-          <w:rPr>
-            <w:lang w:val="bg-BG"/>
-          </w:rPr>
-          <w:t xml:space="preserve"> на база на генерираната матрица</w:t>
+      <w:ins w:id="233" w:author="Lyubo" w:date="2012-11-18T18:32:00Z">
+        <w:r>
+          <w:rPr>
+            <w:lang w:val="bg-BG"/>
+          </w:rPr>
+          <w:t xml:space="preserve"> в последствие се прилага алгоритъм за намиране на най-кратък път</w:t>
         </w:r>
       </w:ins>
-      <w:ins w:id="217" w:author="Lyubo" w:date="2012-11-18T18:32:00Z">
-        <w:r>
-          <w:rPr>
-            <w:lang w:val="bg-BG"/>
-          </w:rPr>
-          <w:t xml:space="preserve"> на разликите</w:t>
-        </w:r>
-      </w:ins>
-      <w:ins w:id="218" w:author="Lyubo" w:date="2012-11-21T19:54:00Z">
-        <w:r>
-          <w:rPr>
-            <w:lang w:val="bg-BG"/>
-          </w:rPr>
-          <w:t xml:space="preserve"> и няколко условия</w:t>
-        </w:r>
-      </w:ins>
-      <w:ins w:id="219" w:author="Lyubo" w:date="2012-11-18T18:31:00Z">
-        <w:r>
-          <w:rPr>
-            <w:lang w:val="bg-BG"/>
-          </w:rPr>
-          <w:t>, бива построенен асинхронен цикличен граф</w:t>
-        </w:r>
-      </w:ins>
-      <w:ins w:id="220" w:author="Lyubo" w:date="2012-11-18T18:32:00Z">
-        <w:r>
-          <w:rPr>
-            <w:lang w:val="bg-BG"/>
-          </w:rPr>
-          <w:t>, в който</w:t>
-        </w:r>
-      </w:ins>
-      <w:ins w:id="221" w:author="Lyubo" w:date="2012-11-21T19:55:00Z">
-        <w:r>
-          <w:rPr>
-            <w:lang w:val="bg-BG"/>
-          </w:rPr>
-          <w:t>,</w:t>
-        </w:r>
-      </w:ins>
-      <w:ins w:id="222" w:author="Lyubo" w:date="2012-11-18T18:32:00Z">
-        <w:r>
-          <w:rPr>
-            <w:lang w:val="bg-BG"/>
-          </w:rPr>
-          <w:t xml:space="preserve"> в последствие се прилага алгоритъм за намиране на най-кратък път</w:t>
-        </w:r>
-      </w:ins>
-      <w:ins w:id="223" w:author="Lyubo" w:date="2012-11-18T18:33:00Z">
+      <w:ins w:id="234" w:author="Lyubo" w:date="2012-11-18T18:33:00Z">
         <w:r>
           <w:rPr>
             <w:lang w:val="bg-BG"/>
@@ -12271,16 +12375,16 @@
     <w:p>
       <w:pPr>
         <w:rPr>
-          <w:ins w:id="224" w:author="Lyubo" w:date="2012-11-18T18:22:00Z"/>
-          <w:lang w:val="bg-BG"/>
-        </w:rPr>
-        <w:pPrChange w:id="225" w:author="Lyubo" w:date="2012-11-18T18:03:00Z">
+          <w:ins w:id="235" w:author="Lyubo" w:date="2012-11-18T18:22:00Z"/>
+          <w:lang w:val="bg-BG"/>
+        </w:rPr>
+        <w:pPrChange w:id="236" w:author="Lyubo" w:date="2012-11-18T18:03:00Z">
           <w:pPr>
             <w:pStyle w:val="Heading1"/>
           </w:pPr>
         </w:pPrChange>
       </w:pPr>
-      <w:ins w:id="226" w:author="Lyubo" w:date="2012-11-18T18:21:00Z">
+      <w:ins w:id="237" w:author="Lyubo" w:date="2012-11-18T18:21:00Z">
         <w:r>
           <w:rPr>
             <w:lang w:val="bg-BG"/>
@@ -12288,7 +12392,7 @@
           <w:t>В изследването е предложен и подходящ метод за намиране на нужното скалиране</w:t>
         </w:r>
       </w:ins>
-      <w:ins w:id="227" w:author="Lyubo" w:date="2012-11-18T18:22:00Z">
+      <w:ins w:id="238" w:author="Lyubo" w:date="2012-11-18T18:22:00Z">
         <w:r>
           <w:rPr>
             <w:lang w:val="bg-BG"/>
@@ -12300,16 +12404,16 @@
     <w:p>
       <w:pPr>
         <w:rPr>
-          <w:ins w:id="228" w:author="Lyubo" w:date="2012-11-18T18:28:00Z"/>
-          <w:lang w:val="bg-BG"/>
-        </w:rPr>
-        <w:pPrChange w:id="229" w:author="Lyubo" w:date="2012-11-18T18:27:00Z">
+          <w:ins w:id="239" w:author="Lyubo" w:date="2012-11-18T18:28:00Z"/>
+          <w:lang w:val="bg-BG"/>
+        </w:rPr>
+        <w:pPrChange w:id="240" w:author="Lyubo" w:date="2012-11-18T18:27:00Z">
           <w:pPr>
             <w:pStyle w:val="Heading1"/>
           </w:pPr>
         </w:pPrChange>
       </w:pPr>
-      <w:ins w:id="230" w:author="Lyubo" w:date="2012-11-18T18:23:00Z">
+      <w:ins w:id="241" w:author="Lyubo" w:date="2012-11-18T18:23:00Z">
         <w:r>
           <w:rPr>
             <w:lang w:val="bg-BG"/>
@@ -12317,7 +12421,7 @@
           <w:t xml:space="preserve">Поради многото мнения в обществото на учените, че този алгоритъм би могъл да </w:t>
         </w:r>
       </w:ins>
-      <w:ins w:id="231" w:author="Lyubo" w:date="2012-11-18T18:25:00Z">
+      <w:ins w:id="242" w:author="Lyubo" w:date="2012-11-18T18:25:00Z">
         <w:r>
           <w:rPr>
             <w:lang w:val="bg-BG"/>
@@ -12331,7 +12435,7 @@
           <w:t>кста на настоящата разработка</w:t>
         </w:r>
       </w:ins>
-      <w:ins w:id="232" w:author="Lyubo" w:date="2012-11-21T19:34:00Z">
+      <w:ins w:id="243" w:author="Lyubo" w:date="2012-11-21T19:34:00Z">
         <w:r>
           <w:rPr>
             <w:lang w:val="bg-BG"/>
@@ -12339,7 +12443,7 @@
           <w:t xml:space="preserve"> и в</w:t>
         </w:r>
       </w:ins>
-      <w:ins w:id="233" w:author="Lyubo" w:date="2012-11-18T18:27:00Z">
+      <w:ins w:id="244" w:author="Lyubo" w:date="2012-11-18T18:27:00Z">
         <w:r>
           <w:rPr>
             <w:lang w:val="bg-BG"/>
@@ -12352,8 +12456,11 @@
         <w:r>
           <w:rPr>
             <w:lang w:val="bg-BG"/>
-            <w:rPrChange w:id="234" w:author="Lyubo" w:date="2012-11-18T18:27:00Z">
-              <w:rPr/>
+            <w:rPrChange w:id="245" w:author="Lyubo" w:date="2012-11-18T18:27:00Z">
+              <w:rPr>
+                <w:b w:val="0"/>
+                <w:bCs w:val="0"/>
+              </w:rPr>
             </w:rPrChange>
           </w:rPr>
           <w:t xml:space="preserve"> допуска пропускането на елементи от еднат</w:t>
@@ -12365,7 +12472,7 @@
           <w:t>а редиц</w:t>
         </w:r>
       </w:ins>
-      <w:ins w:id="235" w:author="Lyubo" w:date="2012-11-21T19:35:00Z">
+      <w:ins w:id="246" w:author="Lyubo" w:date="2012-11-21T19:35:00Z">
         <w:r>
           <w:rPr>
             <w:lang w:val="bg-BG"/>
@@ -12373,18 +12480,21 @@
           <w:t>и при сравняването ѝ с другата</w:t>
         </w:r>
       </w:ins>
-      <w:ins w:id="236" w:author="Lyubo" w:date="2012-11-18T18:27:00Z">
-        <w:r>
-          <w:rPr>
-            <w:lang w:val="bg-BG"/>
-            <w:rPrChange w:id="237" w:author="Lyubo" w:date="2012-11-18T18:27:00Z">
-              <w:rPr/>
+      <w:ins w:id="247" w:author="Lyubo" w:date="2012-11-18T18:27:00Z">
+        <w:r>
+          <w:rPr>
+            <w:lang w:val="bg-BG"/>
+            <w:rPrChange w:id="248" w:author="Lyubo" w:date="2012-11-18T18:27:00Z">
+              <w:rPr>
+                <w:b w:val="0"/>
+                <w:bCs w:val="0"/>
+              </w:rPr>
             </w:rPrChange>
           </w:rPr>
           <w:t>, т</w:t>
         </w:r>
       </w:ins>
-      <w:ins w:id="238" w:author="Lyubo" w:date="2012-11-18T18:25:00Z">
+      <w:ins w:id="249" w:author="Lyubo" w:date="2012-11-18T18:25:00Z">
         <w:r>
           <w:rPr>
             <w:lang w:val="bg-BG"/>
@@ -12392,7 +12502,7 @@
           <w:t>ой бе имплементиран и</w:t>
         </w:r>
       </w:ins>
-      <w:ins w:id="239" w:author="Lyubo" w:date="2012-11-21T19:35:00Z">
+      <w:ins w:id="250" w:author="Lyubo" w:date="2012-11-21T19:35:00Z">
         <w:r>
           <w:rPr>
             <w:lang w:val="bg-BG"/>
@@ -12400,7 +12510,7 @@
           <w:t xml:space="preserve"> в момента е в процес на</w:t>
         </w:r>
       </w:ins>
-      <w:ins w:id="240" w:author="Lyubo" w:date="2012-11-18T18:25:00Z">
+      <w:ins w:id="251" w:author="Lyubo" w:date="2012-11-18T18:25:00Z">
         <w:r>
           <w:rPr>
             <w:lang w:val="bg-BG"/>
@@ -12408,7 +12518,7 @@
           <w:t xml:space="preserve"> тестван</w:t>
         </w:r>
       </w:ins>
-      <w:ins w:id="241" w:author="Lyubo" w:date="2012-11-21T19:35:00Z">
+      <w:ins w:id="252" w:author="Lyubo" w:date="2012-11-21T19:35:00Z">
         <w:r>
           <w:rPr>
             <w:lang w:val="bg-BG"/>
@@ -12421,16 +12531,16 @@
       <w:pPr>
         <w:pStyle w:val="Heading2"/>
         <w:rPr>
-          <w:ins w:id="242" w:author="Lyubo" w:date="2012-11-21T19:56:00Z"/>
-          <w:lang w:val="bg-BG"/>
-        </w:rPr>
-        <w:pPrChange w:id="243" w:author="Lyubo" w:date="2012-11-18T18:05:00Z">
+          <w:ins w:id="253" w:author="Lyubo" w:date="2012-11-21T19:56:00Z"/>
+          <w:lang w:val="bg-BG"/>
+        </w:rPr>
+        <w:pPrChange w:id="254" w:author="Lyubo" w:date="2012-11-18T18:05:00Z">
           <w:pPr>
             <w:pStyle w:val="Heading1"/>
           </w:pPr>
         </w:pPrChange>
       </w:pPr>
-      <w:ins w:id="244" w:author="Lyubo" w:date="2012-11-21T19:56:00Z">
+      <w:ins w:id="255" w:author="Lyubo" w:date="2012-11-21T19:56:00Z">
         <w:r>
           <w:rPr>
             <w:lang w:val="bg-BG"/>
@@ -12438,7 +12548,7 @@
           <w:t xml:space="preserve">Еластично сравняване на </w:t>
         </w:r>
       </w:ins>
-      <w:ins w:id="245" w:author="Lyubo" w:date="2012-11-21T19:57:00Z">
+      <w:ins w:id="256" w:author="Lyubo" w:date="2012-11-21T19:57:00Z">
         <w:r>
           <w:rPr>
             <w:lang w:val="bg-BG"/>
@@ -12450,16 +12560,16 @@
     <w:p>
       <w:pPr>
         <w:rPr>
-          <w:ins w:id="246" w:author="Lyubo" w:date="2012-11-21T20:21:00Z"/>
-          <w:lang w:val="bg-BG"/>
-        </w:rPr>
-        <w:pPrChange w:id="247" w:author="Lyubo" w:date="2012-11-21T19:56:00Z">
+          <w:ins w:id="257" w:author="Lyubo" w:date="2012-11-21T20:21:00Z"/>
+          <w:lang w:val="bg-BG"/>
+        </w:rPr>
+        <w:pPrChange w:id="258" w:author="Lyubo" w:date="2012-11-21T19:56:00Z">
           <w:pPr>
             <w:pStyle w:val="Heading1"/>
           </w:pPr>
         </w:pPrChange>
       </w:pPr>
-      <w:ins w:id="248" w:author="Lyubo" w:date="2012-11-21T19:56:00Z">
+      <w:ins w:id="259" w:author="Lyubo" w:date="2012-11-21T19:56:00Z">
         <w:r>
           <w:rPr>
             <w:lang w:val="bg-BG"/>
@@ -12467,7 +12577,7 @@
           <w:t xml:space="preserve">Еластичното сравняване на </w:t>
         </w:r>
       </w:ins>
-      <w:ins w:id="249" w:author="Lyubo" w:date="2012-11-21T19:57:00Z">
+      <w:ins w:id="260" w:author="Lyubo" w:date="2012-11-21T19:57:00Z">
         <w:r>
           <w:rPr>
             <w:lang w:val="bg-BG"/>
@@ -12475,7 +12585,7 @@
           <w:t>движения</w:t>
         </w:r>
       </w:ins>
-      <w:ins w:id="250" w:author="Lyubo" w:date="2012-11-21T19:56:00Z">
+      <w:ins w:id="261" w:author="Lyubo" w:date="2012-11-21T19:56:00Z">
         <w:r>
           <w:rPr>
             <w:lang w:val="bg-BG"/>
@@ -12483,7 +12593,7 @@
           <w:t xml:space="preserve"> е подход, предложен от автора, който предстои да бъде тестван. В основата му седи хипотезата, че </w:t>
         </w:r>
       </w:ins>
-      <w:ins w:id="251" w:author="Lyubo" w:date="2012-11-21T19:57:00Z">
+      <w:ins w:id="262" w:author="Lyubo" w:date="2012-11-21T19:57:00Z">
         <w:r>
           <w:rPr>
             <w:lang w:val="bg-BG"/>
@@ -12491,7 +12601,7 @@
           <w:t>двете движения, които трябва да бъдат сравнени, започват с началото на движението и свършват точно с края му</w:t>
         </w:r>
       </w:ins>
-      <w:ins w:id="252" w:author="Lyubo" w:date="2012-11-21T20:03:00Z">
+      <w:ins w:id="263" w:author="Lyubo" w:date="2012-11-21T20:03:00Z">
         <w:r>
           <w:rPr>
             <w:lang w:val="bg-BG"/>
@@ -12499,7 +12609,7 @@
           <w:t>, поради което ще можем да сравним движения, извършени с различна скорост</w:t>
         </w:r>
       </w:ins>
-      <w:ins w:id="253" w:author="Lyubo" w:date="2012-11-21T20:19:00Z">
+      <w:ins w:id="264" w:author="Lyubo" w:date="2012-11-21T20:19:00Z">
         <w:r>
           <w:rPr>
             <w:lang w:val="bg-BG"/>
@@ -12515,19 +12625,19 @@
         <w:contextualSpacing w:val="0"/>
         <w:jc w:val="left"/>
         <w:rPr>
-          <w:ins w:id="254" w:author="Lyubo" w:date="2012-11-21T20:21:00Z"/>
+          <w:ins w:id="265" w:author="Lyubo" w:date="2012-11-21T20:21:00Z"/>
           <w:rStyle w:val="SubtleEmphasis"/>
           <w:lang w:val="bg-BG"/>
-          <w:rPrChange w:id="255" w:author="Lyubo" w:date="2012-11-21T20:21:00Z">
-            <w:rPr>
-              <w:ins w:id="256" w:author="Lyubo" w:date="2012-11-21T20:21:00Z"/>
+          <w:rPrChange w:id="266" w:author="Lyubo" w:date="2012-11-21T20:21:00Z">
+            <w:rPr>
+              <w:ins w:id="267" w:author="Lyubo" w:date="2012-11-21T20:21:00Z"/>
               <w:rStyle w:val="SubtleEmphasis"/>
             </w:rPr>
           </w:rPrChange>
         </w:rPr>
       </w:pPr>
       <w:proofErr w:type="spellStart"/>
-      <w:ins w:id="257" w:author="Lyubo" w:date="2012-11-21T20:21:00Z">
+      <w:ins w:id="268" w:author="Lyubo" w:date="2012-11-21T20:21:00Z">
         <w:r>
           <w:rPr>
             <w:rStyle w:val="SubtleEmphasis"/>
@@ -12546,14 +12656,7 @@
             <w:rStyle w:val="SubtleEmphasis"/>
             <w:lang w:val="bg-BG"/>
           </w:rPr>
-          <w:t>4</w:t>
-        </w:r>
-        <w:r>
-          <w:rPr>
-            <w:rStyle w:val="SubtleEmphasis"/>
-            <w:lang w:val="bg-BG"/>
-          </w:rPr>
-          <w:t>:</w:t>
+          <w:t>4:</w:t>
         </w:r>
       </w:ins>
     </w:p>
@@ -12561,23 +12664,23 @@
       <w:pPr>
         <w:jc w:val="center"/>
         <w:rPr>
-          <w:ins w:id="258" w:author="Lyubo" w:date="2012-11-21T19:57:00Z"/>
-          <w:lang w:val="bg-BG"/>
-        </w:rPr>
-        <w:pPrChange w:id="259" w:author="Lyubo" w:date="2012-11-21T20:20:00Z">
+          <w:ins w:id="269" w:author="Lyubo" w:date="2012-11-21T19:57:00Z"/>
+          <w:lang w:val="bg-BG"/>
+        </w:rPr>
+        <w:pPrChange w:id="270" w:author="Lyubo" w:date="2012-11-21T20:20:00Z">
           <w:pPr>
             <w:pStyle w:val="Heading1"/>
           </w:pPr>
         </w:pPrChange>
       </w:pPr>
-      <w:ins w:id="260" w:author="Lyubo" w:date="2012-11-21T20:20:00Z">
+      <w:ins w:id="271" w:author="Lyubo" w:date="2012-11-21T20:20:00Z">
         <w:r>
           <w:rPr>
             <w:noProof/>
           </w:rPr>
           <w:lastRenderedPageBreak/>
           <w:drawing>
-            <wp:inline distT="0" distB="0" distL="0" distR="0" wp14:anchorId="5EF18BCC" wp14:editId="738CFC54">
+            <wp:inline distT="0" distB="0" distL="0" distR="0" wp14:anchorId="098A48BD" wp14:editId="19152359">
               <wp:extent cx="3809524" cy="2349207"/>
               <wp:effectExtent l="0" t="0" r="0" b="0"/>
               <wp:docPr id="6" name="Picture 6"/>
@@ -12623,16 +12726,16 @@
     <w:p>
       <w:pPr>
         <w:rPr>
-          <w:ins w:id="261" w:author="Lyubo" w:date="2012-11-21T20:27:00Z"/>
-          <w:lang w:val="bg-BG"/>
-        </w:rPr>
-        <w:pPrChange w:id="262" w:author="Lyubo" w:date="2012-11-21T19:56:00Z">
+          <w:ins w:id="272" w:author="Lyubo" w:date="2012-11-21T20:27:00Z"/>
+          <w:lang w:val="bg-BG"/>
+        </w:rPr>
+        <w:pPrChange w:id="273" w:author="Lyubo" w:date="2012-11-21T19:56:00Z">
           <w:pPr>
             <w:pStyle w:val="Heading1"/>
           </w:pPr>
         </w:pPrChange>
       </w:pPr>
-      <w:ins w:id="263" w:author="Lyubo" w:date="2012-11-21T20:01:00Z">
+      <w:ins w:id="274" w:author="Lyubo" w:date="2012-11-21T20:01:00Z">
         <w:r>
           <w:rPr>
             <w:lang w:val="bg-BG"/>
@@ -12643,8 +12746,11 @@
           <w:rPr>
             <w:b/>
             <w:i/>
-            <w:rPrChange w:id="264" w:author="Lyubo" w:date="2012-11-21T20:32:00Z">
-              <w:rPr/>
+            <w:rPrChange w:id="275" w:author="Lyubo" w:date="2012-11-21T20:32:00Z">
+              <w:rPr>
+                <w:b w:val="0"/>
+                <w:bCs w:val="0"/>
+              </w:rPr>
             </w:rPrChange>
           </w:rPr>
           <w:t>A</w:t>
@@ -12652,8 +12758,11 @@
         <w:r>
           <w:rPr>
             <w:lang w:val="bg-BG"/>
-            <w:rPrChange w:id="265" w:author="Lyubo" w:date="2012-11-21T20:01:00Z">
-              <w:rPr/>
+            <w:rPrChange w:id="276" w:author="Lyubo" w:date="2012-11-21T20:01:00Z">
+              <w:rPr>
+                <w:b w:val="0"/>
+                <w:bCs w:val="0"/>
+              </w:rPr>
             </w:rPrChange>
           </w:rPr>
           <w:t xml:space="preserve"> </w:t>
@@ -12668,8 +12777,11 @@
           <w:rPr>
             <w:b/>
             <w:i/>
-            <w:rPrChange w:id="266" w:author="Lyubo" w:date="2012-11-21T20:32:00Z">
-              <w:rPr/>
+            <w:rPrChange w:id="277" w:author="Lyubo" w:date="2012-11-21T20:32:00Z">
+              <w:rPr>
+                <w:b w:val="0"/>
+                <w:bCs w:val="0"/>
+              </w:rPr>
             </w:rPrChange>
           </w:rPr>
           <w:t>B</w:t>
@@ -12677,8 +12789,10 @@
         <w:r>
           <w:rPr>
             <w:lang w:val="bg-BG"/>
-            <w:rPrChange w:id="267" w:author="Lyubo" w:date="2012-11-21T20:01:00Z">
-              <w:rPr>
+            <w:rPrChange w:id="278" w:author="Lyubo" w:date="2012-11-21T20:01:00Z">
+              <w:rPr>
+                <w:b w:val="0"/>
+                <w:bCs w:val="0"/>
                 <w:lang w:val="de-AT"/>
               </w:rPr>
             </w:rPrChange>
@@ -12696,8 +12810,10 @@
             <w:b/>
             <w:i/>
             <w:lang w:val="de-AT"/>
-            <w:rPrChange w:id="268" w:author="Lyubo" w:date="2012-11-21T20:31:00Z">
-              <w:rPr>
+            <w:rPrChange w:id="279" w:author="Lyubo" w:date="2012-11-21T20:31:00Z">
+              <w:rPr>
+                <w:b w:val="0"/>
+                <w:bCs w:val="0"/>
                 <w:lang w:val="de-AT"/>
               </w:rPr>
             </w:rPrChange>
@@ -12715,8 +12831,10 @@
             <w:b/>
             <w:i/>
             <w:lang w:val="de-AT"/>
-            <w:rPrChange w:id="269" w:author="Lyubo" w:date="2012-11-21T20:31:00Z">
-              <w:rPr>
+            <w:rPrChange w:id="280" w:author="Lyubo" w:date="2012-11-21T20:31:00Z">
+              <w:rPr>
+                <w:b w:val="0"/>
+                <w:bCs w:val="0"/>
                 <w:lang w:val="de-AT"/>
               </w:rPr>
             </w:rPrChange>
@@ -12730,7 +12848,7 @@
           <w:t xml:space="preserve"> кадъра</w:t>
         </w:r>
       </w:ins>
-      <w:ins w:id="270" w:author="Lyubo" w:date="2012-11-21T20:02:00Z">
+      <w:ins w:id="281" w:author="Lyubo" w:date="2012-11-21T20:02:00Z">
         <w:r>
           <w:rPr>
             <w:lang w:val="bg-BG"/>
@@ -12743,8 +12861,11 @@
         <w:r>
           <w:rPr>
             <w:lang w:val="bg-BG"/>
-            <w:rPrChange w:id="271" w:author="Lyubo" w:date="2012-11-21T20:02:00Z">
-              <w:rPr/>
+            <w:rPrChange w:id="282" w:author="Lyubo" w:date="2012-11-21T20:02:00Z">
+              <w:rPr>
+                <w:b w:val="0"/>
+                <w:bCs w:val="0"/>
+              </w:rPr>
             </w:rPrChange>
           </w:rPr>
           <w:t xml:space="preserve"> &gt; </w:t>
@@ -12753,18 +12874,21 @@
           <w:t>n</w:t>
         </w:r>
       </w:ins>
-      <w:ins w:id="272" w:author="Lyubo" w:date="2012-11-21T20:01:00Z">
-        <w:r>
-          <w:rPr>
-            <w:lang w:val="bg-BG"/>
-            <w:rPrChange w:id="273" w:author="Lyubo" w:date="2012-11-21T20:01:00Z">
-              <w:rPr/>
+      <w:ins w:id="283" w:author="Lyubo" w:date="2012-11-21T20:01:00Z">
+        <w:r>
+          <w:rPr>
+            <w:lang w:val="bg-BG"/>
+            <w:rPrChange w:id="284" w:author="Lyubo" w:date="2012-11-21T20:01:00Z">
+              <w:rPr>
+                <w:b w:val="0"/>
+                <w:bCs w:val="0"/>
+              </w:rPr>
             </w:rPrChange>
           </w:rPr>
           <w:t xml:space="preserve">. </w:t>
         </w:r>
       </w:ins>
-      <w:ins w:id="274" w:author="Lyubo" w:date="2012-11-21T19:59:00Z">
+      <w:ins w:id="285" w:author="Lyubo" w:date="2012-11-21T19:59:00Z">
         <w:r>
           <w:rPr>
             <w:lang w:val="bg-BG"/>
@@ -12772,7 +12896,7 @@
           <w:t>Ако тази хипотеза е изпълнен</w:t>
         </w:r>
       </w:ins>
-      <w:ins w:id="275" w:author="Lyubo" w:date="2012-11-21T20:30:00Z">
+      <w:ins w:id="286" w:author="Lyubo" w:date="2012-11-21T20:30:00Z">
         <w:r>
           <w:rPr>
             <w:lang w:val="bg-BG"/>
@@ -12780,24 +12904,30 @@
           <w:t xml:space="preserve">, </w:t>
         </w:r>
       </w:ins>
-      <w:ins w:id="276" w:author="Lyubo" w:date="2012-11-21T20:29:00Z">
-        <w:r>
-          <w:rPr>
-            <w:lang w:val="bg-BG"/>
-            <w:rPrChange w:id="277" w:author="Lyubo" w:date="2012-11-21T20:29:00Z">
-              <w:rPr/>
+      <w:ins w:id="287" w:author="Lyubo" w:date="2012-11-21T20:29:00Z">
+        <w:r>
+          <w:rPr>
+            <w:lang w:val="bg-BG"/>
+            <w:rPrChange w:id="288" w:author="Lyubo" w:date="2012-11-21T20:29:00Z">
+              <w:rPr>
+                <w:b w:val="0"/>
+                <w:bCs w:val="0"/>
+              </w:rPr>
             </w:rPrChange>
           </w:rPr>
           <w:t xml:space="preserve">изчисляваме </w:t>
         </w:r>
       </w:ins>
-      <w:ins w:id="278" w:author="Lyubo" w:date="2012-11-21T20:30:00Z">
+      <w:ins w:id="289" w:author="Lyubo" w:date="2012-11-21T20:30:00Z">
         <w:r>
           <w:rPr>
             <w:b/>
             <w:i/>
-            <w:rPrChange w:id="279" w:author="Lyubo" w:date="2012-11-21T20:32:00Z">
-              <w:rPr/>
+            <w:rPrChange w:id="290" w:author="Lyubo" w:date="2012-11-21T20:32:00Z">
+              <w:rPr>
+                <w:b w:val="0"/>
+                <w:bCs w:val="0"/>
+              </w:rPr>
             </w:rPrChange>
           </w:rPr>
           <w:t>p</w:t>
@@ -12805,14 +12935,17 @@
         <w:r>
           <w:rPr>
             <w:lang w:val="bg-BG"/>
-            <w:rPrChange w:id="280" w:author="Lyubo" w:date="2012-11-21T20:30:00Z">
-              <w:rPr/>
+            <w:rPrChange w:id="291" w:author="Lyubo" w:date="2012-11-21T20:30:00Z">
+              <w:rPr>
+                <w:b w:val="0"/>
+                <w:bCs w:val="0"/>
+              </w:rPr>
             </w:rPrChange>
           </w:rPr>
           <w:t xml:space="preserve">, </w:t>
         </w:r>
       </w:ins>
-      <w:ins w:id="281" w:author="Lyubo" w:date="2012-11-21T20:01:00Z">
+      <w:ins w:id="292" w:author="Lyubo" w:date="2012-11-21T20:01:00Z">
         <w:r>
           <w:rPr>
             <w:lang w:val="bg-BG"/>
@@ -12820,12 +12953,15 @@
           <w:t>където</w:t>
         </w:r>
       </w:ins>
-      <w:ins w:id="282" w:author="Lyubo" w:date="2012-11-21T20:29:00Z">
-        <w:r>
-          <w:rPr>
-            <w:lang w:val="bg-BG"/>
-            <w:rPrChange w:id="283" w:author="Lyubo" w:date="2012-11-21T20:29:00Z">
-              <w:rPr/>
+      <w:ins w:id="293" w:author="Lyubo" w:date="2012-11-21T20:29:00Z">
+        <w:r>
+          <w:rPr>
+            <w:lang w:val="bg-BG"/>
+            <w:rPrChange w:id="294" w:author="Lyubo" w:date="2012-11-21T20:29:00Z">
+              <w:rPr>
+                <w:b w:val="0"/>
+                <w:bCs w:val="0"/>
+              </w:rPr>
             </w:rPrChange>
           </w:rPr>
           <w:t xml:space="preserve"> </w:t>
@@ -12835,8 +12971,11 @@
           <w:rPr>
             <w:b/>
             <w:i/>
-            <w:rPrChange w:id="284" w:author="Lyubo" w:date="2012-11-21T20:32:00Z">
-              <w:rPr/>
+            <w:rPrChange w:id="295" w:author="Lyubo" w:date="2012-11-21T20:32:00Z">
+              <w:rPr>
+                <w:b w:val="0"/>
+                <w:bCs w:val="0"/>
+              </w:rPr>
             </w:rPrChange>
           </w:rPr>
           <w:t>frameNumber</w:t>
@@ -12858,12 +12997,15 @@
           <w:t xml:space="preserve"> номера на стъпката</w:t>
         </w:r>
       </w:ins>
-      <w:ins w:id="285" w:author="Lyubo" w:date="2012-11-21T20:30:00Z">
-        <w:r>
-          <w:rPr>
-            <w:lang w:val="bg-BG"/>
-            <w:rPrChange w:id="286" w:author="Lyubo" w:date="2012-11-21T20:30:00Z">
-              <w:rPr/>
+      <w:ins w:id="296" w:author="Lyubo" w:date="2012-11-21T20:30:00Z">
+        <w:r>
+          <w:rPr>
+            <w:lang w:val="bg-BG"/>
+            <w:rPrChange w:id="297" w:author="Lyubo" w:date="2012-11-21T20:30:00Z">
+              <w:rPr>
+                <w:b w:val="0"/>
+                <w:bCs w:val="0"/>
+              </w:rPr>
             </w:rPrChange>
           </w:rPr>
           <w:t>.</w:t>
@@ -12873,22 +13015,22 @@
     <w:p>
       <w:pPr>
         <w:rPr>
-          <w:ins w:id="287" w:author="Lyubo" w:date="2012-11-21T20:27:00Z"/>
+          <w:ins w:id="298" w:author="Lyubo" w:date="2012-11-21T20:27:00Z"/>
           <w:i/>
-          <w:rPrChange w:id="288" w:author="Lyubo" w:date="2012-11-21T20:28:00Z">
-            <w:rPr>
-              <w:ins w:id="289" w:author="Lyubo" w:date="2012-11-21T20:27:00Z"/>
+          <w:rPrChange w:id="299" w:author="Lyubo" w:date="2012-11-21T20:28:00Z">
+            <w:rPr>
+              <w:ins w:id="300" w:author="Lyubo" w:date="2012-11-21T20:27:00Z"/>
               <w:lang w:val="bg-BG"/>
             </w:rPr>
           </w:rPrChange>
         </w:rPr>
-        <w:pPrChange w:id="290" w:author="Lyubo" w:date="2012-11-21T19:56:00Z">
+        <w:pPrChange w:id="301" w:author="Lyubo" w:date="2012-11-21T19:56:00Z">
           <w:pPr>
             <w:pStyle w:val="Heading1"/>
           </w:pPr>
         </w:pPrChange>
       </w:pPr>
-      <w:ins w:id="291" w:author="Lyubo" w:date="2012-11-21T20:27:00Z">
+      <w:ins w:id="302" w:author="Lyubo" w:date="2012-11-21T20:27:00Z">
         <m:oMathPara>
           <m:oMath>
             <m:r>
@@ -12906,7 +13048,7 @@
           <m:f>
             <m:fPr>
               <m:ctrlPr>
-                <w:ins w:id="292" w:author="Lyubo" w:date="2012-11-21T20:28:00Z">
+                <w:ins w:id="303" w:author="Lyubo" w:date="2012-11-21T20:28:00Z">
                   <w:rPr>
                     <w:rFonts w:ascii="Cambria Math" w:hAnsi="Cambria Math"/>
                     <w:i/>
@@ -12916,7 +13058,7 @@
               </m:ctrlPr>
             </m:fPr>
             <m:num>
-              <w:ins w:id="293" w:author="Lyubo" w:date="2012-11-21T20:28:00Z">
+              <w:ins w:id="304" w:author="Lyubo" w:date="2012-11-21T20:28:00Z">
                 <m:r>
                   <w:rPr>
                     <w:rFonts w:ascii="Cambria Math" w:hAnsi="Cambria Math"/>
@@ -12927,7 +13069,7 @@
               </w:ins>
             </m:num>
             <m:den>
-              <w:ins w:id="294" w:author="Lyubo" w:date="2012-11-21T20:28:00Z">
+              <w:ins w:id="305" w:author="Lyubo" w:date="2012-11-21T20:28:00Z">
                 <m:r>
                   <w:rPr>
                     <w:rFonts w:ascii="Cambria Math" w:hAnsi="Cambria Math"/>
@@ -12938,7 +13080,7 @@
               </w:ins>
             </m:den>
           </m:f>
-          <w:ins w:id="295" w:author="Lyubo" w:date="2012-11-21T20:28:00Z">
+          <w:ins w:id="306" w:author="Lyubo" w:date="2012-11-21T20:28:00Z">
             <m:r>
               <w:rPr>
                 <w:rFonts w:ascii="Cambria Math" w:hAnsi="Cambria Math"/>
@@ -12960,21 +13102,21 @@
     <w:p>
       <w:pPr>
         <w:rPr>
-          <w:ins w:id="296" w:author="Lyubo" w:date="2012-11-21T20:24:00Z"/>
-          <w:lang w:val="bg-BG"/>
-          <w:rPrChange w:id="297" w:author="Lyubo" w:date="2012-11-21T20:27:00Z">
-            <w:rPr>
-              <w:ins w:id="298" w:author="Lyubo" w:date="2012-11-21T20:24:00Z"/>
+          <w:ins w:id="307" w:author="Lyubo" w:date="2012-11-21T20:24:00Z"/>
+          <w:lang w:val="bg-BG"/>
+          <w:rPrChange w:id="308" w:author="Lyubo" w:date="2012-11-21T20:27:00Z">
+            <w:rPr>
+              <w:ins w:id="309" w:author="Lyubo" w:date="2012-11-21T20:24:00Z"/>
             </w:rPr>
           </w:rPrChange>
         </w:rPr>
-        <w:pPrChange w:id="299" w:author="Lyubo" w:date="2012-11-21T19:56:00Z">
+        <w:pPrChange w:id="310" w:author="Lyubo" w:date="2012-11-21T19:56:00Z">
           <w:pPr>
             <w:pStyle w:val="Heading1"/>
           </w:pPr>
         </w:pPrChange>
       </w:pPr>
-      <w:ins w:id="300" w:author="Lyubo" w:date="2012-11-21T20:19:00Z">
+      <w:ins w:id="311" w:author="Lyubo" w:date="2012-11-21T20:19:00Z">
         <w:r>
           <w:rPr>
             <w:lang w:val="bg-BG"/>
@@ -12986,21 +13128,23 @@
     <w:p>
       <w:pPr>
         <w:rPr>
-          <w:ins w:id="301" w:author="Lyubo" w:date="2012-11-21T20:25:00Z"/>
-          <w:lang w:val="bg-BG"/>
-        </w:rPr>
-        <w:pPrChange w:id="302" w:author="Lyubo" w:date="2012-11-21T20:25:00Z">
+          <w:ins w:id="312" w:author="Lyubo" w:date="2012-11-21T20:25:00Z"/>
+          <w:lang w:val="bg-BG"/>
+        </w:rPr>
+        <w:pPrChange w:id="313" w:author="Lyubo" w:date="2012-11-21T20:25:00Z">
           <w:pPr>
             <w:pStyle w:val="Heading1"/>
           </w:pPr>
         </w:pPrChange>
       </w:pPr>
-      <w:ins w:id="303" w:author="Lyubo" w:date="2012-11-21T20:30:00Z">
-        <w:r>
-          <w:rPr>
-            <w:lang w:val="bg-BG"/>
-            <w:rPrChange w:id="304" w:author="Lyubo" w:date="2012-11-21T20:30:00Z">
-              <w:rPr>
+      <w:ins w:id="314" w:author="Lyubo" w:date="2012-11-21T20:30:00Z">
+        <w:r>
+          <w:rPr>
+            <w:lang w:val="bg-BG"/>
+            <w:rPrChange w:id="315" w:author="Lyubo" w:date="2012-11-21T20:30:00Z">
+              <w:rPr>
+                <w:b w:val="0"/>
+                <w:bCs w:val="0"/>
                 <w:lang w:val="de-AT"/>
               </w:rPr>
             </w:rPrChange>
@@ -13016,8 +13160,10 @@
         <w:r>
           <w:rPr>
             <w:lang w:val="bg-BG"/>
-            <w:rPrChange w:id="305" w:author="Lyubo" w:date="2012-11-21T20:30:00Z">
-              <w:rPr>
+            <w:rPrChange w:id="316" w:author="Lyubo" w:date="2012-11-21T20:30:00Z">
+              <w:rPr>
+                <w:b w:val="0"/>
+                <w:bCs w:val="0"/>
                 <w:lang w:val="de-AT"/>
               </w:rPr>
             </w:rPrChange>
@@ -13034,19 +13180,25 @@
           <w:rPr>
             <w:b/>
             <w:i/>
-            <w:rPrChange w:id="306" w:author="Lyubo" w:date="2012-11-21T20:32:00Z">
-              <w:rPr/>
+            <w:rPrChange w:id="317" w:author="Lyubo" w:date="2012-11-21T20:32:00Z">
+              <w:rPr>
+                <w:b w:val="0"/>
+                <w:bCs w:val="0"/>
+              </w:rPr>
             </w:rPrChange>
           </w:rPr>
           <w:t>comp</w:t>
         </w:r>
       </w:ins>
-      <w:ins w:id="307" w:author="Lyubo" w:date="2012-11-21T20:31:00Z">
-        <w:r>
-          <w:rPr>
-            <w:lang w:val="bg-BG"/>
-            <w:rPrChange w:id="308" w:author="Lyubo" w:date="2012-11-21T20:31:00Z">
-              <w:rPr/>
+      <w:ins w:id="318" w:author="Lyubo" w:date="2012-11-21T20:31:00Z">
+        <w:r>
+          <w:rPr>
+            <w:lang w:val="bg-BG"/>
+            <w:rPrChange w:id="319" w:author="Lyubo" w:date="2012-11-21T20:31:00Z">
+              <w:rPr>
+                <w:b w:val="0"/>
+                <w:bCs w:val="0"/>
+              </w:rPr>
             </w:rPrChange>
           </w:rPr>
           <w:t xml:space="preserve">, </w:t>
@@ -13058,7 +13210,7 @@
           <w:t>то получаваме следната формула за намиране на при</w:t>
         </w:r>
       </w:ins>
-      <w:ins w:id="309" w:author="Lyubo" w:date="2012-11-21T20:32:00Z">
+      <w:ins w:id="320" w:author="Lyubo" w:date="2012-11-21T20:32:00Z">
         <w:r>
           <w:rPr>
             <w:lang w:val="bg-BG"/>
@@ -13066,7 +13218,7 @@
           <w:t>лика между два записа</w:t>
         </w:r>
       </w:ins>
-      <w:ins w:id="310" w:author="Lyubo" w:date="2012-11-21T20:25:00Z">
+      <w:ins w:id="321" w:author="Lyubo" w:date="2012-11-21T20:25:00Z">
         <w:r>
           <w:rPr>
             <w:lang w:val="bg-BG"/>
@@ -13078,16 +13230,16 @@
     <w:p>
       <w:pPr>
         <w:rPr>
-          <w:ins w:id="311" w:author="Lyubo" w:date="2012-11-21T20:26:00Z"/>
+          <w:ins w:id="322" w:author="Lyubo" w:date="2012-11-21T20:26:00Z"/>
           <w:rFonts w:eastAsiaTheme="minorEastAsia"/>
         </w:rPr>
-        <w:pPrChange w:id="312" w:author="Lyubo" w:date="2012-11-21T20:26:00Z">
+        <w:pPrChange w:id="323" w:author="Lyubo" w:date="2012-11-21T20:26:00Z">
           <w:pPr>
             <w:pStyle w:val="Heading1"/>
           </w:pPr>
         </w:pPrChange>
       </w:pPr>
-      <w:ins w:id="313" w:author="Lyubo" w:date="2012-11-21T20:33:00Z">
+      <w:ins w:id="324" w:author="Lyubo" w:date="2012-11-21T20:33:00Z">
         <m:oMathPara>
           <m:oMath>
             <m:r>
@@ -13107,7 +13259,7 @@
               <m:chr m:val="∑"/>
               <m:limLoc m:val="undOvr"/>
               <m:ctrlPr>
-                <w:ins w:id="314" w:author="Lyubo" w:date="2012-11-21T20:25:00Z">
+                <w:ins w:id="325" w:author="Lyubo" w:date="2012-11-21T20:25:00Z">
                   <w:rPr>
                     <w:rFonts w:ascii="Cambria Math" w:hAnsi="Cambria Math"/>
                     <w:i/>
@@ -13117,7 +13269,7 @@
               </m:ctrlPr>
             </m:naryPr>
             <m:sub>
-              <w:ins w:id="315" w:author="Lyubo" w:date="2012-11-21T20:25:00Z">
+              <w:ins w:id="326" w:author="Lyubo" w:date="2012-11-21T20:25:00Z">
                 <m:r>
                   <w:rPr>
                     <w:rFonts w:ascii="Cambria Math" w:hAnsi="Cambria Math"/>
@@ -13126,7 +13278,7 @@
                   <m:t>fram</m:t>
                 </m:r>
               </w:ins>
-              <w:ins w:id="316" w:author="Lyubo" w:date="2012-11-21T20:38:00Z">
+              <w:ins w:id="327" w:author="Lyubo" w:date="2012-11-21T20:38:00Z">
                 <m:r>
                   <w:rPr>
                     <w:rFonts w:ascii="Cambria Math" w:hAnsi="Cambria Math"/>
@@ -13135,7 +13287,7 @@
                   <m:t>e</m:t>
                 </m:r>
               </w:ins>
-              <w:ins w:id="317" w:author="Lyubo" w:date="2012-11-21T20:32:00Z">
+              <w:ins w:id="328" w:author="Lyubo" w:date="2012-11-21T20:32:00Z">
                 <m:r>
                   <w:rPr>
                     <w:rFonts w:ascii="Cambria Math" w:hAnsi="Cambria Math"/>
@@ -13143,7 +13295,7 @@
                   <m:t>Number</m:t>
                 </m:r>
               </w:ins>
-              <w:ins w:id="318" w:author="Lyubo" w:date="2012-11-21T20:25:00Z">
+              <w:ins w:id="329" w:author="Lyubo" w:date="2012-11-21T20:25:00Z">
                 <m:r>
                   <w:rPr>
                     <w:rFonts w:ascii="Cambria Math" w:hAnsi="Cambria Math"/>
@@ -13154,7 +13306,7 @@
               </w:ins>
             </m:sub>
             <m:sup>
-              <w:ins w:id="319" w:author="Lyubo" w:date="2012-11-21T20:25:00Z">
+              <w:ins w:id="330" w:author="Lyubo" w:date="2012-11-21T20:25:00Z">
                 <m:r>
                   <w:rPr>
                     <w:rFonts w:ascii="Cambria Math" w:hAnsi="Cambria Math"/>
@@ -13164,7 +13316,7 @@
               </w:ins>
             </m:sup>
             <m:e>
-              <w:ins w:id="320" w:author="Lyubo" w:date="2012-11-21T20:26:00Z">
+              <w:ins w:id="331" w:author="Lyubo" w:date="2012-11-21T20:26:00Z">
                 <m:r>
                   <w:rPr>
                     <w:rFonts w:ascii="Cambria Math" w:hAnsi="Cambria Math"/>
@@ -13173,7 +13325,7 @@
                   <m:t>c</m:t>
                 </m:r>
               </w:ins>
-              <w:ins w:id="321" w:author="Lyubo" w:date="2012-11-21T20:27:00Z">
+              <w:ins w:id="332" w:author="Lyubo" w:date="2012-11-21T20:27:00Z">
                 <m:r>
                   <w:rPr>
                     <w:rFonts w:ascii="Cambria Math" w:hAnsi="Cambria Math"/>
@@ -13181,7 +13333,7 @@
                   <m:t>omp</m:t>
                 </m:r>
               </w:ins>
-              <w:ins w:id="322" w:author="Lyubo" w:date="2012-11-21T20:26:00Z">
+              <w:ins w:id="333" w:author="Lyubo" w:date="2012-11-21T20:26:00Z">
                 <m:r>
                   <w:rPr>
                     <w:rFonts w:ascii="Cambria Math" w:hAnsi="Cambria Math"/>
@@ -13193,7 +13345,7 @@
               <m:sSub>
                 <m:sSubPr>
                   <m:ctrlPr>
-                    <w:ins w:id="323" w:author="Lyubo" w:date="2012-11-21T20:25:00Z">
+                    <w:ins w:id="334" w:author="Lyubo" w:date="2012-11-21T20:25:00Z">
                       <w:rPr>
                         <w:rFonts w:ascii="Cambria Math" w:hAnsi="Cambria Math"/>
                         <w:i/>
@@ -13203,7 +13355,7 @@
                   </m:ctrlPr>
                 </m:sSubPr>
                 <m:e>
-                  <w:ins w:id="324" w:author="Lyubo" w:date="2012-11-21T20:26:00Z">
+                  <w:ins w:id="335" w:author="Lyubo" w:date="2012-11-21T20:26:00Z">
                     <m:r>
                       <w:rPr>
                         <w:rFonts w:ascii="Cambria Math" w:hAnsi="Cambria Math"/>
@@ -13214,7 +13366,7 @@
                   </w:ins>
                 </m:e>
                 <m:sub>
-                  <w:ins w:id="325" w:author="Lyubo" w:date="2012-11-21T20:26:00Z">
+                  <w:ins w:id="336" w:author="Lyubo" w:date="2012-11-21T20:26:00Z">
                     <m:r>
                       <w:rPr>
                         <w:rFonts w:ascii="Cambria Math" w:hAnsi="Cambria Math"/>
@@ -13225,7 +13377,7 @@
                   </w:ins>
                 </m:sub>
               </m:sSub>
-              <w:ins w:id="326" w:author="Lyubo" w:date="2012-11-21T20:26:00Z">
+              <w:ins w:id="337" w:author="Lyubo" w:date="2012-11-21T20:26:00Z">
                 <m:r>
                   <w:rPr>
                     <w:rFonts w:ascii="Cambria Math" w:hAnsi="Cambria Math"/>
@@ -13237,7 +13389,7 @@
               <m:sSub>
                 <m:sSubPr>
                   <m:ctrlPr>
-                    <w:ins w:id="327" w:author="Lyubo" w:date="2012-11-21T20:26:00Z">
+                    <w:ins w:id="338" w:author="Lyubo" w:date="2012-11-21T20:26:00Z">
                       <w:rPr>
                         <w:rFonts w:ascii="Cambria Math" w:hAnsi="Cambria Math"/>
                         <w:i/>
@@ -13247,7 +13399,7 @@
                   </m:ctrlPr>
                 </m:sSubPr>
                 <m:e>
-                  <w:ins w:id="328" w:author="Lyubo" w:date="2012-11-21T20:26:00Z">
+                  <w:ins w:id="339" w:author="Lyubo" w:date="2012-11-21T20:26:00Z">
                     <m:r>
                       <w:rPr>
                         <w:rFonts w:ascii="Cambria Math" w:hAnsi="Cambria Math"/>
@@ -13258,7 +13410,7 @@
                   </w:ins>
                 </m:e>
                 <m:sub>
-                  <w:ins w:id="329" w:author="Lyubo" w:date="2012-11-21T20:26:00Z">
+                  <w:ins w:id="340" w:author="Lyubo" w:date="2012-11-21T20:26:00Z">
                     <m:r>
                       <w:rPr>
                         <w:rFonts w:ascii="Cambria Math" w:hAnsi="Cambria Math"/>
@@ -13267,7 +13419,7 @@
                       <m:t>frame</m:t>
                     </m:r>
                   </w:ins>
-                  <w:ins w:id="330" w:author="Lyubo" w:date="2012-11-21T20:33:00Z">
+                  <w:ins w:id="341" w:author="Lyubo" w:date="2012-11-21T20:33:00Z">
                     <m:r>
                       <w:rPr>
                         <w:rFonts w:ascii="Cambria Math" w:hAnsi="Cambria Math"/>
@@ -13278,7 +13430,7 @@
                   </w:ins>
                 </m:sub>
               </m:sSub>
-              <w:ins w:id="331" w:author="Lyubo" w:date="2012-11-21T20:26:00Z">
+              <w:ins w:id="342" w:author="Lyubo" w:date="2012-11-21T20:26:00Z">
                 <m:r>
                   <w:rPr>
                     <w:rFonts w:ascii="Cambria Math" w:hAnsi="Cambria Math"/>
@@ -13295,23 +13447,16 @@
     <w:p>
       <w:pPr>
         <w:rPr>
-          <w:ins w:id="332" w:author="Lyubo" w:date="2012-11-21T20:18:00Z"/>
+          <w:ins w:id="343" w:author="Lyubo" w:date="2012-11-24T14:19:00Z"/>
           <w:rFonts w:eastAsiaTheme="minorEastAsia"/>
-          <w:lang w:val="bg-BG"/>
-          <w:rPrChange w:id="333" w:author="Lyubo" w:date="2012-11-21T20:27:00Z">
-            <w:rPr>
-              <w:ins w:id="334" w:author="Lyubo" w:date="2012-11-21T20:18:00Z"/>
-              <w:lang w:val="bg-BG"/>
-            </w:rPr>
-          </w:rPrChange>
-        </w:rPr>
-        <w:pPrChange w:id="335" w:author="Lyubo" w:date="2012-11-21T20:26:00Z">
+        </w:rPr>
+        <w:pPrChange w:id="344" w:author="Lyubo" w:date="2012-11-21T20:26:00Z">
           <w:pPr>
             <w:pStyle w:val="Heading1"/>
           </w:pPr>
         </w:pPrChange>
       </w:pPr>
-      <w:ins w:id="336" w:author="Lyubo" w:date="2012-11-21T20:26:00Z">
+      <w:ins w:id="345" w:author="Lyubo" w:date="2012-11-21T20:26:00Z">
         <w:r>
           <w:rPr>
             <w:rFonts w:eastAsiaTheme="minorEastAsia"/>
@@ -13320,40 +13465,110 @@
           <w:t>Където функцията</w:t>
         </w:r>
       </w:ins>
-      <w:ins w:id="337" w:author="Lyubo" w:date="2012-11-21T20:27:00Z">
+      <w:ins w:id="346" w:author="Lyubo" w:date="2012-11-21T20:27:00Z">
         <w:r>
           <w:rPr>
             <w:rFonts w:eastAsiaTheme="minorEastAsia"/>
           </w:rPr>
           <w:t xml:space="preserve"> </w:t>
         </w:r>
+      </w:ins>
+      <w:ins w:id="347" w:author="Lyubo" w:date="2012-11-24T14:28:00Z">
+        <m:oMath>
+          <m:r>
+            <w:rPr>
+              <w:rFonts w:ascii="Cambria Math" w:eastAsiaTheme="minorEastAsia" w:hAnsi="Cambria Math"/>
+            </w:rPr>
+            <m:t>comp</m:t>
+          </m:r>
+          <m:d>
+            <m:dPr>
+              <m:ctrlPr>
+                <w:rPr>
+                  <w:rFonts w:ascii="Cambria Math" w:eastAsiaTheme="minorEastAsia" w:hAnsi="Cambria Math"/>
+                  <w:i/>
+                </w:rPr>
+              </m:ctrlPr>
+            </m:dPr>
+            <m:e>
+              <m:sSub>
+                <m:sSubPr>
+                  <m:ctrlPr>
+                    <w:rPr>
+                      <w:rFonts w:ascii="Cambria Math" w:eastAsiaTheme="minorEastAsia" w:hAnsi="Cambria Math"/>
+                      <w:i/>
+                    </w:rPr>
+                  </m:ctrlPr>
+                </m:sSubPr>
+                <m:e>
+                  <m:r>
+                    <w:rPr>
+                      <w:rFonts w:ascii="Cambria Math" w:eastAsiaTheme="minorEastAsia" w:hAnsi="Cambria Math"/>
+                    </w:rPr>
+                    <m:t>X</m:t>
+                  </m:r>
+                </m:e>
+                <m:sub>
+                  <m:r>
+                    <w:rPr>
+                      <w:rFonts w:ascii="Cambria Math" w:eastAsiaTheme="minorEastAsia" w:hAnsi="Cambria Math"/>
+                    </w:rPr>
+                    <m:t>z</m:t>
+                  </m:r>
+                </m:sub>
+              </m:sSub>
+              <m:r>
+                <w:rPr>
+                  <w:rFonts w:ascii="Cambria Math" w:eastAsiaTheme="minorEastAsia" w:hAnsi="Cambria Math"/>
+                </w:rPr>
+                <m:t>,</m:t>
+              </m:r>
+              <m:sSub>
+                <m:sSubPr>
+                  <m:ctrlPr>
+                    <w:rPr>
+                      <w:rFonts w:ascii="Cambria Math" w:eastAsiaTheme="minorEastAsia" w:hAnsi="Cambria Math"/>
+                      <w:i/>
+                    </w:rPr>
+                  </m:ctrlPr>
+                </m:sSubPr>
+                <m:e>
+                  <m:r>
+                    <w:rPr>
+                      <w:rFonts w:ascii="Cambria Math" w:eastAsiaTheme="minorEastAsia" w:hAnsi="Cambria Math"/>
+                    </w:rPr>
+                    <m:t>K</m:t>
+                  </m:r>
+                </m:e>
+                <m:sub>
+                  <m:r>
+                    <w:rPr>
+                      <w:rFonts w:ascii="Cambria Math" w:eastAsiaTheme="minorEastAsia" w:hAnsi="Cambria Math"/>
+                    </w:rPr>
+                    <m:t>l</m:t>
+                  </m:r>
+                </m:sub>
+              </m:sSub>
+            </m:e>
+          </m:d>
+        </m:oMath>
         <w:r>
           <w:rPr>
             <w:rFonts w:eastAsiaTheme="minorEastAsia"/>
-            <w:i/>
-            <w:rPrChange w:id="338" w:author="Lyubo" w:date="2012-11-21T20:27:00Z">
-              <w:rPr>
-                <w:rFonts w:eastAsiaTheme="minorEastAsia"/>
-              </w:rPr>
-            </w:rPrChange>
-          </w:rPr>
-          <w:t>comp</w:t>
-        </w:r>
+          </w:rPr>
+          <w:t xml:space="preserve"> </w:t>
+        </w:r>
+      </w:ins>
+      <w:ins w:id="348" w:author="Lyubo" w:date="2012-11-21T20:27:00Z">
         <w:r>
           <w:rPr>
             <w:rFonts w:eastAsiaTheme="minorEastAsia"/>
-          </w:rPr>
-          <w:t xml:space="preserve"> </w:t>
-        </w:r>
-        <w:r>
-          <w:rPr>
-            <w:rFonts w:eastAsiaTheme="minorEastAsia"/>
             <w:lang w:val="bg-BG"/>
           </w:rPr>
           <w:t>сравнява разликата между две пози.</w:t>
         </w:r>
       </w:ins>
-      <w:ins w:id="339" w:author="Lyubo" w:date="2012-11-21T20:26:00Z">
+      <w:ins w:id="349" w:author="Lyubo" w:date="2012-11-21T20:26:00Z">
         <w:r>
           <w:rPr>
             <w:rFonts w:eastAsiaTheme="minorEastAsia"/>
@@ -13366,43 +13581,193 @@
     <w:p>
       <w:pPr>
         <w:rPr>
-          <w:ins w:id="340" w:author="Lyubo" w:date="2012-11-18T18:03:00Z"/>
-          <w:lang w:val="bg-BG"/>
-        </w:rPr>
-        <w:pPrChange w:id="341" w:author="Lyubo" w:date="2012-11-21T19:56:00Z">
+          <w:ins w:id="350" w:author="Lyubo" w:date="2012-11-24T14:23:00Z"/>
+          <w:rFonts w:eastAsiaTheme="minorEastAsia"/>
+          <w:lang w:val="bg-BG"/>
+          <w:rPrChange w:id="351" w:author="Lyubo" w:date="2012-11-24T14:27:00Z">
+            <w:rPr>
+              <w:ins w:id="352" w:author="Lyubo" w:date="2012-11-24T14:23:00Z"/>
+              <w:rFonts w:ascii="Cambria Math" w:eastAsiaTheme="minorEastAsia" w:hAnsi="Cambria Math"/>
+              <w:i/>
+            </w:rPr>
+          </w:rPrChange>
+        </w:rPr>
+        <w:pPrChange w:id="353" w:author="Lyubo" w:date="2012-11-21T20:26:00Z">
           <w:pPr>
             <w:pStyle w:val="Heading1"/>
           </w:pPr>
         </w:pPrChange>
       </w:pPr>
-      <w:ins w:id="342" w:author="Lyubo" w:date="2012-11-21T20:18:00Z">
-        <w:r>
-          <w:rPr>
-            <w:lang w:val="bg-BG"/>
-          </w:rPr>
-          <w:t xml:space="preserve">Предстои да бъдат </w:t>
+      <w:ins w:id="354" w:author="Lyubo" w:date="2012-11-24T14:19:00Z">
+        <w:r>
+          <w:rPr>
+            <w:rFonts w:eastAsiaTheme="minorEastAsia"/>
+            <w:lang w:val="bg-BG"/>
+          </w:rPr>
+          <w:t xml:space="preserve">Под внимание трябва да бъде взет и факта, че би могло да се появи „шум“ между двете редици. </w:t>
         </w:r>
       </w:ins>
-      <w:ins w:id="343" w:author="Lyubo" w:date="2012-11-21T20:19:00Z">
-        <w:r>
-          <w:rPr>
-            <w:lang w:val="bg-BG"/>
-          </w:rPr>
-          <w:t>извършени</w:t>
+      <w:ins w:id="355" w:author="Lyubo" w:date="2012-11-24T14:20:00Z">
+        <w:r>
+          <w:rPr>
+            <w:rFonts w:eastAsiaTheme="minorEastAsia"/>
+            <w:lang w:val="bg-BG"/>
+          </w:rPr>
+          <w:t xml:space="preserve">За да предотвратим грешното пресмятане на разликата между двата записа, бихме могли </w:t>
         </w:r>
       </w:ins>
-      <w:ins w:id="344" w:author="Lyubo" w:date="2012-11-21T20:18:00Z">
-        <w:r>
-          <w:rPr>
-            <w:lang w:val="bg-BG"/>
-          </w:rPr>
-          <w:t xml:space="preserve"> тестове с алгоритъма</w:t>
+      <w:ins w:id="356" w:author="Lyubo" w:date="2012-11-24T14:22:00Z">
+        <w:r>
+          <w:rPr>
+            <w:rFonts w:eastAsiaTheme="minorEastAsia"/>
+            <w:lang w:val="bg-BG"/>
+          </w:rPr>
+          <w:t xml:space="preserve">да дефинираме прозорец с индекс на </w:t>
+        </w:r>
+        <w:bookmarkStart w:id="357" w:name="_GoBack"/>
+        <w:bookmarkEnd w:id="357"/>
+        <w:r>
+          <w:rPr>
+            <w:rFonts w:eastAsiaTheme="minorEastAsia"/>
+            <w:lang w:val="bg-BG"/>
+          </w:rPr>
+          <w:t xml:space="preserve">средния елемент </w:t>
+        </w:r>
+        <w:r>
+          <w:rPr>
+            <w:rFonts w:eastAsiaTheme="minorEastAsia"/>
+            <w:i/>
+            <w:lang w:val="de-DE"/>
+            <w:rPrChange w:id="358" w:author="Lyubo" w:date="2012-11-24T14:23:00Z">
+              <w:rPr>
+                <w:rFonts w:eastAsiaTheme="minorEastAsia"/>
+                <w:lang w:val="de-DE"/>
+              </w:rPr>
+            </w:rPrChange>
+          </w:rPr>
+          <w:t>p</w:t>
+        </w:r>
+        <w:r>
+          <w:rPr>
+            <w:rFonts w:eastAsiaTheme="minorEastAsia"/>
+            <w:lang w:val="bg-BG"/>
+            <w:rPrChange w:id="359" w:author="Lyubo" w:date="2012-11-24T14:22:00Z">
+              <w:rPr>
+                <w:rFonts w:eastAsiaTheme="minorEastAsia"/>
+              </w:rPr>
+            </w:rPrChange>
+          </w:rPr>
+          <w:t xml:space="preserve"> </w:t>
+        </w:r>
+        <w:r>
+          <w:rPr>
+            <w:rFonts w:eastAsiaTheme="minorEastAsia"/>
+            <w:lang w:val="bg-BG"/>
+          </w:rPr>
+          <w:t xml:space="preserve">и дължина </w:t>
         </w:r>
       </w:ins>
-      <w:ins w:id="345" w:author="Lyubo" w:date="2012-11-21T20:19:00Z">
-        <w:r>
-          <w:rPr>
-            <w:lang w:val="bg-BG"/>
+      <w:ins w:id="360" w:author="Lyubo" w:date="2012-11-24T14:24:00Z">
+        <m:oMath>
+          <m:r>
+            <w:rPr>
+              <w:rFonts w:ascii="Cambria Math" w:eastAsiaTheme="minorEastAsia" w:hAnsi="Cambria Math"/>
+              <w:lang w:val="de-DE"/>
+            </w:rPr>
+            <m:t>w</m:t>
+          </m:r>
+        </m:oMath>
+      </w:ins>
+      <w:ins w:id="361" w:author="Lyubo" w:date="2012-11-24T14:23:00Z">
+        <m:oMath>
+          <m:r>
+            <w:rPr>
+              <w:rFonts w:ascii="Cambria Math" w:eastAsiaTheme="minorEastAsia" w:hAnsi="Cambria Math"/>
+              <w:lang w:val="bg-BG"/>
+            </w:rPr>
+            <m:t>=m*0.1</m:t>
+          </m:r>
+        </m:oMath>
+      </w:ins>
+      <w:ins w:id="362" w:author="Lyubo" w:date="2012-11-24T14:24:00Z">
+        <w:r>
+          <w:rPr>
+            <w:rFonts w:eastAsiaTheme="minorEastAsia"/>
+            <w:lang w:val="bg-BG"/>
+          </w:rPr>
+          <w:t xml:space="preserve"> В последствие за дадената итерация избираме </w:t>
+        </w:r>
+      </w:ins>
+      <w:ins w:id="363" w:author="Lyubo" w:date="2012-11-24T14:25:00Z">
+        <w:r>
+          <w:rPr>
+            <w:rFonts w:eastAsiaTheme="minorEastAsia"/>
+            <w:lang w:val="bg-BG"/>
+          </w:rPr>
+          <w:t>кадър</w:t>
+        </w:r>
+      </w:ins>
+      <w:ins w:id="364" w:author="Lyubo" w:date="2012-11-24T14:26:00Z">
+        <w:r>
+          <w:rPr>
+            <w:rFonts w:eastAsiaTheme="minorEastAsia"/>
+            <w:lang w:val="bg-BG"/>
+          </w:rPr>
+          <w:t xml:space="preserve"> от </w:t>
+        </w:r>
+      </w:ins>
+      <w:ins w:id="365" w:author="Lyubo" w:date="2012-11-24T14:27:00Z">
+        <w:r>
+          <w:rPr>
+            <w:rFonts w:eastAsiaTheme="minorEastAsia"/>
+            <w:lang w:val="bg-BG"/>
+          </w:rPr>
+          <w:t xml:space="preserve">запис </w:t>
+        </w:r>
+      </w:ins>
+      <w:ins w:id="366" w:author="Lyubo" w:date="2012-11-24T14:26:00Z">
+        <w:r>
+          <w:rPr>
+            <w:rFonts w:eastAsiaTheme="minorEastAsia"/>
+            <w:lang w:val="bg-BG"/>
+          </w:rPr>
+          <w:t>А,</w:t>
+        </w:r>
+      </w:ins>
+      <w:ins w:id="367" w:author="Lyubo" w:date="2012-11-24T14:25:00Z">
+        <w:r>
+          <w:rPr>
+            <w:rFonts w:eastAsiaTheme="minorEastAsia"/>
+            <w:lang w:val="bg-BG"/>
+          </w:rPr>
+          <w:t xml:space="preserve"> към който да </w:t>
+        </w:r>
+      </w:ins>
+      <w:ins w:id="368" w:author="Lyubo" w:date="2012-11-24T14:27:00Z">
+        <w:r>
+          <w:rPr>
+            <w:rFonts w:eastAsiaTheme="minorEastAsia"/>
+            <w:lang w:val="bg-BG"/>
+          </w:rPr>
+          <w:t xml:space="preserve">свържем кадър от запис </w:t>
+        </w:r>
+        <w:r>
+          <w:rPr>
+            <w:rFonts w:eastAsiaTheme="minorEastAsia"/>
+            <w:lang w:val="de-DE"/>
+          </w:rPr>
+          <w:t>B</w:t>
+        </w:r>
+        <w:r>
+          <w:rPr>
+            <w:rFonts w:eastAsiaTheme="minorEastAsia"/>
+            <w:lang w:val="bg-BG"/>
+            <w:rPrChange w:id="369" w:author="Lyubo" w:date="2012-11-24T14:27:00Z">
+              <w:rPr>
+                <w:rFonts w:eastAsiaTheme="minorEastAsia"/>
+                <w:lang w:val="de-DE"/>
+              </w:rPr>
+            </w:rPrChange>
           </w:rPr>
           <w:t>.</w:t>
         </w:r>
@@ -13415,14 +13780,14 @@
           <w:lang w:val="bg-BG"/>
         </w:rPr>
       </w:pPr>
-      <w:bookmarkStart w:id="346" w:name="_Toc341223073"/>
+      <w:bookmarkStart w:id="370" w:name="_Toc341223073"/>
       <w:r>
         <w:rPr>
           <w:lang w:val="bg-BG"/>
         </w:rPr>
         <w:t>Заключение</w:t>
       </w:r>
-      <w:bookmarkEnd w:id="346"/>
+      <w:bookmarkEnd w:id="370"/>
     </w:p>
     <w:p>
       <w:pPr>
@@ -13621,24 +13986,23 @@
         <w:rPr>
           <w:lang w:val="bg-BG"/>
         </w:rPr>
-        <w:t>за ценните съвети и изказани мнения.</w:t>
-      </w:r>
-      <w:r>
-        <w:rPr>
-          <w:lang w:val="bg-BG"/>
-        </w:rPr>
-        <w:t xml:space="preserve"> Също така желае да изкаже благодарност и към Ученическия институт по математика и информатика (УчИМИ) към БАН, който организира „Лятна изследователска школа”, където</w:t>
-      </w:r>
-      <w:bookmarkStart w:id="347" w:name="_GoBack"/>
-      <w:bookmarkEnd w:id="347"/>
-      <w:r>
-        <w:rPr>
-          <w:lang w:val="bg-BG"/>
-        </w:rPr>
-        <w:t xml:space="preserve"> бе поставено началото на проекта.</w:t>
+        <w:t xml:space="preserve">за ценните съвети и </w:t>
+      </w:r>
+      <w:r>
+        <w:rPr>
+          <w:lang w:val="bg-BG"/>
+        </w:rPr>
+        <w:lastRenderedPageBreak/>
+        <w:t>изказани мнения.</w:t>
+      </w:r>
+      <w:r>
+        <w:rPr>
+          <w:lang w:val="bg-BG"/>
+        </w:rPr>
+        <w:t xml:space="preserve"> Също така желае да изкаже благодарност и към Ученическия институт по математика и информатика (УчИМИ) към БАН, който организира „Лятна изследователска школа”, където бе поставено началото на проекта.</w:t>
       </w:r>
     </w:p>
-    <w:bookmarkStart w:id="348" w:name="_Toc341223074" w:displacedByCustomXml="next"/>
+    <w:bookmarkStart w:id="371" w:name="_Toc341223074" w:displacedByCustomXml="next"/>
     <w:sdt>
       <w:sdtPr>
         <w:rPr>
@@ -13670,7 +14034,7 @@
             </w:rPr>
             <w:t>Използвана литература</w:t>
           </w:r>
-          <w:bookmarkEnd w:id="348"/>
+          <w:bookmarkEnd w:id="371"/>
         </w:p>
         <w:sdt>
           <w:sdtPr>
@@ -14461,6 +14825,7 @@
                   <w:noProof/>
                   <w:lang w:val="bg-BG"/>
                 </w:rPr>
+                <w:lastRenderedPageBreak/>
                 <w:t xml:space="preserve">20. </w:t>
               </w:r>
               <w:r>
@@ -14543,7 +14908,6 @@
                   <w:noProof/>
                   <w:lang w:val="bg-BG"/>
                 </w:rPr>
-                <w:lastRenderedPageBreak/>
                 <w:t xml:space="preserve">22. </w:t>
               </w:r>
               <w:r>
@@ -14576,7 +14940,7 @@
               <w:pPr>
                 <w:ind w:firstLine="0"/>
                 <w:rPr>
-                  <w:ins w:id="349" w:author="Lyubo" w:date="2012-11-13T22:45:00Z"/>
+                  <w:ins w:id="372" w:author="Lyubo" w:date="2012-11-13T22:45:00Z"/>
                 </w:rPr>
               </w:pPr>
               <w:r>
@@ -14596,12 +14960,12 @@
       <w:pPr>
         <w:ind w:firstLine="0"/>
       </w:pPr>
-      <w:ins w:id="350" w:author="Lyubo" w:date="2012-11-13T22:45:00Z">
+      <w:ins w:id="373" w:author="Lyubo" w:date="2012-11-13T22:45:00Z">
         <w:r>
           <w:rPr>
             <w:highlight w:val="yellow"/>
             <w:lang w:val="bg-BG"/>
-            <w:rPrChange w:id="351" w:author="Lyubo" w:date="2012-11-18T17:55:00Z">
+            <w:rPrChange w:id="374" w:author="Lyubo" w:date="2012-11-18T17:55:00Z">
               <w:rPr>
                 <w:lang w:val="bg-BG"/>
               </w:rPr>
@@ -14612,7 +14976,7 @@
         <w:r>
           <w:rPr>
             <w:highlight w:val="yellow"/>
-            <w:rPrChange w:id="352" w:author="Lyubo" w:date="2012-11-18T17:55:00Z">
+            <w:rPrChange w:id="375" w:author="Lyubo" w:date="2012-11-18T17:55:00Z">
               <w:rPr/>
             </w:rPrChange>
           </w:rPr>
@@ -14690,7 +15054,7 @@
           <w:rPr>
             <w:noProof/>
           </w:rPr>
-          <w:t>12</w:t>
+          <w:t>11</w:t>
         </w:r>
         <w:r>
           <w:rPr>
@@ -15220,6 +15584,7 @@
   <w:style w:type="character" w:default="1" w:styleId="DefaultParagraphFont">
     <w:name w:val="Default Paragraph Font"/>
     <w:uiPriority w:val="1"/>
+    <w:semiHidden/>
     <w:unhideWhenUsed/>
   </w:style>
   <w:style w:type="table" w:default="1" w:styleId="TableNormal">
@@ -16175,11 +16540,11 @@
         </c:dLbls>
         <c:marker val="1"/>
         <c:smooth val="0"/>
-        <c:axId val="234406272"/>
-        <c:axId val="234407808"/>
+        <c:axId val="131011328"/>
+        <c:axId val="131012864"/>
       </c:lineChart>
       <c:catAx>
-        <c:axId val="234406272"/>
+        <c:axId val="131011328"/>
         <c:scaling>
           <c:orientation val="minMax"/>
         </c:scaling>
@@ -16189,7 +16554,7 @@
         <c:majorTickMark val="out"/>
         <c:minorTickMark val="none"/>
         <c:tickLblPos val="none"/>
-        <c:crossAx val="234407808"/>
+        <c:crossAx val="131012864"/>
         <c:crosses val="autoZero"/>
         <c:auto val="1"/>
         <c:lblAlgn val="ctr"/>
@@ -16197,7 +16562,7 @@
         <c:noMultiLvlLbl val="0"/>
       </c:catAx>
       <c:valAx>
-        <c:axId val="234407808"/>
+        <c:axId val="131012864"/>
         <c:scaling>
           <c:orientation val="minMax"/>
         </c:scaling>
@@ -16208,7 +16573,7 @@
         <c:majorTickMark val="out"/>
         <c:minorTickMark val="none"/>
         <c:tickLblPos val="none"/>
-        <c:crossAx val="234406272"/>
+        <c:crossAx val="131011328"/>
         <c:crosses val="autoZero"/>
         <c:crossBetween val="between"/>
       </c:valAx>
@@ -16300,6 +16665,7 @@
   <w:rsids>
     <w:rsidRoot w:val="00E70DC8"/>
     <w:rsid w:val="00455A4C"/>
+    <w:rsid w:val="009260CE"/>
     <w:rsid w:val="00E70DC8"/>
   </w:rsids>
   <m:mathPr>
@@ -16514,7 +16880,7 @@
     <w:basedOn w:val="DefaultParagraphFont"/>
     <w:uiPriority w:val="99"/>
     <w:semiHidden/>
-    <w:rsid w:val="00E70DC8"/>
+    <w:rsid w:val="009260CE"/>
     <w:rPr>
       <w:color w:val="808080"/>
     </w:rPr>
@@ -16714,7 +17080,7 @@
     <w:basedOn w:val="DefaultParagraphFont"/>
     <w:uiPriority w:val="99"/>
     <w:semiHidden/>
-    <w:rsid w:val="00E70DC8"/>
+    <w:rsid w:val="009260CE"/>
     <w:rPr>
       <w:color w:val="808080"/>
     </w:rPr>
@@ -17436,7 +17802,7 @@
 </file>
 
 <file path=customXml/itemProps1.xml><?xml version="1.0" encoding="utf-8"?>
-<ds:datastoreItem xmlns:ds="http://schemas.openxmlformats.org/officeDocument/2006/customXml" ds:itemID="{B929102D-A17D-47EE-A689-AFA37BDE5993}">
+<ds:datastoreItem xmlns:ds="http://schemas.openxmlformats.org/officeDocument/2006/customXml" ds:itemID="{3BB1F90C-7D7B-4818-8435-7638D23A1FA9}">
   <ds:schemaRefs>
     <ds:schemaRef ds:uri="http://schemas.openxmlformats.org/officeDocument/2006/bibliography"/>
   </ds:schemaRefs>

</xml_diff>

<commit_message>
Tests almost finished, only "Taekwondo position" left. After finishing all the tests, I have to copy the table into the documentation.
TODO:
 - write a resume in English and Bulgarian
 - organize and write the CDs for the conf.
</commit_message>
<xml_diff>
--- a/docs/Documentation/Ver 2/Разпознаване на човешки активности на база 3D реконструкция на скелета.docx
+++ b/docs/Documentation/Ver 2/Разпознаване на човешки активности на база 3D реконструкция на скелета.docx
@@ -144,6 +144,7 @@
               <w:trHeight w:val="1440"/>
               <w:jc w:val="center"/>
             </w:trPr>
+            <w:bookmarkStart w:id="0" w:name="_GoBack" w:displacedByCustomXml="next"/>
             <w:sdt>
               <w:sdtPr>
                 <w:rPr>
@@ -333,6 +334,7 @@
               </w:sdtContent>
             </w:sdt>
           </w:tr>
+          <w:bookmarkEnd w:id="0"/>
           <w:tr>
             <w:trPr>
               <w:trHeight w:val="360"/>
@@ -708,7 +710,7 @@
           <w:r>
             <w:fldChar w:fldCharType="separate"/>
           </w:r>
-          <w:hyperlink w:anchor="_Toc341820173" w:history="1">
+          <w:hyperlink w:anchor="_Toc342089976" w:history="1">
             <w:r>
               <w:rPr>
                 <w:rStyle w:val="Hyperlink"/>
@@ -736,7 +738,7 @@
                 <w:noProof/>
                 <w:webHidden/>
               </w:rPr>
-              <w:instrText xml:space="preserve"> PAGEREF _Toc341820173 \h </w:instrText>
+              <w:instrText xml:space="preserve"> PAGEREF _Toc342089976 \h </w:instrText>
             </w:r>
             <w:r>
               <w:rPr>
@@ -779,7 +781,7 @@
               <w:sz w:val="22"/>
             </w:rPr>
           </w:pPr>
-          <w:hyperlink w:anchor="_Toc341820174" w:history="1">
+          <w:hyperlink w:anchor="_Toc342089977" w:history="1">
             <w:r>
               <w:rPr>
                 <w:rStyle w:val="Hyperlink"/>
@@ -807,7 +809,7 @@
                 <w:noProof/>
                 <w:webHidden/>
               </w:rPr>
-              <w:instrText xml:space="preserve"> PAGEREF _Toc341820174 \h </w:instrText>
+              <w:instrText xml:space="preserve"> PAGEREF _Toc342089977 \h </w:instrText>
             </w:r>
             <w:r>
               <w:rPr>
@@ -850,7 +852,7 @@
               <w:sz w:val="22"/>
             </w:rPr>
           </w:pPr>
-          <w:hyperlink w:anchor="_Toc341820175" w:history="1">
+          <w:hyperlink w:anchor="_Toc342089978" w:history="1">
             <w:r>
               <w:rPr>
                 <w:rStyle w:val="Hyperlink"/>
@@ -878,7 +880,7 @@
                 <w:noProof/>
                 <w:webHidden/>
               </w:rPr>
-              <w:instrText xml:space="preserve"> PAGEREF _Toc341820175 \h </w:instrText>
+              <w:instrText xml:space="preserve"> PAGEREF _Toc342089978 \h </w:instrText>
             </w:r>
             <w:r>
               <w:rPr>
@@ -921,7 +923,7 @@
               <w:sz w:val="22"/>
             </w:rPr>
           </w:pPr>
-          <w:hyperlink w:anchor="_Toc341820176" w:history="1">
+          <w:hyperlink w:anchor="_Toc342089979" w:history="1">
             <w:r>
               <w:rPr>
                 <w:rStyle w:val="Hyperlink"/>
@@ -949,7 +951,7 @@
                 <w:noProof/>
                 <w:webHidden/>
               </w:rPr>
-              <w:instrText xml:space="preserve"> PAGEREF _Toc341820176 \h </w:instrText>
+              <w:instrText xml:space="preserve"> PAGEREF _Toc342089979 \h </w:instrText>
             </w:r>
             <w:r>
               <w:rPr>
@@ -992,7 +994,7 @@
               <w:sz w:val="22"/>
             </w:rPr>
           </w:pPr>
-          <w:hyperlink w:anchor="_Toc341820177" w:history="1">
+          <w:hyperlink w:anchor="_Toc342089980" w:history="1">
             <w:r>
               <w:rPr>
                 <w:rStyle w:val="Hyperlink"/>
@@ -1020,7 +1022,7 @@
                 <w:noProof/>
                 <w:webHidden/>
               </w:rPr>
-              <w:instrText xml:space="preserve"> PAGEREF _Toc341820177 \h </w:instrText>
+              <w:instrText xml:space="preserve"> PAGEREF _Toc342089980 \h </w:instrText>
             </w:r>
             <w:r>
               <w:rPr>
@@ -1063,7 +1065,7 @@
               <w:sz w:val="22"/>
             </w:rPr>
           </w:pPr>
-          <w:hyperlink w:anchor="_Toc341820178" w:history="1">
+          <w:hyperlink w:anchor="_Toc342089981" w:history="1">
             <w:r>
               <w:rPr>
                 <w:rStyle w:val="Hyperlink"/>
@@ -1091,7 +1093,7 @@
                 <w:noProof/>
                 <w:webHidden/>
               </w:rPr>
-              <w:instrText xml:space="preserve"> PAGEREF _Toc341820178 \h </w:instrText>
+              <w:instrText xml:space="preserve"> PAGEREF _Toc342089981 \h </w:instrText>
             </w:r>
             <w:r>
               <w:rPr>
@@ -1134,7 +1136,7 @@
               <w:sz w:val="22"/>
             </w:rPr>
           </w:pPr>
-          <w:hyperlink w:anchor="_Toc341820179" w:history="1">
+          <w:hyperlink w:anchor="_Toc342089982" w:history="1">
             <w:r>
               <w:rPr>
                 <w:rStyle w:val="Hyperlink"/>
@@ -1162,7 +1164,7 @@
                 <w:noProof/>
                 <w:webHidden/>
               </w:rPr>
-              <w:instrText xml:space="preserve"> PAGEREF _Toc341820179 \h </w:instrText>
+              <w:instrText xml:space="preserve"> PAGEREF _Toc342089982 \h </w:instrText>
             </w:r>
             <w:r>
               <w:rPr>
@@ -1205,7 +1207,7 @@
               <w:sz w:val="22"/>
             </w:rPr>
           </w:pPr>
-          <w:hyperlink w:anchor="_Toc341820180" w:history="1">
+          <w:hyperlink w:anchor="_Toc342089983" w:history="1">
             <w:r>
               <w:rPr>
                 <w:rStyle w:val="Hyperlink"/>
@@ -1233,7 +1235,7 @@
                 <w:noProof/>
                 <w:webHidden/>
               </w:rPr>
-              <w:instrText xml:space="preserve"> PAGEREF _Toc341820180 \h </w:instrText>
+              <w:instrText xml:space="preserve"> PAGEREF _Toc342089983 \h </w:instrText>
             </w:r>
             <w:r>
               <w:rPr>
@@ -1276,7 +1278,7 @@
               <w:sz w:val="22"/>
             </w:rPr>
           </w:pPr>
-          <w:hyperlink w:anchor="_Toc341820181" w:history="1">
+          <w:hyperlink w:anchor="_Toc342089984" w:history="1">
             <w:r>
               <w:rPr>
                 <w:rStyle w:val="Hyperlink"/>
@@ -1304,7 +1306,7 @@
                 <w:noProof/>
                 <w:webHidden/>
               </w:rPr>
-              <w:instrText xml:space="preserve"> PAGEREF _Toc341820181 \h </w:instrText>
+              <w:instrText xml:space="preserve"> PAGEREF _Toc342089984 \h </w:instrText>
             </w:r>
             <w:r>
               <w:rPr>
@@ -1347,7 +1349,7 @@
               <w:sz w:val="22"/>
             </w:rPr>
           </w:pPr>
-          <w:hyperlink w:anchor="_Toc341820182" w:history="1">
+          <w:hyperlink w:anchor="_Toc342089985" w:history="1">
             <w:r>
               <w:rPr>
                 <w:rStyle w:val="Hyperlink"/>
@@ -1375,7 +1377,7 @@
                 <w:noProof/>
                 <w:webHidden/>
               </w:rPr>
-              <w:instrText xml:space="preserve"> PAGEREF _Toc341820182 \h </w:instrText>
+              <w:instrText xml:space="preserve"> PAGEREF _Toc342089985 \h </w:instrText>
             </w:r>
             <w:r>
               <w:rPr>
@@ -1418,7 +1420,7 @@
               <w:sz w:val="22"/>
             </w:rPr>
           </w:pPr>
-          <w:hyperlink w:anchor="_Toc341820183" w:history="1">
+          <w:hyperlink w:anchor="_Toc342089986" w:history="1">
             <w:r>
               <w:rPr>
                 <w:rStyle w:val="Hyperlink"/>
@@ -1498,7 +1500,7 @@
                 <w:noProof/>
                 <w:webHidden/>
               </w:rPr>
-              <w:instrText xml:space="preserve"> PAGEREF _Toc341820183 \h </w:instrText>
+              <w:instrText xml:space="preserve"> PAGEREF _Toc342089986 \h </w:instrText>
             </w:r>
             <w:r>
               <w:rPr>
@@ -1541,7 +1543,7 @@
               <w:sz w:val="22"/>
             </w:rPr>
           </w:pPr>
-          <w:hyperlink w:anchor="_Toc341820184" w:history="1">
+          <w:hyperlink w:anchor="_Toc342089987" w:history="1">
             <w:r>
               <w:rPr>
                 <w:rStyle w:val="Hyperlink"/>
@@ -1569,7 +1571,7 @@
                 <w:noProof/>
                 <w:webHidden/>
               </w:rPr>
-              <w:instrText xml:space="preserve"> PAGEREF _Toc341820184 \h </w:instrText>
+              <w:instrText xml:space="preserve"> PAGEREF _Toc342089987 \h </w:instrText>
             </w:r>
             <w:r>
               <w:rPr>
@@ -1612,7 +1614,7 @@
               <w:sz w:val="22"/>
             </w:rPr>
           </w:pPr>
-          <w:hyperlink w:anchor="_Toc341820185" w:history="1">
+          <w:hyperlink w:anchor="_Toc342089988" w:history="1">
             <w:r>
               <w:rPr>
                 <w:rStyle w:val="Hyperlink"/>
@@ -1640,7 +1642,7 @@
                 <w:noProof/>
                 <w:webHidden/>
               </w:rPr>
-              <w:instrText xml:space="preserve"> PAGEREF _Toc341820185 \h </w:instrText>
+              <w:instrText xml:space="preserve"> PAGEREF _Toc342089988 \h </w:instrText>
             </w:r>
             <w:r>
               <w:rPr>
@@ -1683,7 +1685,7 @@
               <w:sz w:val="22"/>
             </w:rPr>
           </w:pPr>
-          <w:hyperlink w:anchor="_Toc341820186" w:history="1">
+          <w:hyperlink w:anchor="_Toc342089989" w:history="1">
             <w:r>
               <w:rPr>
                 <w:rStyle w:val="Hyperlink"/>
@@ -1711,7 +1713,7 @@
                 <w:noProof/>
                 <w:webHidden/>
               </w:rPr>
-              <w:instrText xml:space="preserve"> PAGEREF _Toc341820186 \h </w:instrText>
+              <w:instrText xml:space="preserve"> PAGEREF _Toc342089989 \h </w:instrText>
             </w:r>
             <w:r>
               <w:rPr>
@@ -1754,7 +1756,7 @@
               <w:sz w:val="22"/>
             </w:rPr>
           </w:pPr>
-          <w:hyperlink w:anchor="_Toc341820187" w:history="1">
+          <w:hyperlink w:anchor="_Toc342089990" w:history="1">
             <w:r>
               <w:rPr>
                 <w:rStyle w:val="Hyperlink"/>
@@ -1782,7 +1784,7 @@
                 <w:noProof/>
                 <w:webHidden/>
               </w:rPr>
-              <w:instrText xml:space="preserve"> PAGEREF _Toc341820187 \h </w:instrText>
+              <w:instrText xml:space="preserve"> PAGEREF _Toc342089990 \h </w:instrText>
             </w:r>
             <w:r>
               <w:rPr>
@@ -1825,7 +1827,7 @@
               <w:sz w:val="22"/>
             </w:rPr>
           </w:pPr>
-          <w:hyperlink w:anchor="_Toc341820188" w:history="1">
+          <w:hyperlink w:anchor="_Toc342089991" w:history="1">
             <w:r>
               <w:rPr>
                 <w:rStyle w:val="Hyperlink"/>
@@ -1853,7 +1855,7 @@
                 <w:noProof/>
                 <w:webHidden/>
               </w:rPr>
-              <w:instrText xml:space="preserve"> PAGEREF _Toc341820188 \h </w:instrText>
+              <w:instrText xml:space="preserve"> PAGEREF _Toc342089991 \h </w:instrText>
             </w:r>
             <w:r>
               <w:rPr>
@@ -1896,7 +1898,7 @@
               <w:sz w:val="22"/>
             </w:rPr>
           </w:pPr>
-          <w:hyperlink w:anchor="_Toc341820189" w:history="1">
+          <w:hyperlink w:anchor="_Toc342089992" w:history="1">
             <w:r>
               <w:rPr>
                 <w:rStyle w:val="Hyperlink"/>
@@ -1924,7 +1926,7 @@
                 <w:noProof/>
                 <w:webHidden/>
               </w:rPr>
-              <w:instrText xml:space="preserve"> PAGEREF _Toc341820189 \h </w:instrText>
+              <w:instrText xml:space="preserve"> PAGEREF _Toc342089992 \h </w:instrText>
             </w:r>
             <w:r>
               <w:rPr>
@@ -1967,7 +1969,7 @@
               <w:sz w:val="22"/>
             </w:rPr>
           </w:pPr>
-          <w:hyperlink w:anchor="_Toc341820190" w:history="1">
+          <w:hyperlink w:anchor="_Toc342089993" w:history="1">
             <w:r>
               <w:rPr>
                 <w:rStyle w:val="Hyperlink"/>
@@ -2009,7 +2011,7 @@
                 <w:noProof/>
                 <w:webHidden/>
               </w:rPr>
-              <w:instrText xml:space="preserve"> PAGEREF _Toc341820190 \h </w:instrText>
+              <w:instrText xml:space="preserve"> PAGEREF _Toc342089993 \h </w:instrText>
             </w:r>
             <w:r>
               <w:rPr>
@@ -2052,7 +2054,7 @@
               <w:sz w:val="22"/>
             </w:rPr>
           </w:pPr>
-          <w:hyperlink w:anchor="_Toc341820191" w:history="1">
+          <w:hyperlink w:anchor="_Toc342089994" w:history="1">
             <w:r>
               <w:rPr>
                 <w:rStyle w:val="Hyperlink"/>
@@ -2094,7 +2096,7 @@
                 <w:noProof/>
                 <w:webHidden/>
               </w:rPr>
-              <w:instrText xml:space="preserve"> PAGEREF _Toc341820191 \h </w:instrText>
+              <w:instrText xml:space="preserve"> PAGEREF _Toc342089994 \h </w:instrText>
             </w:r>
             <w:r>
               <w:rPr>
@@ -2137,7 +2139,7 @@
               <w:sz w:val="22"/>
             </w:rPr>
           </w:pPr>
-          <w:hyperlink w:anchor="_Toc341820192" w:history="1">
+          <w:hyperlink w:anchor="_Toc342089995" w:history="1">
             <w:r>
               <w:rPr>
                 <w:rStyle w:val="Hyperlink"/>
@@ -2165,7 +2167,7 @@
                 <w:noProof/>
                 <w:webHidden/>
               </w:rPr>
-              <w:instrText xml:space="preserve"> PAGEREF _Toc341820192 \h </w:instrText>
+              <w:instrText xml:space="preserve"> PAGEREF _Toc342089995 \h </w:instrText>
             </w:r>
             <w:r>
               <w:rPr>
@@ -2208,7 +2210,7 @@
               <w:sz w:val="22"/>
             </w:rPr>
           </w:pPr>
-          <w:hyperlink w:anchor="_Toc341820193" w:history="1">
+          <w:hyperlink w:anchor="_Toc342089996" w:history="1">
             <w:r>
               <w:rPr>
                 <w:rStyle w:val="Hyperlink"/>
@@ -2236,7 +2238,7 @@
                 <w:noProof/>
                 <w:webHidden/>
               </w:rPr>
-              <w:instrText xml:space="preserve"> PAGEREF _Toc341820193 \h </w:instrText>
+              <w:instrText xml:space="preserve"> PAGEREF _Toc342089996 \h </w:instrText>
             </w:r>
             <w:r>
               <w:rPr>
@@ -2279,7 +2281,7 @@
               <w:sz w:val="22"/>
             </w:rPr>
           </w:pPr>
-          <w:hyperlink w:anchor="_Toc341820194" w:history="1">
+          <w:hyperlink w:anchor="_Toc342089997" w:history="1">
             <w:r>
               <w:rPr>
                 <w:rStyle w:val="Hyperlink"/>
@@ -2359,7 +2361,7 @@
                 <w:noProof/>
                 <w:webHidden/>
               </w:rPr>
-              <w:instrText xml:space="preserve"> PAGEREF _Toc341820194 \h </w:instrText>
+              <w:instrText xml:space="preserve"> PAGEREF _Toc342089997 \h </w:instrText>
             </w:r>
             <w:r>
               <w:rPr>
@@ -2402,7 +2404,7 @@
               <w:sz w:val="22"/>
             </w:rPr>
           </w:pPr>
-          <w:hyperlink w:anchor="_Toc341820195" w:history="1">
+          <w:hyperlink w:anchor="_Toc342089998" w:history="1">
             <w:r>
               <w:rPr>
                 <w:rStyle w:val="Hyperlink"/>
@@ -2430,7 +2432,7 @@
                 <w:noProof/>
                 <w:webHidden/>
               </w:rPr>
-              <w:instrText xml:space="preserve"> PAGEREF _Toc341820195 \h </w:instrText>
+              <w:instrText xml:space="preserve"> PAGEREF _Toc342089998 \h </w:instrText>
             </w:r>
             <w:r>
               <w:rPr>
@@ -2473,7 +2475,7 @@
               <w:sz w:val="22"/>
             </w:rPr>
           </w:pPr>
-          <w:hyperlink w:anchor="_Toc341820196" w:history="1">
+          <w:hyperlink w:anchor="_Toc342089999" w:history="1">
             <w:r>
               <w:rPr>
                 <w:rStyle w:val="Hyperlink"/>
@@ -2501,7 +2503,7 @@
                 <w:noProof/>
                 <w:webHidden/>
               </w:rPr>
-              <w:instrText xml:space="preserve"> PAGEREF _Toc341820196 \h </w:instrText>
+              <w:instrText xml:space="preserve"> PAGEREF _Toc342089999 \h </w:instrText>
             </w:r>
             <w:r>
               <w:rPr>
@@ -2544,7 +2546,7 @@
               <w:sz w:val="22"/>
             </w:rPr>
           </w:pPr>
-          <w:hyperlink w:anchor="_Toc341820197" w:history="1">
+          <w:hyperlink w:anchor="_Toc342090000" w:history="1">
             <w:r>
               <w:rPr>
                 <w:rStyle w:val="Hyperlink"/>
@@ -2572,7 +2574,7 @@
                 <w:noProof/>
                 <w:webHidden/>
               </w:rPr>
-              <w:instrText xml:space="preserve"> PAGEREF _Toc341820197 \h </w:instrText>
+              <w:instrText xml:space="preserve"> PAGEREF _Toc342090000 \h </w:instrText>
             </w:r>
             <w:r>
               <w:rPr>
@@ -2615,7 +2617,7 @@
               <w:sz w:val="22"/>
             </w:rPr>
           </w:pPr>
-          <w:hyperlink w:anchor="_Toc341820198" w:history="1">
+          <w:hyperlink w:anchor="_Toc342090001" w:history="1">
             <w:r>
               <w:rPr>
                 <w:rStyle w:val="Hyperlink"/>
@@ -2643,7 +2645,7 @@
                 <w:noProof/>
                 <w:webHidden/>
               </w:rPr>
-              <w:instrText xml:space="preserve"> PAGEREF _Toc341820198 \h </w:instrText>
+              <w:instrText xml:space="preserve"> PAGEREF _Toc342090001 \h </w:instrText>
             </w:r>
             <w:r>
               <w:rPr>
@@ -2699,7 +2701,7 @@
           <w:lang w:val="bg-BG"/>
         </w:rPr>
       </w:pPr>
-      <w:bookmarkStart w:id="0" w:name="_Toc341820173"/>
+      <w:bookmarkStart w:id="1" w:name="_Toc342089976"/>
       <w:r>
         <w:rPr>
           <w:lang w:val="bg-BG"/>
@@ -2707,7 +2709,7 @@
         <w:lastRenderedPageBreak/>
         <w:t>Абстракт</w:t>
       </w:r>
-      <w:bookmarkEnd w:id="0"/>
+      <w:bookmarkEnd w:id="1"/>
     </w:p>
     <w:p>
       <w:pPr>
@@ -2931,14 +2933,14 @@
           <w:lang w:val="bg-BG"/>
         </w:rPr>
       </w:pPr>
-      <w:bookmarkStart w:id="1" w:name="_Toc341820174"/>
+      <w:bookmarkStart w:id="2" w:name="_Toc342089977"/>
       <w:r>
         <w:rPr>
           <w:lang w:val="bg-BG"/>
         </w:rPr>
         <w:t>Въведение</w:t>
       </w:r>
-      <w:bookmarkEnd w:id="1"/>
+      <w:bookmarkEnd w:id="2"/>
     </w:p>
     <w:p>
       <w:pPr>
@@ -3280,7 +3282,7 @@
           <w:lang w:val="bg-BG"/>
         </w:rPr>
       </w:pPr>
-      <w:bookmarkStart w:id="2" w:name="_Toc341820175"/>
+      <w:bookmarkStart w:id="3" w:name="_Toc342089978"/>
       <w:r>
         <w:rPr>
           <w:lang w:val="bg-BG"/>
@@ -3288,7 +3290,7 @@
         <w:lastRenderedPageBreak/>
         <w:t>Предишна работа</w:t>
       </w:r>
-      <w:bookmarkEnd w:id="2"/>
+      <w:bookmarkEnd w:id="3"/>
     </w:p>
     <w:p>
       <w:pPr>
@@ -4233,14 +4235,14 @@
           <w:lang w:val="bg-BG"/>
         </w:rPr>
       </w:pPr>
-      <w:bookmarkStart w:id="3" w:name="_Toc341820176"/>
+      <w:bookmarkStart w:id="4" w:name="_Toc342089979"/>
       <w:r>
         <w:rPr>
           <w:lang w:val="bg-BG"/>
         </w:rPr>
         <w:t>Методи</w:t>
       </w:r>
-      <w:bookmarkEnd w:id="3"/>
+      <w:bookmarkEnd w:id="4"/>
     </w:p>
     <w:p>
       <w:pPr>
@@ -4262,14 +4264,14 @@
           <w:lang w:val="bg-BG"/>
         </w:rPr>
       </w:pPr>
-      <w:bookmarkStart w:id="4" w:name="_Toc341820177"/>
+      <w:bookmarkStart w:id="5" w:name="_Toc342089980"/>
       <w:r>
         <w:rPr>
           <w:lang w:val="bg-BG"/>
         </w:rPr>
         <w:t>Ъгли и ротация на ставите</w:t>
       </w:r>
-      <w:bookmarkEnd w:id="4"/>
+      <w:bookmarkEnd w:id="5"/>
     </w:p>
     <w:p>
       <w:pPr>
@@ -4477,7 +4479,7 @@
           <w:lang w:val="bg-BG"/>
         </w:rPr>
       </w:pPr>
-      <w:bookmarkStart w:id="5" w:name="_Toc341820178"/>
+      <w:bookmarkStart w:id="6" w:name="_Toc342089981"/>
       <w:r>
         <w:rPr>
           <w:lang w:val="bg-BG"/>
@@ -4490,7 +4492,7 @@
         </w:rPr>
         <w:t>координатите</w:t>
       </w:r>
-      <w:bookmarkEnd w:id="5"/>
+      <w:bookmarkEnd w:id="6"/>
     </w:p>
     <w:p>
       <w:pPr>
@@ -6391,7 +6393,7 @@
           <w:lang w:val="bg-BG"/>
         </w:rPr>
       </w:pPr>
-      <w:bookmarkStart w:id="6" w:name="_Toc341820179"/>
+      <w:bookmarkStart w:id="7" w:name="_Toc342089982"/>
       <w:r>
         <w:rPr>
           <w:lang w:val="bg-BG"/>
@@ -6403,122 +6405,6 @@
           <w:lang w:val="bg-BG"/>
         </w:rPr>
         <w:t xml:space="preserve"> на ставите чрез геометрични кватерниони</w:t>
-      </w:r>
-      <w:bookmarkEnd w:id="6"/>
-    </w:p>
-    <w:p>
-      <w:pPr>
-        <w:ind w:left="720"/>
-        <w:rPr>
-          <w:lang w:val="bg-BG"/>
-        </w:rPr>
-      </w:pPr>
-      <w:r>
-        <w:rPr>
-          <w:lang w:val="bg-BG"/>
-        </w:rPr>
-        <w:t>Чрез прилагането на то</w:t>
-      </w:r>
-      <w:r>
-        <w:rPr>
-          <w:lang w:val="bg-BG"/>
-        </w:rPr>
-        <w:t>з</w:t>
-      </w:r>
-      <w:r>
-        <w:rPr>
-          <w:lang w:val="bg-BG"/>
-        </w:rPr>
-        <w:t>и метод бихме могли да представим ротацията и позицията на ставата чрез геометричен кватернион, който</w:t>
-      </w:r>
-      <w:r>
-        <w:rPr>
-          <w:lang w:val="bg-BG"/>
-        </w:rPr>
-        <w:t xml:space="preserve"> </w:t>
-      </w:r>
-      <w:r>
-        <w:rPr>
-          <w:lang w:val="bg-BG"/>
-        </w:rPr>
-        <w:t>ни служи</w:t>
-      </w:r>
-      <w:r>
-        <w:rPr>
-          <w:lang w:val="bg-BG"/>
-        </w:rPr>
-        <w:t>, както</w:t>
-      </w:r>
-      <w:r>
-        <w:rPr>
-          <w:lang w:val="bg-BG"/>
-        </w:rPr>
-        <w:t xml:space="preserve"> да сравн</w:t>
-      </w:r>
-      <w:r>
-        <w:rPr>
-          <w:lang w:val="bg-BG"/>
-        </w:rPr>
-        <w:t>яваме</w:t>
-      </w:r>
-      <w:r>
-        <w:rPr>
-          <w:lang w:val="bg-BG"/>
-        </w:rPr>
-        <w:t xml:space="preserve"> приликата между ротациите, </w:t>
-      </w:r>
-      <w:r>
-        <w:rPr>
-          <w:lang w:val="bg-BG"/>
-        </w:rPr>
-        <w:t xml:space="preserve">така и </w:t>
-      </w:r>
-      <w:r>
-        <w:rPr>
-          <w:lang w:val="bg-BG"/>
-        </w:rPr>
-        <w:t>да реконструираме позиция</w:t>
-      </w:r>
-      <w:r>
-        <w:rPr>
-          <w:lang w:val="bg-BG"/>
-        </w:rPr>
-        <w:t>т</w:t>
-      </w:r>
-      <w:r>
-        <w:rPr>
-          <w:lang w:val="bg-BG"/>
-        </w:rPr>
-        <w:t>а и ротацията на ставата.</w:t>
-      </w:r>
-    </w:p>
-    <w:p>
-      <w:pPr>
-        <w:ind w:left="720"/>
-        <w:rPr>
-          <w:lang w:val="bg-BG"/>
-        </w:rPr>
-      </w:pPr>
-      <w:r>
-        <w:rPr>
-          <w:lang w:val="bg-BG"/>
-        </w:rPr>
-        <w:t>Под предвид е взето, че системата на кватерниона дава както положителен, така и отрицателен резултат.</w:t>
-      </w:r>
-    </w:p>
-    <w:p>
-      <w:pPr>
-        <w:pStyle w:val="Heading3"/>
-        <w:rPr>
-          <w:lang w:val="bg-BG"/>
-        </w:rPr>
-      </w:pPr>
-      <w:bookmarkStart w:id="7" w:name="_Toc341820180"/>
-      <w:r>
-        <w:rPr>
-          <w:lang w:val="bg-BG"/>
-        </w:rPr>
-        <w:t>Заключение</w:t>
       </w:r>
       <w:bookmarkEnd w:id="7"/>
     </w:p>
@@ -6533,6 +6419,122 @@
         <w:rPr>
           <w:lang w:val="bg-BG"/>
         </w:rPr>
+        <w:t>Чрез прилагането на то</w:t>
+      </w:r>
+      <w:r>
+        <w:rPr>
+          <w:lang w:val="bg-BG"/>
+        </w:rPr>
+        <w:t>з</w:t>
+      </w:r>
+      <w:r>
+        <w:rPr>
+          <w:lang w:val="bg-BG"/>
+        </w:rPr>
+        <w:t>и метод бихме могли да представим ротацията и позицията на ставата чрез геометричен кватернион, който</w:t>
+      </w:r>
+      <w:r>
+        <w:rPr>
+          <w:lang w:val="bg-BG"/>
+        </w:rPr>
+        <w:t xml:space="preserve"> </w:t>
+      </w:r>
+      <w:r>
+        <w:rPr>
+          <w:lang w:val="bg-BG"/>
+        </w:rPr>
+        <w:t>ни служи</w:t>
+      </w:r>
+      <w:r>
+        <w:rPr>
+          <w:lang w:val="bg-BG"/>
+        </w:rPr>
+        <w:t>, както</w:t>
+      </w:r>
+      <w:r>
+        <w:rPr>
+          <w:lang w:val="bg-BG"/>
+        </w:rPr>
+        <w:t xml:space="preserve"> да сравн</w:t>
+      </w:r>
+      <w:r>
+        <w:rPr>
+          <w:lang w:val="bg-BG"/>
+        </w:rPr>
+        <w:t>яваме</w:t>
+      </w:r>
+      <w:r>
+        <w:rPr>
+          <w:lang w:val="bg-BG"/>
+        </w:rPr>
+        <w:t xml:space="preserve"> приликата между ротациите, </w:t>
+      </w:r>
+      <w:r>
+        <w:rPr>
+          <w:lang w:val="bg-BG"/>
+        </w:rPr>
+        <w:t xml:space="preserve">така и </w:t>
+      </w:r>
+      <w:r>
+        <w:rPr>
+          <w:lang w:val="bg-BG"/>
+        </w:rPr>
+        <w:t>да реконструираме позиция</w:t>
+      </w:r>
+      <w:r>
+        <w:rPr>
+          <w:lang w:val="bg-BG"/>
+        </w:rPr>
+        <w:t>т</w:t>
+      </w:r>
+      <w:r>
+        <w:rPr>
+          <w:lang w:val="bg-BG"/>
+        </w:rPr>
+        <w:t>а и ротацията на ставата.</w:t>
+      </w:r>
+    </w:p>
+    <w:p>
+      <w:pPr>
+        <w:ind w:left="720"/>
+        <w:rPr>
+          <w:lang w:val="bg-BG"/>
+        </w:rPr>
+      </w:pPr>
+      <w:r>
+        <w:rPr>
+          <w:lang w:val="bg-BG"/>
+        </w:rPr>
+        <w:t>Под предвид е взето, че системата на кватерниона дава както положителен, така и отрицателен резултат.</w:t>
+      </w:r>
+    </w:p>
+    <w:p>
+      <w:pPr>
+        <w:pStyle w:val="Heading3"/>
+        <w:rPr>
+          <w:lang w:val="bg-BG"/>
+        </w:rPr>
+      </w:pPr>
+      <w:bookmarkStart w:id="8" w:name="_Toc342089983"/>
+      <w:r>
+        <w:rPr>
+          <w:lang w:val="bg-BG"/>
+        </w:rPr>
+        <w:t>Заключение</w:t>
+      </w:r>
+      <w:bookmarkEnd w:id="8"/>
+    </w:p>
+    <w:p>
+      <w:pPr>
+        <w:ind w:left="720"/>
+        <w:rPr>
+          <w:lang w:val="bg-BG"/>
+        </w:rPr>
+      </w:pPr>
+      <w:r>
+        <w:rPr>
+          <w:lang w:val="bg-BG"/>
+        </w:rPr>
         <w:t xml:space="preserve">Имплементация на двата представени метода показва, че и двата дават добри резултати в контекста на алгоритъма. За удобство в сегашната си версия алгоритъмът използва </w:t>
       </w:r>
       <w:r>
@@ -6573,7 +6575,7 @@
           <w:lang w:val="bg-BG"/>
         </w:rPr>
       </w:pPr>
-      <w:bookmarkStart w:id="8" w:name="_Toc341820181"/>
+      <w:bookmarkStart w:id="9" w:name="_Toc342089984"/>
       <w:r>
         <w:rPr>
           <w:lang w:val="bg-BG"/>
@@ -6604,7 +6606,7 @@
         </w:rPr>
         <w:t xml:space="preserve"> стави</w:t>
       </w:r>
-      <w:bookmarkEnd w:id="8"/>
+      <w:bookmarkEnd w:id="9"/>
     </w:p>
     <w:p>
       <w:pPr>
@@ -7278,14 +7280,14 @@
           <w:lang w:val="bg-BG"/>
         </w:rPr>
       </w:pPr>
-      <w:bookmarkStart w:id="9" w:name="_Toc341820182"/>
+      <w:bookmarkStart w:id="10" w:name="_Toc342089985"/>
       <w:r>
         <w:rPr>
           <w:lang w:val="bg-BG"/>
         </w:rPr>
         <w:t>Сравняване на движения</w:t>
       </w:r>
-      <w:bookmarkEnd w:id="9"/>
+      <w:bookmarkEnd w:id="10"/>
     </w:p>
     <w:p>
       <w:pPr>
@@ -8778,7 +8780,7 @@
           <w:lang w:val="bg-BG"/>
         </w:rPr>
       </w:pPr>
-      <w:bookmarkStart w:id="10" w:name="_Toc341820183"/>
+      <w:bookmarkStart w:id="11" w:name="_Toc342089986"/>
       <w:r>
         <w:t>Dynamic</w:t>
       </w:r>
@@ -8815,7 +8817,7 @@
         </w:rPr>
         <w:t>)</w:t>
       </w:r>
-      <w:bookmarkEnd w:id="10"/>
+      <w:bookmarkEnd w:id="11"/>
     </w:p>
     <w:p>
       <w:pPr>
@@ -8962,7 +8964,6 @@
           <w:r>
             <w:rPr>
               <w:noProof/>
-              <w:lang w:val="bg-BG"/>
             </w:rPr>
             <w:t>(18)</w:t>
           </w:r>
@@ -9080,7 +9081,6 @@
           <w:r>
             <w:rPr>
               <w:noProof/>
-              <w:lang w:val="bg-BG"/>
             </w:rPr>
             <w:t xml:space="preserve"> (20)</w:t>
           </w:r>
@@ -10101,14 +10101,14 @@
           <w:lang w:val="bg-BG"/>
         </w:rPr>
       </w:pPr>
-      <w:bookmarkStart w:id="11" w:name="_Toc341820184"/>
+      <w:bookmarkStart w:id="12" w:name="_Toc342089987"/>
       <w:r>
         <w:rPr>
           <w:lang w:val="bg-BG"/>
         </w:rPr>
         <w:t>Разпознаване на активности в реално време</w:t>
       </w:r>
-      <w:bookmarkEnd w:id="11"/>
+      <w:bookmarkEnd w:id="12"/>
     </w:p>
     <w:p>
       <w:pPr>
@@ -10157,229 +10157,12 @@
           <w:lang w:val="bg-BG"/>
         </w:rPr>
       </w:pPr>
-      <w:bookmarkStart w:id="12" w:name="_Toc341820185"/>
+      <w:bookmarkStart w:id="13" w:name="_Toc342089988"/>
       <w:r>
         <w:rPr>
           <w:lang w:val="bg-BG"/>
         </w:rPr>
         <w:t>Използване на „прозорец”</w:t>
-      </w:r>
-      <w:bookmarkEnd w:id="12"/>
-    </w:p>
-    <w:p>
-      <w:pPr>
-        <w:ind w:left="1080"/>
-        <w:rPr>
-          <w:lang w:val="bg-BG"/>
-        </w:rPr>
-      </w:pPr>
-      <w:r>
-        <w:rPr>
-          <w:lang w:val="bg-BG"/>
-        </w:rPr>
-        <w:t xml:space="preserve">Дефинираме „прозорец” като </w:t>
-      </w:r>
-      <w:r>
-        <w:rPr>
-          <w:lang w:val="bg-BG"/>
-        </w:rPr>
-        <w:t>последователна поредица от кадри, чието начало е най-новия</w:t>
-      </w:r>
-      <w:r>
-        <w:rPr>
-          <w:lang w:val="bg-BG"/>
-        </w:rPr>
-        <w:t>т</w:t>
-      </w:r>
-      <w:r>
-        <w:rPr>
-          <w:lang w:val="bg-BG"/>
-        </w:rPr>
-        <w:t xml:space="preserve"> кадър, а дължината бележим с </w:t>
-      </w:r>
-      <w:r>
-        <w:rPr>
-          <w:i/>
-          <w:lang w:val="de-DE"/>
-        </w:rPr>
-        <w:t>n</w:t>
-      </w:r>
-      <w:r>
-        <w:rPr>
-          <w:lang w:val="bg-BG"/>
-        </w:rPr>
-        <w:t>.</w:t>
-      </w:r>
-      <w:r>
-        <w:rPr>
-          <w:lang w:val="bg-BG"/>
-        </w:rPr>
-        <w:t xml:space="preserve"> За удобство ще бележим прозореца с </w:t>
-      </w:r>
-      <w:r>
-        <w:rPr>
-          <w:lang w:val="de-DE"/>
-        </w:rPr>
-        <w:t>W</w:t>
-      </w:r>
-      <w:r>
-        <w:rPr>
-          <w:lang w:val="bg-BG"/>
-        </w:rPr>
-        <w:t>.</w:t>
-      </w:r>
-    </w:p>
-    <w:p>
-      <w:pPr>
-        <w:ind w:left="1080"/>
-        <w:rPr>
-          <w:lang w:val="bg-BG"/>
-        </w:rPr>
-      </w:pPr>
-      <w:r>
-        <w:rPr>
-          <w:lang w:val="bg-BG"/>
-        </w:rPr>
-        <w:t xml:space="preserve">Ако на всеки кадър прилагаме ДИВ с параметри </w:t>
-      </w:r>
-      <w:r>
-        <w:rPr>
-          <w:lang w:val="de-DE"/>
-        </w:rPr>
-        <w:t>W</w:t>
-      </w:r>
-      <w:r>
-        <w:rPr>
-          <w:lang w:val="bg-BG"/>
-        </w:rPr>
-        <w:t xml:space="preserve"> </w:t>
-      </w:r>
-      <w:r>
-        <w:rPr>
-          <w:lang w:val="bg-BG"/>
-        </w:rPr>
-        <w:t xml:space="preserve">и всеки един от записите в базата данни, то ще постигнем </w:t>
-      </w:r>
-      <w:r>
-        <w:rPr>
-          <w:lang w:val="bg-BG"/>
-        </w:rPr>
-        <w:t xml:space="preserve">теоритична </w:t>
-      </w:r>
-      <w:r>
-        <w:rPr>
-          <w:lang w:val="bg-BG"/>
-        </w:rPr>
-        <w:t xml:space="preserve">сложност: 30 движения * 30 записа * средно 100 кадъра * </w:t>
-      </w:r>
-      <w:r>
-        <w:t>n</w:t>
-      </w:r>
-      <w:r>
-        <w:rPr>
-          <w:lang w:val="bg-BG"/>
-        </w:rPr>
-        <w:t xml:space="preserve"> * </w:t>
-      </w:r>
-      <w:r>
-        <w:rPr>
-          <w:lang w:val="bg-BG"/>
-        </w:rPr>
-        <w:t>60 (операции, нужни за сравняване на 2 скелета)</w:t>
-      </w:r>
-      <w:r>
-        <w:rPr>
-          <w:lang w:val="bg-BG"/>
-        </w:rPr>
-        <w:t xml:space="preserve"> = 540000*</w:t>
-      </w:r>
-      <w:r>
-        <w:t>n</w:t>
-      </w:r>
-      <w:r>
-        <w:rPr>
-          <w:lang w:val="bg-BG"/>
-        </w:rPr>
-        <w:t xml:space="preserve">. От тук разбираме, че най-голямата възможна стойност на </w:t>
-      </w:r>
-      <w:r>
-        <w:rPr>
-          <w:lang w:val="de-DE"/>
-        </w:rPr>
-        <w:t>n</w:t>
-      </w:r>
-      <w:r>
-        <w:rPr>
-          <w:lang w:val="bg-BG"/>
-        </w:rPr>
-        <w:t xml:space="preserve"> </w:t>
-      </w:r>
-      <w:r>
-        <w:rPr>
-          <w:lang w:val="bg-BG"/>
-        </w:rPr>
-        <w:t>би била 100 кадъра, за да бъде разпознаването в реално време.</w:t>
-      </w:r>
-      <w:r>
-        <w:rPr>
-          <w:lang w:val="bg-BG"/>
-        </w:rPr>
-        <w:t xml:space="preserve"> Ако при имплементацията се използва и процесорът на видео картата, дължината на прозореца би могла да достигне до средно 130 кадъра.</w:t>
-      </w:r>
-    </w:p>
-    <w:p>
-      <w:pPr>
-        <w:ind w:left="1080"/>
-        <w:rPr>
-          <w:lang w:val="bg-BG"/>
-        </w:rPr>
-      </w:pPr>
-      <w:r>
-        <w:rPr>
-          <w:lang w:val="bg-BG"/>
-        </w:rPr>
-        <w:t>Един от вариантите, който предстои да бъде тестван, е да се дават по-малко записи на възможните движения или пък на база всички записи, да се направи „осреднен” вариант на всички тях.</w:t>
-      </w:r>
-    </w:p>
-    <w:p>
-      <w:pPr>
-        <w:ind w:left="1080"/>
-        <w:rPr>
-          <w:lang w:val="bg-BG"/>
-        </w:rPr>
-      </w:pPr>
-      <w:r>
-        <w:rPr>
-          <w:lang w:val="bg-BG"/>
-        </w:rPr>
-        <w:t>Използването на „прозорец</w:t>
-      </w:r>
-      <w:r>
-        <w:rPr>
-          <w:lang w:val="bg-BG"/>
-        </w:rPr>
-        <w:t>”</w:t>
-      </w:r>
-      <w:r>
-        <w:rPr>
-          <w:lang w:val="bg-BG"/>
-        </w:rPr>
-        <w:t xml:space="preserve"> би могло ни даде добри резултати, но би изисквало голяма хардуерна мощ.</w:t>
-      </w:r>
-    </w:p>
-    <w:p>
-      <w:pPr>
-        <w:pStyle w:val="Heading3"/>
-        <w:rPr>
-          <w:lang w:val="bg-BG"/>
-        </w:rPr>
-      </w:pPr>
-      <w:bookmarkStart w:id="13" w:name="_Toc341820186"/>
-      <w:r>
-        <w:rPr>
-          <w:lang w:val="bg-BG"/>
-        </w:rPr>
-        <w:t>Използване на маркери за начало и край на движението</w:t>
       </w:r>
       <w:bookmarkEnd w:id="13"/>
     </w:p>
@@ -10394,19 +10177,56 @@
         <w:rPr>
           <w:lang w:val="bg-BG"/>
         </w:rPr>
-        <w:t xml:space="preserve">Друг възможен подход за решение на проблема, е поставянето на „маркери”, които да означават началото и края на движението, за да може после кадрите между тези маркери да бъдат подадени на ДИВ алгоритъма, който да оцени до </w:t>
-      </w:r>
-      <w:r>
-        <w:rPr>
-          <w:lang w:val="bg-BG"/>
-        </w:rPr>
-        <w:t>колко</w:t>
-      </w:r>
-      <w:r>
-        <w:rPr>
-          <w:lang w:val="bg-BG"/>
-        </w:rPr>
-        <w:t xml:space="preserve"> извършеното движение прилича на някое от записите.</w:t>
+        <w:t xml:space="preserve">Дефинираме „прозорец” като </w:t>
+      </w:r>
+      <w:r>
+        <w:rPr>
+          <w:lang w:val="bg-BG"/>
+        </w:rPr>
+        <w:t>последователна поредица от кадри, чието начало е най-новия</w:t>
+      </w:r>
+      <w:r>
+        <w:rPr>
+          <w:lang w:val="bg-BG"/>
+        </w:rPr>
+        <w:t>т</w:t>
+      </w:r>
+      <w:r>
+        <w:rPr>
+          <w:lang w:val="bg-BG"/>
+        </w:rPr>
+        <w:t xml:space="preserve"> кадър, а дължината бележим с </w:t>
+      </w:r>
+      <w:r>
+        <w:rPr>
+          <w:i/>
+          <w:lang w:val="de-DE"/>
+        </w:rPr>
+        <w:t>n</w:t>
+      </w:r>
+      <w:r>
+        <w:rPr>
+          <w:lang w:val="bg-BG"/>
+        </w:rPr>
+        <w:t>.</w:t>
+      </w:r>
+      <w:r>
+        <w:rPr>
+          <w:lang w:val="bg-BG"/>
+        </w:rPr>
+        <w:t xml:space="preserve"> За удобство ще бележим прозореца с </w:t>
+      </w:r>
+      <w:r>
+        <w:rPr>
+          <w:lang w:val="de-DE"/>
+        </w:rPr>
+        <w:t>W</w:t>
+      </w:r>
+      <w:r>
+        <w:rPr>
+          <w:lang w:val="bg-BG"/>
+        </w:rPr>
+        <w:t>.</w:t>
       </w:r>
     </w:p>
     <w:p>
@@ -10420,6 +10240,186 @@
         <w:rPr>
           <w:lang w:val="bg-BG"/>
         </w:rPr>
+        <w:t xml:space="preserve">Ако на всеки кадър прилагаме ДИВ с параметри </w:t>
+      </w:r>
+      <w:r>
+        <w:rPr>
+          <w:lang w:val="de-DE"/>
+        </w:rPr>
+        <w:t>W</w:t>
+      </w:r>
+      <w:r>
+        <w:rPr>
+          <w:lang w:val="bg-BG"/>
+        </w:rPr>
+        <w:t xml:space="preserve"> </w:t>
+      </w:r>
+      <w:r>
+        <w:rPr>
+          <w:lang w:val="bg-BG"/>
+        </w:rPr>
+        <w:t xml:space="preserve">и всеки един от записите в базата данни, то ще постигнем </w:t>
+      </w:r>
+      <w:r>
+        <w:rPr>
+          <w:lang w:val="bg-BG"/>
+        </w:rPr>
+        <w:t xml:space="preserve">теоритична </w:t>
+      </w:r>
+      <w:r>
+        <w:rPr>
+          <w:lang w:val="bg-BG"/>
+        </w:rPr>
+        <w:t xml:space="preserve">сложност: 30 движения * 30 записа * средно 100 кадъра * </w:t>
+      </w:r>
+      <w:r>
+        <w:t>n</w:t>
+      </w:r>
+      <w:r>
+        <w:rPr>
+          <w:lang w:val="bg-BG"/>
+        </w:rPr>
+        <w:t xml:space="preserve"> * </w:t>
+      </w:r>
+      <w:r>
+        <w:rPr>
+          <w:lang w:val="bg-BG"/>
+        </w:rPr>
+        <w:t>60 (операции, нужни за сравняване на 2 скелета)</w:t>
+      </w:r>
+      <w:r>
+        <w:rPr>
+          <w:lang w:val="bg-BG"/>
+        </w:rPr>
+        <w:t xml:space="preserve"> = 540000*</w:t>
+      </w:r>
+      <w:r>
+        <w:t>n</w:t>
+      </w:r>
+      <w:r>
+        <w:rPr>
+          <w:lang w:val="bg-BG"/>
+        </w:rPr>
+        <w:t xml:space="preserve">. От тук разбираме, че най-голямата възможна стойност на </w:t>
+      </w:r>
+      <w:r>
+        <w:rPr>
+          <w:lang w:val="de-DE"/>
+        </w:rPr>
+        <w:t>n</w:t>
+      </w:r>
+      <w:r>
+        <w:rPr>
+          <w:lang w:val="bg-BG"/>
+        </w:rPr>
+        <w:t xml:space="preserve"> </w:t>
+      </w:r>
+      <w:r>
+        <w:rPr>
+          <w:lang w:val="bg-BG"/>
+        </w:rPr>
+        <w:t>би била 100 кадъра, за да бъде разпознаването в реално време.</w:t>
+      </w:r>
+      <w:r>
+        <w:rPr>
+          <w:lang w:val="bg-BG"/>
+        </w:rPr>
+        <w:t xml:space="preserve"> Ако при имплементацията се използва и процесорът на видео картата, дължината на прозореца би могла да достигне до средно 130 кадъра.</w:t>
+      </w:r>
+    </w:p>
+    <w:p>
+      <w:pPr>
+        <w:ind w:left="1080"/>
+        <w:rPr>
+          <w:lang w:val="bg-BG"/>
+        </w:rPr>
+      </w:pPr>
+      <w:r>
+        <w:rPr>
+          <w:lang w:val="bg-BG"/>
+        </w:rPr>
+        <w:t>Един от вариантите, който предстои да бъде тестван, е да се дават по-малко записи на възможните движения или пък на база всички записи, да се направи „осреднен” вариант на всички тях.</w:t>
+      </w:r>
+    </w:p>
+    <w:p>
+      <w:pPr>
+        <w:ind w:left="1080"/>
+        <w:rPr>
+          <w:lang w:val="bg-BG"/>
+        </w:rPr>
+      </w:pPr>
+      <w:r>
+        <w:rPr>
+          <w:lang w:val="bg-BG"/>
+        </w:rPr>
+        <w:t>Използването на „прозорец</w:t>
+      </w:r>
+      <w:r>
+        <w:rPr>
+          <w:lang w:val="bg-BG"/>
+        </w:rPr>
+        <w:t>”</w:t>
+      </w:r>
+      <w:r>
+        <w:rPr>
+          <w:lang w:val="bg-BG"/>
+        </w:rPr>
+        <w:t xml:space="preserve"> би могло ни даде добри резултати, но би изисквало голяма хардуерна мощ.</w:t>
+      </w:r>
+    </w:p>
+    <w:p>
+      <w:pPr>
+        <w:pStyle w:val="Heading3"/>
+        <w:rPr>
+          <w:lang w:val="bg-BG"/>
+        </w:rPr>
+      </w:pPr>
+      <w:bookmarkStart w:id="14" w:name="_Toc342089989"/>
+      <w:r>
+        <w:rPr>
+          <w:lang w:val="bg-BG"/>
+        </w:rPr>
+        <w:t>Използване на маркери за начало и край на движението</w:t>
+      </w:r>
+      <w:bookmarkEnd w:id="14"/>
+    </w:p>
+    <w:p>
+      <w:pPr>
+        <w:ind w:left="1080"/>
+        <w:rPr>
+          <w:lang w:val="bg-BG"/>
+        </w:rPr>
+      </w:pPr>
+      <w:r>
+        <w:rPr>
+          <w:lang w:val="bg-BG"/>
+        </w:rPr>
+        <w:t xml:space="preserve">Друг възможен подход за решение на проблема, е поставянето на „маркери”, които да означават началото и края на движението, за да може после кадрите между тези маркери да бъдат подадени на ДИВ алгоритъма, който да оцени до </w:t>
+      </w:r>
+      <w:r>
+        <w:rPr>
+          <w:lang w:val="bg-BG"/>
+        </w:rPr>
+        <w:t>колко</w:t>
+      </w:r>
+      <w:r>
+        <w:rPr>
+          <w:lang w:val="bg-BG"/>
+        </w:rPr>
+        <w:t xml:space="preserve"> извършеното движение прилича на някое от записите.</w:t>
+      </w:r>
+    </w:p>
+    <w:p>
+      <w:pPr>
+        <w:ind w:left="1080"/>
+        <w:rPr>
+          <w:lang w:val="bg-BG"/>
+        </w:rPr>
+      </w:pPr>
+      <w:r>
+        <w:rPr>
+          <w:lang w:val="bg-BG"/>
+        </w:rPr>
         <w:t xml:space="preserve">Поставняето на маркери </w:t>
       </w:r>
       <w:r>
@@ -10442,7 +10442,7 @@
           <w:lang w:val="bg-BG"/>
         </w:rPr>
       </w:pPr>
-      <w:bookmarkStart w:id="14" w:name="_Toc341820187"/>
+      <w:bookmarkStart w:id="15" w:name="_Toc342089990"/>
       <w:r>
         <w:rPr>
           <w:lang w:val="bg-BG"/>
@@ -10450,7 +10450,7 @@
         <w:lastRenderedPageBreak/>
         <w:t>Заключение</w:t>
       </w:r>
-      <w:bookmarkEnd w:id="14"/>
+      <w:bookmarkEnd w:id="15"/>
     </w:p>
     <w:p>
       <w:pPr>
@@ -10537,9 +10537,6 @@
     <w:p>
       <w:pPr>
         <w:ind w:left="720"/>
-        <w:rPr>
-          <w:lang w:val="bg-BG"/>
-        </w:rPr>
       </w:pPr>
       <w:r>
         <w:rPr>
@@ -10577,13 +10574,33 @@
         </w:rPr>
         <w:t xml:space="preserve">решение на проблема с използването на скритите модели на Марков. </w:t>
       </w:r>
-      <w:r>
-        <w:rPr>
-          <w:highlight w:val="yellow"/>
-          <w:lang w:val="bg-BG"/>
-        </w:rPr>
-        <w:t>Да добавя референция към някой пейпър за скритите модели</w:t>
-      </w:r>
+      <w:bookmarkStart w:id="16" w:name="_Toc342089991"/>
+      <w:sdt>
+        <w:sdtPr>
+          <w:id w:val="-603269554"/>
+          <w:citation/>
+        </w:sdtPr>
+        <w:sdtContent>
+          <w:r>
+            <w:fldChar w:fldCharType="begin"/>
+          </w:r>
+          <w:r>
+            <w:instrText xml:space="preserve"> CITATION Ale \l 1033 </w:instrText>
+          </w:r>
+          <w:r>
+            <w:fldChar w:fldCharType="separate"/>
+          </w:r>
+          <w:r>
+            <w:rPr>
+              <w:noProof/>
+            </w:rPr>
+            <w:t>(22)</w:t>
+          </w:r>
+          <w:r>
+            <w:fldChar w:fldCharType="end"/>
+          </w:r>
+        </w:sdtContent>
+      </w:sdt>
     </w:p>
     <w:p>
       <w:pPr>
@@ -10592,14 +10609,13 @@
           <w:lang w:val="bg-BG"/>
         </w:rPr>
       </w:pPr>
-      <w:bookmarkStart w:id="15" w:name="_Toc341820188"/>
       <w:r>
         <w:rPr>
           <w:lang w:val="bg-BG"/>
         </w:rPr>
         <w:t>Имплементация</w:t>
       </w:r>
-      <w:bookmarkEnd w:id="15"/>
+      <w:bookmarkEnd w:id="16"/>
     </w:p>
     <w:p>
       <w:pPr>
@@ -10626,12 +10642,14 @@
         <w:t xml:space="preserve"> </w:t>
       </w:r>
       <w:hyperlink r:id="rId15" w:history="1">
+        <w:proofErr w:type="spellStart"/>
         <w:r>
           <w:rPr>
             <w:rStyle w:val="Hyperlink"/>
           </w:rPr>
           <w:t>kinect</w:t>
         </w:r>
+        <w:proofErr w:type="spellEnd"/>
         <w:r>
           <w:rPr>
             <w:rStyle w:val="Hyperlink"/>
@@ -10678,12 +10696,14 @@
           </w:rPr>
           <w:t>.</w:t>
         </w:r>
+        <w:proofErr w:type="spellStart"/>
         <w:r>
           <w:rPr>
             <w:rStyle w:val="Hyperlink"/>
           </w:rPr>
           <w:t>googlecode</w:t>
         </w:r>
+        <w:proofErr w:type="spellEnd"/>
         <w:r>
           <w:rPr>
             <w:rStyle w:val="Hyperlink"/>
@@ -10704,12 +10724,14 @@
           </w:rPr>
           <w:t>/</w:t>
         </w:r>
+        <w:proofErr w:type="spellStart"/>
         <w:r>
           <w:rPr>
             <w:rStyle w:val="Hyperlink"/>
           </w:rPr>
           <w:t>svn</w:t>
         </w:r>
+        <w:proofErr w:type="spellEnd"/>
         <w:r>
           <w:rPr>
             <w:rStyle w:val="Hyperlink"/>
@@ -10739,14 +10761,14 @@
           <w:lang w:val="bg-BG"/>
         </w:rPr>
       </w:pPr>
-      <w:bookmarkStart w:id="16" w:name="_Toc341820189"/>
+      <w:bookmarkStart w:id="17" w:name="_Toc342089992"/>
       <w:r>
         <w:rPr>
           <w:lang w:val="bg-BG"/>
         </w:rPr>
         <w:t>Използвани технологии</w:t>
       </w:r>
-      <w:bookmarkEnd w:id="16"/>
+      <w:bookmarkEnd w:id="17"/>
     </w:p>
     <w:p>
       <w:pPr>
@@ -10755,7 +10777,7 @@
           <w:lang w:val="bg-BG"/>
         </w:rPr>
       </w:pPr>
-      <w:bookmarkStart w:id="17" w:name="_Toc341820190"/>
+      <w:bookmarkStart w:id="18" w:name="_Toc342089993"/>
       <w:r>
         <w:t>Kinect</w:t>
       </w:r>
@@ -10768,7 +10790,7 @@
       <w:r>
         <w:t>SDK</w:t>
       </w:r>
-      <w:bookmarkEnd w:id="17"/>
+      <w:bookmarkEnd w:id="18"/>
     </w:p>
     <w:p>
       <w:pPr>
@@ -10907,7 +10929,7 @@
           <w:lang w:val="bg-BG"/>
         </w:rPr>
       </w:pPr>
-      <w:bookmarkStart w:id="18" w:name="_Toc341820191"/>
+      <w:bookmarkStart w:id="19" w:name="_Toc342089994"/>
       <w:r>
         <w:t>C</w:t>
       </w:r>
@@ -10920,7 +10942,7 @@
       <w:r>
         <w:t>NET</w:t>
       </w:r>
-      <w:bookmarkEnd w:id="18"/>
+      <w:bookmarkEnd w:id="19"/>
     </w:p>
     <w:p>
       <w:pPr>
@@ -11006,14 +11028,14 @@
           <w:lang w:val="bg-BG"/>
         </w:rPr>
       </w:pPr>
-      <w:bookmarkStart w:id="19" w:name="_Toc341820192"/>
+      <w:bookmarkStart w:id="20" w:name="_Toc342089995"/>
       <w:r>
         <w:rPr>
           <w:lang w:val="bg-BG"/>
         </w:rPr>
         <w:t>Възможни приложения</w:t>
       </w:r>
-      <w:bookmarkEnd w:id="19"/>
+      <w:bookmarkEnd w:id="20"/>
     </w:p>
     <w:p>
       <w:pPr>
@@ -11083,14 +11105,7 @@
         <w:rPr>
           <w:lang w:val="bg-BG"/>
         </w:rPr>
-        <w:t xml:space="preserve">интерфейс или начин за влизане във взаимодействие с компютъра по естествени пътища – не чрез мишка и клавиатура, а чрез </w:t>
-      </w:r>
-      <w:r>
-        <w:rPr>
-          <w:lang w:val="bg-BG"/>
-        </w:rPr>
-        <w:lastRenderedPageBreak/>
-        <w:t xml:space="preserve">говор, действия и </w:t>
+        <w:t xml:space="preserve">интерфейс или начин за влизане във взаимодействие с компютъра по естествени пътища – не чрез мишка и клавиатура, а чрез говор, действия и </w:t>
       </w:r>
       <w:r>
         <w:rPr>
@@ -11151,15 +11166,8 @@
         <w:rPr>
           <w:lang w:val="bg-BG"/>
         </w:rPr>
-        <w:t>Системите за „умни домове“ все повече навлизат в нашето ежедневие. Чрез използването на предложения алгоритъм</w:t>
-      </w:r>
-      <w:bookmarkStart w:id="20" w:name="_GoBack"/>
-      <w:bookmarkEnd w:id="20"/>
-      <w:r>
-        <w:rPr>
-          <w:lang w:val="bg-BG"/>
-        </w:rPr>
-        <w:t xml:space="preserve"> лесно може да се разширят възможностите им, като по този начин улеснят още повече ползвателите им.</w:t>
+        <w:lastRenderedPageBreak/>
+        <w:t>Системите за „умни домове“ все повече навлизат в нашето ежедневие. Чрез използването на предложения алгоритъм лесно може да се разширят възможностите им, като по този начин улеснят още повече ползвателите им.</w:t>
       </w:r>
     </w:p>
     <w:p>
@@ -11171,7 +11179,7 @@
       </w:pPr>
       <w:bookmarkStart w:id="21" w:name="_Ref341025339"/>
       <w:bookmarkStart w:id="22" w:name="_Ref341289950"/>
-      <w:bookmarkStart w:id="23" w:name="_Toc341820193"/>
+      <w:bookmarkStart w:id="23" w:name="_Toc342089996"/>
       <w:r>
         <w:rPr>
           <w:lang w:val="bg-BG"/>
@@ -11195,7 +11203,7 @@
           <w:lang w:val="bg-BG"/>
         </w:rPr>
       </w:pPr>
-      <w:bookmarkStart w:id="24" w:name="_Toc341820194"/>
+      <w:bookmarkStart w:id="24" w:name="_Toc342089997"/>
       <w:r>
         <w:t>Minimal</w:t>
       </w:r>
@@ -11277,13 +11285,7 @@
         <w:rPr>
           <w:lang w:val="bg-BG"/>
         </w:rPr>
-        <w:t>приликата</w:t>
-      </w:r>
-      <w:r>
-        <w:rPr>
-          <w:lang w:val="bg-BG"/>
-        </w:rPr>
-        <w:t xml:space="preserve"> </w:t>
+        <w:t xml:space="preserve">приликата </w:t>
       </w:r>
       <w:r>
         <w:rPr>
@@ -11352,9 +11354,16 @@
           </w:r>
           <w:r>
             <w:rPr>
+              <w:noProof/>
               <w:lang w:val="bg-BG"/>
             </w:rPr>
-            <w:t xml:space="preserve"> (22)</w:t>
+            <w:t xml:space="preserve"> </w:t>
+          </w:r>
+          <w:r>
+            <w:rPr>
+              <w:noProof/>
+            </w:rPr>
+            <w:t>(23)</w:t>
           </w:r>
           <w:r>
             <w:fldChar w:fldCharType="end"/>
@@ -11551,13 +11560,7 @@
         <w:rPr>
           <w:lang w:val="bg-BG"/>
         </w:rPr>
-        <w:t>приликата</w:t>
-      </w:r>
-      <w:r>
-        <w:rPr>
-          <w:lang w:val="bg-BG"/>
-        </w:rPr>
-        <w:t xml:space="preserve"> </w:t>
+        <w:t xml:space="preserve">приликата </w:t>
       </w:r>
       <w:r>
         <w:rPr>
@@ -11668,7 +11671,7 @@
           <w:lang w:val="bg-BG"/>
         </w:rPr>
       </w:pPr>
-      <w:bookmarkStart w:id="25" w:name="_Toc341820195"/>
+      <w:bookmarkStart w:id="25" w:name="_Toc342089998"/>
       <w:r>
         <w:rPr>
           <w:lang w:val="bg-BG"/>
@@ -12102,7 +12105,6 @@
         <w:rPr>
           <w:b/>
           <w:i/>
-          <w:lang w:val="de-AT"/>
         </w:rPr>
         <w:t>X</w:t>
       </w:r>
@@ -12331,7 +12333,7 @@
           <w:lang w:val="bg-BG"/>
         </w:rPr>
       </w:pPr>
-      <w:bookmarkStart w:id="26" w:name="_Toc341820196"/>
+      <w:bookmarkStart w:id="26" w:name="_Toc342089999"/>
       <w:r>
         <w:rPr>
           <w:lang w:val="bg-BG"/>
@@ -12454,7 +12456,7 @@
           <w:lang w:val="bg-BG"/>
         </w:rPr>
       </w:pPr>
-      <w:bookmarkStart w:id="27" w:name="_Toc341820197"/>
+      <w:bookmarkStart w:id="27" w:name="_Toc342090000"/>
       <w:r>
         <w:rPr>
           <w:lang w:val="bg-BG"/>
@@ -12766,7 +12768,7 @@
         <w:t xml:space="preserve"> Също така желае да изкаже благодарност и към Ученическия институт по математика и информатика (УчИМИ) към БАН, който организира „Лятна изследователска школа”, където бе поставено началото на проекта.</w:t>
       </w:r>
     </w:p>
-    <w:bookmarkStart w:id="28" w:name="_Toc341820198" w:displacedByCustomXml="next"/>
+    <w:bookmarkStart w:id="28" w:name="_Toc342090001" w:displacedByCustomXml="next"/>
     <w:sdt>
       <w:sdtPr>
         <w:rPr>
@@ -13673,6 +13675,88 @@
                   <w:lang w:val="bg-BG"/>
                 </w:rPr>
                 <w:t xml:space="preserve">22. </w:t>
+              </w:r>
+              <w:r>
+                <w:rPr>
+                  <w:i/>
+                  <w:iCs/>
+                  <w:noProof/>
+                  <w:lang w:val="bg-BG"/>
+                </w:rPr>
+                <w:t xml:space="preserve">Action Recognition by Imprecise Hidden Markov Models. </w:t>
+              </w:r>
+              <w:r>
+                <w:rPr>
+                  <w:b/>
+                  <w:bCs/>
+                  <w:noProof/>
+                  <w:lang w:val="bg-BG"/>
+                </w:rPr>
+                <w:t>Alessandro Antonucci, Rocco de Rosa, and Alessandro Giusti.</w:t>
+              </w:r>
+              <w:r>
+                <w:rPr>
+                  <w:noProof/>
+                  <w:lang w:val="bg-BG"/>
+                </w:rPr>
+                <w:t xml:space="preserve"> Milano : н.а.</w:t>
+              </w:r>
+            </w:p>
+            <w:p>
+              <w:pPr>
+                <w:pStyle w:val="Bibliography"/>
+                <w:rPr>
+                  <w:noProof/>
+                  <w:lang w:val="bg-BG"/>
+                </w:rPr>
+              </w:pPr>
+              <w:r>
+                <w:rPr>
+                  <w:noProof/>
+                  <w:lang w:val="bg-BG"/>
+                </w:rPr>
+                <w:t xml:space="preserve">23. </w:t>
+              </w:r>
+              <w:r>
+                <w:rPr>
+                  <w:i/>
+                  <w:iCs/>
+                  <w:noProof/>
+                  <w:lang w:val="bg-BG"/>
+                </w:rPr>
+                <w:t xml:space="preserve">Partial Elastic Matching of Time Series. </w:t>
+              </w:r>
+              <w:r>
+                <w:rPr>
+                  <w:b/>
+                  <w:bCs/>
+                  <w:noProof/>
+                  <w:lang w:val="bg-BG"/>
+                </w:rPr>
+                <w:t>Longin Jan, Latecki, Vasileios Megalooikonomou, Qiang Wang, Rolf Lakaemper, C. A. Ratanamahatana, E. Keogh.</w:t>
+              </w:r>
+              <w:r>
+                <w:rPr>
+                  <w:noProof/>
+                  <w:lang w:val="bg-BG"/>
+                </w:rPr>
+                <w:t xml:space="preserve"> Philadelphia and Riverside : н.а.</w:t>
+              </w:r>
+            </w:p>
+            <w:p>
+              <w:pPr>
+                <w:pStyle w:val="Bibliography"/>
+                <w:rPr>
+                  <w:noProof/>
+                  <w:lang w:val="bg-BG"/>
+                </w:rPr>
+              </w:pPr>
+              <w:r>
+                <w:rPr>
+                  <w:noProof/>
+                  <w:lang w:val="bg-BG"/>
+                </w:rPr>
+                <w:t xml:space="preserve">24. </w:t>
               </w:r>
               <w:r>
                 <w:rPr>
@@ -15273,11 +15357,11 @@
         </c:dLbls>
         <c:marker val="1"/>
         <c:smooth val="0"/>
-        <c:axId val="77384704"/>
-        <c:axId val="85858176"/>
+        <c:axId val="82526208"/>
+        <c:axId val="82527744"/>
       </c:lineChart>
       <c:catAx>
-        <c:axId val="77384704"/>
+        <c:axId val="82526208"/>
         <c:scaling>
           <c:orientation val="minMax"/>
         </c:scaling>
@@ -15287,7 +15371,7 @@
         <c:majorTickMark val="out"/>
         <c:minorTickMark val="none"/>
         <c:tickLblPos val="none"/>
-        <c:crossAx val="85858176"/>
+        <c:crossAx val="82527744"/>
         <c:crosses val="autoZero"/>
         <c:auto val="1"/>
         <c:lblAlgn val="ctr"/>
@@ -15295,7 +15379,7 @@
         <c:noMultiLvlLbl val="0"/>
       </c:catAx>
       <c:valAx>
-        <c:axId val="85858176"/>
+        <c:axId val="82527744"/>
         <c:scaling>
           <c:orientation val="minMax"/>
         </c:scaling>
@@ -15306,7 +15390,7 @@
         <c:majorTickMark val="out"/>
         <c:minorTickMark val="none"/>
         <c:tickLblPos val="none"/>
-        <c:crossAx val="77384704"/>
+        <c:crossAx val="82526208"/>
         <c:crosses val="autoZero"/>
         <c:crossBetween val="between"/>
       </c:valAx>
@@ -15726,7 +15810,7 @@
     <b:JournalName>IEEE TRANSACTIONS ON CIRCUITS AND SYSTEMS FOR VIDEO TECHNOLOGY</b:JournalName>
     <b:Year>2008</b:Year>
     <b:Volume>18</b:Volume>
-    <b:RefOrder>23</b:RefOrder>
+    <b:RefOrder>24</b:RefOrder>
   </b:Source>
   <b:Source>
     <b:Tag>Wan</b:Tag>
@@ -16045,13 +16129,32 @@
     </b:Author>
     <b:Title>Partial Elastic Matching of Time Series</b:Title>
     <b:City>Philadelphia and Riverside</b:City>
+    <b:RefOrder>23</b:RefOrder>
+  </b:Source>
+  <b:Source>
+    <b:Tag>Ale</b:Tag>
+    <b:SourceType>JournalArticle</b:SourceType>
+    <b:Guid>{77CDAB15-667B-48C1-BD10-F197768A95CB}</b:Guid>
+    <b:Title>Action Recognition by Imprecise Hidden Markov Models</b:Title>
+    <b:City>Milano</b:City>
+    <b:Author>
+      <b:Author>
+        <b:NameList>
+          <b:Person>
+            <b:Last>Alessandro Antonucci</b:Last>
+            <b:First>Rocco</b:First>
+            <b:Middle>de Rosa, and Alessandro Giusti</b:Middle>
+          </b:Person>
+        </b:NameList>
+      </b:Author>
+    </b:Author>
     <b:RefOrder>22</b:RefOrder>
   </b:Source>
 </b:Sources>
 </file>
 
 <file path=customXml/itemProps1.xml><?xml version="1.0" encoding="utf-8"?>
-<ds:datastoreItem xmlns:ds="http://schemas.openxmlformats.org/officeDocument/2006/customXml" ds:itemID="{A70E0C66-F660-4FE9-B318-139B4E7E480C}">
+<ds:datastoreItem xmlns:ds="http://schemas.openxmlformats.org/officeDocument/2006/customXml" ds:itemID="{95F6C8A9-E854-4F76-8239-B424D6702D3E}">
   <ds:schemaRefs>
     <ds:schemaRef ds:uri="http://schemas.openxmlformats.org/officeDocument/2006/bibliography"/>
   </ds:schemaRefs>

</xml_diff>

<commit_message>
Small change on the layout made.
</commit_message>
<xml_diff>
--- a/docs/Documentation/Ver 2/Разпознаване на човешки активности на база 3D реконструкция на скелета.docx
+++ b/docs/Documentation/Ver 2/Разпознаване на човешки активности на база 3D реконструкция на скелета.docx
@@ -144,7 +144,6 @@
               <w:trHeight w:val="1440"/>
               <w:jc w:val="center"/>
             </w:trPr>
-            <w:bookmarkStart w:id="0" w:name="_GoBack" w:displacedByCustomXml="next"/>
             <w:sdt>
               <w:sdtPr>
                 <w:rPr>
@@ -157,6 +156,7 @@
                 <w:dataBinding w:prefixMappings="xmlns:ns0='http://schemas.openxmlformats.org/package/2006/metadata/core-properties' xmlns:ns1='http://purl.org/dc/elements/1.1/'" w:xpath="/ns0:coreProperties[1]/ns1:title[1]" w:storeItemID="{6C3C8BC8-F283-45AE-878A-BAB7291924A1}"/>
                 <w:text/>
               </w:sdtPr>
+              <w:sdtEndPr/>
               <w:sdtContent>
                 <w:tc>
                   <w:tcPr>
@@ -334,7 +334,6 @@
               </w:sdtContent>
             </w:sdt>
           </w:tr>
-          <w:bookmarkEnd w:id="0"/>
           <w:tr>
             <w:trPr>
               <w:trHeight w:val="360"/>
@@ -364,6 +363,7 @@
                     <w:dataBinding w:prefixMappings="xmlns:ns0='http://schemas.openxmlformats.org/package/2006/metadata/core-properties' xmlns:ns1='http://purl.org/dc/elements/1.1/'" w:xpath="/ns0:coreProperties[1]/ns1:creator[1]" w:storeItemID="{6C3C8BC8-F283-45AE-878A-BAB7291924A1}"/>
                     <w:text/>
                   </w:sdtPr>
+                  <w:sdtEndPr/>
                   <w:sdtContent>
                     <w:proofErr w:type="spellStart"/>
                     <w:r>
@@ -2701,7 +2701,7 @@
           <w:lang w:val="bg-BG"/>
         </w:rPr>
       </w:pPr>
-      <w:bookmarkStart w:id="1" w:name="_Toc342089976"/>
+      <w:bookmarkStart w:id="0" w:name="_Toc342089976"/>
       <w:r>
         <w:rPr>
           <w:lang w:val="bg-BG"/>
@@ -2709,7 +2709,7 @@
         <w:lastRenderedPageBreak/>
         <w:t>Абстракт</w:t>
       </w:r>
-      <w:bookmarkEnd w:id="1"/>
+      <w:bookmarkEnd w:id="0"/>
     </w:p>
     <w:p>
       <w:pPr>
@@ -2933,14 +2933,14 @@
           <w:lang w:val="bg-BG"/>
         </w:rPr>
       </w:pPr>
-      <w:bookmarkStart w:id="2" w:name="_Toc342089977"/>
+      <w:bookmarkStart w:id="1" w:name="_Toc342089977"/>
       <w:r>
         <w:rPr>
           <w:lang w:val="bg-BG"/>
         </w:rPr>
         <w:t>Въведение</w:t>
       </w:r>
-      <w:bookmarkEnd w:id="2"/>
+      <w:bookmarkEnd w:id="1"/>
     </w:p>
     <w:p>
       <w:pPr>
@@ -3077,6 +3077,7 @@
           <w:id w:val="-820426709"/>
           <w:citation/>
         </w:sdtPr>
+        <w:sdtEndPr/>
         <w:sdtContent>
           <w:r>
             <w:rPr>
@@ -3282,7 +3283,7 @@
           <w:lang w:val="bg-BG"/>
         </w:rPr>
       </w:pPr>
-      <w:bookmarkStart w:id="3" w:name="_Toc342089978"/>
+      <w:bookmarkStart w:id="2" w:name="_Toc342089978"/>
       <w:r>
         <w:rPr>
           <w:lang w:val="bg-BG"/>
@@ -3290,7 +3291,7 @@
         <w:lastRenderedPageBreak/>
         <w:t>Предишна работа</w:t>
       </w:r>
-      <w:bookmarkEnd w:id="3"/>
+      <w:bookmarkEnd w:id="2"/>
     </w:p>
     <w:p>
       <w:pPr>
@@ -3330,6 +3331,7 @@
           <w:id w:val="-1455783555"/>
           <w:citation/>
         </w:sdtPr>
+        <w:sdtEndPr/>
         <w:sdtContent>
           <w:r>
             <w:rPr>
@@ -3385,6 +3387,7 @@
           <w:id w:val="1945505348"/>
           <w:citation/>
         </w:sdtPr>
+        <w:sdtEndPr/>
         <w:sdtContent>
           <w:r>
             <w:rPr>
@@ -3433,6 +3436,7 @@
           <w:id w:val="2044016343"/>
           <w:citation/>
         </w:sdtPr>
+        <w:sdtEndPr/>
         <w:sdtContent>
           <w:r>
             <w:rPr>
@@ -3475,6 +3479,7 @@
           <w:id w:val="-853420930"/>
           <w:citation/>
         </w:sdtPr>
+        <w:sdtEndPr/>
         <w:sdtContent>
           <w:r>
             <w:rPr>
@@ -3544,6 +3549,7 @@
           <w:id w:val="-1491778496"/>
           <w:citation/>
         </w:sdtPr>
+        <w:sdtEndPr/>
         <w:sdtContent>
           <w:r>
             <w:rPr>
@@ -3631,6 +3637,7 @@
           <w:id w:val="-39135667"/>
           <w:citation/>
         </w:sdtPr>
+        <w:sdtEndPr/>
         <w:sdtContent>
           <w:r>
             <w:rPr>
@@ -3685,6 +3692,7 @@
           <w:id w:val="-377628583"/>
           <w:citation/>
         </w:sdtPr>
+        <w:sdtEndPr/>
         <w:sdtContent>
           <w:r>
             <w:rPr>
@@ -3840,6 +3848,7 @@
           <w:id w:val="-921335557"/>
           <w:citation/>
         </w:sdtPr>
+        <w:sdtEndPr/>
         <w:sdtContent>
           <w:r>
             <w:rPr>
@@ -3895,6 +3904,7 @@
           <w:id w:val="-1402587838"/>
           <w:citation/>
         </w:sdtPr>
+        <w:sdtEndPr/>
         <w:sdtContent>
           <w:r>
             <w:rPr>
@@ -3937,6 +3947,7 @@
           <w:id w:val="371187451"/>
           <w:citation/>
         </w:sdtPr>
+        <w:sdtEndPr/>
         <w:sdtContent>
           <w:r>
             <w:rPr>
@@ -3979,6 +3990,7 @@
           <w:id w:val="2012791569"/>
           <w:citation/>
         </w:sdtPr>
+        <w:sdtEndPr/>
         <w:sdtContent>
           <w:r>
             <w:rPr>
@@ -4021,6 +4033,7 @@
           <w:id w:val="-1360965557"/>
           <w:citation/>
         </w:sdtPr>
+        <w:sdtEndPr/>
         <w:sdtContent>
           <w:r>
             <w:rPr>
@@ -4075,6 +4088,7 @@
           <w:id w:val="1358007914"/>
           <w:citation/>
         </w:sdtPr>
+        <w:sdtEndPr/>
         <w:sdtContent>
           <w:r>
             <w:rPr>
@@ -4117,6 +4131,7 @@
           <w:id w:val="592061922"/>
           <w:citation/>
         </w:sdtPr>
+        <w:sdtEndPr/>
         <w:sdtContent>
           <w:r>
             <w:rPr>
@@ -4172,6 +4187,7 @@
           <w:id w:val="-2114430473"/>
           <w:citation/>
         </w:sdtPr>
+        <w:sdtEndPr/>
         <w:sdtContent>
           <w:r>
             <w:rPr>
@@ -4235,14 +4251,14 @@
           <w:lang w:val="bg-BG"/>
         </w:rPr>
       </w:pPr>
-      <w:bookmarkStart w:id="4" w:name="_Toc342089979"/>
+      <w:bookmarkStart w:id="3" w:name="_Toc342089979"/>
       <w:r>
         <w:rPr>
           <w:lang w:val="bg-BG"/>
         </w:rPr>
         <w:t>Методи</w:t>
       </w:r>
-      <w:bookmarkEnd w:id="4"/>
+      <w:bookmarkEnd w:id="3"/>
     </w:p>
     <w:p>
       <w:pPr>
@@ -4264,14 +4280,14 @@
           <w:lang w:val="bg-BG"/>
         </w:rPr>
       </w:pPr>
-      <w:bookmarkStart w:id="5" w:name="_Toc342089980"/>
+      <w:bookmarkStart w:id="4" w:name="_Toc342089980"/>
       <w:r>
         <w:rPr>
           <w:lang w:val="bg-BG"/>
         </w:rPr>
         <w:t>Ъгли и ротация на ставите</w:t>
       </w:r>
-      <w:bookmarkEnd w:id="5"/>
+      <w:bookmarkEnd w:id="4"/>
     </w:p>
     <w:p>
       <w:pPr>
@@ -4354,6 +4370,7 @@
           <w:id w:val="-2116431872"/>
           <w:citation/>
         </w:sdtPr>
+        <w:sdtEndPr/>
         <w:sdtContent>
           <w:r>
             <w:rPr>
@@ -4479,7 +4496,7 @@
           <w:lang w:val="bg-BG"/>
         </w:rPr>
       </w:pPr>
-      <w:bookmarkStart w:id="6" w:name="_Toc342089981"/>
+      <w:bookmarkStart w:id="5" w:name="_Toc342089981"/>
       <w:r>
         <w:rPr>
           <w:lang w:val="bg-BG"/>
@@ -4492,7 +4509,7 @@
         </w:rPr>
         <w:t>координатите</w:t>
       </w:r>
-      <w:bookmarkEnd w:id="6"/>
+      <w:bookmarkEnd w:id="5"/>
     </w:p>
     <w:p>
       <w:pPr>
@@ -6393,7 +6410,7 @@
           <w:lang w:val="bg-BG"/>
         </w:rPr>
       </w:pPr>
-      <w:bookmarkStart w:id="7" w:name="_Toc342089982"/>
+      <w:bookmarkStart w:id="6" w:name="_Toc342089982"/>
       <w:r>
         <w:rPr>
           <w:lang w:val="bg-BG"/>
@@ -6405,6 +6422,122 @@
           <w:lang w:val="bg-BG"/>
         </w:rPr>
         <w:t xml:space="preserve"> на ставите чрез геометрични кватерниони</w:t>
+      </w:r>
+      <w:bookmarkEnd w:id="6"/>
+    </w:p>
+    <w:p>
+      <w:pPr>
+        <w:ind w:left="720"/>
+        <w:rPr>
+          <w:lang w:val="bg-BG"/>
+        </w:rPr>
+      </w:pPr>
+      <w:r>
+        <w:rPr>
+          <w:lang w:val="bg-BG"/>
+        </w:rPr>
+        <w:t>Чрез прилагането на то</w:t>
+      </w:r>
+      <w:r>
+        <w:rPr>
+          <w:lang w:val="bg-BG"/>
+        </w:rPr>
+        <w:t>з</w:t>
+      </w:r>
+      <w:r>
+        <w:rPr>
+          <w:lang w:val="bg-BG"/>
+        </w:rPr>
+        <w:t>и метод бихме могли да представим ротацията и позицията на ставата чрез геометричен кватернион, който</w:t>
+      </w:r>
+      <w:r>
+        <w:rPr>
+          <w:lang w:val="bg-BG"/>
+        </w:rPr>
+        <w:t xml:space="preserve"> </w:t>
+      </w:r>
+      <w:r>
+        <w:rPr>
+          <w:lang w:val="bg-BG"/>
+        </w:rPr>
+        <w:t>ни служи</w:t>
+      </w:r>
+      <w:r>
+        <w:rPr>
+          <w:lang w:val="bg-BG"/>
+        </w:rPr>
+        <w:t>, както</w:t>
+      </w:r>
+      <w:r>
+        <w:rPr>
+          <w:lang w:val="bg-BG"/>
+        </w:rPr>
+        <w:t xml:space="preserve"> да сравн</w:t>
+      </w:r>
+      <w:r>
+        <w:rPr>
+          <w:lang w:val="bg-BG"/>
+        </w:rPr>
+        <w:t>яваме</w:t>
+      </w:r>
+      <w:r>
+        <w:rPr>
+          <w:lang w:val="bg-BG"/>
+        </w:rPr>
+        <w:t xml:space="preserve"> приликата между ротациите, </w:t>
+      </w:r>
+      <w:r>
+        <w:rPr>
+          <w:lang w:val="bg-BG"/>
+        </w:rPr>
+        <w:t xml:space="preserve">така и </w:t>
+      </w:r>
+      <w:r>
+        <w:rPr>
+          <w:lang w:val="bg-BG"/>
+        </w:rPr>
+        <w:t>да реконструираме позиция</w:t>
+      </w:r>
+      <w:r>
+        <w:rPr>
+          <w:lang w:val="bg-BG"/>
+        </w:rPr>
+        <w:t>т</w:t>
+      </w:r>
+      <w:r>
+        <w:rPr>
+          <w:lang w:val="bg-BG"/>
+        </w:rPr>
+        <w:t>а и ротацията на ставата.</w:t>
+      </w:r>
+    </w:p>
+    <w:p>
+      <w:pPr>
+        <w:ind w:left="720"/>
+        <w:rPr>
+          <w:lang w:val="bg-BG"/>
+        </w:rPr>
+      </w:pPr>
+      <w:r>
+        <w:rPr>
+          <w:lang w:val="bg-BG"/>
+        </w:rPr>
+        <w:t>Под предвид е взето, че системата на кватерниона дава както положителен, така и отрицателен резултат.</w:t>
+      </w:r>
+    </w:p>
+    <w:p>
+      <w:pPr>
+        <w:pStyle w:val="Heading3"/>
+        <w:rPr>
+          <w:lang w:val="bg-BG"/>
+        </w:rPr>
+      </w:pPr>
+      <w:bookmarkStart w:id="7" w:name="_Toc342089983"/>
+      <w:r>
+        <w:rPr>
+          <w:lang w:val="bg-BG"/>
+        </w:rPr>
+        <w:t>Заключение</w:t>
       </w:r>
       <w:bookmarkEnd w:id="7"/>
     </w:p>
@@ -6419,122 +6552,6 @@
         <w:rPr>
           <w:lang w:val="bg-BG"/>
         </w:rPr>
-        <w:t>Чрез прилагането на то</w:t>
-      </w:r>
-      <w:r>
-        <w:rPr>
-          <w:lang w:val="bg-BG"/>
-        </w:rPr>
-        <w:t>з</w:t>
-      </w:r>
-      <w:r>
-        <w:rPr>
-          <w:lang w:val="bg-BG"/>
-        </w:rPr>
-        <w:t>и метод бихме могли да представим ротацията и позицията на ставата чрез геометричен кватернион, който</w:t>
-      </w:r>
-      <w:r>
-        <w:rPr>
-          <w:lang w:val="bg-BG"/>
-        </w:rPr>
-        <w:t xml:space="preserve"> </w:t>
-      </w:r>
-      <w:r>
-        <w:rPr>
-          <w:lang w:val="bg-BG"/>
-        </w:rPr>
-        <w:t>ни служи</w:t>
-      </w:r>
-      <w:r>
-        <w:rPr>
-          <w:lang w:val="bg-BG"/>
-        </w:rPr>
-        <w:t>, както</w:t>
-      </w:r>
-      <w:r>
-        <w:rPr>
-          <w:lang w:val="bg-BG"/>
-        </w:rPr>
-        <w:t xml:space="preserve"> да сравн</w:t>
-      </w:r>
-      <w:r>
-        <w:rPr>
-          <w:lang w:val="bg-BG"/>
-        </w:rPr>
-        <w:t>яваме</w:t>
-      </w:r>
-      <w:r>
-        <w:rPr>
-          <w:lang w:val="bg-BG"/>
-        </w:rPr>
-        <w:t xml:space="preserve"> приликата между ротациите, </w:t>
-      </w:r>
-      <w:r>
-        <w:rPr>
-          <w:lang w:val="bg-BG"/>
-        </w:rPr>
-        <w:t xml:space="preserve">така и </w:t>
-      </w:r>
-      <w:r>
-        <w:rPr>
-          <w:lang w:val="bg-BG"/>
-        </w:rPr>
-        <w:t>да реконструираме позиция</w:t>
-      </w:r>
-      <w:r>
-        <w:rPr>
-          <w:lang w:val="bg-BG"/>
-        </w:rPr>
-        <w:t>т</w:t>
-      </w:r>
-      <w:r>
-        <w:rPr>
-          <w:lang w:val="bg-BG"/>
-        </w:rPr>
-        <w:t>а и ротацията на ставата.</w:t>
-      </w:r>
-    </w:p>
-    <w:p>
-      <w:pPr>
-        <w:ind w:left="720"/>
-        <w:rPr>
-          <w:lang w:val="bg-BG"/>
-        </w:rPr>
-      </w:pPr>
-      <w:r>
-        <w:rPr>
-          <w:lang w:val="bg-BG"/>
-        </w:rPr>
-        <w:t>Под предвид е взето, че системата на кватерниона дава както положителен, така и отрицателен резултат.</w:t>
-      </w:r>
-    </w:p>
-    <w:p>
-      <w:pPr>
-        <w:pStyle w:val="Heading3"/>
-        <w:rPr>
-          <w:lang w:val="bg-BG"/>
-        </w:rPr>
-      </w:pPr>
-      <w:bookmarkStart w:id="8" w:name="_Toc342089983"/>
-      <w:r>
-        <w:rPr>
-          <w:lang w:val="bg-BG"/>
-        </w:rPr>
-        <w:t>Заключение</w:t>
-      </w:r>
-      <w:bookmarkEnd w:id="8"/>
-    </w:p>
-    <w:p>
-      <w:pPr>
-        <w:ind w:left="720"/>
-        <w:rPr>
-          <w:lang w:val="bg-BG"/>
-        </w:rPr>
-      </w:pPr>
-      <w:r>
-        <w:rPr>
-          <w:lang w:val="bg-BG"/>
-        </w:rPr>
         <w:t xml:space="preserve">Имплементация на двата представени метода показва, че и двата дават добри резултати в контекста на алгоритъма. За удобство в сегашната си версия алгоритъмът използва </w:t>
       </w:r>
       <w:r>
@@ -6575,7 +6592,7 @@
           <w:lang w:val="bg-BG"/>
         </w:rPr>
       </w:pPr>
-      <w:bookmarkStart w:id="9" w:name="_Toc342089984"/>
+      <w:bookmarkStart w:id="8" w:name="_Toc342089984"/>
       <w:r>
         <w:rPr>
           <w:lang w:val="bg-BG"/>
@@ -6606,7 +6623,7 @@
         </w:rPr>
         <w:t xml:space="preserve"> стави</w:t>
       </w:r>
-      <w:bookmarkEnd w:id="9"/>
+      <w:bookmarkEnd w:id="8"/>
     </w:p>
     <w:p>
       <w:pPr>
@@ -6648,6 +6665,7 @@
           <w:id w:val="210613616"/>
           <w:citation/>
         </w:sdtPr>
+        <w:sdtEndPr/>
         <w:sdtContent>
           <w:r>
             <w:rPr>
@@ -6690,6 +6708,7 @@
           <w:id w:val="-245112346"/>
           <w:citation/>
         </w:sdtPr>
+        <w:sdtEndPr/>
         <w:sdtContent>
           <w:r>
             <w:rPr>
@@ -6792,6 +6811,7 @@
           <w:id w:val="-391275879"/>
           <w:citation/>
         </w:sdtPr>
+        <w:sdtEndPr/>
         <w:sdtContent>
           <w:r>
             <w:rPr>
@@ -7178,9 +7198,6 @@
     <w:p>
       <w:pPr>
         <w:ind w:left="720"/>
-        <w:rPr>
-          <w:lang w:val="bg-BG"/>
-        </w:rPr>
       </w:pPr>
       <w:r>
         <w:rPr>
@@ -7188,35 +7205,18 @@
         </w:rPr>
         <w:t>В последствие се селектират единствено „топ-ставите“ или тези, които от които се определя движението. На фигура 2 можете да видите графиката на най-активните стави и точната селекция на най-активните такива.</w:t>
       </w:r>
+    </w:p>
+    <w:p>
+      <w:pPr>
+        <w:ind w:left="720"/>
+      </w:pPr>
     </w:p>
     <w:p>
       <w:pPr>
         <w:spacing w:after="200" w:line="276" w:lineRule="auto"/>
-        <w:ind w:firstLine="0"/>
+        <w:ind w:left="720"/>
         <w:contextualSpacing w:val="0"/>
         <w:jc w:val="left"/>
-        <w:rPr>
-          <w:lang w:val="bg-BG"/>
-        </w:rPr>
-      </w:pPr>
-      <w:r>
-        <w:rPr>
-          <w:lang w:val="bg-BG"/>
-        </w:rPr>
-        <w:br w:type="page"/>
-      </w:r>
-    </w:p>
-    <w:p>
-      <w:pPr>
-        <w:ind w:left="720"/>
-        <w:rPr>
-          <w:lang w:val="bg-BG"/>
-        </w:rPr>
-      </w:pPr>
-    </w:p>
-    <w:p>
-      <w:pPr>
-        <w:ind w:left="720"/>
         <w:rPr>
           <w:rStyle w:val="SubtleEmphasis"/>
         </w:rPr>
@@ -7280,14 +7280,14 @@
           <w:lang w:val="bg-BG"/>
         </w:rPr>
       </w:pPr>
-      <w:bookmarkStart w:id="10" w:name="_Toc342089985"/>
+      <w:bookmarkStart w:id="9" w:name="_Toc342089985"/>
       <w:r>
         <w:rPr>
           <w:lang w:val="bg-BG"/>
         </w:rPr>
         <w:t>Сравняване на движения</w:t>
       </w:r>
-      <w:bookmarkEnd w:id="10"/>
+      <w:bookmarkEnd w:id="9"/>
     </w:p>
     <w:p>
       <w:pPr>
@@ -7347,7 +7347,17 @@
         <w:jc w:val="left"/>
         <w:rPr>
           <w:rStyle w:val="SubtleEmphasis"/>
-          <w:lang w:val="bg-BG"/>
+        </w:rPr>
+      </w:pPr>
+    </w:p>
+    <w:p>
+      <w:pPr>
+        <w:spacing w:after="200" w:line="276" w:lineRule="auto"/>
+        <w:ind w:left="720"/>
+        <w:contextualSpacing w:val="0"/>
+        <w:jc w:val="left"/>
+        <w:rPr>
+          <w:rStyle w:val="SubtleEmphasis"/>
         </w:rPr>
       </w:pPr>
     </w:p>
@@ -7545,7 +7555,6 @@
         <w:rPr>
           <w:lang w:val="bg-BG"/>
         </w:rPr>
-        <w:lastRenderedPageBreak/>
         <w:t>В настоящата имплементация на разработката</w:t>
       </w:r>
       <w:r>
@@ -8780,7 +8789,7 @@
           <w:lang w:val="bg-BG"/>
         </w:rPr>
       </w:pPr>
-      <w:bookmarkStart w:id="11" w:name="_Toc342089986"/>
+      <w:bookmarkStart w:id="10" w:name="_Toc342089986"/>
       <w:r>
         <w:t>Dynamic</w:t>
       </w:r>
@@ -8817,7 +8826,7 @@
         </w:rPr>
         <w:t>)</w:t>
       </w:r>
-      <w:bookmarkEnd w:id="11"/>
+      <w:bookmarkEnd w:id="10"/>
     </w:p>
     <w:p>
       <w:pPr>
@@ -8906,6 +8915,7 @@
           <w:id w:val="-1123070026"/>
           <w:citation/>
         </w:sdtPr>
+        <w:sdtEndPr/>
         <w:sdtContent>
           <w:r>
             <w:rPr>
@@ -8964,6 +8974,7 @@
           <w:r>
             <w:rPr>
               <w:noProof/>
+              <w:lang w:val="bg-BG"/>
             </w:rPr>
             <w:t>(18)</w:t>
           </w:r>
@@ -8983,6 +8994,7 @@
           <w:id w:val="909662801"/>
           <w:citation/>
         </w:sdtPr>
+        <w:sdtEndPr/>
         <w:sdtContent>
           <w:r>
             <w:rPr>
@@ -9032,6 +9044,7 @@
           <w:id w:val="1938398763"/>
           <w:citation/>
         </w:sdtPr>
+        <w:sdtEndPr/>
         <w:sdtContent>
           <w:r>
             <w:rPr>
@@ -9081,6 +9094,7 @@
           <w:r>
             <w:rPr>
               <w:noProof/>
+              <w:lang w:val="bg-BG"/>
             </w:rPr>
             <w:t xml:space="preserve"> (20)</w:t>
           </w:r>
@@ -9166,6 +9180,7 @@
         <w:rPr>
           <w:lang w:val="bg-BG"/>
         </w:rPr>
+        <w:lastRenderedPageBreak/>
         <w:t xml:space="preserve">Ако не </w:t>
       </w:r>
       <w:r>
@@ -9693,7 +9708,6 @@
                 <w:color w:val="000000" w:themeColor="text1"/>
                 <w:lang w:val="bg-BG"/>
               </w:rPr>
-              <w:lastRenderedPageBreak/>
               <w:t xml:space="preserve">            </w:t>
             </w:r>
             <w:r>
@@ -10038,6 +10052,7 @@
           <w:id w:val="-1569729480"/>
           <w:citation/>
         </w:sdtPr>
+        <w:sdtEndPr/>
         <w:sdtContent>
           <w:r>
             <w:fldChar w:fldCharType="begin"/>
@@ -10101,18 +10116,75 @@
           <w:lang w:val="bg-BG"/>
         </w:rPr>
       </w:pPr>
-      <w:bookmarkStart w:id="12" w:name="_Toc342089987"/>
+      <w:bookmarkStart w:id="11" w:name="_Toc342089987"/>
       <w:r>
         <w:rPr>
           <w:lang w:val="bg-BG"/>
         </w:rPr>
         <w:t>Разпознаване на активности в реално време</w:t>
+      </w:r>
+      <w:bookmarkEnd w:id="11"/>
+    </w:p>
+    <w:p>
+      <w:pPr>
+        <w:ind w:left="720"/>
+        <w:rPr>
+          <w:lang w:val="bg-BG"/>
+        </w:rPr>
+      </w:pPr>
+      <w:r>
+        <w:rPr>
+          <w:lang w:val="bg-BG"/>
+        </w:rPr>
+        <w:t xml:space="preserve">Подходът, нужен за разпознаване на активности в реално време, силно се различава от този, използван за </w:t>
+      </w:r>
+      <w:r>
+        <w:rPr>
+          <w:lang w:val="bg-BG"/>
+        </w:rPr>
+        <w:t xml:space="preserve">разпознаване на активности в </w:t>
+      </w:r>
+      <w:r>
+        <w:rPr>
+          <w:lang w:val="bg-BG"/>
+        </w:rPr>
+        <w:t>записи, тъй като ДИВ работи с две предварително зададени редици.</w:t>
+      </w:r>
+    </w:p>
+    <w:p>
+      <w:pPr>
+        <w:ind w:left="720"/>
+        <w:rPr>
+          <w:lang w:val="bg-BG"/>
+        </w:rPr>
+      </w:pPr>
+      <w:r>
+        <w:rPr>
+          <w:lang w:val="bg-BG"/>
+        </w:rPr>
+        <w:t>За момента предлагаме две решения на проблема.</w:t>
+      </w:r>
+    </w:p>
+    <w:p>
+      <w:pPr>
+        <w:pStyle w:val="Heading3"/>
+        <w:rPr>
+          <w:lang w:val="bg-BG"/>
+        </w:rPr>
+      </w:pPr>
+      <w:bookmarkStart w:id="12" w:name="_Toc342089988"/>
+      <w:r>
+        <w:rPr>
+          <w:lang w:val="bg-BG"/>
+        </w:rPr>
+        <w:lastRenderedPageBreak/>
+        <w:t>Използване на „прозорец”</w:t>
       </w:r>
       <w:bookmarkEnd w:id="12"/>
     </w:p>
     <w:p>
       <w:pPr>
-        <w:ind w:left="720"/>
+        <w:ind w:left="1080"/>
         <w:rPr>
           <w:lang w:val="bg-BG"/>
         </w:rPr>
@@ -10121,24 +10193,61 @@
         <w:rPr>
           <w:lang w:val="bg-BG"/>
         </w:rPr>
-        <w:t xml:space="preserve">Подходът, нужен за разпознаване на активности в реално време, силно се различава от този, използван за </w:t>
-      </w:r>
-      <w:r>
-        <w:rPr>
-          <w:lang w:val="bg-BG"/>
-        </w:rPr>
-        <w:t xml:space="preserve">разпознаване на активности в </w:t>
-      </w:r>
-      <w:r>
-        <w:rPr>
-          <w:lang w:val="bg-BG"/>
-        </w:rPr>
-        <w:t>записи, тъй като ДИВ работи с две предварително зададени редици.</w:t>
+        <w:t xml:space="preserve">Дефинираме „прозорец” като </w:t>
+      </w:r>
+      <w:r>
+        <w:rPr>
+          <w:lang w:val="bg-BG"/>
+        </w:rPr>
+        <w:t>последователна поредица от кадри, чието начало е най-новия</w:t>
+      </w:r>
+      <w:r>
+        <w:rPr>
+          <w:lang w:val="bg-BG"/>
+        </w:rPr>
+        <w:t>т</w:t>
+      </w:r>
+      <w:r>
+        <w:rPr>
+          <w:lang w:val="bg-BG"/>
+        </w:rPr>
+        <w:t xml:space="preserve"> кадър, а дължината бележим с </w:t>
+      </w:r>
+      <w:r>
+        <w:rPr>
+          <w:i/>
+          <w:lang w:val="de-DE"/>
+        </w:rPr>
+        <w:t>n</w:t>
+      </w:r>
+      <w:r>
+        <w:rPr>
+          <w:lang w:val="bg-BG"/>
+        </w:rPr>
+        <w:t>.</w:t>
+      </w:r>
+      <w:r>
+        <w:rPr>
+          <w:lang w:val="bg-BG"/>
+        </w:rPr>
+        <w:t xml:space="preserve"> За удобство ще бележим прозореца с </w:t>
+      </w:r>
+      <w:r>
+        <w:rPr>
+          <w:lang w:val="de-DE"/>
+        </w:rPr>
+        <w:t>W</w:t>
+      </w:r>
+      <w:r>
+        <w:rPr>
+          <w:lang w:val="bg-BG"/>
+        </w:rPr>
+        <w:t>.</w:t>
       </w:r>
     </w:p>
     <w:p>
       <w:pPr>
-        <w:ind w:left="720"/>
+        <w:ind w:left="1080"/>
         <w:rPr>
           <w:lang w:val="bg-BG"/>
         </w:rPr>
@@ -10147,7 +10256,131 @@
         <w:rPr>
           <w:lang w:val="bg-BG"/>
         </w:rPr>
-        <w:t>За момента предлагаме две решения на проблема.</w:t>
+        <w:t xml:space="preserve">Ако на всеки кадър прилагаме ДИВ с параметри </w:t>
+      </w:r>
+      <w:r>
+        <w:rPr>
+          <w:lang w:val="de-DE"/>
+        </w:rPr>
+        <w:t>W</w:t>
+      </w:r>
+      <w:r>
+        <w:rPr>
+          <w:lang w:val="bg-BG"/>
+        </w:rPr>
+        <w:t xml:space="preserve"> </w:t>
+      </w:r>
+      <w:r>
+        <w:rPr>
+          <w:lang w:val="bg-BG"/>
+        </w:rPr>
+        <w:t xml:space="preserve">и всеки един от записите в базата данни, то ще постигнем </w:t>
+      </w:r>
+      <w:r>
+        <w:rPr>
+          <w:lang w:val="bg-BG"/>
+        </w:rPr>
+        <w:t xml:space="preserve">теоритична </w:t>
+      </w:r>
+      <w:r>
+        <w:rPr>
+          <w:lang w:val="bg-BG"/>
+        </w:rPr>
+        <w:t xml:space="preserve">сложност: 30 движения * 30 записа * средно 100 кадъра * </w:t>
+      </w:r>
+      <w:r>
+        <w:t>n</w:t>
+      </w:r>
+      <w:r>
+        <w:rPr>
+          <w:lang w:val="bg-BG"/>
+        </w:rPr>
+        <w:t xml:space="preserve"> * </w:t>
+      </w:r>
+      <w:r>
+        <w:rPr>
+          <w:lang w:val="bg-BG"/>
+        </w:rPr>
+        <w:t>60 (операции, нужни за сравняване на 2 скелета)</w:t>
+      </w:r>
+      <w:r>
+        <w:rPr>
+          <w:lang w:val="bg-BG"/>
+        </w:rPr>
+        <w:t xml:space="preserve"> = 540000*</w:t>
+      </w:r>
+      <w:r>
+        <w:t>n</w:t>
+      </w:r>
+      <w:r>
+        <w:rPr>
+          <w:lang w:val="bg-BG"/>
+        </w:rPr>
+        <w:t xml:space="preserve">. От тук разбираме, че най-голямата възможна стойност на </w:t>
+      </w:r>
+      <w:r>
+        <w:rPr>
+          <w:lang w:val="de-DE"/>
+        </w:rPr>
+        <w:t>n</w:t>
+      </w:r>
+      <w:r>
+        <w:rPr>
+          <w:lang w:val="bg-BG"/>
+        </w:rPr>
+        <w:t xml:space="preserve"> </w:t>
+      </w:r>
+      <w:r>
+        <w:rPr>
+          <w:lang w:val="bg-BG"/>
+        </w:rPr>
+        <w:t>би била 100 кадъра, за да бъде разпознаването в реално време.</w:t>
+      </w:r>
+      <w:r>
+        <w:rPr>
+          <w:lang w:val="bg-BG"/>
+        </w:rPr>
+        <w:t xml:space="preserve"> Ако при имплементацията се използва и процесорът на видео картата, дължината на прозореца би могла да достигне до средно 130 кадъра.</w:t>
+      </w:r>
+    </w:p>
+    <w:p>
+      <w:pPr>
+        <w:ind w:left="1080"/>
+        <w:rPr>
+          <w:lang w:val="bg-BG"/>
+        </w:rPr>
+      </w:pPr>
+      <w:r>
+        <w:rPr>
+          <w:lang w:val="bg-BG"/>
+        </w:rPr>
+        <w:t>Един от вариантите, който предстои да бъде тестван, е да се дават по-малко записи на възможните движения или пък на база всички записи, да се направи „осреднен” вариант на всички тях.</w:t>
+      </w:r>
+    </w:p>
+    <w:p>
+      <w:pPr>
+        <w:ind w:left="1080"/>
+        <w:rPr>
+          <w:lang w:val="bg-BG"/>
+        </w:rPr>
+      </w:pPr>
+      <w:r>
+        <w:rPr>
+          <w:lang w:val="bg-BG"/>
+        </w:rPr>
+        <w:t>Използването на „прозорец</w:t>
+      </w:r>
+      <w:r>
+        <w:rPr>
+          <w:lang w:val="bg-BG"/>
+        </w:rPr>
+        <w:t>”</w:t>
+      </w:r>
+      <w:r>
+        <w:rPr>
+          <w:lang w:val="bg-BG"/>
+        </w:rPr>
+        <w:t xml:space="preserve"> би могло ни даде добри резултати, но би изисквало голяма хардуерна мощ.</w:t>
       </w:r>
     </w:p>
     <w:p>
@@ -10157,12 +10390,12 @@
           <w:lang w:val="bg-BG"/>
         </w:rPr>
       </w:pPr>
-      <w:bookmarkStart w:id="13" w:name="_Toc342089988"/>
-      <w:r>
-        <w:rPr>
-          <w:lang w:val="bg-BG"/>
-        </w:rPr>
-        <w:t>Използване на „прозорец”</w:t>
+      <w:bookmarkStart w:id="13" w:name="_Toc342089989"/>
+      <w:r>
+        <w:rPr>
+          <w:lang w:val="bg-BG"/>
+        </w:rPr>
+        <w:t>Използване на маркери за начало и край на движението</w:t>
       </w:r>
       <w:bookmarkEnd w:id="13"/>
     </w:p>
@@ -10177,56 +10410,19 @@
         <w:rPr>
           <w:lang w:val="bg-BG"/>
         </w:rPr>
-        <w:t xml:space="preserve">Дефинираме „прозорец” като </w:t>
-      </w:r>
-      <w:r>
-        <w:rPr>
-          <w:lang w:val="bg-BG"/>
-        </w:rPr>
-        <w:t>последователна поредица от кадри, чието начало е най-новия</w:t>
-      </w:r>
-      <w:r>
-        <w:rPr>
-          <w:lang w:val="bg-BG"/>
-        </w:rPr>
-        <w:t>т</w:t>
-      </w:r>
-      <w:r>
-        <w:rPr>
-          <w:lang w:val="bg-BG"/>
-        </w:rPr>
-        <w:t xml:space="preserve"> кадър, а дължината бележим с </w:t>
-      </w:r>
-      <w:r>
-        <w:rPr>
-          <w:i/>
-          <w:lang w:val="de-DE"/>
-        </w:rPr>
-        <w:t>n</w:t>
-      </w:r>
-      <w:r>
-        <w:rPr>
-          <w:lang w:val="bg-BG"/>
-        </w:rPr>
-        <w:t>.</w:t>
-      </w:r>
-      <w:r>
-        <w:rPr>
-          <w:lang w:val="bg-BG"/>
-        </w:rPr>
-        <w:t xml:space="preserve"> За удобство ще бележим прозореца с </w:t>
-      </w:r>
-      <w:r>
-        <w:rPr>
-          <w:lang w:val="de-DE"/>
-        </w:rPr>
-        <w:t>W</w:t>
-      </w:r>
-      <w:r>
-        <w:rPr>
-          <w:lang w:val="bg-BG"/>
-        </w:rPr>
-        <w:t>.</w:t>
+        <w:t xml:space="preserve">Друг възможен подход за решение на проблема, е поставянето на „маркери”, които да означават началото и края на движението, за да може после кадрите между тези маркери да бъдат подадени на ДИВ алгоритъма, който да оцени до </w:t>
+      </w:r>
+      <w:r>
+        <w:rPr>
+          <w:lang w:val="bg-BG"/>
+        </w:rPr>
+        <w:t>колко</w:t>
+      </w:r>
+      <w:r>
+        <w:rPr>
+          <w:lang w:val="bg-BG"/>
+        </w:rPr>
+        <w:t xml:space="preserve"> извършеното движение прилича на някое от записите.</w:t>
       </w:r>
     </w:p>
     <w:p>
@@ -10240,186 +10436,6 @@
         <w:rPr>
           <w:lang w:val="bg-BG"/>
         </w:rPr>
-        <w:t xml:space="preserve">Ако на всеки кадър прилагаме ДИВ с параметри </w:t>
-      </w:r>
-      <w:r>
-        <w:rPr>
-          <w:lang w:val="de-DE"/>
-        </w:rPr>
-        <w:t>W</w:t>
-      </w:r>
-      <w:r>
-        <w:rPr>
-          <w:lang w:val="bg-BG"/>
-        </w:rPr>
-        <w:t xml:space="preserve"> </w:t>
-      </w:r>
-      <w:r>
-        <w:rPr>
-          <w:lang w:val="bg-BG"/>
-        </w:rPr>
-        <w:t xml:space="preserve">и всеки един от записите в базата данни, то ще постигнем </w:t>
-      </w:r>
-      <w:r>
-        <w:rPr>
-          <w:lang w:val="bg-BG"/>
-        </w:rPr>
-        <w:t xml:space="preserve">теоритична </w:t>
-      </w:r>
-      <w:r>
-        <w:rPr>
-          <w:lang w:val="bg-BG"/>
-        </w:rPr>
-        <w:t xml:space="preserve">сложност: 30 движения * 30 записа * средно 100 кадъра * </w:t>
-      </w:r>
-      <w:r>
-        <w:t>n</w:t>
-      </w:r>
-      <w:r>
-        <w:rPr>
-          <w:lang w:val="bg-BG"/>
-        </w:rPr>
-        <w:t xml:space="preserve"> * </w:t>
-      </w:r>
-      <w:r>
-        <w:rPr>
-          <w:lang w:val="bg-BG"/>
-        </w:rPr>
-        <w:t>60 (операции, нужни за сравняване на 2 скелета)</w:t>
-      </w:r>
-      <w:r>
-        <w:rPr>
-          <w:lang w:val="bg-BG"/>
-        </w:rPr>
-        <w:t xml:space="preserve"> = 540000*</w:t>
-      </w:r>
-      <w:r>
-        <w:t>n</w:t>
-      </w:r>
-      <w:r>
-        <w:rPr>
-          <w:lang w:val="bg-BG"/>
-        </w:rPr>
-        <w:t xml:space="preserve">. От тук разбираме, че най-голямата възможна стойност на </w:t>
-      </w:r>
-      <w:r>
-        <w:rPr>
-          <w:lang w:val="de-DE"/>
-        </w:rPr>
-        <w:t>n</w:t>
-      </w:r>
-      <w:r>
-        <w:rPr>
-          <w:lang w:val="bg-BG"/>
-        </w:rPr>
-        <w:t xml:space="preserve"> </w:t>
-      </w:r>
-      <w:r>
-        <w:rPr>
-          <w:lang w:val="bg-BG"/>
-        </w:rPr>
-        <w:t>би била 100 кадъра, за да бъде разпознаването в реално време.</w:t>
-      </w:r>
-      <w:r>
-        <w:rPr>
-          <w:lang w:val="bg-BG"/>
-        </w:rPr>
-        <w:t xml:space="preserve"> Ако при имплементацията се използва и процесорът на видео картата, дължината на прозореца би могла да достигне до средно 130 кадъра.</w:t>
-      </w:r>
-    </w:p>
-    <w:p>
-      <w:pPr>
-        <w:ind w:left="1080"/>
-        <w:rPr>
-          <w:lang w:val="bg-BG"/>
-        </w:rPr>
-      </w:pPr>
-      <w:r>
-        <w:rPr>
-          <w:lang w:val="bg-BG"/>
-        </w:rPr>
-        <w:t>Един от вариантите, който предстои да бъде тестван, е да се дават по-малко записи на възможните движения или пък на база всички записи, да се направи „осреднен” вариант на всички тях.</w:t>
-      </w:r>
-    </w:p>
-    <w:p>
-      <w:pPr>
-        <w:ind w:left="1080"/>
-        <w:rPr>
-          <w:lang w:val="bg-BG"/>
-        </w:rPr>
-      </w:pPr>
-      <w:r>
-        <w:rPr>
-          <w:lang w:val="bg-BG"/>
-        </w:rPr>
-        <w:t>Използването на „прозорец</w:t>
-      </w:r>
-      <w:r>
-        <w:rPr>
-          <w:lang w:val="bg-BG"/>
-        </w:rPr>
-        <w:t>”</w:t>
-      </w:r>
-      <w:r>
-        <w:rPr>
-          <w:lang w:val="bg-BG"/>
-        </w:rPr>
-        <w:t xml:space="preserve"> би могло ни даде добри резултати, но би изисквало голяма хардуерна мощ.</w:t>
-      </w:r>
-    </w:p>
-    <w:p>
-      <w:pPr>
-        <w:pStyle w:val="Heading3"/>
-        <w:rPr>
-          <w:lang w:val="bg-BG"/>
-        </w:rPr>
-      </w:pPr>
-      <w:bookmarkStart w:id="14" w:name="_Toc342089989"/>
-      <w:r>
-        <w:rPr>
-          <w:lang w:val="bg-BG"/>
-        </w:rPr>
-        <w:t>Използване на маркери за начало и край на движението</w:t>
-      </w:r>
-      <w:bookmarkEnd w:id="14"/>
-    </w:p>
-    <w:p>
-      <w:pPr>
-        <w:ind w:left="1080"/>
-        <w:rPr>
-          <w:lang w:val="bg-BG"/>
-        </w:rPr>
-      </w:pPr>
-      <w:r>
-        <w:rPr>
-          <w:lang w:val="bg-BG"/>
-        </w:rPr>
-        <w:t xml:space="preserve">Друг възможен подход за решение на проблема, е поставянето на „маркери”, които да означават началото и края на движението, за да може после кадрите между тези маркери да бъдат подадени на ДИВ алгоритъма, който да оцени до </w:t>
-      </w:r>
-      <w:r>
-        <w:rPr>
-          <w:lang w:val="bg-BG"/>
-        </w:rPr>
-        <w:t>колко</w:t>
-      </w:r>
-      <w:r>
-        <w:rPr>
-          <w:lang w:val="bg-BG"/>
-        </w:rPr>
-        <w:t xml:space="preserve"> извършеното движение прилича на някое от записите.</w:t>
-      </w:r>
-    </w:p>
-    <w:p>
-      <w:pPr>
-        <w:ind w:left="1080"/>
-        <w:rPr>
-          <w:lang w:val="bg-BG"/>
-        </w:rPr>
-      </w:pPr>
-      <w:r>
-        <w:rPr>
-          <w:lang w:val="bg-BG"/>
-        </w:rPr>
         <w:t xml:space="preserve">Поставняето на маркери </w:t>
       </w:r>
       <w:r>
@@ -10442,15 +10458,14 @@
           <w:lang w:val="bg-BG"/>
         </w:rPr>
       </w:pPr>
-      <w:bookmarkStart w:id="15" w:name="_Toc342089990"/>
-      <w:r>
-        <w:rPr>
-          <w:lang w:val="bg-BG"/>
-        </w:rPr>
-        <w:lastRenderedPageBreak/>
+      <w:bookmarkStart w:id="14" w:name="_Toc342089990"/>
+      <w:r>
+        <w:rPr>
+          <w:lang w:val="bg-BG"/>
+        </w:rPr>
         <w:t>Заключение</w:t>
       </w:r>
-      <w:bookmarkEnd w:id="15"/>
+      <w:bookmarkEnd w:id="14"/>
     </w:p>
     <w:p>
       <w:pPr>
@@ -10574,18 +10589,49 @@
         </w:rPr>
         <w:t xml:space="preserve">решение на проблема с използването на скритите модели на Марков. </w:t>
       </w:r>
-      <w:bookmarkStart w:id="16" w:name="_Toc342089991"/>
+      <w:bookmarkStart w:id="15" w:name="_Toc342089991"/>
       <w:sdt>
         <w:sdtPr>
           <w:id w:val="-603269554"/>
           <w:citation/>
         </w:sdtPr>
+        <w:sdtEndPr/>
         <w:sdtContent>
           <w:r>
             <w:fldChar w:fldCharType="begin"/>
           </w:r>
           <w:r>
-            <w:instrText xml:space="preserve"> CITATION Ale \l 1033 </w:instrText>
+            <w:rPr>
+              <w:lang w:val="bg-BG"/>
+            </w:rPr>
+            <w:instrText xml:space="preserve"> </w:instrText>
+          </w:r>
+          <w:r>
+            <w:instrText>CITATION</w:instrText>
+          </w:r>
+          <w:r>
+            <w:rPr>
+              <w:lang w:val="bg-BG"/>
+            </w:rPr>
+            <w:instrText xml:space="preserve"> </w:instrText>
+          </w:r>
+          <w:r>
+            <w:instrText>Ale</w:instrText>
+          </w:r>
+          <w:r>
+            <w:rPr>
+              <w:lang w:val="bg-BG"/>
+            </w:rPr>
+            <w:instrText xml:space="preserve"> \</w:instrText>
+          </w:r>
+          <w:r>
+            <w:instrText>l</w:instrText>
+          </w:r>
+          <w:r>
+            <w:rPr>
+              <w:lang w:val="bg-BG"/>
+            </w:rPr>
+            <w:instrText xml:space="preserve"> 1033 </w:instrText>
           </w:r>
           <w:r>
             <w:fldChar w:fldCharType="separate"/>
@@ -10615,7 +10661,7 @@
         </w:rPr>
         <w:t>Имплементация</w:t>
       </w:r>
-      <w:bookmarkEnd w:id="16"/>
+      <w:bookmarkEnd w:id="15"/>
     </w:p>
     <w:p>
       <w:pPr>
@@ -10639,9 +10685,86 @@
         <w:rPr>
           <w:lang w:val="bg-BG"/>
         </w:rPr>
-        <w:t xml:space="preserve"> </w:t>
-      </w:r>
+        <w:t>:</w:t>
+      </w:r>
+      <w:bookmarkStart w:id="16" w:name="_Toc342089992"/>
+    </w:p>
+    <w:p>
+      <w:pPr>
+        <w:rPr>
+          <w:b/>
+          <w:bCs/>
+          <w:lang w:val="bg-BG"/>
+        </w:rPr>
+      </w:pPr>
       <w:hyperlink r:id="rId15" w:history="1">
+        <w:r>
+          <w:rPr>
+            <w:rStyle w:val="Hyperlink"/>
+          </w:rPr>
+          <w:t>https</w:t>
+        </w:r>
+        <w:r>
+          <w:rPr>
+            <w:rStyle w:val="Hyperlink"/>
+            <w:lang w:val="bg-BG"/>
+          </w:rPr>
+          <w:t>://</w:t>
+        </w:r>
+        <w:r>
+          <w:rPr>
+            <w:rStyle w:val="Hyperlink"/>
+          </w:rPr>
+          <w:t>code</w:t>
+        </w:r>
+        <w:r>
+          <w:rPr>
+            <w:rStyle w:val="Hyperlink"/>
+            <w:lang w:val="bg-BG"/>
+          </w:rPr>
+          <w:t>.</w:t>
+        </w:r>
+        <w:proofErr w:type="spellStart"/>
+        <w:r>
+          <w:rPr>
+            <w:rStyle w:val="Hyperlink"/>
+          </w:rPr>
+          <w:t>google</w:t>
+        </w:r>
+        <w:proofErr w:type="spellEnd"/>
+        <w:r>
+          <w:rPr>
+            <w:rStyle w:val="Hyperlink"/>
+            <w:lang w:val="bg-BG"/>
+          </w:rPr>
+          <w:t>.</w:t>
+        </w:r>
+        <w:r>
+          <w:rPr>
+            <w:rStyle w:val="Hyperlink"/>
+          </w:rPr>
+          <w:t>com</w:t>
+        </w:r>
+        <w:r>
+          <w:rPr>
+            <w:rStyle w:val="Hyperlink"/>
+            <w:lang w:val="bg-BG"/>
+          </w:rPr>
+          <w:t>/</w:t>
+        </w:r>
+        <w:r>
+          <w:rPr>
+            <w:rStyle w:val="Hyperlink"/>
+          </w:rPr>
+          <w:t>p</w:t>
+        </w:r>
+        <w:r>
+          <w:rPr>
+            <w:rStyle w:val="Hyperlink"/>
+            <w:lang w:val="bg-BG"/>
+          </w:rPr>
+          <w:t>/</w:t>
+        </w:r>
         <w:proofErr w:type="spellStart"/>
         <w:r>
           <w:rPr>
@@ -10694,62 +10817,6 @@
             <w:rStyle w:val="Hyperlink"/>
             <w:lang w:val="bg-BG"/>
           </w:rPr>
-          <w:t>.</w:t>
-        </w:r>
-        <w:proofErr w:type="spellStart"/>
-        <w:r>
-          <w:rPr>
-            <w:rStyle w:val="Hyperlink"/>
-          </w:rPr>
-          <w:t>googlecode</w:t>
-        </w:r>
-        <w:proofErr w:type="spellEnd"/>
-        <w:r>
-          <w:rPr>
-            <w:rStyle w:val="Hyperlink"/>
-            <w:lang w:val="bg-BG"/>
-          </w:rPr>
-          <w:t>.</w:t>
-        </w:r>
-        <w:r>
-          <w:rPr>
-            <w:rStyle w:val="Hyperlink"/>
-          </w:rPr>
-          <w:t>com</w:t>
-        </w:r>
-        <w:r>
-          <w:rPr>
-            <w:rStyle w:val="Hyperlink"/>
-            <w:lang w:val="bg-BG"/>
-          </w:rPr>
-          <w:t>/</w:t>
-        </w:r>
-        <w:proofErr w:type="spellStart"/>
-        <w:r>
-          <w:rPr>
-            <w:rStyle w:val="Hyperlink"/>
-          </w:rPr>
-          <w:t>svn</w:t>
-        </w:r>
-        <w:proofErr w:type="spellEnd"/>
-        <w:r>
-          <w:rPr>
-            <w:rStyle w:val="Hyperlink"/>
-            <w:lang w:val="bg-BG"/>
-          </w:rPr>
-          <w:t>/</w:t>
-        </w:r>
-        <w:r>
-          <w:rPr>
-            <w:rStyle w:val="Hyperlink"/>
-          </w:rPr>
-          <w:t>trunk</w:t>
-        </w:r>
-        <w:r>
-          <w:rPr>
-            <w:rStyle w:val="Hyperlink"/>
-            <w:lang w:val="bg-BG"/>
-          </w:rPr>
           <w:t>/</w:t>
         </w:r>
       </w:hyperlink>
@@ -10761,45 +10828,244 @@
           <w:lang w:val="bg-BG"/>
         </w:rPr>
       </w:pPr>
-      <w:bookmarkStart w:id="17" w:name="_Toc342089992"/>
-      <w:r>
-        <w:rPr>
-          <w:lang w:val="bg-BG"/>
-        </w:rPr>
+      <w:r>
+        <w:rPr>
+          <w:lang w:val="bg-BG"/>
+        </w:rPr>
+        <w:lastRenderedPageBreak/>
         <w:t>Използвани технологии</w:t>
+      </w:r>
+      <w:bookmarkEnd w:id="16"/>
+    </w:p>
+    <w:p>
+      <w:pPr>
+        <w:pStyle w:val="Heading3"/>
+        <w:rPr>
+          <w:lang w:val="bg-BG"/>
+        </w:rPr>
+      </w:pPr>
+      <w:bookmarkStart w:id="17" w:name="_Toc342089993"/>
+      <w:r>
+        <w:t>Kinect</w:t>
+      </w:r>
+      <w:r>
+        <w:rPr>
+          <w:lang w:val="bg-BG"/>
+        </w:rPr>
+        <w:t xml:space="preserve"> </w:t>
+      </w:r>
+      <w:r>
+        <w:t>SDK</w:t>
       </w:r>
       <w:bookmarkEnd w:id="17"/>
     </w:p>
     <w:p>
       <w:pPr>
+        <w:ind w:left="1080"/>
+        <w:rPr>
+          <w:lang w:val="bg-BG"/>
+        </w:rPr>
+      </w:pPr>
+      <w:proofErr w:type="gramStart"/>
+      <w:r>
+        <w:t>Kinect</w:t>
+      </w:r>
+      <w:r>
+        <w:rPr>
+          <w:lang w:val="bg-BG"/>
+        </w:rPr>
+        <w:t xml:space="preserve"> </w:t>
+      </w:r>
+      <w:r>
+        <w:t>SDK</w:t>
+      </w:r>
+      <w:r>
+        <w:rPr>
+          <w:lang w:val="bg-BG"/>
+        </w:rPr>
+        <w:t xml:space="preserve"> </w:t>
+      </w:r>
+      <w:r>
+        <w:rPr>
+          <w:lang w:val="bg-BG"/>
+        </w:rPr>
+        <w:t xml:space="preserve">1.5.1 </w:t>
+      </w:r>
+      <w:r>
+        <w:rPr>
+          <w:lang w:val="bg-BG"/>
+        </w:rPr>
+        <w:t xml:space="preserve">е използван за получаване на данни от </w:t>
+      </w:r>
+      <w:r>
+        <w:t>Kinect</w:t>
+      </w:r>
+      <w:r>
+        <w:rPr>
+          <w:lang w:val="bg-BG"/>
+        </w:rPr>
+        <w:t xml:space="preserve"> </w:t>
+      </w:r>
+      <w:r>
+        <w:rPr>
+          <w:lang w:val="bg-BG"/>
+        </w:rPr>
+        <w:t>сензора.</w:t>
+      </w:r>
+      <w:proofErr w:type="gramEnd"/>
+      <w:r>
+        <w:rPr>
+          <w:lang w:val="bg-BG"/>
+        </w:rPr>
+        <w:t xml:space="preserve"> </w:t>
+      </w:r>
+      <w:r>
+        <w:rPr>
+          <w:lang w:val="bg-BG"/>
+        </w:rPr>
+        <w:t>Заедно</w:t>
+      </w:r>
+      <w:r>
+        <w:rPr>
+          <w:lang w:val="bg-BG"/>
+        </w:rPr>
+        <w:t xml:space="preserve"> с </w:t>
+      </w:r>
+      <w:r>
+        <w:t>Kinect</w:t>
+      </w:r>
+      <w:r>
+        <w:rPr>
+          <w:lang w:val="bg-BG"/>
+        </w:rPr>
+        <w:t xml:space="preserve"> </w:t>
+      </w:r>
+      <w:r>
+        <w:t>SDK</w:t>
+      </w:r>
+      <w:r>
+        <w:rPr>
+          <w:lang w:val="bg-BG"/>
+        </w:rPr>
+        <w:t xml:space="preserve"> е </w:t>
+      </w:r>
+      <w:r>
+        <w:rPr>
+          <w:lang w:val="bg-BG"/>
+        </w:rPr>
+        <w:t xml:space="preserve">използвано също и </w:t>
+      </w:r>
+      <w:r>
+        <w:t>Kinect</w:t>
+      </w:r>
+      <w:r>
+        <w:rPr>
+          <w:lang w:val="bg-BG"/>
+        </w:rPr>
+        <w:t xml:space="preserve"> </w:t>
+      </w:r>
+      <w:r>
+        <w:t>Studio</w:t>
+      </w:r>
+      <w:r>
+        <w:rPr>
+          <w:lang w:val="bg-BG"/>
+        </w:rPr>
+        <w:t>, к</w:t>
+      </w:r>
+      <w:r>
+        <w:t>o</w:t>
+      </w:r>
+      <w:r>
+        <w:rPr>
+          <w:lang w:val="bg-BG"/>
+        </w:rPr>
+        <w:t>ето позволява възпроизвеж</w:t>
+      </w:r>
+      <w:r>
+        <w:rPr>
+          <w:lang w:val="bg-BG"/>
+        </w:rPr>
+        <w:t>дането на записи в апликацията.</w:t>
+      </w:r>
+    </w:p>
+    <w:p>
+      <w:pPr>
         <w:pStyle w:val="Heading3"/>
         <w:rPr>
           <w:lang w:val="bg-BG"/>
         </w:rPr>
       </w:pPr>
-      <w:bookmarkStart w:id="18" w:name="_Toc342089993"/>
-      <w:r>
-        <w:t>Kinect</w:t>
-      </w:r>
-      <w:r>
-        <w:rPr>
-          <w:lang w:val="bg-BG"/>
-        </w:rPr>
-        <w:t xml:space="preserve"> </w:t>
-      </w:r>
-      <w:r>
-        <w:t>SDK</w:t>
+      <w:bookmarkStart w:id="18" w:name="_Toc342089994"/>
+      <w:r>
+        <w:t>C</w:t>
+      </w:r>
+      <w:r>
+        <w:rPr>
+          <w:lang w:val="bg-BG"/>
+        </w:rPr>
+        <w:t># &amp; .</w:t>
+      </w:r>
+      <w:r>
+        <w:t>NET</w:t>
       </w:r>
       <w:bookmarkEnd w:id="18"/>
     </w:p>
     <w:p>
       <w:pPr>
-        <w:ind w:left="1080"/>
+        <w:ind w:left="1080" w:firstLine="360"/>
         <w:rPr>
           <w:lang w:val="bg-BG"/>
         </w:rPr>
       </w:pPr>
-      <w:proofErr w:type="gramStart"/>
+      <w:r>
+        <w:rPr>
+          <w:lang w:val="bg-BG"/>
+        </w:rPr>
+        <w:t xml:space="preserve">Имплементацията на алгоритъм от този сорт се нуждае от бърз достъп до данни, добре организирани чрез обектно-ориентиран подход на програмиране. ООП също предоставя модуларността и сигурността на имплементацията. </w:t>
+      </w:r>
+      <w:r>
+        <w:rPr>
+          <w:lang w:val="bg-BG"/>
+        </w:rPr>
+        <w:t>.</w:t>
+      </w:r>
+      <w:r>
+        <w:t>NET</w:t>
+      </w:r>
+      <w:r>
+        <w:rPr>
+          <w:lang w:val="bg-BG"/>
+        </w:rPr>
+        <w:t xml:space="preserve"> </w:t>
+      </w:r>
+      <w:r>
+        <w:rPr>
+          <w:lang w:val="bg-BG"/>
+        </w:rPr>
+        <w:t xml:space="preserve"> и </w:t>
+      </w:r>
+      <w:r>
+        <w:t>C</w:t>
+      </w:r>
+      <w:r>
+        <w:rPr>
+          <w:lang w:val="bg-BG"/>
+        </w:rPr>
+        <w:t xml:space="preserve"># </w:t>
+      </w:r>
+      <w:r>
+        <w:rPr>
+          <w:lang w:val="bg-BG"/>
+        </w:rPr>
+        <w:t>предоставят</w:t>
+      </w:r>
+      <w:r>
+        <w:rPr>
+          <w:lang w:val="bg-BG"/>
+        </w:rPr>
+        <w:t xml:space="preserve"> лесен достъп до данните от </w:t>
+      </w:r>
       <w:r>
         <w:t>Kinect</w:t>
       </w:r>
@@ -10810,143 +11076,36 @@
         <w:t xml:space="preserve"> </w:t>
       </w:r>
       <w:r>
-        <w:t>SDK</w:t>
-      </w:r>
-      <w:r>
-        <w:rPr>
-          <w:lang w:val="bg-BG"/>
-        </w:rPr>
-        <w:t xml:space="preserve"> </w:t>
-      </w:r>
-      <w:r>
-        <w:rPr>
-          <w:lang w:val="bg-BG"/>
-        </w:rPr>
-        <w:t xml:space="preserve">1.5.1 </w:t>
-      </w:r>
-      <w:r>
-        <w:rPr>
-          <w:lang w:val="bg-BG"/>
-        </w:rPr>
-        <w:t xml:space="preserve">е използван за получаване на данни от </w:t>
-      </w:r>
-      <w:r>
-        <w:t>Kinect</w:t>
-      </w:r>
-      <w:r>
-        <w:rPr>
-          <w:lang w:val="bg-BG"/>
-        </w:rPr>
-        <w:t xml:space="preserve"> </w:t>
-      </w:r>
-      <w:r>
-        <w:rPr>
-          <w:lang w:val="bg-BG"/>
-        </w:rPr>
-        <w:t>сензора.</w:t>
-      </w:r>
-      <w:proofErr w:type="gramEnd"/>
-      <w:r>
-        <w:rPr>
-          <w:lang w:val="bg-BG"/>
-        </w:rPr>
-        <w:t xml:space="preserve"> </w:t>
-      </w:r>
-      <w:r>
-        <w:rPr>
-          <w:lang w:val="bg-BG"/>
-        </w:rPr>
-        <w:t>Заедно</w:t>
-      </w:r>
-      <w:r>
-        <w:rPr>
-          <w:lang w:val="bg-BG"/>
-        </w:rPr>
-        <w:t xml:space="preserve"> с </w:t>
-      </w:r>
-      <w:r>
-        <w:t>Kinect</w:t>
-      </w:r>
-      <w:r>
-        <w:rPr>
-          <w:lang w:val="bg-BG"/>
-        </w:rPr>
-        <w:t xml:space="preserve"> </w:t>
-      </w:r>
-      <w:r>
-        <w:t>SDK</w:t>
-      </w:r>
-      <w:r>
-        <w:rPr>
-          <w:lang w:val="bg-BG"/>
-        </w:rPr>
-        <w:t xml:space="preserve"> е </w:t>
-      </w:r>
-      <w:r>
-        <w:rPr>
-          <w:lang w:val="bg-BG"/>
-        </w:rPr>
-        <w:t xml:space="preserve">използвано също и </w:t>
-      </w:r>
-      <w:r>
-        <w:t>Kinect</w:t>
-      </w:r>
-      <w:r>
-        <w:rPr>
-          <w:lang w:val="bg-BG"/>
-        </w:rPr>
-        <w:t xml:space="preserve"> </w:t>
-      </w:r>
-      <w:r>
-        <w:t>Studio</w:t>
-      </w:r>
-      <w:r>
-        <w:rPr>
-          <w:lang w:val="bg-BG"/>
-        </w:rPr>
-        <w:t>, к</w:t>
-      </w:r>
-      <w:r>
-        <w:t>o</w:t>
-      </w:r>
-      <w:r>
-        <w:rPr>
-          <w:lang w:val="bg-BG"/>
-        </w:rPr>
-        <w:t>ето позволява възпроизвеж</w:t>
-      </w:r>
-      <w:r>
-        <w:rPr>
-          <w:lang w:val="bg-BG"/>
-        </w:rPr>
-        <w:t>дането на записи в апликацията.</w:t>
+        <w:rPr>
+          <w:lang w:val="bg-BG"/>
+        </w:rPr>
+        <w:t>сензора</w:t>
+      </w:r>
+      <w:r>
+        <w:rPr>
+          <w:lang w:val="bg-BG"/>
+        </w:rPr>
+        <w:t>.</w:t>
       </w:r>
     </w:p>
     <w:p>
       <w:pPr>
-        <w:pStyle w:val="Heading3"/>
+        <w:pStyle w:val="Heading1"/>
         <w:rPr>
           <w:lang w:val="bg-BG"/>
         </w:rPr>
       </w:pPr>
-      <w:bookmarkStart w:id="19" w:name="_Toc342089994"/>
-      <w:r>
-        <w:t>C</w:t>
-      </w:r>
-      <w:r>
-        <w:rPr>
-          <w:lang w:val="bg-BG"/>
-        </w:rPr>
-        <w:t># &amp; .</w:t>
-      </w:r>
-      <w:r>
-        <w:t>NET</w:t>
+      <w:bookmarkStart w:id="19" w:name="_Toc342089995"/>
+      <w:r>
+        <w:rPr>
+          <w:lang w:val="bg-BG"/>
+        </w:rPr>
+        <w:t>Възможни приложения</w:t>
       </w:r>
       <w:bookmarkEnd w:id="19"/>
     </w:p>
     <w:p>
       <w:pPr>
-        <w:ind w:left="1080" w:firstLine="360"/>
         <w:rPr>
           <w:lang w:val="bg-BG"/>
         </w:rPr>
@@ -10955,16 +11114,53 @@
         <w:rPr>
           <w:lang w:val="bg-BG"/>
         </w:rPr>
-        <w:t xml:space="preserve">Имплементацията на алгоритъм от този сорт се нуждае от бърз достъп до данни, добре организирани чрез обектно-ориентиран подход на програмиране. ООП също предоставя модуларността и сигурността на имплементацията. </w:t>
-      </w:r>
-      <w:r>
-        <w:rPr>
-          <w:lang w:val="bg-BG"/>
-        </w:rPr>
-        <w:t>.</w:t>
-      </w:r>
-      <w:r>
-        <w:t>NET</w:t>
+        <w:t xml:space="preserve">Прилагането на алгоритъма в реални условия би спомогнало </w:t>
+      </w:r>
+      <w:r>
+        <w:rPr>
+          <w:lang w:val="bg-BG"/>
+        </w:rPr>
+        <w:t xml:space="preserve">за </w:t>
+      </w:r>
+      <w:r>
+        <w:rPr>
+          <w:lang w:val="bg-BG"/>
+        </w:rPr>
+        <w:t xml:space="preserve">подобрението на качеството на услугите в широк спектър от сфери. От видеонаблюдение в магазини, където се следи за „съмнителни“ активности – например прибиране на нещо в джоба, видеонаблюдение на паркинги, където се следи как точно се отваря врата – с ключ или по друг начин и т.н. Друго приложение би било интелигентна класификация на филми на база съдържанието им. Особен акцент трябва да се сложи върху системите за наблюдение на пациенти, които могат да следят за най-различни активности – от сигнал за викане на сестра, до </w:t>
+      </w:r>
+      <w:r>
+        <w:rPr>
+          <w:lang w:val="bg-BG"/>
+        </w:rPr>
+        <w:t>вземане на хапчета, преминаване от стая в стая, степен на активност и т.н.</w:t>
+      </w:r>
+    </w:p>
+    <w:p>
+      <w:pPr>
+        <w:rPr>
+          <w:lang w:val="bg-BG"/>
+        </w:rPr>
+      </w:pPr>
+      <w:r>
+        <w:rPr>
+          <w:lang w:val="bg-BG"/>
+        </w:rPr>
+        <w:t xml:space="preserve">Друго приложение, към което се </w:t>
+      </w:r>
+      <w:r>
+        <w:rPr>
+          <w:lang w:val="bg-BG"/>
+        </w:rPr>
+        <w:t>стреми голяма част от общността на учените</w:t>
+      </w:r>
+      <w:r>
+        <w:rPr>
+          <w:lang w:val="bg-BG"/>
+        </w:rPr>
+        <w:t xml:space="preserve"> в момента, e изграждането на цялостен </w:t>
+      </w:r>
+      <w:r>
+        <w:t>NUI</w:t>
       </w:r>
       <w:r>
         <w:rPr>
@@ -10976,49 +11172,68 @@
         <w:rPr>
           <w:lang w:val="bg-BG"/>
         </w:rPr>
-        <w:t xml:space="preserve"> и </w:t>
-      </w:r>
-      <w:r>
-        <w:t>C</w:t>
-      </w:r>
-      <w:r>
-        <w:rPr>
-          <w:lang w:val="bg-BG"/>
-        </w:rPr>
-        <w:t xml:space="preserve"># </w:t>
-      </w:r>
-      <w:r>
-        <w:rPr>
-          <w:lang w:val="bg-BG"/>
-        </w:rPr>
-        <w:t>предоставят</w:t>
-      </w:r>
-      <w:r>
-        <w:rPr>
-          <w:lang w:val="bg-BG"/>
-        </w:rPr>
-        <w:t xml:space="preserve"> лесен достъп до данните от </w:t>
-      </w:r>
-      <w:r>
-        <w:t>Kinect</w:t>
-      </w:r>
-      <w:r>
-        <w:rPr>
-          <w:lang w:val="bg-BG"/>
-        </w:rPr>
-        <w:t xml:space="preserve"> </w:t>
-      </w:r>
-      <w:r>
-        <w:rPr>
-          <w:lang w:val="bg-BG"/>
-        </w:rPr>
-        <w:t>сензора</w:t>
-      </w:r>
-      <w:r>
-        <w:rPr>
-          <w:lang w:val="bg-BG"/>
-        </w:rPr>
-        <w:t>.</w:t>
+        <w:t xml:space="preserve">интерфейс или начин за влизане във взаимодействие с компютъра по естествени пътища – не чрез мишка и клавиатура, а чрез говор, действия и </w:t>
+      </w:r>
+      <w:r>
+        <w:rPr>
+          <w:lang w:val="bg-BG"/>
+        </w:rPr>
+        <w:t>други</w:t>
+      </w:r>
+      <w:r>
+        <w:rPr>
+          <w:lang w:val="bg-BG"/>
+        </w:rPr>
+        <w:t xml:space="preserve">. Чрез разработения алгоритъм лесно би могло да се разработи </w:t>
+      </w:r>
+      <w:r>
+        <w:rPr>
+          <w:lang w:val="bg-BG"/>
+        </w:rPr>
+        <w:t>приложение</w:t>
+      </w:r>
+      <w:r>
+        <w:rPr>
+          <w:lang w:val="bg-BG"/>
+        </w:rPr>
+        <w:t>, ко</w:t>
+      </w:r>
+      <w:r>
+        <w:rPr>
+          <w:lang w:val="bg-BG"/>
+        </w:rPr>
+        <w:t>е</w:t>
+      </w:r>
+      <w:r>
+        <w:rPr>
+          <w:lang w:val="bg-BG"/>
+        </w:rPr>
+        <w:t>то бива управляван</w:t>
+      </w:r>
+      <w:r>
+        <w:rPr>
+          <w:lang w:val="bg-BG"/>
+        </w:rPr>
+        <w:t>о</w:t>
+      </w:r>
+      <w:r>
+        <w:rPr>
+          <w:lang w:val="bg-BG"/>
+        </w:rPr>
+        <w:t xml:space="preserve"> единствено чрез човешки действия.</w:t>
+      </w:r>
+    </w:p>
+    <w:p>
+      <w:pPr>
+        <w:rPr>
+          <w:lang w:val="bg-BG"/>
+        </w:rPr>
+      </w:pPr>
+      <w:r>
+        <w:rPr>
+          <w:lang w:val="bg-BG"/>
+        </w:rPr>
+        <w:t>Системите за „умни домове“ все повече навлизат в нашето ежедневие. Чрез използването на предложения алгоритъм лесно може да се разширят възможностите им, като по този начин улеснят още повече ползвателите им.</w:t>
       </w:r>
     </w:p>
     <w:p>
@@ -11028,173 +11243,24 @@
           <w:lang w:val="bg-BG"/>
         </w:rPr>
       </w:pPr>
-      <w:bookmarkStart w:id="20" w:name="_Toc342089995"/>
-      <w:r>
-        <w:rPr>
-          <w:lang w:val="bg-BG"/>
-        </w:rPr>
-        <w:t>Възможни приложения</w:t>
+      <w:bookmarkStart w:id="20" w:name="_Ref341025339"/>
+      <w:bookmarkStart w:id="21" w:name="_Ref341289950"/>
+      <w:bookmarkStart w:id="22" w:name="_Toc342089996"/>
+      <w:r>
+        <w:rPr>
+          <w:lang w:val="bg-BG"/>
+        </w:rPr>
+        <w:t>Допълнителни имплементации</w:t>
       </w:r>
       <w:bookmarkEnd w:id="20"/>
-    </w:p>
-    <w:p>
-      <w:pPr>
-        <w:rPr>
-          <w:lang w:val="bg-BG"/>
-        </w:rPr>
-      </w:pPr>
-      <w:r>
-        <w:rPr>
-          <w:lang w:val="bg-BG"/>
-        </w:rPr>
-        <w:t xml:space="preserve">Прилагането на алгоритъма в реални условия би спомогнало </w:t>
-      </w:r>
-      <w:r>
-        <w:rPr>
-          <w:lang w:val="bg-BG"/>
-        </w:rPr>
-        <w:t xml:space="preserve">за </w:t>
-      </w:r>
-      <w:r>
-        <w:rPr>
-          <w:lang w:val="bg-BG"/>
-        </w:rPr>
-        <w:t xml:space="preserve">подобрението на качеството на услугите в широк спектър от сфери. От видеонаблюдение в магазини, където се следи за „съмнителни“ активности – например прибиране на нещо в джоба, видеонаблюдение на паркинги, където се следи как точно се отваря врата – с ключ или по друг начин и т.н. Друго приложение би било интелигентна класификация на филми на база съдържанието им. Особен акцент трябва да се сложи върху системите за наблюдение на пациенти, които могат да следят за най-различни активности – от сигнал за викане на сестра, до </w:t>
-      </w:r>
-      <w:r>
-        <w:rPr>
-          <w:lang w:val="bg-BG"/>
-        </w:rPr>
-        <w:t>вземане на хапчета, преминаване от стая в стая, степен на активност и т.н.</w:t>
-      </w:r>
-    </w:p>
-    <w:p>
-      <w:pPr>
-        <w:rPr>
-          <w:lang w:val="bg-BG"/>
-        </w:rPr>
-      </w:pPr>
-      <w:r>
-        <w:rPr>
-          <w:lang w:val="bg-BG"/>
-        </w:rPr>
-        <w:t xml:space="preserve">Друго приложение, към което се </w:t>
-      </w:r>
-      <w:r>
-        <w:rPr>
-          <w:lang w:val="bg-BG"/>
-        </w:rPr>
-        <w:t>стреми голяма част от общността на учените</w:t>
-      </w:r>
-      <w:r>
-        <w:rPr>
-          <w:lang w:val="bg-BG"/>
-        </w:rPr>
-        <w:t xml:space="preserve"> в момента, e изграждането на цялостен </w:t>
-      </w:r>
-      <w:r>
-        <w:t>NUI</w:t>
-      </w:r>
-      <w:r>
-        <w:rPr>
-          <w:lang w:val="bg-BG"/>
-        </w:rPr>
-        <w:t xml:space="preserve"> </w:t>
-      </w:r>
-      <w:r>
-        <w:rPr>
-          <w:lang w:val="bg-BG"/>
-        </w:rPr>
-        <w:t xml:space="preserve">интерфейс или начин за влизане във взаимодействие с компютъра по естествени пътища – не чрез мишка и клавиатура, а чрез говор, действия и </w:t>
-      </w:r>
-      <w:r>
-        <w:rPr>
-          <w:lang w:val="bg-BG"/>
-        </w:rPr>
-        <w:t>други</w:t>
-      </w:r>
-      <w:r>
-        <w:rPr>
-          <w:lang w:val="bg-BG"/>
-        </w:rPr>
-        <w:t xml:space="preserve">. Чрез разработения алгоритъм лесно би могло да се разработи </w:t>
-      </w:r>
-      <w:r>
-        <w:rPr>
-          <w:lang w:val="bg-BG"/>
-        </w:rPr>
-        <w:t>приложение</w:t>
-      </w:r>
-      <w:r>
-        <w:rPr>
-          <w:lang w:val="bg-BG"/>
-        </w:rPr>
-        <w:t>, ко</w:t>
-      </w:r>
-      <w:r>
-        <w:rPr>
-          <w:lang w:val="bg-BG"/>
-        </w:rPr>
-        <w:t>е</w:t>
-      </w:r>
-      <w:r>
-        <w:rPr>
-          <w:lang w:val="bg-BG"/>
-        </w:rPr>
-        <w:t>то бива управляван</w:t>
-      </w:r>
-      <w:r>
-        <w:rPr>
-          <w:lang w:val="bg-BG"/>
-        </w:rPr>
-        <w:t>о</w:t>
-      </w:r>
-      <w:r>
-        <w:rPr>
-          <w:lang w:val="bg-BG"/>
-        </w:rPr>
-        <w:t xml:space="preserve"> единствено чрез човешки действия.</w:t>
-      </w:r>
-    </w:p>
-    <w:p>
-      <w:pPr>
-        <w:rPr>
-          <w:lang w:val="bg-BG"/>
-        </w:rPr>
-      </w:pPr>
-      <w:r>
-        <w:rPr>
-          <w:lang w:val="bg-BG"/>
-        </w:rPr>
-        <w:lastRenderedPageBreak/>
-        <w:t>Системите за „умни домове“ все повече навлизат в нашето ежедневие. Чрез използването на предложения алгоритъм лесно може да се разширят възможностите им, като по този начин улеснят още повече ползвателите им.</w:t>
-      </w:r>
-    </w:p>
-    <w:p>
-      <w:pPr>
-        <w:pStyle w:val="Heading1"/>
-        <w:rPr>
-          <w:lang w:val="bg-BG"/>
-        </w:rPr>
-      </w:pPr>
-      <w:bookmarkStart w:id="21" w:name="_Ref341025339"/>
-      <w:bookmarkStart w:id="22" w:name="_Ref341289950"/>
-      <w:bookmarkStart w:id="23" w:name="_Toc342089996"/>
-      <w:r>
-        <w:rPr>
-          <w:lang w:val="bg-BG"/>
-        </w:rPr>
-        <w:t>Допълнителни имплементации</w:t>
+      <w:r>
+        <w:rPr>
+          <w:lang w:val="bg-BG"/>
+        </w:rPr>
+        <w:t xml:space="preserve"> и тестове</w:t>
       </w:r>
       <w:bookmarkEnd w:id="21"/>
-      <w:r>
-        <w:rPr>
-          <w:lang w:val="bg-BG"/>
-        </w:rPr>
-        <w:t xml:space="preserve"> и тестове</w:t>
-      </w:r>
       <w:bookmarkEnd w:id="22"/>
-      <w:bookmarkEnd w:id="23"/>
     </w:p>
     <w:p>
       <w:pPr>
@@ -11203,7 +11269,7 @@
           <w:lang w:val="bg-BG"/>
         </w:rPr>
       </w:pPr>
-      <w:bookmarkStart w:id="24" w:name="_Toc342089997"/>
+      <w:bookmarkStart w:id="23" w:name="_Toc342089997"/>
       <w:r>
         <w:t>Minimal</w:t>
       </w:r>
@@ -11240,7 +11306,7 @@
         </w:rPr>
         <w:t>)</w:t>
       </w:r>
-      <w:bookmarkEnd w:id="24"/>
+      <w:bookmarkEnd w:id="23"/>
     </w:p>
     <w:p>
       <w:pPr>
@@ -11374,6 +11440,25 @@
     <w:p>
       <w:pPr>
         <w:spacing w:after="200" w:line="276" w:lineRule="auto"/>
+        <w:ind w:firstLine="0"/>
+        <w:contextualSpacing w:val="0"/>
+        <w:jc w:val="left"/>
+        <w:rPr>
+          <w:rStyle w:val="SubtleEmphasis"/>
+          <w:lang w:val="bg-BG"/>
+        </w:rPr>
+      </w:pPr>
+      <w:r>
+        <w:rPr>
+          <w:rStyle w:val="SubtleEmphasis"/>
+          <w:lang w:val="bg-BG"/>
+        </w:rPr>
+        <w:br w:type="page"/>
+      </w:r>
+    </w:p>
+    <w:p>
+      <w:pPr>
+        <w:spacing w:after="200" w:line="276" w:lineRule="auto"/>
         <w:ind w:left="720"/>
         <w:contextualSpacing w:val="0"/>
         <w:jc w:val="left"/>
@@ -11387,6 +11472,7 @@
           <w:rStyle w:val="SubtleEmphasis"/>
           <w:lang w:val="bg-BG"/>
         </w:rPr>
+        <w:lastRenderedPageBreak/>
         <w:t xml:space="preserve">Фигура </w:t>
       </w:r>
       <w:r>
@@ -11671,14 +11757,14 @@
           <w:lang w:val="bg-BG"/>
         </w:rPr>
       </w:pPr>
-      <w:bookmarkStart w:id="25" w:name="_Toc342089998"/>
+      <w:bookmarkStart w:id="24" w:name="_Toc342089998"/>
       <w:r>
         <w:rPr>
           <w:lang w:val="bg-BG"/>
         </w:rPr>
         <w:t>Еластично сравняване на движения</w:t>
       </w:r>
-      <w:bookmarkEnd w:id="25"/>
+      <w:bookmarkEnd w:id="24"/>
     </w:p>
     <w:p>
       <w:pPr>
@@ -11756,7 +11842,6 @@
         <w:rPr>
           <w:noProof/>
         </w:rPr>
-        <w:lastRenderedPageBreak/>
         <w:drawing>
           <wp:inline distT="0" distB="0" distL="0" distR="0" wp14:anchorId="077D6D9C" wp14:editId="71E2A4E7">
             <wp:extent cx="3809524" cy="2349207"/>
@@ -11810,6 +11895,7 @@
         <w:rPr>
           <w:lang w:val="bg-BG"/>
         </w:rPr>
+        <w:lastRenderedPageBreak/>
         <w:t xml:space="preserve">Нека означим двете движения с </w:t>
       </w:r>
       <w:r>
@@ -12333,7 +12419,7 @@
           <w:lang w:val="bg-BG"/>
         </w:rPr>
       </w:pPr>
-      <w:bookmarkStart w:id="26" w:name="_Toc342089999"/>
+      <w:bookmarkStart w:id="25" w:name="_Toc342089999"/>
       <w:r>
         <w:rPr>
           <w:lang w:val="bg-BG"/>
@@ -12346,7 +12432,7 @@
         </w:rPr>
         <w:t>естове</w:t>
       </w:r>
-      <w:bookmarkEnd w:id="26"/>
+      <w:bookmarkEnd w:id="25"/>
     </w:p>
     <w:p>
       <w:pPr>
@@ -12456,14 +12542,14 @@
           <w:lang w:val="bg-BG"/>
         </w:rPr>
       </w:pPr>
-      <w:bookmarkStart w:id="27" w:name="_Toc342090000"/>
+      <w:bookmarkStart w:id="26" w:name="_Toc342090000"/>
       <w:r>
         <w:rPr>
           <w:lang w:val="bg-BG"/>
         </w:rPr>
         <w:t>Заключение</w:t>
       </w:r>
-      <w:bookmarkEnd w:id="27"/>
+      <w:bookmarkEnd w:id="26"/>
     </w:p>
     <w:p>
       <w:pPr>
@@ -12613,14 +12699,7 @@
         <w:rPr>
           <w:lang w:val="bg-BG"/>
         </w:rPr>
-        <w:t xml:space="preserve"> релативно ефективен начин за разпознаване на еднакви движения, извършени с различни скорости. С цел по-високо ниво на качество, за набавяне </w:t>
-      </w:r>
-      <w:r>
-        <w:rPr>
-          <w:lang w:val="bg-BG"/>
-        </w:rPr>
-        <w:lastRenderedPageBreak/>
-        <w:t xml:space="preserve">на данни за триизмерния скелет на потребителя, се използва </w:t>
+        <w:t xml:space="preserve"> релативно ефективен начин за разпознаване на еднакви движения, извършени с различни скорости. С цел по-високо ниво на качество, за набавяне на данни за триизмерния скелет на потребителя, се използва </w:t>
       </w:r>
       <w:r>
         <w:rPr>
@@ -12768,7 +12847,7 @@
         <w:t xml:space="preserve"> Също така желае да изкаже благодарност и към Ученическия институт по математика и информатика (УчИМИ) към БАН, който организира „Лятна изследователска школа”, където бе поставено началото на проекта.</w:t>
       </w:r>
     </w:p>
-    <w:bookmarkStart w:id="28" w:name="_Toc342090001" w:displacedByCustomXml="next"/>
+    <w:bookmarkStart w:id="27" w:name="_Toc342090001" w:displacedByCustomXml="next"/>
     <w:sdt>
       <w:sdtPr>
         <w:rPr>
@@ -12785,6 +12864,7 @@
           <w:docPartUnique/>
         </w:docPartObj>
       </w:sdtPr>
+      <w:sdtEndPr/>
       <w:sdtContent>
         <w:p>
           <w:pPr>
@@ -12800,13 +12880,14 @@
             </w:rPr>
             <w:t>Използвана литература</w:t>
           </w:r>
-          <w:bookmarkEnd w:id="28"/>
+          <w:bookmarkEnd w:id="27"/>
         </w:p>
         <w:sdt>
           <w:sdtPr>
             <w:id w:val="111145805"/>
             <w:bibliography/>
           </w:sdtPr>
+          <w:sdtEndPr/>
           <w:sdtContent>
             <w:p>
               <w:pPr>
@@ -13266,7 +13347,6 @@
                   <w:noProof/>
                   <w:lang w:val="bg-BG"/>
                 </w:rPr>
-                <w:lastRenderedPageBreak/>
                 <w:t xml:space="preserve">12. </w:t>
               </w:r>
               <w:r>
@@ -13467,6 +13547,7 @@
                   <w:noProof/>
                   <w:lang w:val="bg-BG"/>
                 </w:rPr>
+                <w:lastRenderedPageBreak/>
                 <w:t xml:space="preserve">17. </w:t>
               </w:r>
               <w:r>
@@ -13801,6 +13882,8 @@
         </w:sdt>
       </w:sdtContent>
     </w:sdt>
+    <w:bookmarkStart w:id="28" w:name="_GoBack" w:displacedByCustomXml="prev"/>
+    <w:bookmarkEnd w:id="28" w:displacedByCustomXml="prev"/>
     <w:sectPr>
       <w:footerReference w:type="default" r:id="rId18"/>
       <w:pgSz w:w="12240" w:h="15840" w:code="1"/>
@@ -13871,7 +13954,7 @@
           <w:rPr>
             <w:noProof/>
           </w:rPr>
-          <w:t>1</w:t>
+          <w:t>13</w:t>
         </w:r>
         <w:r>
           <w:rPr>
@@ -15357,11 +15440,11 @@
         </c:dLbls>
         <c:marker val="1"/>
         <c:smooth val="0"/>
-        <c:axId val="82526208"/>
-        <c:axId val="82527744"/>
+        <c:axId val="121637120"/>
+        <c:axId val="121643008"/>
       </c:lineChart>
       <c:catAx>
-        <c:axId val="82526208"/>
+        <c:axId val="121637120"/>
         <c:scaling>
           <c:orientation val="minMax"/>
         </c:scaling>
@@ -15371,7 +15454,7 @@
         <c:majorTickMark val="out"/>
         <c:minorTickMark val="none"/>
         <c:tickLblPos val="none"/>
-        <c:crossAx val="82527744"/>
+        <c:crossAx val="121643008"/>
         <c:crosses val="autoZero"/>
         <c:auto val="1"/>
         <c:lblAlgn val="ctr"/>
@@ -15379,7 +15462,7 @@
         <c:noMultiLvlLbl val="0"/>
       </c:catAx>
       <c:valAx>
-        <c:axId val="82527744"/>
+        <c:axId val="121643008"/>
         <c:scaling>
           <c:orientation val="minMax"/>
         </c:scaling>
@@ -15390,7 +15473,7 @@
         <c:majorTickMark val="out"/>
         <c:minorTickMark val="none"/>
         <c:tickLblPos val="none"/>
-        <c:crossAx val="82526208"/>
+        <c:crossAx val="121637120"/>
         <c:crosses val="autoZero"/>
         <c:crossBetween val="between"/>
       </c:valAx>
@@ -16154,7 +16237,7 @@
 </file>
 
 <file path=customXml/itemProps1.xml><?xml version="1.0" encoding="utf-8"?>
-<ds:datastoreItem xmlns:ds="http://schemas.openxmlformats.org/officeDocument/2006/customXml" ds:itemID="{95F6C8A9-E854-4F76-8239-B424D6702D3E}">
+<ds:datastoreItem xmlns:ds="http://schemas.openxmlformats.org/officeDocument/2006/customXml" ds:itemID="{7CB2B707-8133-4119-9447-9C9385BE19FF}">
   <ds:schemaRefs>
     <ds:schemaRef ds:uri="http://schemas.openxmlformats.org/officeDocument/2006/bibliography"/>
   </ds:schemaRefs>

</xml_diff>

<commit_message>
Documentation updated: - made a smaller one - couple of plots made
Algorithms: (test them all)
- Derivative DTW implemented
- Sakoe-Chiba band implemented
- Different step patterns implemented
</commit_message>
<xml_diff>
--- a/docs/Documentation/Ver 2/Разпознаване на човешки активности на база 3D реконструкция на скелета.docx
+++ b/docs/Documentation/Ver 2/Разпознаване на човешки активности на база 3D реконструкция на скелета.docx
@@ -144,195 +144,179 @@
               <w:trHeight w:val="1440"/>
               <w:jc w:val="center"/>
             </w:trPr>
-            <w:sdt>
-              <w:sdtPr>
-                <w:rPr>
-                  <w:rFonts w:asciiTheme="majorHAnsi" w:eastAsiaTheme="majorEastAsia" w:hAnsiTheme="majorHAnsi" w:cstheme="majorBidi"/>
-                  <w:sz w:val="80"/>
-                  <w:szCs w:val="80"/>
-                </w:rPr>
-                <w:alias w:val="Title"/>
-                <w:id w:val="15524250"/>
-                <w:dataBinding w:prefixMappings="xmlns:ns0='http://schemas.openxmlformats.org/package/2006/metadata/core-properties' xmlns:ns1='http://purl.org/dc/elements/1.1/'" w:xpath="/ns0:coreProperties[1]/ns1:title[1]" w:storeItemID="{6C3C8BC8-F283-45AE-878A-BAB7291924A1}"/>
-                <w:text/>
-              </w:sdtPr>
-              <w:sdtEndPr/>
-              <w:sdtContent>
-                <w:tc>
-                  <w:tcPr>
-                    <w:tcW w:w="5000" w:type="pct"/>
-                    <w:tcBorders>
-                      <w:bottom w:val="single" w:sz="4" w:space="0" w:color="4F81BD" w:themeColor="accent1"/>
-                    </w:tcBorders>
-                    <w:vAlign w:val="center"/>
-                  </w:tcPr>
-                  <w:p>
-                    <w:pPr>
-                      <w:pStyle w:val="NoSpacing"/>
-                      <w:rPr>
-                        <w:rFonts w:asciiTheme="majorHAnsi" w:eastAsiaTheme="majorEastAsia" w:hAnsiTheme="majorHAnsi" w:cstheme="majorBidi"/>
-                        <w:sz w:val="80"/>
-                        <w:szCs w:val="80"/>
-                      </w:rPr>
-                    </w:pPr>
-                    <w:proofErr w:type="spellStart"/>
-                    <w:r>
-                      <w:rPr>
-                        <w:rFonts w:asciiTheme="majorHAnsi" w:eastAsiaTheme="majorEastAsia" w:hAnsiTheme="majorHAnsi" w:cstheme="majorBidi"/>
-                        <w:sz w:val="80"/>
-                        <w:szCs w:val="80"/>
-                      </w:rPr>
-                      <w:t>Разпознаване</w:t>
-                    </w:r>
-                    <w:proofErr w:type="spellEnd"/>
-                    <w:r>
-                      <w:rPr>
-                        <w:rFonts w:asciiTheme="majorHAnsi" w:eastAsiaTheme="majorEastAsia" w:hAnsiTheme="majorHAnsi" w:cstheme="majorBidi"/>
-                        <w:sz w:val="80"/>
-                        <w:szCs w:val="80"/>
-                      </w:rPr>
-                      <w:t xml:space="preserve"> </w:t>
-                    </w:r>
-                    <w:proofErr w:type="spellStart"/>
-                    <w:r>
-                      <w:rPr>
-                        <w:rFonts w:asciiTheme="majorHAnsi" w:eastAsiaTheme="majorEastAsia" w:hAnsiTheme="majorHAnsi" w:cstheme="majorBidi"/>
-                        <w:sz w:val="80"/>
-                        <w:szCs w:val="80"/>
-                      </w:rPr>
-                      <w:t>на</w:t>
-                    </w:r>
-                    <w:proofErr w:type="spellEnd"/>
-                    <w:r>
-                      <w:rPr>
-                        <w:rFonts w:asciiTheme="majorHAnsi" w:eastAsiaTheme="majorEastAsia" w:hAnsiTheme="majorHAnsi" w:cstheme="majorBidi"/>
-                        <w:sz w:val="80"/>
-                        <w:szCs w:val="80"/>
-                      </w:rPr>
-                      <w:t xml:space="preserve"> </w:t>
-                    </w:r>
-                    <w:proofErr w:type="spellStart"/>
-                    <w:r>
-                      <w:rPr>
-                        <w:rFonts w:asciiTheme="majorHAnsi" w:eastAsiaTheme="majorEastAsia" w:hAnsiTheme="majorHAnsi" w:cstheme="majorBidi"/>
-                        <w:sz w:val="80"/>
-                        <w:szCs w:val="80"/>
-                      </w:rPr>
-                      <w:t>човешки</w:t>
-                    </w:r>
-                    <w:proofErr w:type="spellEnd"/>
-                    <w:r>
-                      <w:rPr>
-                        <w:rFonts w:asciiTheme="majorHAnsi" w:eastAsiaTheme="majorEastAsia" w:hAnsiTheme="majorHAnsi" w:cstheme="majorBidi"/>
-                        <w:sz w:val="80"/>
-                        <w:szCs w:val="80"/>
-                      </w:rPr>
-                      <w:t xml:space="preserve"> </w:t>
-                    </w:r>
-                    <w:proofErr w:type="spellStart"/>
-                    <w:r>
-                      <w:rPr>
-                        <w:rFonts w:asciiTheme="majorHAnsi" w:eastAsiaTheme="majorEastAsia" w:hAnsiTheme="majorHAnsi" w:cstheme="majorBidi"/>
-                        <w:sz w:val="80"/>
-                        <w:szCs w:val="80"/>
-                      </w:rPr>
-                      <w:t>активности</w:t>
-                    </w:r>
-                    <w:proofErr w:type="spellEnd"/>
-                    <w:r>
-                      <w:rPr>
-                        <w:rFonts w:asciiTheme="majorHAnsi" w:eastAsiaTheme="majorEastAsia" w:hAnsiTheme="majorHAnsi" w:cstheme="majorBidi"/>
-                        <w:sz w:val="80"/>
-                        <w:szCs w:val="80"/>
-                      </w:rPr>
-                      <w:t xml:space="preserve"> </w:t>
-                    </w:r>
-                    <w:proofErr w:type="spellStart"/>
-                    <w:r>
-                      <w:rPr>
-                        <w:rFonts w:asciiTheme="majorHAnsi" w:eastAsiaTheme="majorEastAsia" w:hAnsiTheme="majorHAnsi" w:cstheme="majorBidi"/>
-                        <w:sz w:val="80"/>
-                        <w:szCs w:val="80"/>
-                      </w:rPr>
-                      <w:t>на</w:t>
-                    </w:r>
-                    <w:proofErr w:type="spellEnd"/>
-                    <w:r>
-                      <w:rPr>
-                        <w:rFonts w:asciiTheme="majorHAnsi" w:eastAsiaTheme="majorEastAsia" w:hAnsiTheme="majorHAnsi" w:cstheme="majorBidi"/>
-                        <w:sz w:val="80"/>
-                        <w:szCs w:val="80"/>
-                      </w:rPr>
-                      <w:t xml:space="preserve"> </w:t>
-                    </w:r>
-                    <w:proofErr w:type="spellStart"/>
-                    <w:r>
-                      <w:rPr>
-                        <w:rFonts w:asciiTheme="majorHAnsi" w:eastAsiaTheme="majorEastAsia" w:hAnsiTheme="majorHAnsi" w:cstheme="majorBidi"/>
-                        <w:sz w:val="80"/>
-                        <w:szCs w:val="80"/>
-                      </w:rPr>
-                      <w:t>база</w:t>
-                    </w:r>
-                    <w:proofErr w:type="spellEnd"/>
-                    <w:r>
-                      <w:rPr>
-                        <w:rFonts w:asciiTheme="majorHAnsi" w:eastAsiaTheme="majorEastAsia" w:hAnsiTheme="majorHAnsi" w:cstheme="majorBidi"/>
-                        <w:sz w:val="80"/>
-                        <w:szCs w:val="80"/>
-                      </w:rPr>
-                      <w:t xml:space="preserve"> 3D </w:t>
-                    </w:r>
-                    <w:proofErr w:type="spellStart"/>
-                    <w:r>
-                      <w:rPr>
-                        <w:rFonts w:asciiTheme="majorHAnsi" w:eastAsiaTheme="majorEastAsia" w:hAnsiTheme="majorHAnsi" w:cstheme="majorBidi"/>
-                        <w:sz w:val="80"/>
-                        <w:szCs w:val="80"/>
-                      </w:rPr>
-                      <w:t>реконструкция</w:t>
-                    </w:r>
-                    <w:proofErr w:type="spellEnd"/>
-                    <w:r>
-                      <w:rPr>
-                        <w:rFonts w:asciiTheme="majorHAnsi" w:eastAsiaTheme="majorEastAsia" w:hAnsiTheme="majorHAnsi" w:cstheme="majorBidi"/>
-                        <w:sz w:val="80"/>
-                        <w:szCs w:val="80"/>
-                      </w:rPr>
-                      <w:t xml:space="preserve"> </w:t>
-                    </w:r>
-                    <w:proofErr w:type="spellStart"/>
-                    <w:r>
-                      <w:rPr>
-                        <w:rFonts w:asciiTheme="majorHAnsi" w:eastAsiaTheme="majorEastAsia" w:hAnsiTheme="majorHAnsi" w:cstheme="majorBidi"/>
-                        <w:sz w:val="80"/>
-                        <w:szCs w:val="80"/>
-                      </w:rPr>
-                      <w:t>на</w:t>
-                    </w:r>
-                    <w:proofErr w:type="spellEnd"/>
-                    <w:r>
-                      <w:rPr>
-                        <w:rFonts w:asciiTheme="majorHAnsi" w:eastAsiaTheme="majorEastAsia" w:hAnsiTheme="majorHAnsi" w:cstheme="majorBidi"/>
-                        <w:sz w:val="80"/>
-                        <w:szCs w:val="80"/>
-                      </w:rPr>
-                      <w:t xml:space="preserve"> </w:t>
-                    </w:r>
-                    <w:proofErr w:type="spellStart"/>
-                    <w:r>
-                      <w:rPr>
-                        <w:rFonts w:asciiTheme="majorHAnsi" w:eastAsiaTheme="majorEastAsia" w:hAnsiTheme="majorHAnsi" w:cstheme="majorBidi"/>
-                        <w:sz w:val="80"/>
-                        <w:szCs w:val="80"/>
-                      </w:rPr>
-                      <w:t>скелета</w:t>
-                    </w:r>
-                    <w:proofErr w:type="spellEnd"/>
-                  </w:p>
-                </w:tc>
-              </w:sdtContent>
-            </w:sdt>
+            <w:tc>
+              <w:tcPr>
+                <w:tcW w:w="5000" w:type="pct"/>
+                <w:tcBorders>
+                  <w:bottom w:val="single" w:sz="4" w:space="0" w:color="4F81BD" w:themeColor="accent1"/>
+                </w:tcBorders>
+                <w:vAlign w:val="center"/>
+              </w:tcPr>
+              <w:p>
+                <w:pPr>
+                  <w:pStyle w:val="NoSpacing"/>
+                  <w:rPr>
+                    <w:rFonts w:asciiTheme="majorHAnsi" w:eastAsiaTheme="majorEastAsia" w:hAnsiTheme="majorHAnsi" w:cstheme="majorBidi"/>
+                    <w:sz w:val="80"/>
+                    <w:szCs w:val="80"/>
+                    <w:lang w:val="bg-BG"/>
+                  </w:rPr>
+                </w:pPr>
+                <w:r>
+                  <w:rPr>
+                    <w:rFonts w:asciiTheme="majorHAnsi" w:eastAsiaTheme="majorEastAsia" w:hAnsiTheme="majorHAnsi" w:cstheme="majorBidi"/>
+                    <w:sz w:val="80"/>
+                    <w:szCs w:val="80"/>
+                    <w:lang w:val="bg-BG"/>
+                  </w:rPr>
+                  <w:t xml:space="preserve">Разпознаване на човешки активности на база </w:t>
+                </w:r>
+                <w:r>
+                  <w:rPr>
+                    <w:rFonts w:asciiTheme="majorHAnsi" w:eastAsiaTheme="majorEastAsia" w:hAnsiTheme="majorHAnsi" w:cstheme="majorBidi"/>
+                    <w:sz w:val="80"/>
+                    <w:szCs w:val="80"/>
+                  </w:rPr>
+                  <w:t xml:space="preserve">3D </w:t>
+                </w:r>
+                <w:r>
+                  <w:rPr>
+                    <w:rFonts w:asciiTheme="majorHAnsi" w:eastAsiaTheme="majorEastAsia" w:hAnsiTheme="majorHAnsi" w:cstheme="majorBidi"/>
+                    <w:sz w:val="80"/>
+                    <w:szCs w:val="80"/>
+                    <w:lang w:val="bg-BG"/>
+                  </w:rPr>
+                  <w:t>реконструкция н</w:t>
+                </w:r>
+                <w:bookmarkStart w:id="0" w:name="_GoBack"/>
+                <w:r>
+                  <w:rPr>
+                    <w:rFonts w:asciiTheme="majorHAnsi" w:eastAsiaTheme="majorEastAsia" w:hAnsiTheme="majorHAnsi" w:cstheme="majorBidi"/>
+                    <w:sz w:val="80"/>
+                    <w:szCs w:val="80"/>
+                    <w:lang w:val="bg-BG"/>
+                  </w:rPr>
+                  <w:t>а</w:t>
+                </w:r>
+                <w:bookmarkEnd w:id="0"/>
+                <w:r>
+                  <w:rPr>
+                    <w:rFonts w:asciiTheme="majorHAnsi" w:eastAsiaTheme="majorEastAsia" w:hAnsiTheme="majorHAnsi" w:cstheme="majorBidi"/>
+                    <w:sz w:val="80"/>
+                    <w:szCs w:val="80"/>
+                    <w:lang w:val="bg-BG"/>
+                  </w:rPr>
+                  <w:t xml:space="preserve"> скелета</w:t>
+                </w:r>
+              </w:p>
+              <w:p>
+                <w:pPr>
+                  <w:jc w:val="right"/>
+                  <w:rPr>
+                    <w:b/>
+                    <w:bCs/>
+                    <w:lang w:val="bg-BG"/>
+                  </w:rPr>
+                </w:pPr>
+                <w:hyperlink r:id="rId9" w:history="1">
+                  <w:r>
+                    <w:rPr>
+                      <w:rStyle w:val="Hyperlink"/>
+                    </w:rPr>
+                    <w:t>http</w:t>
+                  </w:r>
+                  <w:r>
+                    <w:rPr>
+                      <w:rStyle w:val="Hyperlink"/>
+                      <w:lang w:val="bg-BG"/>
+                    </w:rPr>
+                    <w:t>://</w:t>
+                  </w:r>
+                  <w:proofErr w:type="spellStart"/>
+                  <w:r>
+                    <w:rPr>
+                      <w:rStyle w:val="Hyperlink"/>
+                    </w:rPr>
+                    <w:t>kinect</w:t>
+                  </w:r>
+                  <w:proofErr w:type="spellEnd"/>
+                  <w:r>
+                    <w:rPr>
+                      <w:rStyle w:val="Hyperlink"/>
+                      <w:lang w:val="bg-BG"/>
+                    </w:rPr>
+                    <w:t>-</w:t>
+                  </w:r>
+                  <w:r>
+                    <w:rPr>
+                      <w:rStyle w:val="Hyperlink"/>
+                    </w:rPr>
+                    <w:t>human</w:t>
+                  </w:r>
+                  <w:r>
+                    <w:rPr>
+                      <w:rStyle w:val="Hyperlink"/>
+                      <w:lang w:val="bg-BG"/>
+                    </w:rPr>
+                    <w:t>-</w:t>
+                  </w:r>
+                  <w:r>
+                    <w:rPr>
+                      <w:rStyle w:val="Hyperlink"/>
+                    </w:rPr>
+                    <w:t>action</w:t>
+                  </w:r>
+                  <w:r>
+                    <w:rPr>
+                      <w:rStyle w:val="Hyperlink"/>
+                      <w:lang w:val="bg-BG"/>
+                    </w:rPr>
+                    <w:t>-</w:t>
+                  </w:r>
+                  <w:r>
+                    <w:rPr>
+                      <w:rStyle w:val="Hyperlink"/>
+                    </w:rPr>
+                    <w:t>recognition</w:t>
+                  </w:r>
+                  <w:r>
+                    <w:rPr>
+                      <w:rStyle w:val="Hyperlink"/>
+                      <w:lang w:val="bg-BG"/>
+                    </w:rPr>
+                    <w:t>.</w:t>
+                  </w:r>
+                  <w:proofErr w:type="spellStart"/>
+                  <w:r>
+                    <w:rPr>
+                      <w:rStyle w:val="Hyperlink"/>
+                    </w:rPr>
+                    <w:t>googlecode</w:t>
+                  </w:r>
+                  <w:proofErr w:type="spellEnd"/>
+                  <w:r>
+                    <w:rPr>
+                      <w:rStyle w:val="Hyperlink"/>
+                      <w:lang w:val="bg-BG"/>
+                    </w:rPr>
+                    <w:t>.</w:t>
+                  </w:r>
+                  <w:r>
+                    <w:rPr>
+                      <w:rStyle w:val="Hyperlink"/>
+                    </w:rPr>
+                    <w:t>com</w:t>
+                  </w:r>
+                  <w:r>
+                    <w:rPr>
+                      <w:rStyle w:val="Hyperlink"/>
+                      <w:lang w:val="bg-BG"/>
+                    </w:rPr>
+                    <w:t>/</w:t>
+                  </w:r>
+                </w:hyperlink>
+              </w:p>
+            </w:tc>
           </w:tr>
           <w:tr>
             <w:trPr>
@@ -344,160 +328,219 @@
                 <w:tcW w:w="5000" w:type="pct"/>
                 <w:vAlign w:val="center"/>
               </w:tcPr>
-              <w:p>
-                <w:pPr>
-                  <w:pStyle w:val="NoSpacing"/>
-                  <w:rPr>
-                    <w:b/>
-                    <w:bCs/>
-                  </w:rPr>
-                </w:pPr>
-                <w:sdt>
-                  <w:sdtPr>
-                    <w:rPr>
-                      <w:b/>
-                      <w:bCs/>
-                    </w:rPr>
-                    <w:alias w:val="Author"/>
-                    <w:id w:val="15524260"/>
-                    <w:dataBinding w:prefixMappings="xmlns:ns0='http://schemas.openxmlformats.org/package/2006/metadata/core-properties' xmlns:ns1='http://purl.org/dc/elements/1.1/'" w:xpath="/ns0:coreProperties[1]/ns1:creator[1]" w:storeItemID="{6C3C8BC8-F283-45AE-878A-BAB7291924A1}"/>
-                    <w:text/>
-                  </w:sdtPr>
-                  <w:sdtEndPr/>
-                  <w:sdtContent>
-                    <w:proofErr w:type="spellStart"/>
-                    <w:r>
-                      <w:rPr>
-                        <w:b/>
-                        <w:bCs/>
-                      </w:rPr>
-                      <w:t>Автор</w:t>
-                    </w:r>
-                    <w:proofErr w:type="spellEnd"/>
-                    <w:r>
-                      <w:rPr>
-                        <w:b/>
-                        <w:bCs/>
-                      </w:rPr>
-                      <w:t xml:space="preserve">: </w:t>
-                    </w:r>
-                    <w:proofErr w:type="spellStart"/>
-                    <w:r>
-                      <w:rPr>
-                        <w:b/>
-                        <w:bCs/>
-                      </w:rPr>
-                      <w:t>Любомир</w:t>
-                    </w:r>
-                    <w:proofErr w:type="spellEnd"/>
-                    <w:r>
-                      <w:rPr>
-                        <w:b/>
-                        <w:bCs/>
-                      </w:rPr>
-                      <w:t xml:space="preserve"> </w:t>
-                    </w:r>
-                    <w:proofErr w:type="spellStart"/>
-                    <w:r>
-                      <w:rPr>
-                        <w:b/>
-                        <w:bCs/>
-                      </w:rPr>
-                      <w:t>Янчев</w:t>
-                    </w:r>
-                    <w:proofErr w:type="spellEnd"/>
-                  </w:sdtContent>
-                </w:sdt>
-                <w:r>
-                  <w:rPr>
-                    <w:b/>
-                    <w:bCs/>
-                  </w:rPr>
-                  <w:t>;</w:t>
-                </w:r>
-              </w:p>
-              <w:p>
-                <w:pPr>
-                  <w:pStyle w:val="NoSpacing"/>
-                  <w:rPr>
-                    <w:b/>
-                    <w:bCs/>
-                    <w:lang w:val="bg-BG"/>
-                  </w:rPr>
-                </w:pPr>
-                <w:r>
-                  <w:rPr>
-                    <w:b/>
-                    <w:bCs/>
-                  </w:rPr>
-                  <w:t xml:space="preserve">11 </w:t>
-                </w:r>
-                <w:r>
-                  <w:rPr>
-                    <w:b/>
-                    <w:bCs/>
-                    <w:lang w:val="bg-BG"/>
-                  </w:rPr>
-                  <w:t xml:space="preserve">клас, </w:t>
-                </w:r>
-                <w:r>
-                  <w:rPr>
-                    <w:b/>
-                    <w:bCs/>
-                    <w:lang w:val="bg-BG"/>
-                  </w:rPr>
-                  <w:t>ЧНГ „Ерих Кестнер“</w:t>
-                </w:r>
-                <w:r>
-                  <w:rPr>
-                    <w:b/>
-                    <w:bCs/>
-                    <w:lang w:val="bg-BG"/>
-                  </w:rPr>
-                  <w:t>;</w:t>
-                </w:r>
-              </w:p>
-              <w:p>
-                <w:pPr>
-                  <w:pStyle w:val="NoSpacing"/>
-                  <w:rPr>
-                    <w:b/>
-                    <w:bCs/>
-                    <w:lang w:val="bg-BG"/>
-                  </w:rPr>
-                </w:pPr>
-                <w:r>
-                  <w:rPr>
-                    <w:b/>
-                    <w:bCs/>
-                    <w:lang w:val="bg-BG"/>
-                  </w:rPr>
-                  <w:t>София</w:t>
-                </w:r>
-                <w:r>
-                  <w:rPr>
-                    <w:b/>
-                    <w:bCs/>
-                  </w:rPr>
-                  <w:t>;</w:t>
-                </w:r>
-                <w:r>
-                  <w:rPr>
-                    <w:b/>
-                    <w:bCs/>
-                  </w:rPr>
-                  <w:br/>
-                </w:r>
-                <w:hyperlink r:id="rId9" w:history="1">
-                  <w:r>
-                    <w:rPr>
-                      <w:rStyle w:val="Hyperlink"/>
-                      <w:bCs/>
-                    </w:rPr>
-                    <w:t>yanchev.lyubomir@gmail.com</w:t>
-                  </w:r>
-                </w:hyperlink>
-              </w:p>
+              <w:tbl>
+                <w:tblPr>
+                  <w:tblStyle w:val="TableGrid"/>
+                  <w:tblW w:w="0" w:type="auto"/>
+                  <w:tblLook w:val="0480" w:firstRow="0" w:lastRow="0" w:firstColumn="1" w:lastColumn="0" w:noHBand="0" w:noVBand="1"/>
+                </w:tblPr>
+                <w:tblGrid>
+                  <w:gridCol w:w="4701"/>
+                  <w:gridCol w:w="4702"/>
+                </w:tblGrid>
+                <w:tr>
+                  <w:tc>
+                    <w:tcPr>
+                      <w:tcW w:w="4701" w:type="dxa"/>
+                      <w:tcBorders>
+                        <w:top w:val="nil"/>
+                        <w:left w:val="nil"/>
+                        <w:bottom w:val="nil"/>
+                        <w:right w:val="nil"/>
+                      </w:tcBorders>
+                    </w:tcPr>
+                    <w:p>
+                      <w:pPr>
+                        <w:pStyle w:val="NoSpacing"/>
+                        <w:rPr>
+                          <w:b/>
+                          <w:bCs/>
+                          <w:lang w:val="bg-BG"/>
+                        </w:rPr>
+                      </w:pPr>
+                      <w:sdt>
+                        <w:sdtPr>
+                          <w:rPr>
+                            <w:b/>
+                            <w:bCs/>
+                            <w:lang w:val="bg-BG"/>
+                          </w:rPr>
+                          <w:alias w:val="Author"/>
+                          <w:id w:val="15524260"/>
+                          <w:dataBinding w:prefixMappings="xmlns:ns0='http://schemas.openxmlformats.org/package/2006/metadata/core-properties' xmlns:ns1='http://purl.org/dc/elements/1.1/'" w:xpath="/ns0:coreProperties[1]/ns1:creator[1]" w:storeItemID="{6C3C8BC8-F283-45AE-878A-BAB7291924A1}"/>
+                          <w:text/>
+                        </w:sdtPr>
+                        <w:sdtEndPr/>
+                        <w:sdtContent>
+                          <w:r>
+                            <w:rPr>
+                              <w:b/>
+                              <w:bCs/>
+                              <w:lang w:val="bg-BG"/>
+                            </w:rPr>
+                            <w:t>Автор: Любомир Янчев</w:t>
+                          </w:r>
+                        </w:sdtContent>
+                      </w:sdt>
+                      <w:r>
+                        <w:rPr>
+                          <w:b/>
+                          <w:bCs/>
+                          <w:lang w:val="bg-BG"/>
+                        </w:rPr>
+                        <w:t>;</w:t>
+                      </w:r>
+                    </w:p>
+                    <w:p>
+                      <w:pPr>
+                        <w:pStyle w:val="NoSpacing"/>
+                        <w:rPr>
+                          <w:b/>
+                          <w:bCs/>
+                          <w:lang w:val="bg-BG"/>
+                        </w:rPr>
+                      </w:pPr>
+                      <w:r>
+                        <w:rPr>
+                          <w:b/>
+                          <w:bCs/>
+                          <w:lang w:val="bg-BG"/>
+                        </w:rPr>
+                        <w:t xml:space="preserve">11 </w:t>
+                      </w:r>
+                      <w:r>
+                        <w:rPr>
+                          <w:b/>
+                          <w:bCs/>
+                          <w:lang w:val="bg-BG"/>
+                        </w:rPr>
+                        <w:t>клас, ЧНГ „Ерих Кестнер“;</w:t>
+                      </w:r>
+                    </w:p>
+                    <w:p>
+                      <w:pPr>
+                        <w:pStyle w:val="NoSpacing"/>
+                        <w:rPr>
+                          <w:b/>
+                          <w:bCs/>
+                          <w:lang w:val="bg-BG"/>
+                        </w:rPr>
+                      </w:pPr>
+                      <w:r>
+                        <w:rPr>
+                          <w:b/>
+                          <w:bCs/>
+                          <w:lang w:val="bg-BG"/>
+                        </w:rPr>
+                        <w:t>София</w:t>
+                      </w:r>
+                      <w:r>
+                        <w:rPr>
+                          <w:b/>
+                          <w:bCs/>
+                        </w:rPr>
+                        <w:t>;</w:t>
+                      </w:r>
+                      <w:r>
+                        <w:rPr>
+                          <w:b/>
+                          <w:bCs/>
+                        </w:rPr>
+                        <w:br/>
+                      </w:r>
+                      <w:hyperlink r:id="rId10" w:history="1">
+                        <w:r>
+                          <w:rPr>
+                            <w:rStyle w:val="Hyperlink"/>
+                            <w:bCs/>
+                          </w:rPr>
+                          <w:t>yanchev.lyubomir@gmail.com</w:t>
+                        </w:r>
+                      </w:hyperlink>
+                    </w:p>
+                    <w:p>
+                      <w:pPr>
+                        <w:pStyle w:val="NoSpacing"/>
+                        <w:rPr>
+                          <w:b/>
+                          <w:bCs/>
+                        </w:rPr>
+                      </w:pPr>
+                    </w:p>
+                  </w:tc>
+                  <w:tc>
+                    <w:tcPr>
+                      <w:tcW w:w="4702" w:type="dxa"/>
+                      <w:tcBorders>
+                        <w:top w:val="nil"/>
+                        <w:left w:val="nil"/>
+                        <w:bottom w:val="nil"/>
+                        <w:right w:val="nil"/>
+                      </w:tcBorders>
+                    </w:tcPr>
+                    <w:p>
+                      <w:pPr>
+                        <w:pStyle w:val="NoSpacing"/>
+                        <w:jc w:val="right"/>
+                        <w:rPr>
+                          <w:b/>
+                          <w:bCs/>
+                        </w:rPr>
+                      </w:pPr>
+                      <w:r>
+                        <w:rPr>
+                          <w:b/>
+                          <w:bCs/>
+                          <w:lang w:val="bg-BG"/>
+                        </w:rPr>
+                        <w:t xml:space="preserve">Ръководител: Светослав Колев; </w:t>
+                      </w:r>
+                      <w:r>
+                        <w:rPr>
+                          <w:b/>
+                          <w:bCs/>
+                          <w:lang w:val="bg-BG"/>
+                        </w:rPr>
+                        <w:br/>
+                      </w:r>
+                      <w:r>
+                        <w:rPr>
+                          <w:b/>
+                          <w:bCs/>
+                          <w:lang w:val="bg-BG"/>
+                        </w:rPr>
+                        <w:t>University of Washington</w:t>
+                      </w:r>
+                      <w:r>
+                        <w:rPr>
+                          <w:b/>
+                          <w:bCs/>
+                        </w:rPr>
+                        <w:t>;</w:t>
+                      </w:r>
+                    </w:p>
+                    <w:p>
+                      <w:pPr>
+                        <w:pStyle w:val="NoSpacing"/>
+                        <w:jc w:val="right"/>
+                        <w:rPr>
+                          <w:b/>
+                          <w:bCs/>
+                        </w:rPr>
+                      </w:pPr>
+                      <w:hyperlink r:id="rId11" w:history="1">
+                        <w:r>
+                          <w:rPr>
+                            <w:rStyle w:val="Hyperlink"/>
+                            <w:shd w:val="clear" w:color="auto" w:fill="FFFFFF"/>
+                          </w:rPr>
+                          <w:t>swetko@cs.washington.edu</w:t>
+                        </w:r>
+                      </w:hyperlink>
+                    </w:p>
+                  </w:tc>
+                </w:tr>
+              </w:tbl>
               <w:p>
                 <w:pPr>
                   <w:pStyle w:val="NoSpacing"/>
@@ -521,63 +564,6 @@
               </w:tcPr>
               <w:p>
                 <w:pPr>
-                  <w:pStyle w:val="NoSpacing"/>
-                  <w:jc w:val="right"/>
-                  <w:rPr>
-                    <w:b/>
-                    <w:bCs/>
-                  </w:rPr>
-                </w:pPr>
-                <w:r>
-                  <w:rPr>
-                    <w:b/>
-                    <w:bCs/>
-                    <w:lang w:val="bg-BG"/>
-                  </w:rPr>
-                  <w:t>Ръководител: Светослав Колев</w:t>
-                </w:r>
-                <w:r>
-                  <w:rPr>
-                    <w:b/>
-                    <w:bCs/>
-                    <w:lang w:val="bg-BG"/>
-                  </w:rPr>
-                  <w:t>;</w:t>
-                </w:r>
-                <w:r>
-                  <w:rPr>
-                    <w:b/>
-                    <w:bCs/>
-                    <w:lang w:val="bg-BG"/>
-                  </w:rPr>
-                  <w:t xml:space="preserve"> </w:t>
-                </w:r>
-                <w:r>
-                  <w:rPr>
-                    <w:b/>
-                    <w:bCs/>
-                    <w:lang w:val="bg-BG"/>
-                  </w:rPr>
-                  <w:br/>
-                </w:r>
-                <w:r>
-                  <w:rPr>
-                    <w:b/>
-                    <w:bCs/>
-                    <w:lang w:val="bg-BG"/>
-                  </w:rPr>
-                  <w:t>University of Washington</w:t>
-                </w:r>
-                <w:r>
-                  <w:rPr>
-                    <w:b/>
-                    <w:bCs/>
-                  </w:rPr>
-                  <w:t>;</w:t>
-                </w:r>
-              </w:p>
-              <w:p>
-                <w:pPr>
                   <w:jc w:val="right"/>
                   <w:rPr>
                     <w:b/>
@@ -585,15 +571,6 @@
                     <w:lang w:val="bg-BG"/>
                   </w:rPr>
                 </w:pPr>
-                <w:hyperlink r:id="rId10" w:history="1">
-                  <w:r>
-                    <w:rPr>
-                      <w:rStyle w:val="Hyperlink"/>
-                      <w:shd w:val="clear" w:color="auto" w:fill="FFFFFF"/>
-                    </w:rPr>
-                    <w:t>swetko@cs.washington.edu</w:t>
-                  </w:r>
-                </w:hyperlink>
               </w:p>
             </w:tc>
           </w:tr>
@@ -710,7 +687,7 @@
           <w:r>
             <w:fldChar w:fldCharType="separate"/>
           </w:r>
-          <w:hyperlink w:anchor="_Toc342089976" w:history="1">
+          <w:hyperlink w:anchor="_Toc342245661" w:history="1">
             <w:r>
               <w:rPr>
                 <w:rStyle w:val="Hyperlink"/>
@@ -738,7 +715,7 @@
                 <w:noProof/>
                 <w:webHidden/>
               </w:rPr>
-              <w:instrText xml:space="preserve"> PAGEREF _Toc342089976 \h </w:instrText>
+              <w:instrText xml:space="preserve"> PAGEREF _Toc342245661 \h </w:instrText>
             </w:r>
             <w:r>
               <w:rPr>
@@ -781,7 +758,7 @@
               <w:sz w:val="22"/>
             </w:rPr>
           </w:pPr>
-          <w:hyperlink w:anchor="_Toc342089977" w:history="1">
+          <w:hyperlink w:anchor="_Toc342245662" w:history="1">
             <w:r>
               <w:rPr>
                 <w:rStyle w:val="Hyperlink"/>
@@ -809,7 +786,7 @@
                 <w:noProof/>
                 <w:webHidden/>
               </w:rPr>
-              <w:instrText xml:space="preserve"> PAGEREF _Toc342089977 \h </w:instrText>
+              <w:instrText xml:space="preserve"> PAGEREF _Toc342245662 \h </w:instrText>
             </w:r>
             <w:r>
               <w:rPr>
@@ -852,7 +829,7 @@
               <w:sz w:val="22"/>
             </w:rPr>
           </w:pPr>
-          <w:hyperlink w:anchor="_Toc342089978" w:history="1">
+          <w:hyperlink w:anchor="_Toc342245663" w:history="1">
             <w:r>
               <w:rPr>
                 <w:rStyle w:val="Hyperlink"/>
@@ -880,7 +857,7 @@
                 <w:noProof/>
                 <w:webHidden/>
               </w:rPr>
-              <w:instrText xml:space="preserve"> PAGEREF _Toc342089978 \h </w:instrText>
+              <w:instrText xml:space="preserve"> PAGEREF _Toc342245663 \h </w:instrText>
             </w:r>
             <w:r>
               <w:rPr>
@@ -923,7 +900,7 @@
               <w:sz w:val="22"/>
             </w:rPr>
           </w:pPr>
-          <w:hyperlink w:anchor="_Toc342089979" w:history="1">
+          <w:hyperlink w:anchor="_Toc342245664" w:history="1">
             <w:r>
               <w:rPr>
                 <w:rStyle w:val="Hyperlink"/>
@@ -951,7 +928,7 @@
                 <w:noProof/>
                 <w:webHidden/>
               </w:rPr>
-              <w:instrText xml:space="preserve"> PAGEREF _Toc342089979 \h </w:instrText>
+              <w:instrText xml:space="preserve"> PAGEREF _Toc342245664 \h </w:instrText>
             </w:r>
             <w:r>
               <w:rPr>
@@ -994,7 +971,7 @@
               <w:sz w:val="22"/>
             </w:rPr>
           </w:pPr>
-          <w:hyperlink w:anchor="_Toc342089980" w:history="1">
+          <w:hyperlink w:anchor="_Toc342245665" w:history="1">
             <w:r>
               <w:rPr>
                 <w:rStyle w:val="Hyperlink"/>
@@ -1022,7 +999,7 @@
                 <w:noProof/>
                 <w:webHidden/>
               </w:rPr>
-              <w:instrText xml:space="preserve"> PAGEREF _Toc342089980 \h </w:instrText>
+              <w:instrText xml:space="preserve"> PAGEREF _Toc342245665 \h </w:instrText>
             </w:r>
             <w:r>
               <w:rPr>
@@ -1065,7 +1042,7 @@
               <w:sz w:val="22"/>
             </w:rPr>
           </w:pPr>
-          <w:hyperlink w:anchor="_Toc342089981" w:history="1">
+          <w:hyperlink w:anchor="_Toc342245666" w:history="1">
             <w:r>
               <w:rPr>
                 <w:rStyle w:val="Hyperlink"/>
@@ -1093,7 +1070,7 @@
                 <w:noProof/>
                 <w:webHidden/>
               </w:rPr>
-              <w:instrText xml:space="preserve"> PAGEREF _Toc342089981 \h </w:instrText>
+              <w:instrText xml:space="preserve"> PAGEREF _Toc342245666 \h </w:instrText>
             </w:r>
             <w:r>
               <w:rPr>
@@ -1136,7 +1113,7 @@
               <w:sz w:val="22"/>
             </w:rPr>
           </w:pPr>
-          <w:hyperlink w:anchor="_Toc342089982" w:history="1">
+          <w:hyperlink w:anchor="_Toc342245667" w:history="1">
             <w:r>
               <w:rPr>
                 <w:rStyle w:val="Hyperlink"/>
@@ -1164,7 +1141,7 @@
                 <w:noProof/>
                 <w:webHidden/>
               </w:rPr>
-              <w:instrText xml:space="preserve"> PAGEREF _Toc342089982 \h </w:instrText>
+              <w:instrText xml:space="preserve"> PAGEREF _Toc342245667 \h </w:instrText>
             </w:r>
             <w:r>
               <w:rPr>
@@ -1207,7 +1184,7 @@
               <w:sz w:val="22"/>
             </w:rPr>
           </w:pPr>
-          <w:hyperlink w:anchor="_Toc342089983" w:history="1">
+          <w:hyperlink w:anchor="_Toc342245668" w:history="1">
             <w:r>
               <w:rPr>
                 <w:rStyle w:val="Hyperlink"/>
@@ -1235,7 +1212,7 @@
                 <w:noProof/>
                 <w:webHidden/>
               </w:rPr>
-              <w:instrText xml:space="preserve"> PAGEREF _Toc342089983 \h </w:instrText>
+              <w:instrText xml:space="preserve"> PAGEREF _Toc342245668 \h </w:instrText>
             </w:r>
             <w:r>
               <w:rPr>
@@ -1278,7 +1255,7 @@
               <w:sz w:val="22"/>
             </w:rPr>
           </w:pPr>
-          <w:hyperlink w:anchor="_Toc342089984" w:history="1">
+          <w:hyperlink w:anchor="_Toc342245669" w:history="1">
             <w:r>
               <w:rPr>
                 <w:rStyle w:val="Hyperlink"/>
@@ -1306,7 +1283,7 @@
                 <w:noProof/>
                 <w:webHidden/>
               </w:rPr>
-              <w:instrText xml:space="preserve"> PAGEREF _Toc342089984 \h </w:instrText>
+              <w:instrText xml:space="preserve"> PAGEREF _Toc342245669 \h </w:instrText>
             </w:r>
             <w:r>
               <w:rPr>
@@ -1349,7 +1326,7 @@
               <w:sz w:val="22"/>
             </w:rPr>
           </w:pPr>
-          <w:hyperlink w:anchor="_Toc342089985" w:history="1">
+          <w:hyperlink w:anchor="_Toc342245670" w:history="1">
             <w:r>
               <w:rPr>
                 <w:rStyle w:val="Hyperlink"/>
@@ -1377,7 +1354,7 @@
                 <w:noProof/>
                 <w:webHidden/>
               </w:rPr>
-              <w:instrText xml:space="preserve"> PAGEREF _Toc342089985 \h </w:instrText>
+              <w:instrText xml:space="preserve"> PAGEREF _Toc342245670 \h </w:instrText>
             </w:r>
             <w:r>
               <w:rPr>
@@ -1420,7 +1397,7 @@
               <w:sz w:val="22"/>
             </w:rPr>
           </w:pPr>
-          <w:hyperlink w:anchor="_Toc342089986" w:history="1">
+          <w:hyperlink w:anchor="_Toc342245671" w:history="1">
             <w:r>
               <w:rPr>
                 <w:rStyle w:val="Hyperlink"/>
@@ -1500,7 +1477,7 @@
                 <w:noProof/>
                 <w:webHidden/>
               </w:rPr>
-              <w:instrText xml:space="preserve"> PAGEREF _Toc342089986 \h </w:instrText>
+              <w:instrText xml:space="preserve"> PAGEREF _Toc342245671 \h </w:instrText>
             </w:r>
             <w:r>
               <w:rPr>
@@ -1520,7 +1497,7 @@
                 <w:noProof/>
                 <w:webHidden/>
               </w:rPr>
-              <w:t>7</w:t>
+              <w:t>6</w:t>
             </w:r>
             <w:r>
               <w:rPr>
@@ -1543,7 +1520,7 @@
               <w:sz w:val="22"/>
             </w:rPr>
           </w:pPr>
-          <w:hyperlink w:anchor="_Toc342089987" w:history="1">
+          <w:hyperlink w:anchor="_Toc342245672" w:history="1">
             <w:r>
               <w:rPr>
                 <w:rStyle w:val="Hyperlink"/>
@@ -1571,7 +1548,7 @@
                 <w:noProof/>
                 <w:webHidden/>
               </w:rPr>
-              <w:instrText xml:space="preserve"> PAGEREF _Toc342089987 \h </w:instrText>
+              <w:instrText xml:space="preserve"> PAGEREF _Toc342245672 \h </w:instrText>
             </w:r>
             <w:r>
               <w:rPr>
@@ -1614,7 +1591,7 @@
               <w:sz w:val="22"/>
             </w:rPr>
           </w:pPr>
-          <w:hyperlink w:anchor="_Toc342089988" w:history="1">
+          <w:hyperlink w:anchor="_Toc342245673" w:history="1">
             <w:r>
               <w:rPr>
                 <w:rStyle w:val="Hyperlink"/>
@@ -1642,7 +1619,7 @@
                 <w:noProof/>
                 <w:webHidden/>
               </w:rPr>
-              <w:instrText xml:space="preserve"> PAGEREF _Toc342089988 \h </w:instrText>
+              <w:instrText xml:space="preserve"> PAGEREF _Toc342245673 \h </w:instrText>
             </w:r>
             <w:r>
               <w:rPr>
@@ -1685,7 +1662,7 @@
               <w:sz w:val="22"/>
             </w:rPr>
           </w:pPr>
-          <w:hyperlink w:anchor="_Toc342089989" w:history="1">
+          <w:hyperlink w:anchor="_Toc342245674" w:history="1">
             <w:r>
               <w:rPr>
                 <w:rStyle w:val="Hyperlink"/>
@@ -1713,7 +1690,7 @@
                 <w:noProof/>
                 <w:webHidden/>
               </w:rPr>
-              <w:instrText xml:space="preserve"> PAGEREF _Toc342089989 \h </w:instrText>
+              <w:instrText xml:space="preserve"> PAGEREF _Toc342245674 \h </w:instrText>
             </w:r>
             <w:r>
               <w:rPr>
@@ -1756,7 +1733,7 @@
               <w:sz w:val="22"/>
             </w:rPr>
           </w:pPr>
-          <w:hyperlink w:anchor="_Toc342089990" w:history="1">
+          <w:hyperlink w:anchor="_Toc342245675" w:history="1">
             <w:r>
               <w:rPr>
                 <w:rStyle w:val="Hyperlink"/>
@@ -1784,7 +1761,7 @@
                 <w:noProof/>
                 <w:webHidden/>
               </w:rPr>
-              <w:instrText xml:space="preserve"> PAGEREF _Toc342089990 \h </w:instrText>
+              <w:instrText xml:space="preserve"> PAGEREF _Toc342245675 \h </w:instrText>
             </w:r>
             <w:r>
               <w:rPr>
@@ -1804,7 +1781,7 @@
                 <w:noProof/>
                 <w:webHidden/>
               </w:rPr>
-              <w:t>9</w:t>
+              <w:t>8</w:t>
             </w:r>
             <w:r>
               <w:rPr>
@@ -1827,7 +1804,7 @@
               <w:sz w:val="22"/>
             </w:rPr>
           </w:pPr>
-          <w:hyperlink w:anchor="_Toc342089991" w:history="1">
+          <w:hyperlink w:anchor="_Toc342245676" w:history="1">
             <w:r>
               <w:rPr>
                 <w:rStyle w:val="Hyperlink"/>
@@ -1855,7 +1832,7 @@
                 <w:noProof/>
                 <w:webHidden/>
               </w:rPr>
-              <w:instrText xml:space="preserve"> PAGEREF _Toc342089991 \h </w:instrText>
+              <w:instrText xml:space="preserve"> PAGEREF _Toc342245676 \h </w:instrText>
             </w:r>
             <w:r>
               <w:rPr>
@@ -1898,7 +1875,7 @@
               <w:sz w:val="22"/>
             </w:rPr>
           </w:pPr>
-          <w:hyperlink w:anchor="_Toc342089992" w:history="1">
+          <w:hyperlink w:anchor="_Toc342245677" w:history="1">
             <w:r>
               <w:rPr>
                 <w:rStyle w:val="Hyperlink"/>
@@ -1926,7 +1903,7 @@
                 <w:noProof/>
                 <w:webHidden/>
               </w:rPr>
-              <w:instrText xml:space="preserve"> PAGEREF _Toc342089992 \h </w:instrText>
+              <w:instrText xml:space="preserve"> PAGEREF _Toc342245677 \h </w:instrText>
             </w:r>
             <w:r>
               <w:rPr>
@@ -1969,7 +1946,7 @@
               <w:sz w:val="22"/>
             </w:rPr>
           </w:pPr>
-          <w:hyperlink w:anchor="_Toc342089993" w:history="1">
+          <w:hyperlink w:anchor="_Toc342245678" w:history="1">
             <w:r>
               <w:rPr>
                 <w:rStyle w:val="Hyperlink"/>
@@ -2011,7 +1988,7 @@
                 <w:noProof/>
                 <w:webHidden/>
               </w:rPr>
-              <w:instrText xml:space="preserve"> PAGEREF _Toc342089993 \h </w:instrText>
+              <w:instrText xml:space="preserve"> PAGEREF _Toc342245678 \h </w:instrText>
             </w:r>
             <w:r>
               <w:rPr>
@@ -2054,7 +2031,7 @@
               <w:sz w:val="22"/>
             </w:rPr>
           </w:pPr>
-          <w:hyperlink w:anchor="_Toc342089994" w:history="1">
+          <w:hyperlink w:anchor="_Toc342245679" w:history="1">
             <w:r>
               <w:rPr>
                 <w:rStyle w:val="Hyperlink"/>
@@ -2096,7 +2073,7 @@
                 <w:noProof/>
                 <w:webHidden/>
               </w:rPr>
-              <w:instrText xml:space="preserve"> PAGEREF _Toc342089994 \h </w:instrText>
+              <w:instrText xml:space="preserve"> PAGEREF _Toc342245679 \h </w:instrText>
             </w:r>
             <w:r>
               <w:rPr>
@@ -2139,7 +2116,7 @@
               <w:sz w:val="22"/>
             </w:rPr>
           </w:pPr>
-          <w:hyperlink w:anchor="_Toc342089995" w:history="1">
+          <w:hyperlink w:anchor="_Toc342245680" w:history="1">
             <w:r>
               <w:rPr>
                 <w:rStyle w:val="Hyperlink"/>
@@ -2167,7 +2144,7 @@
                 <w:noProof/>
                 <w:webHidden/>
               </w:rPr>
-              <w:instrText xml:space="preserve"> PAGEREF _Toc342089995 \h </w:instrText>
+              <w:instrText xml:space="preserve"> PAGEREF _Toc342245680 \h </w:instrText>
             </w:r>
             <w:r>
               <w:rPr>
@@ -2210,7 +2187,7 @@
               <w:sz w:val="22"/>
             </w:rPr>
           </w:pPr>
-          <w:hyperlink w:anchor="_Toc342089996" w:history="1">
+          <w:hyperlink w:anchor="_Toc342245681" w:history="1">
             <w:r>
               <w:rPr>
                 <w:rStyle w:val="Hyperlink"/>
@@ -2238,7 +2215,7 @@
                 <w:noProof/>
                 <w:webHidden/>
               </w:rPr>
-              <w:instrText xml:space="preserve"> PAGEREF _Toc342089996 \h </w:instrText>
+              <w:instrText xml:space="preserve"> PAGEREF _Toc342245681 \h </w:instrText>
             </w:r>
             <w:r>
               <w:rPr>
@@ -2281,7 +2258,7 @@
               <w:sz w:val="22"/>
             </w:rPr>
           </w:pPr>
-          <w:hyperlink w:anchor="_Toc342089997" w:history="1">
+          <w:hyperlink w:anchor="_Toc342245682" w:history="1">
             <w:r>
               <w:rPr>
                 <w:rStyle w:val="Hyperlink"/>
@@ -2361,7 +2338,7 @@
                 <w:noProof/>
                 <w:webHidden/>
               </w:rPr>
-              <w:instrText xml:space="preserve"> PAGEREF _Toc342089997 \h </w:instrText>
+              <w:instrText xml:space="preserve"> PAGEREF _Toc342245682 \h </w:instrText>
             </w:r>
             <w:r>
               <w:rPr>
@@ -2404,7 +2381,7 @@
               <w:sz w:val="22"/>
             </w:rPr>
           </w:pPr>
-          <w:hyperlink w:anchor="_Toc342089998" w:history="1">
+          <w:hyperlink w:anchor="_Toc342245683" w:history="1">
             <w:r>
               <w:rPr>
                 <w:rStyle w:val="Hyperlink"/>
@@ -2432,7 +2409,7 @@
                 <w:noProof/>
                 <w:webHidden/>
               </w:rPr>
-              <w:instrText xml:space="preserve"> PAGEREF _Toc342089998 \h </w:instrText>
+              <w:instrText xml:space="preserve"> PAGEREF _Toc342245683 \h </w:instrText>
             </w:r>
             <w:r>
               <w:rPr>
@@ -2475,7 +2452,7 @@
               <w:sz w:val="22"/>
             </w:rPr>
           </w:pPr>
-          <w:hyperlink w:anchor="_Toc342089999" w:history="1">
+          <w:hyperlink w:anchor="_Toc342245684" w:history="1">
             <w:r>
               <w:rPr>
                 <w:rStyle w:val="Hyperlink"/>
@@ -2503,7 +2480,7 @@
                 <w:noProof/>
                 <w:webHidden/>
               </w:rPr>
-              <w:instrText xml:space="preserve"> PAGEREF _Toc342089999 \h </w:instrText>
+              <w:instrText xml:space="preserve"> PAGEREF _Toc342245684 \h </w:instrText>
             </w:r>
             <w:r>
               <w:rPr>
@@ -2546,7 +2523,7 @@
               <w:sz w:val="22"/>
             </w:rPr>
           </w:pPr>
-          <w:hyperlink w:anchor="_Toc342090000" w:history="1">
+          <w:hyperlink w:anchor="_Toc342245685" w:history="1">
             <w:r>
               <w:rPr>
                 <w:rStyle w:val="Hyperlink"/>
@@ -2574,7 +2551,7 @@
                 <w:noProof/>
                 <w:webHidden/>
               </w:rPr>
-              <w:instrText xml:space="preserve"> PAGEREF _Toc342090000 \h </w:instrText>
+              <w:instrText xml:space="preserve"> PAGEREF _Toc342245685 \h </w:instrText>
             </w:r>
             <w:r>
               <w:rPr>
@@ -2594,7 +2571,7 @@
                 <w:noProof/>
                 <w:webHidden/>
               </w:rPr>
-              <w:t>11</w:t>
+              <w:t>12</w:t>
             </w:r>
             <w:r>
               <w:rPr>
@@ -2617,7 +2594,7 @@
               <w:sz w:val="22"/>
             </w:rPr>
           </w:pPr>
-          <w:hyperlink w:anchor="_Toc342090001" w:history="1">
+          <w:hyperlink w:anchor="_Toc342245686" w:history="1">
             <w:r>
               <w:rPr>
                 <w:rStyle w:val="Hyperlink"/>
@@ -2645,7 +2622,7 @@
                 <w:noProof/>
                 <w:webHidden/>
               </w:rPr>
-              <w:instrText xml:space="preserve"> PAGEREF _Toc342090001 \h </w:instrText>
+              <w:instrText xml:space="preserve"> PAGEREF _Toc342245686 \h </w:instrText>
             </w:r>
             <w:r>
               <w:rPr>
@@ -2701,7 +2678,7 @@
           <w:lang w:val="bg-BG"/>
         </w:rPr>
       </w:pPr>
-      <w:bookmarkStart w:id="0" w:name="_Toc342089976"/>
+      <w:bookmarkStart w:id="1" w:name="_Toc342245661"/>
       <w:r>
         <w:rPr>
           <w:lang w:val="bg-BG"/>
@@ -2709,7 +2686,7 @@
         <w:lastRenderedPageBreak/>
         <w:t>Абстракт</w:t>
       </w:r>
-      <w:bookmarkEnd w:id="0"/>
+      <w:bookmarkEnd w:id="1"/>
     </w:p>
     <w:p>
       <w:pPr>
@@ -2788,7 +2765,19 @@
         <w:rPr>
           <w:lang w:val="bg-BG"/>
         </w:rPr>
-        <w:t xml:space="preserve"> разработения алгоритъм са използвани многоизмерни статистически алгоритми, алгоритми за филтриране на данн</w:t>
+        <w:t xml:space="preserve"> </w:t>
+      </w:r>
+      <w:r>
+        <w:rPr>
+          <w:lang w:val="bg-BG"/>
+        </w:rPr>
+        <w:t>предложеното решение</w:t>
+      </w:r>
+      <w:r>
+        <w:rPr>
+          <w:lang w:val="bg-BG"/>
+        </w:rPr>
+        <w:t xml:space="preserve"> са използвани многоизмерни статистически алгоритми, алгоритми за филтриране на данн</w:t>
       </w:r>
       <w:r>
         <w:rPr>
@@ -2827,13 +2816,13 @@
         <w:rPr>
           <w:lang w:val="bg-BG"/>
         </w:rPr>
-        <w:t>сензор. Чрез извършването на малка модификация, алгоритъмът би могъл да се използва за разпознаване и на друг вид зависимости.</w:t>
-      </w:r>
-      <w:r>
-        <w:rPr>
-          <w:lang w:val="bg-BG"/>
-        </w:rPr>
-        <w:t xml:space="preserve"> </w:t>
+        <w:t xml:space="preserve">сензор. </w:t>
+      </w:r>
+      <w:r>
+        <w:rPr>
+          <w:lang w:val="bg-BG"/>
+        </w:rPr>
+        <w:t xml:space="preserve">Чрез извършването на малка модификация, предложените алгоритми биха могли да се използват за разпознаване и на друг вид зависимости. </w:t>
       </w:r>
     </w:p>
     <w:p>
@@ -2933,14 +2922,14 @@
           <w:lang w:val="bg-BG"/>
         </w:rPr>
       </w:pPr>
-      <w:bookmarkStart w:id="1" w:name="_Toc342089977"/>
+      <w:bookmarkStart w:id="2" w:name="_Toc342245662"/>
       <w:r>
         <w:rPr>
           <w:lang w:val="bg-BG"/>
         </w:rPr>
         <w:t>Въведение</w:t>
       </w:r>
-      <w:bookmarkEnd w:id="1"/>
+      <w:bookmarkEnd w:id="2"/>
     </w:p>
     <w:p>
       <w:pPr>
@@ -2953,6 +2942,18 @@
           <w:lang w:val="bg-BG"/>
         </w:rPr>
         <w:t xml:space="preserve">Разпознаването на човешки действия остава една от най-значимите сфери на изследване за компютърно зрение. Разработването на алгоритми за целта е стимулирано от многото потенциални приложения на подобна технология – от автоматизирано видео наблюдение, през базирано на съдържанието видео, управление на компютри до вграждането му в „умни домове“. </w:t>
+      </w:r>
+      <w:r>
+        <w:rPr>
+          <w:lang w:val="bg-BG"/>
+        </w:rPr>
+        <w:t xml:space="preserve"> </w:t>
+      </w:r>
+      <w:r>
+        <w:rPr>
+          <w:lang w:val="bg-BG"/>
+        </w:rPr>
+        <w:t xml:space="preserve">Подходът може да се използва и за наскоро нашумялото предопределяне на болести на база промени в движенията на пациента – често преди инфаркт се забелязва леко завлачване на левия крак. </w:t>
       </w:r>
     </w:p>
     <w:p>
@@ -3266,15 +3267,9 @@
         <w:rPr>
           <w:lang w:val="bg-BG"/>
         </w:rPr>
+        <w:lastRenderedPageBreak/>
         <w:t>В раздел „Допълнителни имплементации и тестове“ са приложени тестове с други алгоритми, освен основния за тази разработка.</w:t>
       </w:r>
-    </w:p>
-    <w:p>
-      <w:pPr>
-        <w:rPr>
-          <w:lang w:val="bg-BG"/>
-        </w:rPr>
-      </w:pPr>
     </w:p>
     <w:p>
       <w:pPr>
@@ -3283,15 +3278,14 @@
           <w:lang w:val="bg-BG"/>
         </w:rPr>
       </w:pPr>
-      <w:bookmarkStart w:id="2" w:name="_Toc342089978"/>
-      <w:r>
-        <w:rPr>
-          <w:lang w:val="bg-BG"/>
-        </w:rPr>
-        <w:lastRenderedPageBreak/>
+      <w:bookmarkStart w:id="3" w:name="_Toc342245663"/>
+      <w:r>
+        <w:rPr>
+          <w:lang w:val="bg-BG"/>
+        </w:rPr>
         <w:t>Предишна работа</w:t>
       </w:r>
-      <w:bookmarkEnd w:id="2"/>
+      <w:bookmarkEnd w:id="3"/>
     </w:p>
     <w:p>
       <w:pPr>
@@ -4251,14 +4245,14 @@
           <w:lang w:val="bg-BG"/>
         </w:rPr>
       </w:pPr>
-      <w:bookmarkStart w:id="3" w:name="_Toc342089979"/>
+      <w:bookmarkStart w:id="4" w:name="_Toc342245664"/>
       <w:r>
         <w:rPr>
           <w:lang w:val="bg-BG"/>
         </w:rPr>
         <w:t>Методи</w:t>
       </w:r>
-      <w:bookmarkEnd w:id="3"/>
+      <w:bookmarkEnd w:id="4"/>
     </w:p>
     <w:p>
       <w:pPr>
@@ -4280,14 +4274,14 @@
           <w:lang w:val="bg-BG"/>
         </w:rPr>
       </w:pPr>
-      <w:bookmarkStart w:id="4" w:name="_Toc342089980"/>
+      <w:bookmarkStart w:id="5" w:name="_Toc342245665"/>
       <w:r>
         <w:rPr>
           <w:lang w:val="bg-BG"/>
         </w:rPr>
         <w:t>Ъгли и ротация на ставите</w:t>
       </w:r>
-      <w:bookmarkEnd w:id="4"/>
+      <w:bookmarkEnd w:id="5"/>
     </w:p>
     <w:p>
       <w:pPr>
@@ -4496,7 +4490,7 @@
           <w:lang w:val="bg-BG"/>
         </w:rPr>
       </w:pPr>
-      <w:bookmarkStart w:id="5" w:name="_Toc342089981"/>
+      <w:bookmarkStart w:id="6" w:name="_Toc342245666"/>
       <w:r>
         <w:rPr>
           <w:lang w:val="bg-BG"/>
@@ -4509,7 +4503,7 @@
         </w:rPr>
         <w:t>координатите</w:t>
       </w:r>
-      <w:bookmarkEnd w:id="5"/>
+      <w:bookmarkEnd w:id="6"/>
     </w:p>
     <w:p>
       <w:pPr>
@@ -6250,7 +6244,6 @@
           <w:noProof/>
           <w:lang w:val="bg-BG"/>
         </w:rPr>
-        <w:lastRenderedPageBreak/>
         <w:t xml:space="preserve">Проблем, възникващ при използването на този подход, </w:t>
       </w:r>
       <w:r>
@@ -6410,7 +6403,7 @@
           <w:lang w:val="bg-BG"/>
         </w:rPr>
       </w:pPr>
-      <w:bookmarkStart w:id="6" w:name="_Toc342089982"/>
+      <w:bookmarkStart w:id="7" w:name="_Toc342245667"/>
       <w:r>
         <w:rPr>
           <w:lang w:val="bg-BG"/>
@@ -6422,122 +6415,6 @@
           <w:lang w:val="bg-BG"/>
         </w:rPr>
         <w:t xml:space="preserve"> на ставите чрез геометрични кватерниони</w:t>
-      </w:r>
-      <w:bookmarkEnd w:id="6"/>
-    </w:p>
-    <w:p>
-      <w:pPr>
-        <w:ind w:left="720"/>
-        <w:rPr>
-          <w:lang w:val="bg-BG"/>
-        </w:rPr>
-      </w:pPr>
-      <w:r>
-        <w:rPr>
-          <w:lang w:val="bg-BG"/>
-        </w:rPr>
-        <w:t>Чрез прилагането на то</w:t>
-      </w:r>
-      <w:r>
-        <w:rPr>
-          <w:lang w:val="bg-BG"/>
-        </w:rPr>
-        <w:t>з</w:t>
-      </w:r>
-      <w:r>
-        <w:rPr>
-          <w:lang w:val="bg-BG"/>
-        </w:rPr>
-        <w:t>и метод бихме могли да представим ротацията и позицията на ставата чрез геометричен кватернион, който</w:t>
-      </w:r>
-      <w:r>
-        <w:rPr>
-          <w:lang w:val="bg-BG"/>
-        </w:rPr>
-        <w:t xml:space="preserve"> </w:t>
-      </w:r>
-      <w:r>
-        <w:rPr>
-          <w:lang w:val="bg-BG"/>
-        </w:rPr>
-        <w:t>ни служи</w:t>
-      </w:r>
-      <w:r>
-        <w:rPr>
-          <w:lang w:val="bg-BG"/>
-        </w:rPr>
-        <w:t>, както</w:t>
-      </w:r>
-      <w:r>
-        <w:rPr>
-          <w:lang w:val="bg-BG"/>
-        </w:rPr>
-        <w:t xml:space="preserve"> да сравн</w:t>
-      </w:r>
-      <w:r>
-        <w:rPr>
-          <w:lang w:val="bg-BG"/>
-        </w:rPr>
-        <w:t>яваме</w:t>
-      </w:r>
-      <w:r>
-        <w:rPr>
-          <w:lang w:val="bg-BG"/>
-        </w:rPr>
-        <w:t xml:space="preserve"> приликата между ротациите, </w:t>
-      </w:r>
-      <w:r>
-        <w:rPr>
-          <w:lang w:val="bg-BG"/>
-        </w:rPr>
-        <w:t xml:space="preserve">така и </w:t>
-      </w:r>
-      <w:r>
-        <w:rPr>
-          <w:lang w:val="bg-BG"/>
-        </w:rPr>
-        <w:t>да реконструираме позиция</w:t>
-      </w:r>
-      <w:r>
-        <w:rPr>
-          <w:lang w:val="bg-BG"/>
-        </w:rPr>
-        <w:t>т</w:t>
-      </w:r>
-      <w:r>
-        <w:rPr>
-          <w:lang w:val="bg-BG"/>
-        </w:rPr>
-        <w:t>а и ротацията на ставата.</w:t>
-      </w:r>
-    </w:p>
-    <w:p>
-      <w:pPr>
-        <w:ind w:left="720"/>
-        <w:rPr>
-          <w:lang w:val="bg-BG"/>
-        </w:rPr>
-      </w:pPr>
-      <w:r>
-        <w:rPr>
-          <w:lang w:val="bg-BG"/>
-        </w:rPr>
-        <w:t>Под предвид е взето, че системата на кватерниона дава както положителен, така и отрицателен резултат.</w:t>
-      </w:r>
-    </w:p>
-    <w:p>
-      <w:pPr>
-        <w:pStyle w:val="Heading3"/>
-        <w:rPr>
-          <w:lang w:val="bg-BG"/>
-        </w:rPr>
-      </w:pPr>
-      <w:bookmarkStart w:id="7" w:name="_Toc342089983"/>
-      <w:r>
-        <w:rPr>
-          <w:lang w:val="bg-BG"/>
-        </w:rPr>
-        <w:t>Заключение</w:t>
       </w:r>
       <w:bookmarkEnd w:id="7"/>
     </w:p>
@@ -6552,6 +6429,122 @@
         <w:rPr>
           <w:lang w:val="bg-BG"/>
         </w:rPr>
+        <w:t>Чрез прилагането на то</w:t>
+      </w:r>
+      <w:r>
+        <w:rPr>
+          <w:lang w:val="bg-BG"/>
+        </w:rPr>
+        <w:t>з</w:t>
+      </w:r>
+      <w:r>
+        <w:rPr>
+          <w:lang w:val="bg-BG"/>
+        </w:rPr>
+        <w:t>и метод бихме могли да представим ротацията и позицията на ставата чрез геометричен кватернион, който</w:t>
+      </w:r>
+      <w:r>
+        <w:rPr>
+          <w:lang w:val="bg-BG"/>
+        </w:rPr>
+        <w:t xml:space="preserve"> </w:t>
+      </w:r>
+      <w:r>
+        <w:rPr>
+          <w:lang w:val="bg-BG"/>
+        </w:rPr>
+        <w:t>ни служи</w:t>
+      </w:r>
+      <w:r>
+        <w:rPr>
+          <w:lang w:val="bg-BG"/>
+        </w:rPr>
+        <w:t>, както</w:t>
+      </w:r>
+      <w:r>
+        <w:rPr>
+          <w:lang w:val="bg-BG"/>
+        </w:rPr>
+        <w:t xml:space="preserve"> да сравн</w:t>
+      </w:r>
+      <w:r>
+        <w:rPr>
+          <w:lang w:val="bg-BG"/>
+        </w:rPr>
+        <w:t>яваме</w:t>
+      </w:r>
+      <w:r>
+        <w:rPr>
+          <w:lang w:val="bg-BG"/>
+        </w:rPr>
+        <w:t xml:space="preserve"> приликата между ротациите, </w:t>
+      </w:r>
+      <w:r>
+        <w:rPr>
+          <w:lang w:val="bg-BG"/>
+        </w:rPr>
+        <w:t xml:space="preserve">така и </w:t>
+      </w:r>
+      <w:r>
+        <w:rPr>
+          <w:lang w:val="bg-BG"/>
+        </w:rPr>
+        <w:t>да реконструираме позиция</w:t>
+      </w:r>
+      <w:r>
+        <w:rPr>
+          <w:lang w:val="bg-BG"/>
+        </w:rPr>
+        <w:t>т</w:t>
+      </w:r>
+      <w:r>
+        <w:rPr>
+          <w:lang w:val="bg-BG"/>
+        </w:rPr>
+        <w:t>а и ротацията на ставата.</w:t>
+      </w:r>
+    </w:p>
+    <w:p>
+      <w:pPr>
+        <w:ind w:left="720"/>
+        <w:rPr>
+          <w:lang w:val="bg-BG"/>
+        </w:rPr>
+      </w:pPr>
+      <w:r>
+        <w:rPr>
+          <w:lang w:val="bg-BG"/>
+        </w:rPr>
+        <w:t>Под предвид е взето, че системата на кватерниона дава както положителен, така и отрицателен резултат.</w:t>
+      </w:r>
+    </w:p>
+    <w:p>
+      <w:pPr>
+        <w:pStyle w:val="Heading3"/>
+        <w:rPr>
+          <w:lang w:val="bg-BG"/>
+        </w:rPr>
+      </w:pPr>
+      <w:bookmarkStart w:id="8" w:name="_Toc342245668"/>
+      <w:r>
+        <w:rPr>
+          <w:lang w:val="bg-BG"/>
+        </w:rPr>
+        <w:t>Заключение</w:t>
+      </w:r>
+      <w:bookmarkEnd w:id="8"/>
+    </w:p>
+    <w:p>
+      <w:pPr>
+        <w:ind w:left="720"/>
+        <w:rPr>
+          <w:lang w:val="bg-BG"/>
+        </w:rPr>
+      </w:pPr>
+      <w:r>
+        <w:rPr>
+          <w:lang w:val="bg-BG"/>
+        </w:rPr>
         <w:t xml:space="preserve">Имплементация на двата представени метода показва, че и двата дават добри резултати в контекста на алгоритъма. За удобство в сегашната си версия алгоритъмът използва </w:t>
       </w:r>
       <w:r>
@@ -6592,7 +6585,7 @@
           <w:lang w:val="bg-BG"/>
         </w:rPr>
       </w:pPr>
-      <w:bookmarkStart w:id="8" w:name="_Toc342089984"/>
+      <w:bookmarkStart w:id="9" w:name="_Toc342245669"/>
       <w:r>
         <w:rPr>
           <w:lang w:val="bg-BG"/>
@@ -6623,7 +6616,7 @@
         </w:rPr>
         <w:t xml:space="preserve"> стави</w:t>
       </w:r>
-      <w:bookmarkEnd w:id="8"/>
+      <w:bookmarkEnd w:id="9"/>
     </w:p>
     <w:p>
       <w:pPr>
@@ -6747,7 +6740,14 @@
         <w:rPr>
           <w:lang w:val="bg-BG"/>
         </w:rPr>
-        <w:t xml:space="preserve">. Достатъчно е да </w:t>
+        <w:t xml:space="preserve">. </w:t>
+      </w:r>
+      <w:r>
+        <w:rPr>
+          <w:lang w:val="bg-BG"/>
+        </w:rPr>
+        <w:lastRenderedPageBreak/>
+        <w:t xml:space="preserve">Достатъчно е да </w:t>
       </w:r>
       <w:r>
         <w:rPr>
@@ -6888,9 +6888,13 @@
     </w:p>
     <w:p>
       <w:pPr>
+        <w:keepNext/>
         <w:ind w:left="720"/>
         <w:rPr>
           <w:rStyle w:val="SubtleEmphasis"/>
+          <w:i w:val="0"/>
+          <w:iCs w:val="0"/>
+          <w:color w:val="auto"/>
           <w:lang w:val="bg-BG"/>
         </w:rPr>
       </w:pPr>
@@ -6935,9 +6939,8 @@
           <w:noProof/>
           <w:lang w:eastAsia="en-US"/>
         </w:rPr>
-        <w:lastRenderedPageBreak/>
         <w:drawing>
-          <wp:inline distT="0" distB="0" distL="0" distR="0" wp14:anchorId="462BB1C3" wp14:editId="154F6800">
+          <wp:inline distT="0" distB="0" distL="0" distR="0" wp14:anchorId="4C82697D" wp14:editId="4215CDBB">
             <wp:extent cx="4038600" cy="1825497"/>
             <wp:effectExtent l="19050" t="0" r="0" b="0"/>
             <wp:docPr id="2" name="Picture 2"/>
@@ -6954,7 +6957,7 @@
                     </pic:cNvPicPr>
                   </pic:nvPicPr>
                   <pic:blipFill>
-                    <a:blip r:embed="rId11" cstate="print"/>
+                    <a:blip r:embed="rId12" cstate="print"/>
                     <a:stretch>
                       <a:fillRect/>
                     </a:stretch>
@@ -6987,7 +6990,7 @@
           <w:lang w:eastAsia="en-US"/>
         </w:rPr>
         <w:drawing>
-          <wp:inline distT="0" distB="0" distL="0" distR="0" wp14:anchorId="22557988" wp14:editId="44240C5B">
+          <wp:inline distT="0" distB="0" distL="0" distR="0" wp14:anchorId="0C994D17" wp14:editId="702F14CA">
             <wp:extent cx="1823019" cy="2178482"/>
             <wp:effectExtent l="19050" t="0" r="5781" b="0"/>
             <wp:docPr id="1" name="Picture 0" descr="skeletonNumbered.png"/>
@@ -7002,7 +7005,7 @@
                     <pic:cNvPicPr/>
                   </pic:nvPicPr>
                   <pic:blipFill>
-                    <a:blip r:embed="rId12" cstate="print"/>
+                    <a:blip r:embed="rId13" cstate="print"/>
                     <a:stretch>
                       <a:fillRect/>
                     </a:stretch>
@@ -7198,6 +7201,9 @@
     <w:p>
       <w:pPr>
         <w:ind w:left="720"/>
+        <w:rPr>
+          <w:lang w:val="bg-BG"/>
+        </w:rPr>
       </w:pPr>
       <w:r>
         <w:rPr>
@@ -7205,10 +7211,131 @@
         </w:rPr>
         <w:t>В последствие се селектират единствено „топ-ставите“ или тези, които от които се определя движението. На фигура 2 можете да видите графиката на най-активните стави и точната селекция на най-активните такива.</w:t>
       </w:r>
+    </w:p>
+    <w:p>
+      <w:pPr>
+        <w:spacing w:after="200" w:line="276" w:lineRule="auto"/>
+        <w:ind w:left="720"/>
+        <w:contextualSpacing w:val="0"/>
+        <w:jc w:val="left"/>
+        <w:rPr>
+          <w:lang w:val="bg-BG"/>
+        </w:rPr>
+      </w:pPr>
+      <w:r>
+        <w:rPr>
+          <w:noProof/>
+        </w:rPr>
+        <w:pict>
+          <v:oval id="_x0000_s1041" style="position:absolute;left:0;text-align:left;margin-left:77.95pt;margin-top:30.85pt;width:210pt;height:93.75pt;z-index:251658240" filled="f" fillcolor="white [3201]" strokecolor="black [3200]" strokeweight="1pt">
+            <v:stroke dashstyle="dash"/>
+            <v:shadow color="#868686"/>
+          </v:oval>
+        </w:pict>
+      </w:r>
+      <w:r>
+        <w:rPr>
+          <w:rStyle w:val="SubtleEmphasis"/>
+          <w:lang w:val="bg-BG"/>
+        </w:rPr>
+        <w:t>Фигура 2:</w:t>
+      </w:r>
+      <w:r>
+        <w:rPr>
+          <w:noProof/>
+        </w:rPr>
+        <w:drawing>
+          <wp:inline distT="0" distB="0" distL="0" distR="0" wp14:anchorId="06A3875E" wp14:editId="4A8CC56A">
+            <wp:extent cx="4562475" cy="1828800"/>
+            <wp:effectExtent l="0" t="0" r="0" b="0"/>
+            <wp:docPr id="4" name="Chart 2"/>
+            <wp:cNvGraphicFramePr/>
+            <a:graphic xmlns:a="http://schemas.openxmlformats.org/drawingml/2006/main">
+              <a:graphicData uri="http://schemas.openxmlformats.org/drawingml/2006/chart">
+                <c:chart xmlns:c="http://schemas.openxmlformats.org/drawingml/2006/chart" xmlns:r="http://schemas.openxmlformats.org/officeDocument/2006/relationships" r:id="rId14"/>
+              </a:graphicData>
+            </a:graphic>
+          </wp:inline>
+        </w:drawing>
+      </w:r>
+    </w:p>
+    <w:p>
+      <w:pPr>
+        <w:pStyle w:val="Heading2"/>
+        <w:rPr>
+          <w:lang w:val="bg-BG"/>
+        </w:rPr>
+      </w:pPr>
+      <w:bookmarkStart w:id="10" w:name="_Toc342245670"/>
+      <w:r>
+        <w:rPr>
+          <w:lang w:val="bg-BG"/>
+        </w:rPr>
+        <w:lastRenderedPageBreak/>
+        <w:t>Сравняване на движения</w:t>
+      </w:r>
+      <w:bookmarkEnd w:id="10"/>
     </w:p>
     <w:p>
       <w:pPr>
         <w:ind w:left="720"/>
+        <w:rPr>
+          <w:lang w:val="bg-BG"/>
+        </w:rPr>
+      </w:pPr>
+      <w:r>
+        <w:rPr>
+          <w:lang w:val="bg-BG"/>
+        </w:rPr>
+        <w:t>За да решим глобалния проблем за разпознаване на активности в реално време, първо трябва да решим подпроблема за сравняване на два скелета. Прост пример виждаме във фигура 3а, 3б и 3в. Лесно можем да определим, че фигура 3</w:t>
+      </w:r>
+      <w:r>
+        <w:rPr>
+          <w:lang w:val="bg-BG"/>
+        </w:rPr>
+        <w:t>б</w:t>
+      </w:r>
+      <w:r>
+        <w:rPr>
+          <w:lang w:val="bg-BG"/>
+        </w:rPr>
+        <w:t xml:space="preserve"> прилича много повече на фигура 3</w:t>
+      </w:r>
+      <w:r>
+        <w:rPr>
+          <w:lang w:val="bg-BG"/>
+        </w:rPr>
+        <w:t>в</w:t>
+      </w:r>
+      <w:r>
+        <w:rPr>
+          <w:lang w:val="bg-BG"/>
+        </w:rPr>
+        <w:t>, отколкото на 3</w:t>
+      </w:r>
+      <w:r>
+        <w:rPr>
+          <w:lang w:val="bg-BG"/>
+        </w:rPr>
+        <w:t>а</w:t>
+      </w:r>
+      <w:r>
+        <w:rPr>
+          <w:lang w:val="bg-BG"/>
+        </w:rPr>
+        <w:t>.</w:t>
+      </w:r>
+    </w:p>
+    <w:p>
+      <w:pPr>
+        <w:spacing w:after="200" w:line="276" w:lineRule="auto"/>
+        <w:ind w:left="720"/>
+        <w:contextualSpacing w:val="0"/>
+        <w:jc w:val="left"/>
+        <w:rPr>
+          <w:rStyle w:val="SubtleEmphasis"/>
+          <w:lang w:val="bg-BG"/>
+        </w:rPr>
       </w:pPr>
     </w:p>
     <w:p>
@@ -7226,14 +7353,20 @@
         <w:rPr>
           <w:rStyle w:val="SubtleEmphasis"/>
         </w:rPr>
-        <w:t>Фигура</w:t>
+        <w:t>Фигур</w:t>
+      </w:r>
+      <w:r>
+        <w:rPr>
+          <w:rStyle w:val="SubtleEmphasis"/>
+        </w:rPr>
+        <w:t>а</w:t>
       </w:r>
       <w:proofErr w:type="spellEnd"/>
       <w:r>
         <w:rPr>
           <w:rStyle w:val="SubtleEmphasis"/>
         </w:rPr>
-        <w:t xml:space="preserve"> 2:</w:t>
+        <w:t xml:space="preserve"> 3:</w:t>
       </w:r>
     </w:p>
     <w:p>
@@ -7247,164 +7380,8 @@
         <w:rPr>
           <w:noProof/>
         </w:rPr>
-        <w:pict>
-          <v:oval id="_x0000_s1041" style="position:absolute;left:0;text-align:left;margin-left:73.9pt;margin-top:1.15pt;width:274.5pt;height:142.5pt;z-index:251658240" filled="f" fillcolor="white [3201]" strokecolor="black [3200]" strokeweight="1pt">
-            <v:stroke dashstyle="dash"/>
-            <v:shadow color="#868686"/>
-          </v:oval>
-        </w:pict>
-      </w:r>
-      <w:r>
-        <w:rPr>
-          <w:noProof/>
-        </w:rPr>
         <w:drawing>
-          <wp:inline distT="0" distB="0" distL="0" distR="0" wp14:anchorId="35FAD082" wp14:editId="721DCFB5">
-            <wp:extent cx="4572000" cy="2743200"/>
-            <wp:effectExtent l="19050" t="0" r="19050" b="0"/>
-            <wp:docPr id="4" name="Chart 2"/>
-            <wp:cNvGraphicFramePr/>
-            <a:graphic xmlns:a="http://schemas.openxmlformats.org/drawingml/2006/main">
-              <a:graphicData uri="http://schemas.openxmlformats.org/drawingml/2006/chart">
-                <c:chart xmlns:c="http://schemas.openxmlformats.org/drawingml/2006/chart" xmlns:r="http://schemas.openxmlformats.org/officeDocument/2006/relationships" r:id="rId13"/>
-              </a:graphicData>
-            </a:graphic>
-          </wp:inline>
-        </w:drawing>
-      </w:r>
-    </w:p>
-    <w:p>
-      <w:pPr>
-        <w:pStyle w:val="Heading2"/>
-        <w:rPr>
-          <w:lang w:val="bg-BG"/>
-        </w:rPr>
-      </w:pPr>
-      <w:bookmarkStart w:id="9" w:name="_Toc342089985"/>
-      <w:r>
-        <w:rPr>
-          <w:lang w:val="bg-BG"/>
-        </w:rPr>
-        <w:t>Сравняване на движения</w:t>
-      </w:r>
-      <w:bookmarkEnd w:id="9"/>
-    </w:p>
-    <w:p>
-      <w:pPr>
-        <w:ind w:left="720"/>
-        <w:rPr>
-          <w:lang w:val="bg-BG"/>
-        </w:rPr>
-      </w:pPr>
-      <w:r>
-        <w:rPr>
-          <w:lang w:val="bg-BG"/>
-        </w:rPr>
-        <w:t>За да решим глобалния проблем за разпознаване на активности в реално време, първо трябва да решим подпроблема за сравняване на два скелета. Прост пример виждаме във фигура 3а, 3б и 3в. Лесно можем да определим, че фигура 3</w:t>
-      </w:r>
-      <w:r>
-        <w:rPr>
-          <w:lang w:val="bg-BG"/>
-        </w:rPr>
-        <w:t>б</w:t>
-      </w:r>
-      <w:r>
-        <w:rPr>
-          <w:lang w:val="bg-BG"/>
-        </w:rPr>
-        <w:t xml:space="preserve"> прилича много повече на фигура 3</w:t>
-      </w:r>
-      <w:r>
-        <w:rPr>
-          <w:lang w:val="bg-BG"/>
-        </w:rPr>
-        <w:t>в</w:t>
-      </w:r>
-      <w:r>
-        <w:rPr>
-          <w:lang w:val="bg-BG"/>
-        </w:rPr>
-        <w:t>, отколкото на 3</w:t>
-      </w:r>
-      <w:r>
-        <w:rPr>
-          <w:lang w:val="bg-BG"/>
-        </w:rPr>
-        <w:t>а</w:t>
-      </w:r>
-      <w:r>
-        <w:rPr>
-          <w:lang w:val="bg-BG"/>
-        </w:rPr>
-        <w:t>.</w:t>
-      </w:r>
-    </w:p>
-    <w:p>
-      <w:pPr>
-        <w:spacing w:after="200" w:line="276" w:lineRule="auto"/>
-        <w:ind w:left="720"/>
-        <w:contextualSpacing w:val="0"/>
-        <w:jc w:val="left"/>
-        <w:rPr>
-          <w:rStyle w:val="SubtleEmphasis"/>
-        </w:rPr>
-      </w:pPr>
-    </w:p>
-    <w:p>
-      <w:pPr>
-        <w:spacing w:after="200" w:line="276" w:lineRule="auto"/>
-        <w:ind w:left="720"/>
-        <w:contextualSpacing w:val="0"/>
-        <w:jc w:val="left"/>
-        <w:rPr>
-          <w:rStyle w:val="SubtleEmphasis"/>
-        </w:rPr>
-      </w:pPr>
-    </w:p>
-    <w:p>
-      <w:pPr>
-        <w:spacing w:after="200" w:line="276" w:lineRule="auto"/>
-        <w:ind w:left="720"/>
-        <w:contextualSpacing w:val="0"/>
-        <w:jc w:val="left"/>
-        <w:rPr>
-          <w:rStyle w:val="SubtleEmphasis"/>
-        </w:rPr>
-      </w:pPr>
-      <w:proofErr w:type="spellStart"/>
-      <w:r>
-        <w:rPr>
-          <w:rStyle w:val="SubtleEmphasis"/>
-        </w:rPr>
-        <w:t>Фигур</w:t>
-      </w:r>
-      <w:r>
-        <w:rPr>
-          <w:rStyle w:val="SubtleEmphasis"/>
-        </w:rPr>
-        <w:t>а</w:t>
-      </w:r>
-      <w:proofErr w:type="spellEnd"/>
-      <w:r>
-        <w:rPr>
-          <w:rStyle w:val="SubtleEmphasis"/>
-        </w:rPr>
-        <w:t xml:space="preserve"> 3:</w:t>
-      </w:r>
-    </w:p>
-    <w:p>
-      <w:pPr>
-        <w:ind w:left="720"/>
-        <w:rPr>
-          <w:lang w:val="bg-BG"/>
-        </w:rPr>
-      </w:pPr>
-      <w:r>
-        <w:rPr>
-          <w:noProof/>
-        </w:rPr>
-        <w:drawing>
-          <wp:inline distT="0" distB="0" distL="0" distR="0" wp14:anchorId="7CB653B4" wp14:editId="79B61174">
+          <wp:inline distT="0" distB="0" distL="0" distR="0" wp14:anchorId="19F63F6A" wp14:editId="16EB96CF">
             <wp:extent cx="3914775" cy="2226528"/>
             <wp:effectExtent l="0" t="0" r="0" b="0"/>
             <wp:docPr id="3" name="Picture 2" descr="poses combined.png"/>
@@ -7419,7 +7396,7 @@
                     <pic:cNvPicPr/>
                   </pic:nvPicPr>
                   <pic:blipFill>
-                    <a:blip r:embed="rId14" cstate="print"/>
+                    <a:blip r:embed="rId15" cstate="print"/>
                     <a:stretch>
                       <a:fillRect/>
                     </a:stretch>
@@ -8789,7 +8766,7 @@
           <w:lang w:val="bg-BG"/>
         </w:rPr>
       </w:pPr>
-      <w:bookmarkStart w:id="10" w:name="_Toc342089986"/>
+      <w:bookmarkStart w:id="11" w:name="_Toc342245671"/>
       <w:r>
         <w:t>Dynamic</w:t>
       </w:r>
@@ -8826,7 +8803,7 @@
         </w:rPr>
         <w:t>)</w:t>
       </w:r>
-      <w:bookmarkEnd w:id="10"/>
+      <w:bookmarkEnd w:id="11"/>
     </w:p>
     <w:p>
       <w:pPr>
@@ -8893,7 +8870,14 @@
         <w:rPr>
           <w:lang w:val="bg-BG"/>
         </w:rPr>
-        <w:t>. Този метод служи за измерване на приликата между две редици, които</w:t>
+        <w:t xml:space="preserve">. Този </w:t>
+      </w:r>
+      <w:r>
+        <w:rPr>
+          <w:lang w:val="bg-BG"/>
+        </w:rPr>
+        <w:lastRenderedPageBreak/>
+        <w:t>метод служи за измерване на приликата между две редици, които</w:t>
       </w:r>
       <w:r>
         <w:rPr>
@@ -9180,7 +9164,6 @@
         <w:rPr>
           <w:lang w:val="bg-BG"/>
         </w:rPr>
-        <w:lastRenderedPageBreak/>
         <w:t xml:space="preserve">Ако не </w:t>
       </w:r>
       <w:r>
@@ -10085,7 +10068,14 @@
         <w:rPr>
           <w:lang w:val="bg-BG"/>
         </w:rPr>
-        <w:t>рекурсивен вариант на динамичното изкривяване на времето, който работи със значително по-</w:t>
+        <w:t xml:space="preserve">рекурсивен вариант на </w:t>
+      </w:r>
+      <w:r>
+        <w:rPr>
+          <w:lang w:val="bg-BG"/>
+        </w:rPr>
+        <w:lastRenderedPageBreak/>
+        <w:t>динамичното изкривяване на времето, който работи със значително по-</w:t>
       </w:r>
       <w:r>
         <w:rPr>
@@ -10116,14 +10106,14 @@
           <w:lang w:val="bg-BG"/>
         </w:rPr>
       </w:pPr>
-      <w:bookmarkStart w:id="11" w:name="_Toc342089987"/>
+      <w:bookmarkStart w:id="12" w:name="_Toc342245672"/>
       <w:r>
         <w:rPr>
           <w:lang w:val="bg-BG"/>
         </w:rPr>
         <w:t>Разпознаване на активности в реално време</w:t>
       </w:r>
-      <w:bookmarkEnd w:id="11"/>
+      <w:bookmarkEnd w:id="12"/>
     </w:p>
     <w:p>
       <w:pPr>
@@ -10172,230 +10162,12 @@
           <w:lang w:val="bg-BG"/>
         </w:rPr>
       </w:pPr>
-      <w:bookmarkStart w:id="12" w:name="_Toc342089988"/>
-      <w:r>
-        <w:rPr>
-          <w:lang w:val="bg-BG"/>
-        </w:rPr>
-        <w:lastRenderedPageBreak/>
+      <w:bookmarkStart w:id="13" w:name="_Toc342245673"/>
+      <w:r>
+        <w:rPr>
+          <w:lang w:val="bg-BG"/>
+        </w:rPr>
         <w:t>Използване на „прозорец”</w:t>
-      </w:r>
-      <w:bookmarkEnd w:id="12"/>
-    </w:p>
-    <w:p>
-      <w:pPr>
-        <w:ind w:left="1080"/>
-        <w:rPr>
-          <w:lang w:val="bg-BG"/>
-        </w:rPr>
-      </w:pPr>
-      <w:r>
-        <w:rPr>
-          <w:lang w:val="bg-BG"/>
-        </w:rPr>
-        <w:t xml:space="preserve">Дефинираме „прозорец” като </w:t>
-      </w:r>
-      <w:r>
-        <w:rPr>
-          <w:lang w:val="bg-BG"/>
-        </w:rPr>
-        <w:t>последователна поредица от кадри, чието начало е най-новия</w:t>
-      </w:r>
-      <w:r>
-        <w:rPr>
-          <w:lang w:val="bg-BG"/>
-        </w:rPr>
-        <w:t>т</w:t>
-      </w:r>
-      <w:r>
-        <w:rPr>
-          <w:lang w:val="bg-BG"/>
-        </w:rPr>
-        <w:t xml:space="preserve"> кадър, а дължината бележим с </w:t>
-      </w:r>
-      <w:r>
-        <w:rPr>
-          <w:i/>
-          <w:lang w:val="de-DE"/>
-        </w:rPr>
-        <w:t>n</w:t>
-      </w:r>
-      <w:r>
-        <w:rPr>
-          <w:lang w:val="bg-BG"/>
-        </w:rPr>
-        <w:t>.</w:t>
-      </w:r>
-      <w:r>
-        <w:rPr>
-          <w:lang w:val="bg-BG"/>
-        </w:rPr>
-        <w:t xml:space="preserve"> За удобство ще бележим прозореца с </w:t>
-      </w:r>
-      <w:r>
-        <w:rPr>
-          <w:lang w:val="de-DE"/>
-        </w:rPr>
-        <w:t>W</w:t>
-      </w:r>
-      <w:r>
-        <w:rPr>
-          <w:lang w:val="bg-BG"/>
-        </w:rPr>
-        <w:t>.</w:t>
-      </w:r>
-    </w:p>
-    <w:p>
-      <w:pPr>
-        <w:ind w:left="1080"/>
-        <w:rPr>
-          <w:lang w:val="bg-BG"/>
-        </w:rPr>
-      </w:pPr>
-      <w:r>
-        <w:rPr>
-          <w:lang w:val="bg-BG"/>
-        </w:rPr>
-        <w:t xml:space="preserve">Ако на всеки кадър прилагаме ДИВ с параметри </w:t>
-      </w:r>
-      <w:r>
-        <w:rPr>
-          <w:lang w:val="de-DE"/>
-        </w:rPr>
-        <w:t>W</w:t>
-      </w:r>
-      <w:r>
-        <w:rPr>
-          <w:lang w:val="bg-BG"/>
-        </w:rPr>
-        <w:t xml:space="preserve"> </w:t>
-      </w:r>
-      <w:r>
-        <w:rPr>
-          <w:lang w:val="bg-BG"/>
-        </w:rPr>
-        <w:t xml:space="preserve">и всеки един от записите в базата данни, то ще постигнем </w:t>
-      </w:r>
-      <w:r>
-        <w:rPr>
-          <w:lang w:val="bg-BG"/>
-        </w:rPr>
-        <w:t xml:space="preserve">теоритична </w:t>
-      </w:r>
-      <w:r>
-        <w:rPr>
-          <w:lang w:val="bg-BG"/>
-        </w:rPr>
-        <w:t xml:space="preserve">сложност: 30 движения * 30 записа * средно 100 кадъра * </w:t>
-      </w:r>
-      <w:r>
-        <w:t>n</w:t>
-      </w:r>
-      <w:r>
-        <w:rPr>
-          <w:lang w:val="bg-BG"/>
-        </w:rPr>
-        <w:t xml:space="preserve"> * </w:t>
-      </w:r>
-      <w:r>
-        <w:rPr>
-          <w:lang w:val="bg-BG"/>
-        </w:rPr>
-        <w:t>60 (операции, нужни за сравняване на 2 скелета)</w:t>
-      </w:r>
-      <w:r>
-        <w:rPr>
-          <w:lang w:val="bg-BG"/>
-        </w:rPr>
-        <w:t xml:space="preserve"> = 540000*</w:t>
-      </w:r>
-      <w:r>
-        <w:t>n</w:t>
-      </w:r>
-      <w:r>
-        <w:rPr>
-          <w:lang w:val="bg-BG"/>
-        </w:rPr>
-        <w:t xml:space="preserve">. От тук разбираме, че най-голямата възможна стойност на </w:t>
-      </w:r>
-      <w:r>
-        <w:rPr>
-          <w:lang w:val="de-DE"/>
-        </w:rPr>
-        <w:t>n</w:t>
-      </w:r>
-      <w:r>
-        <w:rPr>
-          <w:lang w:val="bg-BG"/>
-        </w:rPr>
-        <w:t xml:space="preserve"> </w:t>
-      </w:r>
-      <w:r>
-        <w:rPr>
-          <w:lang w:val="bg-BG"/>
-        </w:rPr>
-        <w:t>би била 100 кадъра, за да бъде разпознаването в реално време.</w:t>
-      </w:r>
-      <w:r>
-        <w:rPr>
-          <w:lang w:val="bg-BG"/>
-        </w:rPr>
-        <w:t xml:space="preserve"> Ако при имплементацията се използва и процесорът на видео картата, дължината на прозореца би могла да достигне до средно 130 кадъра.</w:t>
-      </w:r>
-    </w:p>
-    <w:p>
-      <w:pPr>
-        <w:ind w:left="1080"/>
-        <w:rPr>
-          <w:lang w:val="bg-BG"/>
-        </w:rPr>
-      </w:pPr>
-      <w:r>
-        <w:rPr>
-          <w:lang w:val="bg-BG"/>
-        </w:rPr>
-        <w:t>Един от вариантите, който предстои да бъде тестван, е да се дават по-малко записи на възможните движения или пък на база всички записи, да се направи „осреднен” вариант на всички тях.</w:t>
-      </w:r>
-    </w:p>
-    <w:p>
-      <w:pPr>
-        <w:ind w:left="1080"/>
-        <w:rPr>
-          <w:lang w:val="bg-BG"/>
-        </w:rPr>
-      </w:pPr>
-      <w:r>
-        <w:rPr>
-          <w:lang w:val="bg-BG"/>
-        </w:rPr>
-        <w:t>Използването на „прозорец</w:t>
-      </w:r>
-      <w:r>
-        <w:rPr>
-          <w:lang w:val="bg-BG"/>
-        </w:rPr>
-        <w:t>”</w:t>
-      </w:r>
-      <w:r>
-        <w:rPr>
-          <w:lang w:val="bg-BG"/>
-        </w:rPr>
-        <w:t xml:space="preserve"> би могло ни даде добри резултати, но би изисквало голяма хардуерна мощ.</w:t>
-      </w:r>
-    </w:p>
-    <w:p>
-      <w:pPr>
-        <w:pStyle w:val="Heading3"/>
-        <w:rPr>
-          <w:lang w:val="bg-BG"/>
-        </w:rPr>
-      </w:pPr>
-      <w:bookmarkStart w:id="13" w:name="_Toc342089989"/>
-      <w:r>
-        <w:rPr>
-          <w:lang w:val="bg-BG"/>
-        </w:rPr>
-        <w:t>Използване на маркери за начало и край на движението</w:t>
       </w:r>
       <w:bookmarkEnd w:id="13"/>
     </w:p>
@@ -10410,19 +10182,56 @@
         <w:rPr>
           <w:lang w:val="bg-BG"/>
         </w:rPr>
-        <w:t xml:space="preserve">Друг възможен подход за решение на проблема, е поставянето на „маркери”, които да означават началото и края на движението, за да може после кадрите между тези маркери да бъдат подадени на ДИВ алгоритъма, който да оцени до </w:t>
-      </w:r>
-      <w:r>
-        <w:rPr>
-          <w:lang w:val="bg-BG"/>
-        </w:rPr>
-        <w:t>колко</w:t>
-      </w:r>
-      <w:r>
-        <w:rPr>
-          <w:lang w:val="bg-BG"/>
-        </w:rPr>
-        <w:t xml:space="preserve"> извършеното движение прилича на някое от записите.</w:t>
+        <w:t xml:space="preserve">Дефинираме „прозорец” като </w:t>
+      </w:r>
+      <w:r>
+        <w:rPr>
+          <w:lang w:val="bg-BG"/>
+        </w:rPr>
+        <w:t>последователна поредица от кадри, чието начало е най-новия</w:t>
+      </w:r>
+      <w:r>
+        <w:rPr>
+          <w:lang w:val="bg-BG"/>
+        </w:rPr>
+        <w:t>т</w:t>
+      </w:r>
+      <w:r>
+        <w:rPr>
+          <w:lang w:val="bg-BG"/>
+        </w:rPr>
+        <w:t xml:space="preserve"> кадър, а дължината бележим с </w:t>
+      </w:r>
+      <w:r>
+        <w:rPr>
+          <w:i/>
+          <w:lang w:val="de-DE"/>
+        </w:rPr>
+        <w:t>n</w:t>
+      </w:r>
+      <w:r>
+        <w:rPr>
+          <w:lang w:val="bg-BG"/>
+        </w:rPr>
+        <w:t>.</w:t>
+      </w:r>
+      <w:r>
+        <w:rPr>
+          <w:lang w:val="bg-BG"/>
+        </w:rPr>
+        <w:t xml:space="preserve"> За удобство ще бележим прозореца с </w:t>
+      </w:r>
+      <w:r>
+        <w:rPr>
+          <w:lang w:val="de-DE"/>
+        </w:rPr>
+        <w:t>W</w:t>
+      </w:r>
+      <w:r>
+        <w:rPr>
+          <w:lang w:val="bg-BG"/>
+        </w:rPr>
+        <w:t>.</w:t>
       </w:r>
     </w:p>
     <w:p>
@@ -10436,6 +10245,186 @@
         <w:rPr>
           <w:lang w:val="bg-BG"/>
         </w:rPr>
+        <w:t xml:space="preserve">Ако на всеки кадър прилагаме ДИВ с параметри </w:t>
+      </w:r>
+      <w:r>
+        <w:rPr>
+          <w:lang w:val="de-DE"/>
+        </w:rPr>
+        <w:t>W</w:t>
+      </w:r>
+      <w:r>
+        <w:rPr>
+          <w:lang w:val="bg-BG"/>
+        </w:rPr>
+        <w:t xml:space="preserve"> </w:t>
+      </w:r>
+      <w:r>
+        <w:rPr>
+          <w:lang w:val="bg-BG"/>
+        </w:rPr>
+        <w:t xml:space="preserve">и всеки един от записите в базата данни, то ще постигнем </w:t>
+      </w:r>
+      <w:r>
+        <w:rPr>
+          <w:lang w:val="bg-BG"/>
+        </w:rPr>
+        <w:t xml:space="preserve">теоритична </w:t>
+      </w:r>
+      <w:r>
+        <w:rPr>
+          <w:lang w:val="bg-BG"/>
+        </w:rPr>
+        <w:t xml:space="preserve">сложност: 30 движения * 30 записа * средно 100 кадъра * </w:t>
+      </w:r>
+      <w:r>
+        <w:t>n</w:t>
+      </w:r>
+      <w:r>
+        <w:rPr>
+          <w:lang w:val="bg-BG"/>
+        </w:rPr>
+        <w:t xml:space="preserve"> * </w:t>
+      </w:r>
+      <w:r>
+        <w:rPr>
+          <w:lang w:val="bg-BG"/>
+        </w:rPr>
+        <w:t>60 (операции, нужни за сравняване на 2 скелета)</w:t>
+      </w:r>
+      <w:r>
+        <w:rPr>
+          <w:lang w:val="bg-BG"/>
+        </w:rPr>
+        <w:t xml:space="preserve"> = 540000*</w:t>
+      </w:r>
+      <w:r>
+        <w:t>n</w:t>
+      </w:r>
+      <w:r>
+        <w:rPr>
+          <w:lang w:val="bg-BG"/>
+        </w:rPr>
+        <w:t xml:space="preserve">. От тук разбираме, че най-голямата възможна стойност на </w:t>
+      </w:r>
+      <w:r>
+        <w:rPr>
+          <w:lang w:val="de-DE"/>
+        </w:rPr>
+        <w:t>n</w:t>
+      </w:r>
+      <w:r>
+        <w:rPr>
+          <w:lang w:val="bg-BG"/>
+        </w:rPr>
+        <w:t xml:space="preserve"> </w:t>
+      </w:r>
+      <w:r>
+        <w:rPr>
+          <w:lang w:val="bg-BG"/>
+        </w:rPr>
+        <w:t>би била 100 кадъра, за да бъде разпознаването в реално време.</w:t>
+      </w:r>
+      <w:r>
+        <w:rPr>
+          <w:lang w:val="bg-BG"/>
+        </w:rPr>
+        <w:t xml:space="preserve"> Ако при имплементацията се използва и процесорът на видео картата, дължината на прозореца би могла да достигне до средно 130 кадъра.</w:t>
+      </w:r>
+    </w:p>
+    <w:p>
+      <w:pPr>
+        <w:ind w:left="1080"/>
+        <w:rPr>
+          <w:lang w:val="bg-BG"/>
+        </w:rPr>
+      </w:pPr>
+      <w:r>
+        <w:rPr>
+          <w:lang w:val="bg-BG"/>
+        </w:rPr>
+        <w:t>Един от вариантите, който предстои да бъде тестван, е да се дават по-малко записи на възможните движения или пък на база всички записи, да се направи „осреднен” вариант на всички тях.</w:t>
+      </w:r>
+    </w:p>
+    <w:p>
+      <w:pPr>
+        <w:ind w:left="1080"/>
+        <w:rPr>
+          <w:lang w:val="bg-BG"/>
+        </w:rPr>
+      </w:pPr>
+      <w:r>
+        <w:rPr>
+          <w:lang w:val="bg-BG"/>
+        </w:rPr>
+        <w:t>Използването на „прозорец</w:t>
+      </w:r>
+      <w:r>
+        <w:rPr>
+          <w:lang w:val="bg-BG"/>
+        </w:rPr>
+        <w:t>”</w:t>
+      </w:r>
+      <w:r>
+        <w:rPr>
+          <w:lang w:val="bg-BG"/>
+        </w:rPr>
+        <w:t xml:space="preserve"> би могло ни даде добри резултати, но би изисквало голяма хардуерна мощ.</w:t>
+      </w:r>
+    </w:p>
+    <w:p>
+      <w:pPr>
+        <w:pStyle w:val="Heading3"/>
+        <w:rPr>
+          <w:lang w:val="bg-BG"/>
+        </w:rPr>
+      </w:pPr>
+      <w:bookmarkStart w:id="14" w:name="_Toc342245674"/>
+      <w:r>
+        <w:rPr>
+          <w:lang w:val="bg-BG"/>
+        </w:rPr>
+        <w:t>Използване на маркери за начало и край на движението</w:t>
+      </w:r>
+      <w:bookmarkEnd w:id="14"/>
+    </w:p>
+    <w:p>
+      <w:pPr>
+        <w:ind w:left="1080"/>
+        <w:rPr>
+          <w:lang w:val="bg-BG"/>
+        </w:rPr>
+      </w:pPr>
+      <w:r>
+        <w:rPr>
+          <w:lang w:val="bg-BG"/>
+        </w:rPr>
+        <w:t xml:space="preserve">Друг възможен подход за решение на проблема, е поставянето на „маркери”, които да означават началото и края на движението, за да може после кадрите между тези маркери да бъдат подадени на ДИВ алгоритъма, който да оцени до </w:t>
+      </w:r>
+      <w:r>
+        <w:rPr>
+          <w:lang w:val="bg-BG"/>
+        </w:rPr>
+        <w:t>колко</w:t>
+      </w:r>
+      <w:r>
+        <w:rPr>
+          <w:lang w:val="bg-BG"/>
+        </w:rPr>
+        <w:t xml:space="preserve"> извършеното движение прилича на някое от записите.</w:t>
+      </w:r>
+    </w:p>
+    <w:p>
+      <w:pPr>
+        <w:ind w:left="1080"/>
+        <w:rPr>
+          <w:lang w:val="bg-BG"/>
+        </w:rPr>
+      </w:pPr>
+      <w:r>
+        <w:rPr>
+          <w:lang w:val="bg-BG"/>
+        </w:rPr>
         <w:t xml:space="preserve">Поставняето на маркери </w:t>
       </w:r>
       <w:r>
@@ -10458,14 +10447,14 @@
           <w:lang w:val="bg-BG"/>
         </w:rPr>
       </w:pPr>
-      <w:bookmarkStart w:id="14" w:name="_Toc342089990"/>
+      <w:bookmarkStart w:id="15" w:name="_Toc342245675"/>
       <w:r>
         <w:rPr>
           <w:lang w:val="bg-BG"/>
         </w:rPr>
         <w:t>Заключение</w:t>
       </w:r>
-      <w:bookmarkEnd w:id="14"/>
+      <w:bookmarkEnd w:id="15"/>
     </w:p>
     <w:p>
       <w:pPr>
@@ -10557,6 +10546,7 @@
         <w:rPr>
           <w:lang w:val="bg-BG"/>
         </w:rPr>
+        <w:lastRenderedPageBreak/>
         <w:t>В момента авторът работи върху сравняването на ДИВ с</w:t>
       </w:r>
       <w:r>
@@ -10589,7 +10579,6 @@
         </w:rPr>
         <w:t xml:space="preserve">решение на проблема с използването на скритите модели на Марков. </w:t>
       </w:r>
-      <w:bookmarkStart w:id="15" w:name="_Toc342089991"/>
       <w:sdt>
         <w:sdtPr>
           <w:id w:val="-603269554"/>
@@ -10655,13 +10644,14 @@
           <w:lang w:val="bg-BG"/>
         </w:rPr>
       </w:pPr>
+      <w:bookmarkStart w:id="16" w:name="_Toc342245676"/>
       <w:r>
         <w:rPr>
           <w:lang w:val="bg-BG"/>
         </w:rPr>
         <w:t>Имплементация</w:t>
       </w:r>
-      <w:bookmarkEnd w:id="15"/>
+      <w:bookmarkEnd w:id="16"/>
     </w:p>
     <w:p>
       <w:pPr>
@@ -10687,7 +10677,6 @@
         </w:rPr>
         <w:t>:</w:t>
       </w:r>
-      <w:bookmarkStart w:id="16" w:name="_Toc342089992"/>
     </w:p>
     <w:p>
       <w:pPr>
@@ -10697,129 +10686,236 @@
           <w:lang w:val="bg-BG"/>
         </w:rPr>
       </w:pPr>
-      <w:hyperlink r:id="rId15" w:history="1">
-        <w:r>
-          <w:rPr>
-            <w:rStyle w:val="Hyperlink"/>
-          </w:rPr>
-          <w:t>https</w:t>
-        </w:r>
-        <w:r>
-          <w:rPr>
-            <w:rStyle w:val="Hyperlink"/>
-            <w:lang w:val="bg-BG"/>
-          </w:rPr>
-          <w:t>://</w:t>
-        </w:r>
-        <w:r>
-          <w:rPr>
-            <w:rStyle w:val="Hyperlink"/>
-          </w:rPr>
-          <w:t>code</w:t>
-        </w:r>
-        <w:r>
-          <w:rPr>
-            <w:rStyle w:val="Hyperlink"/>
-            <w:lang w:val="bg-BG"/>
-          </w:rPr>
-          <w:t>.</w:t>
-        </w:r>
-        <w:proofErr w:type="spellStart"/>
-        <w:r>
-          <w:rPr>
-            <w:rStyle w:val="Hyperlink"/>
-          </w:rPr>
-          <w:t>google</w:t>
-        </w:r>
-        <w:proofErr w:type="spellEnd"/>
-        <w:r>
-          <w:rPr>
-            <w:rStyle w:val="Hyperlink"/>
-            <w:lang w:val="bg-BG"/>
-          </w:rPr>
-          <w:t>.</w:t>
-        </w:r>
-        <w:r>
-          <w:rPr>
-            <w:rStyle w:val="Hyperlink"/>
-          </w:rPr>
-          <w:t>com</w:t>
-        </w:r>
-        <w:r>
-          <w:rPr>
-            <w:rStyle w:val="Hyperlink"/>
-            <w:lang w:val="bg-BG"/>
-          </w:rPr>
-          <w:t>/</w:t>
-        </w:r>
-        <w:r>
-          <w:rPr>
-            <w:rStyle w:val="Hyperlink"/>
-          </w:rPr>
-          <w:t>p</w:t>
-        </w:r>
-        <w:r>
-          <w:rPr>
-            <w:rStyle w:val="Hyperlink"/>
-            <w:lang w:val="bg-BG"/>
-          </w:rPr>
-          <w:t>/</w:t>
-        </w:r>
-        <w:proofErr w:type="spellStart"/>
-        <w:r>
-          <w:rPr>
-            <w:rStyle w:val="Hyperlink"/>
-          </w:rPr>
-          <w:t>kinect</w:t>
-        </w:r>
-        <w:proofErr w:type="spellEnd"/>
-        <w:r>
-          <w:rPr>
-            <w:rStyle w:val="Hyperlink"/>
-            <w:lang w:val="bg-BG"/>
-          </w:rPr>
-          <w:t>-</w:t>
-        </w:r>
-        <w:r>
-          <w:rPr>
-            <w:rStyle w:val="Hyperlink"/>
-          </w:rPr>
-          <w:t>human</w:t>
-        </w:r>
-        <w:r>
-          <w:rPr>
-            <w:rStyle w:val="Hyperlink"/>
-            <w:lang w:val="bg-BG"/>
-          </w:rPr>
-          <w:t>-</w:t>
-        </w:r>
-        <w:r>
-          <w:rPr>
-            <w:rStyle w:val="Hyperlink"/>
-          </w:rPr>
-          <w:t>action</w:t>
-        </w:r>
-        <w:r>
-          <w:rPr>
-            <w:rStyle w:val="Hyperlink"/>
-            <w:lang w:val="bg-BG"/>
-          </w:rPr>
-          <w:t>-</w:t>
-        </w:r>
-        <w:r>
-          <w:rPr>
-            <w:rStyle w:val="Hyperlink"/>
-          </w:rPr>
-          <w:t>recognition</w:t>
-        </w:r>
-        <w:r>
-          <w:rPr>
-            <w:rStyle w:val="Hyperlink"/>
-            <w:lang w:val="bg-BG"/>
-          </w:rPr>
-          <w:t>/</w:t>
-        </w:r>
-      </w:hyperlink>
+      <w:r>
+        <w:fldChar w:fldCharType="begin"/>
+      </w:r>
+      <w:r>
+        <w:rPr>
+          <w:lang w:val="bg-BG"/>
+        </w:rPr>
+        <w:instrText xml:space="preserve"> </w:instrText>
+      </w:r>
+      <w:r>
+        <w:instrText>HYPERLINK</w:instrText>
+      </w:r>
+      <w:r>
+        <w:rPr>
+          <w:lang w:val="bg-BG"/>
+        </w:rPr>
+        <w:instrText xml:space="preserve"> "</w:instrText>
+      </w:r>
+      <w:r>
+        <w:instrText>https</w:instrText>
+      </w:r>
+      <w:r>
+        <w:rPr>
+          <w:lang w:val="bg-BG"/>
+        </w:rPr>
+        <w:instrText>://</w:instrText>
+      </w:r>
+      <w:r>
+        <w:instrText>code</w:instrText>
+      </w:r>
+      <w:r>
+        <w:rPr>
+          <w:lang w:val="bg-BG"/>
+        </w:rPr>
+        <w:instrText>.</w:instrText>
+      </w:r>
+      <w:r>
+        <w:instrText>google</w:instrText>
+      </w:r>
+      <w:r>
+        <w:rPr>
+          <w:lang w:val="bg-BG"/>
+        </w:rPr>
+        <w:instrText>.</w:instrText>
+      </w:r>
+      <w:r>
+        <w:instrText>com</w:instrText>
+      </w:r>
+      <w:r>
+        <w:rPr>
+          <w:lang w:val="bg-BG"/>
+        </w:rPr>
+        <w:instrText>/</w:instrText>
+      </w:r>
+      <w:r>
+        <w:instrText>p</w:instrText>
+      </w:r>
+      <w:r>
+        <w:rPr>
+          <w:lang w:val="bg-BG"/>
+        </w:rPr>
+        <w:instrText>/</w:instrText>
+      </w:r>
+      <w:r>
+        <w:instrText>kinect</w:instrText>
+      </w:r>
+      <w:r>
+        <w:rPr>
+          <w:lang w:val="bg-BG"/>
+        </w:rPr>
+        <w:instrText>-</w:instrText>
+      </w:r>
+      <w:r>
+        <w:instrText>human</w:instrText>
+      </w:r>
+      <w:r>
+        <w:rPr>
+          <w:lang w:val="bg-BG"/>
+        </w:rPr>
+        <w:instrText>-</w:instrText>
+      </w:r>
+      <w:r>
+        <w:instrText>action</w:instrText>
+      </w:r>
+      <w:r>
+        <w:rPr>
+          <w:lang w:val="bg-BG"/>
+        </w:rPr>
+        <w:instrText>-</w:instrText>
+      </w:r>
+      <w:r>
+        <w:instrText>recognition</w:instrText>
+      </w:r>
+      <w:r>
+        <w:rPr>
+          <w:lang w:val="bg-BG"/>
+        </w:rPr>
+        <w:instrText xml:space="preserve">/" </w:instrText>
+      </w:r>
+      <w:r>
+        <w:fldChar w:fldCharType="separate"/>
+      </w:r>
+      <w:r>
+        <w:rPr>
+          <w:rStyle w:val="Hyperlink"/>
+        </w:rPr>
+        <w:t>https</w:t>
+      </w:r>
+      <w:r>
+        <w:rPr>
+          <w:rStyle w:val="Hyperlink"/>
+          <w:lang w:val="bg-BG"/>
+        </w:rPr>
+        <w:t>://</w:t>
+      </w:r>
+      <w:r>
+        <w:rPr>
+          <w:rStyle w:val="Hyperlink"/>
+        </w:rPr>
+        <w:t>code</w:t>
+      </w:r>
+      <w:r>
+        <w:rPr>
+          <w:rStyle w:val="Hyperlink"/>
+          <w:lang w:val="bg-BG"/>
+        </w:rPr>
+        <w:t>.</w:t>
+      </w:r>
+      <w:proofErr w:type="spellStart"/>
+      <w:r>
+        <w:rPr>
+          <w:rStyle w:val="Hyperlink"/>
+        </w:rPr>
+        <w:t>google</w:t>
+      </w:r>
+      <w:proofErr w:type="spellEnd"/>
+      <w:r>
+        <w:rPr>
+          <w:rStyle w:val="Hyperlink"/>
+          <w:lang w:val="bg-BG"/>
+        </w:rPr>
+        <w:t>.</w:t>
+      </w:r>
+      <w:r>
+        <w:rPr>
+          <w:rStyle w:val="Hyperlink"/>
+        </w:rPr>
+        <w:t>com</w:t>
+      </w:r>
+      <w:r>
+        <w:rPr>
+          <w:rStyle w:val="Hyperlink"/>
+          <w:lang w:val="bg-BG"/>
+        </w:rPr>
+        <w:t>/</w:t>
+      </w:r>
+      <w:r>
+        <w:rPr>
+          <w:rStyle w:val="Hyperlink"/>
+        </w:rPr>
+        <w:t>p</w:t>
+      </w:r>
+      <w:r>
+        <w:rPr>
+          <w:rStyle w:val="Hyperlink"/>
+          <w:lang w:val="bg-BG"/>
+        </w:rPr>
+        <w:t>/</w:t>
+      </w:r>
+      <w:proofErr w:type="spellStart"/>
+      <w:r>
+        <w:rPr>
+          <w:rStyle w:val="Hyperlink"/>
+        </w:rPr>
+        <w:t>kinect</w:t>
+      </w:r>
+      <w:proofErr w:type="spellEnd"/>
+      <w:r>
+        <w:rPr>
+          <w:rStyle w:val="Hyperlink"/>
+          <w:lang w:val="bg-BG"/>
+        </w:rPr>
+        <w:t>-</w:t>
+      </w:r>
+      <w:r>
+        <w:rPr>
+          <w:rStyle w:val="Hyperlink"/>
+        </w:rPr>
+        <w:t>human</w:t>
+      </w:r>
+      <w:r>
+        <w:rPr>
+          <w:rStyle w:val="Hyperlink"/>
+          <w:lang w:val="bg-BG"/>
+        </w:rPr>
+        <w:t>-</w:t>
+      </w:r>
+      <w:r>
+        <w:rPr>
+          <w:rStyle w:val="Hyperlink"/>
+        </w:rPr>
+        <w:t>action</w:t>
+      </w:r>
+      <w:r>
+        <w:rPr>
+          <w:rStyle w:val="Hyperlink"/>
+          <w:lang w:val="bg-BG"/>
+        </w:rPr>
+        <w:t>-</w:t>
+      </w:r>
+      <w:r>
+        <w:rPr>
+          <w:rStyle w:val="Hyperlink"/>
+        </w:rPr>
+        <w:t>recognition</w:t>
+      </w:r>
+      <w:r>
+        <w:rPr>
+          <w:rStyle w:val="Hyperlink"/>
+          <w:lang w:val="bg-BG"/>
+        </w:rPr>
+        <w:t>/</w:t>
+      </w:r>
+      <w:r>
+        <w:rPr>
+          <w:rStyle w:val="Hyperlink"/>
+          <w:lang w:val="bg-BG"/>
+        </w:rPr>
+        <w:fldChar w:fldCharType="end"/>
+      </w:r>
     </w:p>
     <w:p>
       <w:pPr>
@@ -10828,14 +10924,14 @@
           <w:lang w:val="bg-BG"/>
         </w:rPr>
       </w:pPr>
-      <w:r>
-        <w:rPr>
-          <w:lang w:val="bg-BG"/>
-        </w:rPr>
-        <w:lastRenderedPageBreak/>
+      <w:bookmarkStart w:id="17" w:name="_Toc342245677"/>
+      <w:r>
+        <w:rPr>
+          <w:lang w:val="bg-BG"/>
+        </w:rPr>
         <w:t>Използвани технологии</w:t>
       </w:r>
-      <w:bookmarkEnd w:id="16"/>
+      <w:bookmarkEnd w:id="17"/>
     </w:p>
     <w:p>
       <w:pPr>
@@ -10844,7 +10940,7 @@
           <w:lang w:val="bg-BG"/>
         </w:rPr>
       </w:pPr>
-      <w:bookmarkStart w:id="17" w:name="_Toc342089993"/>
+      <w:bookmarkStart w:id="18" w:name="_Toc342245678"/>
       <w:r>
         <w:t>Kinect</w:t>
       </w:r>
@@ -10857,7 +10953,7 @@
       <w:r>
         <w:t>SDK</w:t>
       </w:r>
-      <w:bookmarkEnd w:id="17"/>
+      <w:bookmarkEnd w:id="18"/>
     </w:p>
     <w:p>
       <w:pPr>
@@ -10996,7 +11092,7 @@
           <w:lang w:val="bg-BG"/>
         </w:rPr>
       </w:pPr>
-      <w:bookmarkStart w:id="18" w:name="_Toc342089994"/>
+      <w:bookmarkStart w:id="19" w:name="_Toc342245679"/>
       <w:r>
         <w:t>C</w:t>
       </w:r>
@@ -11009,7 +11105,7 @@
       <w:r>
         <w:t>NET</w:t>
       </w:r>
-      <w:bookmarkEnd w:id="18"/>
+      <w:bookmarkEnd w:id="19"/>
     </w:p>
     <w:p>
       <w:pPr>
@@ -11095,14 +11191,14 @@
           <w:lang w:val="bg-BG"/>
         </w:rPr>
       </w:pPr>
-      <w:bookmarkStart w:id="19" w:name="_Toc342089995"/>
+      <w:bookmarkStart w:id="20" w:name="_Toc342245680"/>
       <w:r>
         <w:rPr>
           <w:lang w:val="bg-BG"/>
         </w:rPr>
         <w:t>Възможни приложения</w:t>
       </w:r>
-      <w:bookmarkEnd w:id="19"/>
+      <w:bookmarkEnd w:id="20"/>
     </w:p>
     <w:p>
       <w:pPr>
@@ -11243,24 +11339,25 @@
           <w:lang w:val="bg-BG"/>
         </w:rPr>
       </w:pPr>
-      <w:bookmarkStart w:id="20" w:name="_Ref341025339"/>
-      <w:bookmarkStart w:id="21" w:name="_Ref341289950"/>
-      <w:bookmarkStart w:id="22" w:name="_Toc342089996"/>
-      <w:r>
-        <w:rPr>
-          <w:lang w:val="bg-BG"/>
-        </w:rPr>
+      <w:bookmarkStart w:id="21" w:name="_Ref341025339"/>
+      <w:bookmarkStart w:id="22" w:name="_Ref341289950"/>
+      <w:bookmarkStart w:id="23" w:name="_Toc342245681"/>
+      <w:r>
+        <w:rPr>
+          <w:lang w:val="bg-BG"/>
+        </w:rPr>
+        <w:lastRenderedPageBreak/>
         <w:t>Допълнителни имплементации</w:t>
       </w:r>
-      <w:bookmarkEnd w:id="20"/>
+      <w:bookmarkEnd w:id="21"/>
       <w:r>
         <w:rPr>
           <w:lang w:val="bg-BG"/>
         </w:rPr>
         <w:t xml:space="preserve"> и тестове</w:t>
       </w:r>
-      <w:bookmarkEnd w:id="21"/>
       <w:bookmarkEnd w:id="22"/>
+      <w:bookmarkEnd w:id="23"/>
     </w:p>
     <w:p>
       <w:pPr>
@@ -11269,7 +11366,7 @@
           <w:lang w:val="bg-BG"/>
         </w:rPr>
       </w:pPr>
-      <w:bookmarkStart w:id="23" w:name="_Toc342089997"/>
+      <w:bookmarkStart w:id="24" w:name="_Toc342245682"/>
       <w:r>
         <w:t>Minimal</w:t>
       </w:r>
@@ -11306,7 +11403,7 @@
         </w:rPr>
         <w:t>)</w:t>
       </w:r>
-      <w:bookmarkEnd w:id="23"/>
+      <w:bookmarkEnd w:id="24"/>
     </w:p>
     <w:p>
       <w:pPr>
@@ -11440,25 +11537,6 @@
     <w:p>
       <w:pPr>
         <w:spacing w:after="200" w:line="276" w:lineRule="auto"/>
-        <w:ind w:firstLine="0"/>
-        <w:contextualSpacing w:val="0"/>
-        <w:jc w:val="left"/>
-        <w:rPr>
-          <w:rStyle w:val="SubtleEmphasis"/>
-          <w:lang w:val="bg-BG"/>
-        </w:rPr>
-      </w:pPr>
-      <w:r>
-        <w:rPr>
-          <w:rStyle w:val="SubtleEmphasis"/>
-          <w:lang w:val="bg-BG"/>
-        </w:rPr>
-        <w:br w:type="page"/>
-      </w:r>
-    </w:p>
-    <w:p>
-      <w:pPr>
-        <w:spacing w:after="200" w:line="276" w:lineRule="auto"/>
         <w:ind w:left="720"/>
         <w:contextualSpacing w:val="0"/>
         <w:jc w:val="left"/>
@@ -11472,7 +11550,6 @@
           <w:rStyle w:val="SubtleEmphasis"/>
           <w:lang w:val="bg-BG"/>
         </w:rPr>
-        <w:lastRenderedPageBreak/>
         <w:t xml:space="preserve">Фигура </w:t>
       </w:r>
       <w:r>
@@ -11509,7 +11586,7 @@
           <w:noProof/>
         </w:rPr>
         <w:drawing>
-          <wp:inline distT="0" distB="0" distL="0" distR="0" wp14:anchorId="61DC1E1E" wp14:editId="547C493A">
+          <wp:inline distT="0" distB="0" distL="0" distR="0" wp14:anchorId="670539BF" wp14:editId="4E853737">
             <wp:extent cx="3457575" cy="1914525"/>
             <wp:effectExtent l="0" t="0" r="0" b="0"/>
             <wp:docPr id="5" name="Picture 5"/>
@@ -11757,14 +11834,14 @@
           <w:lang w:val="bg-BG"/>
         </w:rPr>
       </w:pPr>
-      <w:bookmarkStart w:id="24" w:name="_Toc342089998"/>
+      <w:bookmarkStart w:id="25" w:name="_Toc342245683"/>
       <w:r>
         <w:rPr>
           <w:lang w:val="bg-BG"/>
         </w:rPr>
         <w:t>Еластично сравняване на движения</w:t>
       </w:r>
-      <w:bookmarkEnd w:id="24"/>
+      <w:bookmarkEnd w:id="25"/>
     </w:p>
     <w:p>
       <w:pPr>
@@ -11802,11 +11879,60 @@
           <w:lang w:val="bg-BG"/>
         </w:rPr>
       </w:pPr>
+    </w:p>
+    <w:p>
+      <w:pPr>
+        <w:spacing w:after="200" w:line="276" w:lineRule="auto"/>
+        <w:ind w:left="720"/>
+        <w:contextualSpacing w:val="0"/>
+        <w:jc w:val="left"/>
+        <w:rPr>
+          <w:rStyle w:val="SubtleEmphasis"/>
+          <w:lang w:val="bg-BG"/>
+        </w:rPr>
+      </w:pPr>
+    </w:p>
+    <w:p>
+      <w:pPr>
+        <w:spacing w:after="200" w:line="276" w:lineRule="auto"/>
+        <w:ind w:left="720"/>
+        <w:contextualSpacing w:val="0"/>
+        <w:jc w:val="left"/>
+        <w:rPr>
+          <w:rStyle w:val="SubtleEmphasis"/>
+          <w:lang w:val="bg-BG"/>
+        </w:rPr>
+      </w:pPr>
+    </w:p>
+    <w:p>
+      <w:pPr>
+        <w:spacing w:after="200" w:line="276" w:lineRule="auto"/>
+        <w:ind w:left="720"/>
+        <w:contextualSpacing w:val="0"/>
+        <w:jc w:val="left"/>
+        <w:rPr>
+          <w:rStyle w:val="SubtleEmphasis"/>
+          <w:lang w:val="bg-BG"/>
+        </w:rPr>
+      </w:pPr>
+    </w:p>
+    <w:p>
+      <w:pPr>
+        <w:spacing w:after="200" w:line="276" w:lineRule="auto"/>
+        <w:ind w:left="720"/>
+        <w:contextualSpacing w:val="0"/>
+        <w:jc w:val="left"/>
+        <w:rPr>
+          <w:rStyle w:val="SubtleEmphasis"/>
+          <w:lang w:val="bg-BG"/>
+        </w:rPr>
+      </w:pPr>
       <w:proofErr w:type="spellStart"/>
       <w:r>
         <w:rPr>
           <w:rStyle w:val="SubtleEmphasis"/>
         </w:rPr>
+        <w:lastRenderedPageBreak/>
         <w:t>Фигура</w:t>
       </w:r>
       <w:proofErr w:type="spellEnd"/>
@@ -11843,7 +11969,7 @@
           <w:noProof/>
         </w:rPr>
         <w:drawing>
-          <wp:inline distT="0" distB="0" distL="0" distR="0" wp14:anchorId="077D6D9C" wp14:editId="71E2A4E7">
+          <wp:inline distT="0" distB="0" distL="0" distR="0" wp14:anchorId="67A42939" wp14:editId="1FCE4D4B">
             <wp:extent cx="3809524" cy="2349207"/>
             <wp:effectExtent l="0" t="0" r="0" b="0"/>
             <wp:docPr id="6" name="Picture 6"/>
@@ -11895,7 +12021,6 @@
         <w:rPr>
           <w:lang w:val="bg-BG"/>
         </w:rPr>
-        <w:lastRenderedPageBreak/>
         <w:t xml:space="preserve">Нека означим двете движения с </w:t>
       </w:r>
       <w:r>
@@ -12419,7 +12544,7 @@
           <w:lang w:val="bg-BG"/>
         </w:rPr>
       </w:pPr>
-      <w:bookmarkStart w:id="25" w:name="_Toc342089999"/>
+      <w:bookmarkStart w:id="26" w:name="_Toc342245684"/>
       <w:r>
         <w:rPr>
           <w:lang w:val="bg-BG"/>
@@ -12432,7 +12557,7 @@
         </w:rPr>
         <w:t>естове</w:t>
       </w:r>
-      <w:bookmarkEnd w:id="25"/>
+      <w:bookmarkEnd w:id="26"/>
     </w:p>
     <w:p>
       <w:pPr>
@@ -12471,61 +12596,871 @@
         <w:contextualSpacing w:val="0"/>
         <w:jc w:val="left"/>
         <w:rPr>
+          <w:i/>
+          <w:iCs/>
+          <w:color w:val="808080" w:themeColor="text1" w:themeTint="7F"/>
+          <w:lang w:val="bg-BG"/>
+        </w:rPr>
+      </w:pPr>
+      <w:r>
+        <w:rPr>
           <w:rStyle w:val="SubtleEmphasis"/>
           <w:lang w:val="bg-BG"/>
         </w:rPr>
-      </w:pPr>
+        <w:t xml:space="preserve">Фигура </w:t>
+      </w:r>
       <w:r>
         <w:rPr>
           <w:rStyle w:val="SubtleEmphasis"/>
           <w:lang w:val="bg-BG"/>
         </w:rPr>
-        <w:t xml:space="preserve">Фигура </w:t>
+        <w:t>5</w:t>
       </w:r>
       <w:r>
         <w:rPr>
           <w:rStyle w:val="SubtleEmphasis"/>
           <w:lang w:val="bg-BG"/>
         </w:rPr>
-        <w:t>5</w:t>
-      </w:r>
-      <w:r>
-        <w:rPr>
-          <w:rStyle w:val="SubtleEmphasis"/>
-          <w:lang w:val="bg-BG"/>
-        </w:rPr>
         <w:t>:</w:t>
       </w:r>
     </w:p>
+    <w:tbl>
+      <w:tblPr>
+        <w:tblpPr w:leftFromText="180" w:rightFromText="180" w:vertAnchor="text" w:horzAnchor="margin" w:tblpXSpec="center" w:tblpY="10"/>
+        <w:tblW w:w="0" w:type="auto"/>
+        <w:tblLook w:val="04A0" w:firstRow="1" w:lastRow="0" w:firstColumn="1" w:lastColumn="0" w:noHBand="0" w:noVBand="1"/>
+      </w:tblPr>
+      <w:tblGrid>
+        <w:gridCol w:w="2087"/>
+        <w:gridCol w:w="945"/>
+        <w:gridCol w:w="1195"/>
+        <w:gridCol w:w="1225"/>
+        <w:gridCol w:w="1322"/>
+        <w:gridCol w:w="1282"/>
+        <w:gridCol w:w="1578"/>
+      </w:tblGrid>
+      <w:tr>
+        <w:trPr>
+          <w:trHeight w:val="1125"/>
+        </w:trPr>
+        <w:tc>
+          <w:tcPr>
+            <w:tcW w:w="0" w:type="auto"/>
+            <w:tcBorders>
+              <w:top w:val="single" w:sz="4" w:space="0" w:color="auto"/>
+              <w:left w:val="single" w:sz="4" w:space="0" w:color="auto"/>
+              <w:bottom w:val="single" w:sz="4" w:space="0" w:color="auto"/>
+              <w:right w:val="single" w:sz="4" w:space="0" w:color="auto"/>
+              <w:tr2bl w:val="single" w:sz="4" w:space="0" w:color="auto"/>
+            </w:tcBorders>
+            <w:shd w:val="clear" w:color="auto" w:fill="auto"/>
+            <w:vAlign w:val="center"/>
+            <w:hideMark/>
+          </w:tcPr>
+          <w:p>
+            <w:pPr>
+              <w:ind w:firstLine="0"/>
+              <w:contextualSpacing w:val="0"/>
+              <w:jc w:val="left"/>
+              <w:rPr>
+                <w:rFonts w:ascii="Cambria" w:eastAsia="Times New Roman" w:hAnsi="Cambria" w:cs="Times New Roman"/>
+                <w:b/>
+                <w:bCs/>
+                <w:color w:val="000000"/>
+                <w:lang w:val="bg-BG"/>
+              </w:rPr>
+            </w:pPr>
+            <w:r>
+              <w:rPr>
+                <w:rFonts w:ascii="Cambria" w:eastAsia="Times New Roman" w:hAnsi="Cambria" w:cs="Times New Roman"/>
+                <w:b/>
+                <w:bCs/>
+                <w:color w:val="000000"/>
+                <w:sz w:val="22"/>
+              </w:rPr>
+              <w:t>Algorith</w:t>
+            </w:r>
+            <w:r>
+              <w:rPr>
+                <w:rFonts w:ascii="Cambria" w:eastAsia="Times New Roman" w:hAnsi="Cambria" w:cs="Times New Roman"/>
+                <w:b/>
+                <w:bCs/>
+                <w:color w:val="000000"/>
+                <w:sz w:val="22"/>
+              </w:rPr>
+              <w:t xml:space="preserve">m </w:t>
+            </w:r>
+            <w:r>
+              <w:rPr>
+                <w:rFonts w:ascii="Cambria" w:eastAsia="Times New Roman" w:hAnsi="Cambria" w:cs="Times New Roman"/>
+                <w:b/>
+                <w:bCs/>
+                <w:color w:val="000000"/>
+                <w:sz w:val="22"/>
+                <w:lang w:val="bg-BG"/>
+              </w:rPr>
+              <w:t xml:space="preserve">  </w:t>
+            </w:r>
+            <w:r>
+              <w:rPr>
+                <w:rFonts w:ascii="Cambria" w:eastAsia="Times New Roman" w:hAnsi="Cambria" w:cs="Times New Roman"/>
+                <w:b/>
+                <w:bCs/>
+                <w:color w:val="000000"/>
+                <w:sz w:val="22"/>
+                <w:lang w:val="bg-BG"/>
+              </w:rPr>
+              <w:br/>
+              <w:t xml:space="preserve"> </w:t>
+            </w:r>
+            <w:r>
+              <w:rPr>
+                <w:rFonts w:ascii="Cambria" w:eastAsia="Times New Roman" w:hAnsi="Cambria" w:cs="Times New Roman"/>
+                <w:b/>
+                <w:bCs/>
+                <w:color w:val="000000"/>
+                <w:sz w:val="22"/>
+              </w:rPr>
+              <w:t xml:space="preserve">   </w:t>
+            </w:r>
+            <w:r>
+              <w:rPr>
+                <w:rFonts w:ascii="Cambria" w:eastAsia="Times New Roman" w:hAnsi="Cambria" w:cs="Times New Roman"/>
+                <w:b/>
+                <w:bCs/>
+                <w:color w:val="000000"/>
+                <w:sz w:val="22"/>
+              </w:rPr>
+              <w:br/>
+              <w:t xml:space="preserve">               </w:t>
+            </w:r>
+            <w:r>
+              <w:rPr>
+                <w:rFonts w:ascii="Cambria" w:eastAsia="Times New Roman" w:hAnsi="Cambria" w:cs="Times New Roman"/>
+                <w:b/>
+                <w:bCs/>
+                <w:color w:val="000000"/>
+                <w:sz w:val="22"/>
+              </w:rPr>
+              <w:t xml:space="preserve">        Action</w:t>
+            </w:r>
+          </w:p>
+        </w:tc>
+        <w:tc>
+          <w:tcPr>
+            <w:tcW w:w="0" w:type="auto"/>
+            <w:tcBorders>
+              <w:top w:val="single" w:sz="4" w:space="0" w:color="auto"/>
+              <w:left w:val="single" w:sz="4" w:space="0" w:color="auto"/>
+              <w:bottom w:val="single" w:sz="4" w:space="0" w:color="auto"/>
+              <w:right w:val="single" w:sz="4" w:space="0" w:color="auto"/>
+            </w:tcBorders>
+            <w:shd w:val="clear" w:color="auto" w:fill="auto"/>
+            <w:vAlign w:val="center"/>
+            <w:hideMark/>
+          </w:tcPr>
+          <w:p>
+            <w:pPr>
+              <w:ind w:firstLine="0"/>
+              <w:contextualSpacing w:val="0"/>
+              <w:jc w:val="center"/>
+              <w:rPr>
+                <w:rFonts w:ascii="Cambria" w:eastAsia="Times New Roman" w:hAnsi="Cambria" w:cs="Times New Roman"/>
+                <w:b/>
+                <w:bCs/>
+                <w:color w:val="000000"/>
+              </w:rPr>
+            </w:pPr>
+            <w:r>
+              <w:rPr>
+                <w:rFonts w:ascii="Cambria" w:eastAsia="Times New Roman" w:hAnsi="Cambria" w:cs="Times New Roman"/>
+                <w:b/>
+                <w:bCs/>
+                <w:color w:val="000000"/>
+                <w:sz w:val="22"/>
+              </w:rPr>
+              <w:t>Squat</w:t>
+            </w:r>
+          </w:p>
+        </w:tc>
+        <w:tc>
+          <w:tcPr>
+            <w:tcW w:w="0" w:type="auto"/>
+            <w:tcBorders>
+              <w:top w:val="single" w:sz="4" w:space="0" w:color="auto"/>
+              <w:left w:val="single" w:sz="4" w:space="0" w:color="auto"/>
+              <w:bottom w:val="single" w:sz="4" w:space="0" w:color="auto"/>
+              <w:right w:val="single" w:sz="4" w:space="0" w:color="auto"/>
+            </w:tcBorders>
+            <w:shd w:val="clear" w:color="auto" w:fill="auto"/>
+            <w:vAlign w:val="center"/>
+            <w:hideMark/>
+          </w:tcPr>
+          <w:p>
+            <w:pPr>
+              <w:ind w:firstLine="0"/>
+              <w:contextualSpacing w:val="0"/>
+              <w:jc w:val="center"/>
+              <w:rPr>
+                <w:rFonts w:ascii="Cambria" w:eastAsia="Times New Roman" w:hAnsi="Cambria" w:cs="Times New Roman"/>
+                <w:b/>
+                <w:bCs/>
+                <w:color w:val="000000"/>
+              </w:rPr>
+            </w:pPr>
+            <w:r>
+              <w:rPr>
+                <w:rFonts w:ascii="Cambria" w:eastAsia="Times New Roman" w:hAnsi="Cambria" w:cs="Times New Roman"/>
+                <w:b/>
+                <w:bCs/>
+                <w:color w:val="000000"/>
+                <w:sz w:val="22"/>
+              </w:rPr>
+              <w:t>Swipe with left hand</w:t>
+            </w:r>
+          </w:p>
+        </w:tc>
+        <w:tc>
+          <w:tcPr>
+            <w:tcW w:w="0" w:type="auto"/>
+            <w:tcBorders>
+              <w:top w:val="single" w:sz="4" w:space="0" w:color="auto"/>
+              <w:left w:val="single" w:sz="4" w:space="0" w:color="auto"/>
+              <w:bottom w:val="single" w:sz="4" w:space="0" w:color="auto"/>
+              <w:right w:val="single" w:sz="4" w:space="0" w:color="auto"/>
+            </w:tcBorders>
+            <w:shd w:val="clear" w:color="auto" w:fill="auto"/>
+            <w:vAlign w:val="center"/>
+            <w:hideMark/>
+          </w:tcPr>
+          <w:p>
+            <w:pPr>
+              <w:ind w:firstLine="0"/>
+              <w:contextualSpacing w:val="0"/>
+              <w:jc w:val="center"/>
+              <w:rPr>
+                <w:rFonts w:ascii="Cambria" w:eastAsia="Times New Roman" w:hAnsi="Cambria" w:cs="Times New Roman"/>
+                <w:b/>
+                <w:bCs/>
+                <w:color w:val="000000"/>
+              </w:rPr>
+            </w:pPr>
+            <w:r>
+              <w:rPr>
+                <w:rFonts w:ascii="Cambria" w:eastAsia="Times New Roman" w:hAnsi="Cambria" w:cs="Times New Roman"/>
+                <w:b/>
+                <w:bCs/>
+                <w:color w:val="000000"/>
+                <w:sz w:val="22"/>
+              </w:rPr>
+              <w:t>Swipe with right hand</w:t>
+            </w:r>
+          </w:p>
+        </w:tc>
+        <w:tc>
+          <w:tcPr>
+            <w:tcW w:w="0" w:type="auto"/>
+            <w:tcBorders>
+              <w:top w:val="single" w:sz="4" w:space="0" w:color="auto"/>
+              <w:left w:val="single" w:sz="4" w:space="0" w:color="auto"/>
+              <w:bottom w:val="single" w:sz="4" w:space="0" w:color="auto"/>
+              <w:right w:val="single" w:sz="4" w:space="0" w:color="auto"/>
+            </w:tcBorders>
+            <w:shd w:val="clear" w:color="auto" w:fill="auto"/>
+            <w:vAlign w:val="center"/>
+            <w:hideMark/>
+          </w:tcPr>
+          <w:p>
+            <w:pPr>
+              <w:ind w:firstLine="0"/>
+              <w:contextualSpacing w:val="0"/>
+              <w:jc w:val="center"/>
+              <w:rPr>
+                <w:rFonts w:ascii="Cambria" w:eastAsia="Times New Roman" w:hAnsi="Cambria" w:cs="Times New Roman"/>
+                <w:b/>
+                <w:bCs/>
+                <w:color w:val="000000"/>
+              </w:rPr>
+            </w:pPr>
+            <w:r>
+              <w:rPr>
+                <w:rFonts w:ascii="Cambria" w:eastAsia="Times New Roman" w:hAnsi="Cambria" w:cs="Times New Roman"/>
+                <w:b/>
+                <w:bCs/>
+                <w:color w:val="000000"/>
+                <w:sz w:val="22"/>
+              </w:rPr>
+              <w:t>Waving with left hand</w:t>
+            </w:r>
+          </w:p>
+        </w:tc>
+        <w:tc>
+          <w:tcPr>
+            <w:tcW w:w="0" w:type="auto"/>
+            <w:tcBorders>
+              <w:top w:val="single" w:sz="4" w:space="0" w:color="auto"/>
+              <w:left w:val="single" w:sz="4" w:space="0" w:color="auto"/>
+              <w:bottom w:val="single" w:sz="4" w:space="0" w:color="auto"/>
+              <w:right w:val="single" w:sz="4" w:space="0" w:color="auto"/>
+            </w:tcBorders>
+            <w:shd w:val="clear" w:color="auto" w:fill="auto"/>
+            <w:vAlign w:val="center"/>
+            <w:hideMark/>
+          </w:tcPr>
+          <w:p>
+            <w:pPr>
+              <w:ind w:firstLine="0"/>
+              <w:contextualSpacing w:val="0"/>
+              <w:jc w:val="center"/>
+              <w:rPr>
+                <w:rFonts w:ascii="Cambria" w:eastAsia="Times New Roman" w:hAnsi="Cambria" w:cs="Times New Roman"/>
+                <w:b/>
+                <w:bCs/>
+                <w:color w:val="000000"/>
+              </w:rPr>
+            </w:pPr>
+            <w:r>
+              <w:rPr>
+                <w:rFonts w:ascii="Cambria" w:eastAsia="Times New Roman" w:hAnsi="Cambria" w:cs="Times New Roman"/>
+                <w:b/>
+                <w:bCs/>
+                <w:color w:val="000000"/>
+                <w:sz w:val="22"/>
+              </w:rPr>
+              <w:t>Waving with right hand</w:t>
+            </w:r>
+          </w:p>
+        </w:tc>
+        <w:tc>
+          <w:tcPr>
+            <w:tcW w:w="0" w:type="auto"/>
+            <w:tcBorders>
+              <w:top w:val="single" w:sz="4" w:space="0" w:color="auto"/>
+              <w:left w:val="single" w:sz="4" w:space="0" w:color="auto"/>
+              <w:bottom w:val="single" w:sz="4" w:space="0" w:color="auto"/>
+              <w:right w:val="single" w:sz="4" w:space="0" w:color="auto"/>
+            </w:tcBorders>
+            <w:shd w:val="clear" w:color="auto" w:fill="auto"/>
+            <w:vAlign w:val="center"/>
+            <w:hideMark/>
+          </w:tcPr>
+          <w:p>
+            <w:pPr>
+              <w:ind w:firstLine="0"/>
+              <w:contextualSpacing w:val="0"/>
+              <w:jc w:val="center"/>
+              <w:rPr>
+                <w:rFonts w:ascii="Cambria" w:eastAsia="Times New Roman" w:hAnsi="Cambria" w:cs="Times New Roman"/>
+                <w:b/>
+                <w:bCs/>
+                <w:color w:val="000000"/>
+              </w:rPr>
+            </w:pPr>
+            <w:r>
+              <w:rPr>
+                <w:rFonts w:ascii="Cambria" w:eastAsia="Times New Roman" w:hAnsi="Cambria" w:cs="Times New Roman"/>
+                <w:b/>
+                <w:bCs/>
+                <w:color w:val="000000"/>
+                <w:sz w:val="22"/>
+              </w:rPr>
+              <w:t>Taekwondo position</w:t>
+            </w:r>
+          </w:p>
+        </w:tc>
+      </w:tr>
+      <w:tr>
+        <w:trPr>
+          <w:trHeight w:val="300"/>
+        </w:trPr>
+        <w:tc>
+          <w:tcPr>
+            <w:tcW w:w="0" w:type="auto"/>
+            <w:tcBorders>
+              <w:top w:val="single" w:sz="4" w:space="0" w:color="auto"/>
+              <w:left w:val="single" w:sz="4" w:space="0" w:color="auto"/>
+              <w:bottom w:val="single" w:sz="4" w:space="0" w:color="auto"/>
+              <w:right w:val="single" w:sz="4" w:space="0" w:color="auto"/>
+            </w:tcBorders>
+            <w:shd w:val="clear" w:color="auto" w:fill="auto"/>
+            <w:vAlign w:val="center"/>
+            <w:hideMark/>
+          </w:tcPr>
+          <w:p>
+            <w:pPr>
+              <w:ind w:firstLine="0"/>
+              <w:contextualSpacing w:val="0"/>
+              <w:jc w:val="left"/>
+              <w:rPr>
+                <w:rFonts w:ascii="Cambria" w:eastAsia="Times New Roman" w:hAnsi="Cambria" w:cs="Times New Roman"/>
+                <w:b/>
+                <w:bCs/>
+                <w:color w:val="000000"/>
+              </w:rPr>
+            </w:pPr>
+            <w:r>
+              <w:rPr>
+                <w:rFonts w:ascii="Cambria" w:eastAsia="Times New Roman" w:hAnsi="Cambria" w:cs="Times New Roman"/>
+                <w:b/>
+                <w:bCs/>
+                <w:color w:val="000000"/>
+                <w:sz w:val="22"/>
+              </w:rPr>
+              <w:t>Dynamic time warping</w:t>
+            </w:r>
+          </w:p>
+        </w:tc>
+        <w:tc>
+          <w:tcPr>
+            <w:tcW w:w="0" w:type="auto"/>
+            <w:tcBorders>
+              <w:top w:val="single" w:sz="4" w:space="0" w:color="auto"/>
+              <w:left w:val="single" w:sz="4" w:space="0" w:color="auto"/>
+              <w:bottom w:val="single" w:sz="4" w:space="0" w:color="auto"/>
+              <w:right w:val="single" w:sz="4" w:space="0" w:color="auto"/>
+            </w:tcBorders>
+            <w:shd w:val="clear" w:color="auto" w:fill="auto"/>
+            <w:vAlign w:val="center"/>
+            <w:hideMark/>
+          </w:tcPr>
+          <w:p>
+            <w:pPr>
+              <w:ind w:firstLine="0"/>
+              <w:contextualSpacing w:val="0"/>
+              <w:jc w:val="center"/>
+              <w:rPr>
+                <w:rFonts w:ascii="Cambria" w:eastAsia="Times New Roman" w:hAnsi="Cambria" w:cs="Times New Roman"/>
+                <w:color w:val="000000"/>
+              </w:rPr>
+            </w:pPr>
+            <w:r>
+              <w:rPr>
+                <w:rFonts w:ascii="Cambria" w:eastAsia="Times New Roman" w:hAnsi="Cambria" w:cs="Times New Roman"/>
+                <w:color w:val="000000"/>
+                <w:sz w:val="22"/>
+              </w:rPr>
+              <w:t>86.60%</w:t>
+            </w:r>
+          </w:p>
+        </w:tc>
+        <w:tc>
+          <w:tcPr>
+            <w:tcW w:w="0" w:type="auto"/>
+            <w:tcBorders>
+              <w:top w:val="single" w:sz="4" w:space="0" w:color="auto"/>
+              <w:left w:val="single" w:sz="4" w:space="0" w:color="auto"/>
+              <w:bottom w:val="single" w:sz="4" w:space="0" w:color="auto"/>
+              <w:right w:val="single" w:sz="4" w:space="0" w:color="auto"/>
+            </w:tcBorders>
+            <w:shd w:val="clear" w:color="auto" w:fill="auto"/>
+            <w:vAlign w:val="center"/>
+            <w:hideMark/>
+          </w:tcPr>
+          <w:p>
+            <w:pPr>
+              <w:ind w:firstLine="0"/>
+              <w:contextualSpacing w:val="0"/>
+              <w:jc w:val="center"/>
+              <w:rPr>
+                <w:rFonts w:ascii="Cambria" w:eastAsia="Times New Roman" w:hAnsi="Cambria" w:cs="Times New Roman"/>
+                <w:color w:val="000000"/>
+              </w:rPr>
+            </w:pPr>
+            <w:r>
+              <w:rPr>
+                <w:rFonts w:ascii="Cambria" w:eastAsia="Times New Roman" w:hAnsi="Cambria" w:cs="Times New Roman"/>
+                <w:color w:val="000000"/>
+                <w:sz w:val="22"/>
+              </w:rPr>
+              <w:t>100%</w:t>
+            </w:r>
+          </w:p>
+        </w:tc>
+        <w:tc>
+          <w:tcPr>
+            <w:tcW w:w="0" w:type="auto"/>
+            <w:tcBorders>
+              <w:top w:val="single" w:sz="4" w:space="0" w:color="auto"/>
+              <w:left w:val="single" w:sz="4" w:space="0" w:color="auto"/>
+              <w:bottom w:val="single" w:sz="4" w:space="0" w:color="auto"/>
+              <w:right w:val="single" w:sz="4" w:space="0" w:color="auto"/>
+            </w:tcBorders>
+            <w:shd w:val="clear" w:color="auto" w:fill="auto"/>
+            <w:vAlign w:val="center"/>
+            <w:hideMark/>
+          </w:tcPr>
+          <w:p>
+            <w:pPr>
+              <w:ind w:firstLine="0"/>
+              <w:contextualSpacing w:val="0"/>
+              <w:jc w:val="center"/>
+              <w:rPr>
+                <w:rFonts w:ascii="Cambria" w:eastAsia="Times New Roman" w:hAnsi="Cambria" w:cs="Times New Roman"/>
+                <w:color w:val="000000"/>
+              </w:rPr>
+            </w:pPr>
+            <w:r>
+              <w:rPr>
+                <w:rFonts w:ascii="Cambria" w:eastAsia="Times New Roman" w:hAnsi="Cambria" w:cs="Times New Roman"/>
+                <w:color w:val="000000"/>
+                <w:sz w:val="22"/>
+              </w:rPr>
+              <w:t>100%</w:t>
+            </w:r>
+          </w:p>
+        </w:tc>
+        <w:tc>
+          <w:tcPr>
+            <w:tcW w:w="0" w:type="auto"/>
+            <w:tcBorders>
+              <w:top w:val="single" w:sz="4" w:space="0" w:color="auto"/>
+              <w:left w:val="single" w:sz="4" w:space="0" w:color="auto"/>
+              <w:bottom w:val="single" w:sz="4" w:space="0" w:color="auto"/>
+              <w:right w:val="single" w:sz="4" w:space="0" w:color="auto"/>
+            </w:tcBorders>
+            <w:shd w:val="clear" w:color="auto" w:fill="auto"/>
+            <w:vAlign w:val="center"/>
+            <w:hideMark/>
+          </w:tcPr>
+          <w:p>
+            <w:pPr>
+              <w:ind w:firstLine="0"/>
+              <w:contextualSpacing w:val="0"/>
+              <w:jc w:val="center"/>
+              <w:rPr>
+                <w:rFonts w:ascii="Cambria" w:eastAsia="Times New Roman" w:hAnsi="Cambria" w:cs="Times New Roman"/>
+                <w:color w:val="000000"/>
+              </w:rPr>
+            </w:pPr>
+            <w:r>
+              <w:rPr>
+                <w:rFonts w:ascii="Cambria" w:eastAsia="Times New Roman" w:hAnsi="Cambria" w:cs="Times New Roman"/>
+                <w:color w:val="000000"/>
+                <w:sz w:val="22"/>
+              </w:rPr>
+              <w:t>91.66%</w:t>
+            </w:r>
+          </w:p>
+        </w:tc>
+        <w:tc>
+          <w:tcPr>
+            <w:tcW w:w="0" w:type="auto"/>
+            <w:tcBorders>
+              <w:top w:val="single" w:sz="4" w:space="0" w:color="auto"/>
+              <w:left w:val="single" w:sz="4" w:space="0" w:color="auto"/>
+              <w:bottom w:val="single" w:sz="4" w:space="0" w:color="auto"/>
+              <w:right w:val="single" w:sz="4" w:space="0" w:color="auto"/>
+            </w:tcBorders>
+            <w:shd w:val="clear" w:color="auto" w:fill="auto"/>
+            <w:vAlign w:val="center"/>
+            <w:hideMark/>
+          </w:tcPr>
+          <w:p>
+            <w:pPr>
+              <w:ind w:firstLine="0"/>
+              <w:contextualSpacing w:val="0"/>
+              <w:jc w:val="center"/>
+              <w:rPr>
+                <w:rFonts w:ascii="Cambria" w:eastAsia="Times New Roman" w:hAnsi="Cambria" w:cs="Times New Roman"/>
+                <w:color w:val="000000"/>
+              </w:rPr>
+            </w:pPr>
+            <w:r>
+              <w:rPr>
+                <w:rFonts w:ascii="Cambria" w:eastAsia="Times New Roman" w:hAnsi="Cambria" w:cs="Times New Roman"/>
+                <w:color w:val="000000"/>
+                <w:sz w:val="22"/>
+              </w:rPr>
+              <w:t>71.43%</w:t>
+            </w:r>
+          </w:p>
+        </w:tc>
+        <w:tc>
+          <w:tcPr>
+            <w:tcW w:w="0" w:type="auto"/>
+            <w:tcBorders>
+              <w:top w:val="single" w:sz="4" w:space="0" w:color="auto"/>
+              <w:left w:val="single" w:sz="4" w:space="0" w:color="auto"/>
+              <w:bottom w:val="single" w:sz="4" w:space="0" w:color="auto"/>
+              <w:right w:val="single" w:sz="4" w:space="0" w:color="auto"/>
+            </w:tcBorders>
+            <w:shd w:val="clear" w:color="auto" w:fill="auto"/>
+            <w:vAlign w:val="center"/>
+            <w:hideMark/>
+          </w:tcPr>
+          <w:p>
+            <w:pPr>
+              <w:ind w:firstLine="0"/>
+              <w:contextualSpacing w:val="0"/>
+              <w:jc w:val="center"/>
+              <w:rPr>
+                <w:rFonts w:ascii="Cambria" w:eastAsia="Times New Roman" w:hAnsi="Cambria" w:cs="Times New Roman"/>
+                <w:color w:val="000000"/>
+              </w:rPr>
+            </w:pPr>
+            <w:r>
+              <w:rPr>
+                <w:rFonts w:ascii="Cambria" w:eastAsia="Times New Roman" w:hAnsi="Cambria" w:cs="Times New Roman"/>
+                <w:color w:val="000000"/>
+                <w:sz w:val="22"/>
+              </w:rPr>
+              <w:t>90.91%</w:t>
+            </w:r>
+          </w:p>
+        </w:tc>
+      </w:tr>
+      <w:tr>
+        <w:trPr>
+          <w:trHeight w:val="870"/>
+        </w:trPr>
+        <w:tc>
+          <w:tcPr>
+            <w:tcW w:w="0" w:type="auto"/>
+            <w:tcBorders>
+              <w:top w:val="single" w:sz="4" w:space="0" w:color="auto"/>
+              <w:left w:val="single" w:sz="4" w:space="0" w:color="auto"/>
+              <w:bottom w:val="single" w:sz="4" w:space="0" w:color="auto"/>
+              <w:right w:val="single" w:sz="4" w:space="0" w:color="auto"/>
+            </w:tcBorders>
+            <w:shd w:val="clear" w:color="auto" w:fill="auto"/>
+            <w:vAlign w:val="center"/>
+            <w:hideMark/>
+          </w:tcPr>
+          <w:p>
+            <w:pPr>
+              <w:ind w:firstLine="0"/>
+              <w:contextualSpacing w:val="0"/>
+              <w:jc w:val="left"/>
+              <w:rPr>
+                <w:rFonts w:ascii="Cambria" w:eastAsia="Times New Roman" w:hAnsi="Cambria" w:cs="Times New Roman"/>
+                <w:b/>
+                <w:bCs/>
+                <w:color w:val="000000"/>
+              </w:rPr>
+            </w:pPr>
+            <w:r>
+              <w:rPr>
+                <w:rFonts w:ascii="Cambria" w:eastAsia="Times New Roman" w:hAnsi="Cambria" w:cs="Times New Roman"/>
+                <w:b/>
+                <w:bCs/>
+                <w:color w:val="000000"/>
+                <w:sz w:val="22"/>
+              </w:rPr>
+              <w:t>Elastic action comparison with freedom degree</w:t>
+            </w:r>
+          </w:p>
+        </w:tc>
+        <w:tc>
+          <w:tcPr>
+            <w:tcW w:w="0" w:type="auto"/>
+            <w:tcBorders>
+              <w:top w:val="single" w:sz="4" w:space="0" w:color="auto"/>
+              <w:left w:val="single" w:sz="4" w:space="0" w:color="auto"/>
+              <w:bottom w:val="single" w:sz="4" w:space="0" w:color="auto"/>
+              <w:right w:val="single" w:sz="4" w:space="0" w:color="auto"/>
+            </w:tcBorders>
+            <w:shd w:val="clear" w:color="auto" w:fill="auto"/>
+            <w:vAlign w:val="center"/>
+            <w:hideMark/>
+          </w:tcPr>
+          <w:p>
+            <w:pPr>
+              <w:ind w:firstLine="0"/>
+              <w:contextualSpacing w:val="0"/>
+              <w:jc w:val="center"/>
+              <w:rPr>
+                <w:rFonts w:ascii="Cambria" w:eastAsia="Times New Roman" w:hAnsi="Cambria" w:cs="Times New Roman"/>
+                <w:color w:val="000000"/>
+              </w:rPr>
+            </w:pPr>
+            <w:r>
+              <w:rPr>
+                <w:rFonts w:ascii="Cambria" w:eastAsia="Times New Roman" w:hAnsi="Cambria" w:cs="Times New Roman"/>
+                <w:color w:val="000000"/>
+                <w:sz w:val="22"/>
+              </w:rPr>
+              <w:t>80.00%</w:t>
+            </w:r>
+          </w:p>
+        </w:tc>
+        <w:tc>
+          <w:tcPr>
+            <w:tcW w:w="0" w:type="auto"/>
+            <w:tcBorders>
+              <w:top w:val="single" w:sz="4" w:space="0" w:color="auto"/>
+              <w:left w:val="single" w:sz="4" w:space="0" w:color="auto"/>
+              <w:bottom w:val="single" w:sz="4" w:space="0" w:color="auto"/>
+              <w:right w:val="single" w:sz="4" w:space="0" w:color="auto"/>
+            </w:tcBorders>
+            <w:shd w:val="clear" w:color="auto" w:fill="auto"/>
+            <w:vAlign w:val="center"/>
+            <w:hideMark/>
+          </w:tcPr>
+          <w:p>
+            <w:pPr>
+              <w:ind w:firstLine="0"/>
+              <w:contextualSpacing w:val="0"/>
+              <w:jc w:val="center"/>
+              <w:rPr>
+                <w:rFonts w:ascii="Cambria" w:eastAsia="Times New Roman" w:hAnsi="Cambria" w:cs="Times New Roman"/>
+                <w:color w:val="000000"/>
+              </w:rPr>
+            </w:pPr>
+            <w:r>
+              <w:rPr>
+                <w:rFonts w:ascii="Cambria" w:eastAsia="Times New Roman" w:hAnsi="Cambria" w:cs="Times New Roman"/>
+                <w:color w:val="000000"/>
+                <w:sz w:val="22"/>
+              </w:rPr>
+              <w:t>75.00%</w:t>
+            </w:r>
+          </w:p>
+        </w:tc>
+        <w:tc>
+          <w:tcPr>
+            <w:tcW w:w="0" w:type="auto"/>
+            <w:tcBorders>
+              <w:top w:val="single" w:sz="4" w:space="0" w:color="auto"/>
+              <w:left w:val="single" w:sz="4" w:space="0" w:color="auto"/>
+              <w:bottom w:val="single" w:sz="4" w:space="0" w:color="auto"/>
+              <w:right w:val="single" w:sz="4" w:space="0" w:color="auto"/>
+            </w:tcBorders>
+            <w:shd w:val="clear" w:color="auto" w:fill="auto"/>
+            <w:vAlign w:val="center"/>
+            <w:hideMark/>
+          </w:tcPr>
+          <w:p>
+            <w:pPr>
+              <w:ind w:firstLine="0"/>
+              <w:contextualSpacing w:val="0"/>
+              <w:jc w:val="center"/>
+              <w:rPr>
+                <w:rFonts w:ascii="Cambria" w:eastAsia="Times New Roman" w:hAnsi="Cambria" w:cs="Times New Roman"/>
+                <w:color w:val="000000"/>
+              </w:rPr>
+            </w:pPr>
+            <w:r>
+              <w:rPr>
+                <w:rFonts w:ascii="Cambria" w:eastAsia="Times New Roman" w:hAnsi="Cambria" w:cs="Times New Roman"/>
+                <w:color w:val="000000"/>
+                <w:sz w:val="22"/>
+              </w:rPr>
+              <w:t>81.82%</w:t>
+            </w:r>
+          </w:p>
+        </w:tc>
+        <w:tc>
+          <w:tcPr>
+            <w:tcW w:w="0" w:type="auto"/>
+            <w:tcBorders>
+              <w:top w:val="single" w:sz="4" w:space="0" w:color="auto"/>
+              <w:left w:val="single" w:sz="4" w:space="0" w:color="auto"/>
+              <w:bottom w:val="single" w:sz="4" w:space="0" w:color="auto"/>
+              <w:right w:val="single" w:sz="4" w:space="0" w:color="auto"/>
+            </w:tcBorders>
+            <w:shd w:val="clear" w:color="auto" w:fill="auto"/>
+            <w:vAlign w:val="center"/>
+            <w:hideMark/>
+          </w:tcPr>
+          <w:p>
+            <w:pPr>
+              <w:ind w:firstLine="0"/>
+              <w:contextualSpacing w:val="0"/>
+              <w:jc w:val="center"/>
+              <w:rPr>
+                <w:rFonts w:ascii="Cambria" w:eastAsia="Times New Roman" w:hAnsi="Cambria" w:cs="Times New Roman"/>
+                <w:color w:val="000000"/>
+              </w:rPr>
+            </w:pPr>
+            <w:r>
+              <w:rPr>
+                <w:rFonts w:ascii="Cambria" w:eastAsia="Times New Roman" w:hAnsi="Cambria" w:cs="Times New Roman"/>
+                <w:color w:val="000000"/>
+                <w:sz w:val="22"/>
+              </w:rPr>
+              <w:t>100.00%</w:t>
+            </w:r>
+          </w:p>
+        </w:tc>
+        <w:tc>
+          <w:tcPr>
+            <w:tcW w:w="0" w:type="auto"/>
+            <w:tcBorders>
+              <w:top w:val="single" w:sz="4" w:space="0" w:color="auto"/>
+              <w:left w:val="single" w:sz="4" w:space="0" w:color="auto"/>
+              <w:bottom w:val="single" w:sz="4" w:space="0" w:color="auto"/>
+              <w:right w:val="single" w:sz="4" w:space="0" w:color="auto"/>
+            </w:tcBorders>
+            <w:shd w:val="clear" w:color="auto" w:fill="auto"/>
+            <w:vAlign w:val="center"/>
+            <w:hideMark/>
+          </w:tcPr>
+          <w:p>
+            <w:pPr>
+              <w:ind w:firstLine="0"/>
+              <w:contextualSpacing w:val="0"/>
+              <w:jc w:val="center"/>
+              <w:rPr>
+                <w:rFonts w:ascii="Cambria" w:eastAsia="Times New Roman" w:hAnsi="Cambria" w:cs="Times New Roman"/>
+                <w:color w:val="000000"/>
+              </w:rPr>
+            </w:pPr>
+            <w:r>
+              <w:rPr>
+                <w:rFonts w:ascii="Cambria" w:eastAsia="Times New Roman" w:hAnsi="Cambria" w:cs="Times New Roman"/>
+                <w:color w:val="000000"/>
+                <w:sz w:val="22"/>
+              </w:rPr>
+              <w:t>75.57%</w:t>
+            </w:r>
+          </w:p>
+        </w:tc>
+        <w:tc>
+          <w:tcPr>
+            <w:tcW w:w="0" w:type="auto"/>
+            <w:tcBorders>
+              <w:top w:val="single" w:sz="4" w:space="0" w:color="auto"/>
+              <w:left w:val="single" w:sz="4" w:space="0" w:color="auto"/>
+              <w:bottom w:val="single" w:sz="4" w:space="0" w:color="auto"/>
+              <w:right w:val="single" w:sz="4" w:space="0" w:color="auto"/>
+            </w:tcBorders>
+            <w:shd w:val="clear" w:color="auto" w:fill="auto"/>
+            <w:vAlign w:val="center"/>
+            <w:hideMark/>
+          </w:tcPr>
+          <w:p>
+            <w:pPr>
+              <w:ind w:firstLine="0"/>
+              <w:contextualSpacing w:val="0"/>
+              <w:jc w:val="center"/>
+              <w:rPr>
+                <w:rFonts w:ascii="Cambria" w:eastAsia="Times New Roman" w:hAnsi="Cambria" w:cs="Times New Roman"/>
+                <w:color w:val="000000"/>
+              </w:rPr>
+            </w:pPr>
+            <w:r>
+              <w:rPr>
+                <w:rFonts w:ascii="Cambria" w:eastAsia="Times New Roman" w:hAnsi="Cambria" w:cs="Times New Roman"/>
+                <w:color w:val="000000"/>
+                <w:sz w:val="22"/>
+              </w:rPr>
+              <w:t>91.67%</w:t>
+            </w:r>
+          </w:p>
+        </w:tc>
+      </w:tr>
+    </w:tbl>
     <w:p>
       <w:pPr>
-        <w:spacing w:after="200" w:line="276" w:lineRule="auto"/>
-        <w:contextualSpacing w:val="0"/>
-        <w:jc w:val="left"/>
-        <w:rPr>
-          <w:rStyle w:val="SubtleEmphasis"/>
+        <w:rPr>
           <w:lang w:val="bg-BG"/>
         </w:rPr>
       </w:pPr>
       <w:r>
         <w:rPr>
-          <w:rStyle w:val="SubtleEmphasis"/>
-          <w:highlight w:val="yellow"/>
-          <w:lang w:val="bg-BG"/>
-        </w:rPr>
-        <w:t>(тук да добавя таблицата с извършените тестове)</w:t>
-      </w:r>
-    </w:p>
-    <w:p>
-      <w:pPr>
-        <w:rPr>
-          <w:lang w:val="bg-BG"/>
-        </w:rPr>
-      </w:pPr>
-      <w:r>
-        <w:rPr>
-          <w:lang w:val="bg-BG"/>
-        </w:rPr>
+          <w:lang w:val="bg-BG"/>
+        </w:rPr>
+        <w:lastRenderedPageBreak/>
         <w:t xml:space="preserve">От </w:t>
       </w:r>
       <w:r>
@@ -12542,14 +13477,14 @@
           <w:lang w:val="bg-BG"/>
         </w:rPr>
       </w:pPr>
-      <w:bookmarkStart w:id="26" w:name="_Toc342090000"/>
+      <w:bookmarkStart w:id="27" w:name="_Toc342245685"/>
       <w:r>
         <w:rPr>
           <w:lang w:val="bg-BG"/>
         </w:rPr>
         <w:t>Заключение</w:t>
       </w:r>
-      <w:bookmarkEnd w:id="26"/>
+      <w:bookmarkEnd w:id="27"/>
     </w:p>
     <w:p>
       <w:pPr>
@@ -12773,6 +13708,34 @@
           <w:lang w:val="bg-BG"/>
         </w:rPr>
         <w:t>В момента авторът обмисля и подход, който комбинира скритите марковски модели с ДИВ с цел постигане възможно най-точно разпознаване на по-широкообхватни активности.</w:t>
+      </w:r>
+    </w:p>
+    <w:p>
+      <w:pPr>
+        <w:rPr>
+          <w:lang w:val="bg-BG"/>
+        </w:rPr>
+      </w:pPr>
+      <w:r>
+        <w:rPr>
+          <w:lang w:val="bg-BG"/>
+        </w:rPr>
+        <w:t xml:space="preserve">Друга цел за бъдещето на разработката е прилагането на алгоритъм за филтриране на „шума“ в данните, получени чрез </w:t>
+      </w:r>
+      <w:r>
+        <w:t>Kinect</w:t>
+      </w:r>
+      <w:r>
+        <w:rPr>
+          <w:lang w:val="bg-BG"/>
+        </w:rPr>
+        <w:t xml:space="preserve"> </w:t>
+      </w:r>
+      <w:r>
+        <w:rPr>
+          <w:lang w:val="bg-BG"/>
+        </w:rPr>
+        <w:t>сензора. Това рязко ще увеличи точността на всички предложени подходи в настоящата разработка и ще открие възможността за разработване на нови такива.</w:t>
       </w:r>
     </w:p>
     <w:p>
@@ -12847,7 +13810,7 @@
         <w:t xml:space="preserve"> Също така желае да изкаже благодарност и към Ученическия институт по математика и информатика (УчИМИ) към БАН, който организира „Лятна изследователска школа”, където бе поставено началото на проекта.</w:t>
       </w:r>
     </w:p>
-    <w:bookmarkStart w:id="27" w:name="_Toc342090001" w:displacedByCustomXml="next"/>
+    <w:bookmarkStart w:id="28" w:name="_Toc342245686" w:displacedByCustomXml="next"/>
     <w:sdt>
       <w:sdtPr>
         <w:rPr>
@@ -12880,7 +13843,7 @@
             </w:rPr>
             <w:t>Използвана литература</w:t>
           </w:r>
-          <w:bookmarkEnd w:id="27"/>
+          <w:bookmarkEnd w:id="28"/>
         </w:p>
         <w:sdt>
           <w:sdtPr>
@@ -12983,6 +13946,7 @@
                   <w:noProof/>
                   <w:lang w:val="bg-BG"/>
                 </w:rPr>
+                <w:lastRenderedPageBreak/>
                 <w:t xml:space="preserve">3. </w:t>
               </w:r>
               <w:r>
@@ -13547,7 +14511,6 @@
                   <w:noProof/>
                   <w:lang w:val="bg-BG"/>
                 </w:rPr>
-                <w:lastRenderedPageBreak/>
                 <w:t xml:space="preserve">17. </w:t>
               </w:r>
               <w:r>
@@ -13796,6 +14759,7 @@
                   <w:noProof/>
                   <w:lang w:val="bg-BG"/>
                 </w:rPr>
+                <w:lastRenderedPageBreak/>
                 <w:t xml:space="preserve">23. </w:t>
               </w:r>
               <w:r>
@@ -13882,10 +14846,9 @@
         </w:sdt>
       </w:sdtContent>
     </w:sdt>
-    <w:bookmarkStart w:id="28" w:name="_GoBack" w:displacedByCustomXml="prev"/>
-    <w:bookmarkEnd w:id="28" w:displacedByCustomXml="prev"/>
     <w:sectPr>
-      <w:footerReference w:type="default" r:id="rId18"/>
+      <w:headerReference w:type="default" r:id="rId18"/>
+      <w:footerReference w:type="default" r:id="rId19"/>
       <w:pgSz w:w="12240" w:h="15840" w:code="1"/>
       <w:pgMar w:top="994" w:right="1411" w:bottom="1080" w:left="1411" w:header="720" w:footer="461" w:gutter="0"/>
       <w:pgNumType w:start="0"/>
@@ -13954,7 +14917,7 @@
           <w:rPr>
             <w:noProof/>
           </w:rPr>
-          <w:t>13</w:t>
+          <w:t>14</w:t>
         </w:r>
         <w:r>
           <w:rPr>
@@ -14001,6 +14964,163 @@
     </w:p>
   </w:footnote>
 </w:footnotes>
+</file>
+
+<file path=word/header1.xml><?xml version="1.0" encoding="utf-8"?>
+<w:hdr xmlns:wpc="http://schemas.microsoft.com/office/word/2010/wordprocessingCanvas" xmlns:mc="http://schemas.openxmlformats.org/markup-compatibility/2006" xmlns:o="urn:schemas-microsoft-com:office:office" xmlns:r="http://schemas.openxmlformats.org/officeDocument/2006/relationships" xmlns:m="http://schemas.openxmlformats.org/officeDocument/2006/math" xmlns:v="urn:schemas-microsoft-com:vml" xmlns:wp14="http://schemas.microsoft.com/office/word/2010/wordprocessingDrawing" xmlns:wp="http://schemas.openxmlformats.org/drawingml/2006/wordprocessingDrawing" xmlns:w10="urn:schemas-microsoft-com:office:word" xmlns:w="http://schemas.openxmlformats.org/wordprocessingml/2006/main" xmlns:w14="http://schemas.microsoft.com/office/word/2010/wordml" xmlns:wpg="http://schemas.microsoft.com/office/word/2010/wordprocessingGroup" xmlns:wpi="http://schemas.microsoft.com/office/word/2010/wordprocessingInk" xmlns:wne="http://schemas.microsoft.com/office/word/2006/wordml" xmlns:wps="http://schemas.microsoft.com/office/word/2010/wordprocessingShape" mc:Ignorable="w14 wp14">
+  <w:p>
+    <w:pPr>
+      <w:pStyle w:val="Header"/>
+      <w:jc w:val="right"/>
+      <w:rPr>
+        <w:rStyle w:val="SubtleEmphasis"/>
+        <w:lang w:val="bg-BG"/>
+      </w:rPr>
+    </w:pPr>
+    <w:r>
+      <w:rPr>
+        <w:rStyle w:val="SubtleEmphasis"/>
+        <w:lang w:val="bg-BG"/>
+      </w:rPr>
+      <w:t>„</w:t>
+    </w:r>
+    <w:proofErr w:type="spellStart"/>
+    <w:r>
+      <w:rPr>
+        <w:rStyle w:val="SubtleEmphasis"/>
+      </w:rPr>
+      <w:t>Раз</w:t>
+    </w:r>
+    <w:r>
+      <w:rPr>
+        <w:rStyle w:val="SubtleEmphasis"/>
+      </w:rPr>
+      <w:t>познаване</w:t>
+    </w:r>
+    <w:proofErr w:type="spellEnd"/>
+    <w:r>
+      <w:rPr>
+        <w:rStyle w:val="SubtleEmphasis"/>
+      </w:rPr>
+      <w:t xml:space="preserve"> </w:t>
+    </w:r>
+    <w:proofErr w:type="spellStart"/>
+    <w:r>
+      <w:rPr>
+        <w:rStyle w:val="SubtleEmphasis"/>
+      </w:rPr>
+      <w:t>на</w:t>
+    </w:r>
+    <w:proofErr w:type="spellEnd"/>
+    <w:r>
+      <w:rPr>
+        <w:rStyle w:val="SubtleEmphasis"/>
+      </w:rPr>
+      <w:t xml:space="preserve"> </w:t>
+    </w:r>
+    <w:proofErr w:type="spellStart"/>
+    <w:r>
+      <w:rPr>
+        <w:rStyle w:val="SubtleEmphasis"/>
+      </w:rPr>
+      <w:t>човешки</w:t>
+    </w:r>
+    <w:proofErr w:type="spellEnd"/>
+    <w:r>
+      <w:rPr>
+        <w:rStyle w:val="SubtleEmphasis"/>
+      </w:rPr>
+      <w:t xml:space="preserve"> </w:t>
+    </w:r>
+    <w:proofErr w:type="spellStart"/>
+    <w:r>
+      <w:rPr>
+        <w:rStyle w:val="SubtleEmphasis"/>
+      </w:rPr>
+      <w:t>активности</w:t>
+    </w:r>
+    <w:proofErr w:type="spellEnd"/>
+  </w:p>
+  <w:p>
+    <w:pPr>
+      <w:pStyle w:val="Header"/>
+      <w:jc w:val="right"/>
+      <w:rPr>
+        <w:rStyle w:val="SubtleEmphasis"/>
+        <w:lang w:val="bg-BG"/>
+      </w:rPr>
+    </w:pPr>
+    <w:r>
+      <w:rPr>
+        <w:rStyle w:val="SubtleEmphasis"/>
+        <w:lang w:val="bg-BG"/>
+      </w:rPr>
+      <w:t>на база 3</w:t>
+    </w:r>
+    <w:r>
+      <w:rPr>
+        <w:rStyle w:val="SubtleEmphasis"/>
+      </w:rPr>
+      <w:t>D</w:t>
+    </w:r>
+    <w:r>
+      <w:rPr>
+        <w:rStyle w:val="SubtleEmphasis"/>
+        <w:lang w:val="bg-BG"/>
+      </w:rPr>
+      <w:t xml:space="preserve"> реконструкция на скелета</w:t>
+    </w:r>
+    <w:r>
+      <w:rPr>
+        <w:rStyle w:val="SubtleEmphasis"/>
+        <w:lang w:val="bg-BG"/>
+      </w:rPr>
+      <w:t>“</w:t>
+    </w:r>
+  </w:p>
+  <w:p>
+    <w:pPr>
+      <w:pStyle w:val="Header"/>
+      <w:jc w:val="right"/>
+      <w:rPr>
+        <w:rStyle w:val="SubtleEmphasis"/>
+        <w:lang w:val="bg-BG"/>
+      </w:rPr>
+    </w:pPr>
+    <w:proofErr w:type="spellStart"/>
+    <w:r>
+      <w:rPr>
+        <w:rStyle w:val="SubtleEmphasis"/>
+      </w:rPr>
+      <w:t>Любомир</w:t>
+    </w:r>
+    <w:proofErr w:type="spellEnd"/>
+    <w:r>
+      <w:rPr>
+        <w:rStyle w:val="SubtleEmphasis"/>
+      </w:rPr>
+      <w:t xml:space="preserve"> </w:t>
+    </w:r>
+    <w:proofErr w:type="spellStart"/>
+    <w:r>
+      <w:rPr>
+        <w:rStyle w:val="SubtleEmphasis"/>
+      </w:rPr>
+      <w:t>Янчев</w:t>
+    </w:r>
+    <w:proofErr w:type="spellEnd"/>
+  </w:p>
+  <w:p>
+    <w:pPr>
+      <w:pStyle w:val="Header"/>
+      <w:jc w:val="right"/>
+      <w:rPr>
+        <w:rStyle w:val="SubtleEmphasis"/>
+        <w:lang w:val="bg-BG"/>
+      </w:rPr>
+    </w:pPr>
+  </w:p>
+</w:hdr>
 </file>
 
 <file path=word/numbering.xml><?xml version="1.0" encoding="utf-8"?>
@@ -15440,11 +16560,11 @@
         </c:dLbls>
         <c:marker val="1"/>
         <c:smooth val="0"/>
-        <c:axId val="121637120"/>
-        <c:axId val="121643008"/>
+        <c:axId val="89759744"/>
+        <c:axId val="89761280"/>
       </c:lineChart>
       <c:catAx>
-        <c:axId val="121637120"/>
+        <c:axId val="89759744"/>
         <c:scaling>
           <c:orientation val="minMax"/>
         </c:scaling>
@@ -15454,7 +16574,7 @@
         <c:majorTickMark val="out"/>
         <c:minorTickMark val="none"/>
         <c:tickLblPos val="none"/>
-        <c:crossAx val="121643008"/>
+        <c:crossAx val="89761280"/>
         <c:crosses val="autoZero"/>
         <c:auto val="1"/>
         <c:lblAlgn val="ctr"/>
@@ -15462,7 +16582,7 @@
         <c:noMultiLvlLbl val="0"/>
       </c:catAx>
       <c:valAx>
-        <c:axId val="121643008"/>
+        <c:axId val="89761280"/>
         <c:scaling>
           <c:orientation val="minMax"/>
         </c:scaling>
@@ -15473,7 +16593,7 @@
         <c:majorTickMark val="out"/>
         <c:minorTickMark val="none"/>
         <c:tickLblPos val="none"/>
-        <c:crossAx val="121637120"/>
+        <c:crossAx val="89759744"/>
         <c:crosses val="autoZero"/>
         <c:crossBetween val="between"/>
       </c:valAx>
@@ -16237,7 +17357,7 @@
 </file>
 
 <file path=customXml/itemProps1.xml><?xml version="1.0" encoding="utf-8"?>
-<ds:datastoreItem xmlns:ds="http://schemas.openxmlformats.org/officeDocument/2006/customXml" ds:itemID="{7CB2B707-8133-4119-9447-9C9385BE19FF}">
+<ds:datastoreItem xmlns:ds="http://schemas.openxmlformats.org/officeDocument/2006/customXml" ds:itemID="{F700602B-AAE0-4E9C-B863-E8A660C7BF4F}">
   <ds:schemaRefs>
     <ds:schemaRef ds:uri="http://schemas.openxmlformats.org/officeDocument/2006/bibliography"/>
   </ds:schemaRefs>

</xml_diff>